<commit_message>
Add features to proposal
</commit_message>
<xml_diff>
--- a/NEA Proposal.docx
+++ b/NEA Proposal.docx
@@ -22,6 +22,283 @@
     <w:p>
       <w:r>
         <w:t>[TITLE] is a classic-style text adventure game, written in Java. It consists of entering commands to perform actions within the game, while the world is continuously described by the program, who is the narrator. There will be loot and weapons to find, enemies to defeat, and puzzles to solve. There will be enemies of varying difficulty to battle against, and a final boss guarding the finish for the game.</w:t>
+      </w:r>
+    </w:p>
+    <w:p/>
+    <w:p>
+      <w:pPr>
+        <w:pStyle w:val="Heading1"/>
+      </w:pPr>
+      <w:r>
+        <w:t>Features</w:t>
+      </w:r>
+    </w:p>
+    <w:p>
+      <w:pPr>
+        <w:pStyle w:val="Heading2"/>
+      </w:pPr>
+      <w:r>
+        <w:t>Graphical User Interface</w:t>
+      </w:r>
+    </w:p>
+    <w:p>
+      <w:r>
+        <w:t>There will be a relatively simple GUI for the game, where the narrator will talk to the player, and the player will enter commands. At the top of the screen will be the player’s health, and a box where a dice roll animation will be played when actions relying on chance are performed.</w:t>
+      </w:r>
+    </w:p>
+    <w:p>
+      <w:pPr>
+        <w:pStyle w:val="Heading2"/>
+      </w:pPr>
+      <w:r>
+        <w:t>Login System</w:t>
+      </w:r>
+    </w:p>
+    <w:p>
+      <w:r>
+        <w:t>When the game first loads, there will be a login screen where the user can register/login to an account. When registering an account, (if it is an available username) the program will hash the password and store it with the username in a local file. When logging in, the program will hash the entered password and check it against the one stored, and if they do not match, the user will not be able to log in.</w:t>
+      </w:r>
+    </w:p>
+    <w:p>
+      <w:r>
+        <w:t>Due to user details being stored in a file on the computer, it will only be local to that machine, and users will have to make new accounts for separate machines.</w:t>
+      </w:r>
+    </w:p>
+    <w:p>
+      <w:pPr>
+        <w:pStyle w:val="Heading2"/>
+      </w:pPr>
+      <w:r>
+        <w:t>Leaderboard</w:t>
+      </w:r>
+    </w:p>
+    <w:p>
+      <w:r>
+        <w:t>From the main menu, users will be able to access the leaderboard for the machine they are using. Players’ highest scores will be stored with their username and password, and displayed in a list from greatest to least.</w:t>
+      </w:r>
+    </w:p>
+    <w:p>
+      <w:pPr>
+        <w:pStyle w:val="Heading2"/>
+      </w:pPr>
+      <w:r>
+        <w:lastRenderedPageBreak/>
+        <w:t>Inventory System</w:t>
+      </w:r>
+    </w:p>
+    <w:p>
+      <w:r>
+        <w:t>Throughout the game, there will be items the player can pickup. When they do, the item will be added to their inventory – a space where all their items are stored. At any point, players will be able to check their inventory, and also try to use items from it. Some items will be finite (such as food), meaning the quantity decreases when it is used. However others will be infinite (such as swords) and will have unlimited uses.</w:t>
+      </w:r>
+    </w:p>
+    <w:p>
+      <w:r>
+        <w:t>When an item is added to the inventory, it will be sorted into an appropriate category (e.g. consumables, weapons), and then sorted alphabetically within their categories based on an insertion sort algorithm.</w:t>
+      </w:r>
+    </w:p>
+    <w:p>
+      <w:pPr>
+        <w:pStyle w:val="Heading2"/>
+      </w:pPr>
+      <w:r>
+        <w:t>Chance Actions</w:t>
+      </w:r>
+    </w:p>
+    <w:p>
+      <w:r>
+        <w:t>In the game, there will be items and weapons that perform actions based upon chance, similar to the table-top game Dungeons &amp; Dragons.</w:t>
+      </w:r>
+    </w:p>
+    <w:p>
+      <w:r>
+        <w:t>For example, there could be a sword that has a 25% chance to inflict a critical hit. This would require a roll of at least 15 on a twenty-sided dice. When the player uses the sword, a dice rolling animation would play at the top of the GUI. If the roll was sufficient, the critical hit would be performed.</w:t>
+      </w:r>
+    </w:p>
+    <w:p>
+      <w:r>
+        <w:t>Other items that would utilise this could be potions, spells, armour, etc. It would also be utilised during attacks from enemies.</w:t>
+      </w:r>
+    </w:p>
+    <w:p>
+      <w:pPr>
+        <w:pStyle w:val="Heading2"/>
+      </w:pPr>
+      <w:r>
+        <w:t>Adaptive Tiles</w:t>
+      </w:r>
+    </w:p>
+    <w:p>
+      <w:r>
+        <w:t>As the player moves between tiles, the narrator will describe rooms slightly differently depending on what the player has already done there. For example, if the player has already taken an item from a tile, the program will remember and not tell the player about it next time. In addition, if a player has already defeated an enemy, the description will reflect this.</w:t>
+      </w:r>
+    </w:p>
+    <w:p>
+      <w:pPr>
+        <w:pStyle w:val="Heading2"/>
+      </w:pPr>
+      <w:r>
+        <w:t>Adaptive Map</w:t>
+      </w:r>
+    </w:p>
+    <w:p>
+      <w:r>
+        <w:t>At the top of the GUI, there will be a small map of the world. At the beginning, this map will only show the tile the player starts on, but will expand as they move around to reveal more. The map will be constructed from ASCII pipe characters, with each tile taking up a 3x3 space – the centre being the tile itself, and the edges and corners being part of the surroundings to show walls.</w:t>
+      </w:r>
+    </w:p>
+    <w:p>
+      <w:r>
+        <w:t xml:space="preserve">To see if the player has explored a tile, the program will use a HashMap to store the tiles as keys, and booleans for the value. </w:t>
+      </w:r>
+      <w:r>
+        <w:lastRenderedPageBreak/>
+        <w:t>If the value is true, then that tile will be displayed on the map.</w:t>
+      </w:r>
+    </w:p>
+    <w:p>
+      <w:pPr>
+        <w:pStyle w:val="Heading3"/>
+      </w:pPr>
+      <w:r>
+        <w:t>Map Example</w:t>
+      </w:r>
+    </w:p>
+    <w:p>
+      <w:r>
+        <w:rPr>
+          <w:noProof/>
+        </w:rPr>
+        <w:drawing>
+          <wp:inline distT="0" distB="0" distL="0" distR="0" wp14:anchorId="390276A1" wp14:editId="2E8DC812">
+            <wp:extent cx="2766465" cy="2857500"/>
+            <wp:effectExtent l="0" t="0" r="0" b="0"/>
+            <wp:docPr id="1491036115" name="Picture 1" descr="A cross with many windows&#10;&#10;Description automatically generated with medium confidence"/>
+            <wp:cNvGraphicFramePr>
+              <a:graphicFrameLocks xmlns:a="http://schemas.openxmlformats.org/drawingml/2006/main" noChangeAspect="1"/>
+            </wp:cNvGraphicFramePr>
+            <a:graphic xmlns:a="http://schemas.openxmlformats.org/drawingml/2006/main">
+              <a:graphicData uri="http://schemas.openxmlformats.org/drawingml/2006/picture">
+                <pic:pic xmlns:pic="http://schemas.openxmlformats.org/drawingml/2006/picture">
+                  <pic:nvPicPr>
+                    <pic:cNvPr id="1491036115" name="Picture 1" descr="A cross with many windows&#10;&#10;Description automatically generated with medium confidence"/>
+                    <pic:cNvPicPr/>
+                  </pic:nvPicPr>
+                  <pic:blipFill>
+                    <a:blip r:embed="rId5"/>
+                    <a:stretch>
+                      <a:fillRect/>
+                    </a:stretch>
+                  </pic:blipFill>
+                  <pic:spPr>
+                    <a:xfrm>
+                      <a:off x="0" y="0"/>
+                      <a:ext cx="2773591" cy="2864861"/>
+                    </a:xfrm>
+                    <a:prstGeom prst="rect">
+                      <a:avLst/>
+                    </a:prstGeom>
+                  </pic:spPr>
+                </pic:pic>
+              </a:graphicData>
+            </a:graphic>
+          </wp:inline>
+        </w:drawing>
+      </w:r>
+    </w:p>
+    <w:p>
+      <w:r>
+        <w:t>Key:</w:t>
+      </w:r>
+    </w:p>
+    <w:p>
+      <w:pPr>
+        <w:pStyle w:val="ListParagraph"/>
+        <w:numPr>
+          <w:ilvl w:val="0"/>
+          <w:numId w:val="1"/>
+        </w:numPr>
+      </w:pPr>
+      <w:r>
+        <w:t>Tile where the player can move to</w:t>
+      </w:r>
+    </w:p>
+    <w:p>
+      <w:pPr>
+        <w:pStyle w:val="ListParagraph"/>
+        <w:numPr>
+          <w:ilvl w:val="1"/>
+          <w:numId w:val="1"/>
+        </w:numPr>
+      </w:pPr>
+      <w:r>
+        <w:t>▒</w:t>
+      </w:r>
+    </w:p>
+    <w:p>
+      <w:pPr>
+        <w:pStyle w:val="ListParagraph"/>
+        <w:numPr>
+          <w:ilvl w:val="0"/>
+          <w:numId w:val="1"/>
+        </w:numPr>
+      </w:pPr>
+      <w:r>
+        <w:t>Wall</w:t>
+      </w:r>
+    </w:p>
+    <w:p>
+      <w:pPr>
+        <w:pStyle w:val="ListParagraph"/>
+        <w:numPr>
+          <w:ilvl w:val="1"/>
+          <w:numId w:val="1"/>
+        </w:numPr>
+      </w:pPr>
+      <w:r>
+        <w:rPr>
+          <w:rFonts w:ascii="Courier New" w:eastAsia="Times New Roman" w:hAnsi="Courier New" w:cs="Courier New"/>
+          <w:color w:val="111111"/>
+          <w:kern w:val="0"/>
+          <w:sz w:val="20"/>
+          <w:szCs w:val="20"/>
+          <w:lang w:eastAsia="en-GB"/>
+          <w14:ligatures w14:val="none"/>
+        </w:rPr>
+        <w:t>│</w:t>
+      </w:r>
+      <w:r>
+        <w:t xml:space="preserve"> </w:t>
+      </w:r>
+      <w:r>
+        <w:t>┌ ─ ┐ ├ ┤ ┼</w:t>
+      </w:r>
+      <w:r>
+        <w:t xml:space="preserve"> </w:t>
+      </w:r>
+      <w:r>
+        <w:t>└ ┘ ┬ ┴</w:t>
+      </w:r>
+    </w:p>
+    <w:p>
+      <w:pPr>
+        <w:pStyle w:val="ListParagraph"/>
+        <w:numPr>
+          <w:ilvl w:val="0"/>
+          <w:numId w:val="1"/>
+        </w:numPr>
+      </w:pPr>
+      <w:r>
+        <w:t>Door</w:t>
+      </w:r>
+    </w:p>
+    <w:p>
+      <w:r>
+        <w:t>═</w:t>
+      </w:r>
+      <w:r>
+        <w:t xml:space="preserve"> </w:t>
+      </w:r>
+      <w:r>
+        <w:t>║</w:t>
       </w:r>
     </w:p>
     <w:sectPr>
@@ -32,6 +309,127 @@
     </w:sectPr>
   </w:body>
 </w:document>
+</file>
+
+<file path=word/numbering.xml><?xml version="1.0" encoding="utf-8"?>
+<w:numbering xmlns:wpc="http://schemas.microsoft.com/office/word/2010/wordprocessingCanvas" xmlns:cx="http://schemas.microsoft.com/office/drawing/2014/chartex" xmlns:cx1="http://schemas.microsoft.com/office/drawing/2015/9/8/chartex" xmlns:cx2="http://schemas.microsoft.com/office/drawing/2015/10/21/chartex" xmlns:cx3="http://schemas.microsoft.com/office/drawing/2016/5/9/chartex" xmlns:cx4="http://schemas.microsoft.com/office/drawing/2016/5/10/chartex" xmlns:cx5="http://schemas.microsoft.com/office/drawing/2016/5/11/chartex" xmlns:cx6="http://schemas.microsoft.com/office/drawing/2016/5/12/chartex" xmlns:cx7="http://schemas.microsoft.com/office/drawing/2016/5/13/chartex" xmlns:cx8="http://schemas.microsoft.com/office/drawing/2016/5/14/chartex" xmlns:mc="http://schemas.openxmlformats.org/markup-compatibility/2006" xmlns:aink="http://schemas.microsoft.com/office/drawing/2016/ink" xmlns:am3d="http://schemas.microsoft.com/office/drawing/2017/model3d" xmlns:o="urn:schemas-microsoft-com:office:office" xmlns:oel="http://schemas.microsoft.com/office/2019/extlst" xmlns:r="http://schemas.openxmlformats.org/officeDocument/2006/relationships" xmlns:m="http://schemas.openxmlformats.org/officeDocument/2006/math" xmlns:v="urn:schemas-microsoft-com:vml" xmlns:wp14="http://schemas.microsoft.com/office/word/2010/wordprocessingDrawing" xmlns:wp="http://schemas.openxmlformats.org/drawingml/2006/wordprocessingDrawing" xmlns:w10="urn:schemas-microsoft-com:office:word" xmlns:w="http://schemas.openxmlformats.org/wordprocessingml/2006/main" xmlns:w14="http://schemas.microsoft.com/office/word/2010/wordml" xmlns:w15="http://schemas.microsoft.com/office/word/2012/wordml" xmlns:w16cex="http://schemas.microsoft.com/office/word/2018/wordml/cex" xmlns:w16cid="http://schemas.microsoft.com/office/word/2016/wordml/cid" xmlns:w16="http://schemas.microsoft.com/office/word/2018/wordml" xmlns:w16du="http://schemas.microsoft.com/office/word/2023/wordml/word16du" xmlns:w16sdtdh="http://schemas.microsoft.com/office/word/2020/wordml/sdtdatahash" xmlns:w16se="http://schemas.microsoft.com/office/word/2015/wordml/symex" xmlns:wpg="http://schemas.microsoft.com/office/word/2010/wordprocessingGroup" xmlns:wpi="http://schemas.microsoft.com/office/word/2010/wordprocessingInk" xmlns:wne="http://schemas.microsoft.com/office/word/2006/wordml" xmlns:wps="http://schemas.microsoft.com/office/word/2010/wordprocessingShape" mc:Ignorable="w14 w15 w16se w16cid w16 w16cex w16sdtdh w16du wp14">
+  <w:abstractNum w:abstractNumId="0" w15:restartNumberingAfterBreak="0">
+    <w:nsid w:val="58C13BC8"/>
+    <w:multiLevelType w:val="hybridMultilevel"/>
+    <w:tmpl w:val="2C064826"/>
+    <w:lvl w:ilvl="0" w:tplc="08090001">
+      <w:start w:val="1"/>
+      <w:numFmt w:val="bullet"/>
+      <w:lvlText w:val=""/>
+      <w:lvlJc w:val="left"/>
+      <w:pPr>
+        <w:ind w:left="720" w:hanging="360"/>
+      </w:pPr>
+      <w:rPr>
+        <w:rFonts w:ascii="Symbol" w:hAnsi="Symbol" w:hint="default"/>
+      </w:rPr>
+    </w:lvl>
+    <w:lvl w:ilvl="1" w:tplc="08090003">
+      <w:start w:val="1"/>
+      <w:numFmt w:val="bullet"/>
+      <w:lvlText w:val="o"/>
+      <w:lvlJc w:val="left"/>
+      <w:pPr>
+        <w:ind w:left="1440" w:hanging="360"/>
+      </w:pPr>
+      <w:rPr>
+        <w:rFonts w:ascii="Courier New" w:hAnsi="Courier New" w:cs="Courier New" w:hint="default"/>
+      </w:rPr>
+    </w:lvl>
+    <w:lvl w:ilvl="2" w:tplc="08090005" w:tentative="1">
+      <w:start w:val="1"/>
+      <w:numFmt w:val="bullet"/>
+      <w:lvlText w:val=""/>
+      <w:lvlJc w:val="left"/>
+      <w:pPr>
+        <w:ind w:left="2160" w:hanging="360"/>
+      </w:pPr>
+      <w:rPr>
+        <w:rFonts w:ascii="Wingdings" w:hAnsi="Wingdings" w:hint="default"/>
+      </w:rPr>
+    </w:lvl>
+    <w:lvl w:ilvl="3" w:tplc="08090001" w:tentative="1">
+      <w:start w:val="1"/>
+      <w:numFmt w:val="bullet"/>
+      <w:lvlText w:val=""/>
+      <w:lvlJc w:val="left"/>
+      <w:pPr>
+        <w:ind w:left="2880" w:hanging="360"/>
+      </w:pPr>
+      <w:rPr>
+        <w:rFonts w:ascii="Symbol" w:hAnsi="Symbol" w:hint="default"/>
+      </w:rPr>
+    </w:lvl>
+    <w:lvl w:ilvl="4" w:tplc="08090003" w:tentative="1">
+      <w:start w:val="1"/>
+      <w:numFmt w:val="bullet"/>
+      <w:lvlText w:val="o"/>
+      <w:lvlJc w:val="left"/>
+      <w:pPr>
+        <w:ind w:left="3600" w:hanging="360"/>
+      </w:pPr>
+      <w:rPr>
+        <w:rFonts w:ascii="Courier New" w:hAnsi="Courier New" w:cs="Courier New" w:hint="default"/>
+      </w:rPr>
+    </w:lvl>
+    <w:lvl w:ilvl="5" w:tplc="08090005" w:tentative="1">
+      <w:start w:val="1"/>
+      <w:numFmt w:val="bullet"/>
+      <w:lvlText w:val=""/>
+      <w:lvlJc w:val="left"/>
+      <w:pPr>
+        <w:ind w:left="4320" w:hanging="360"/>
+      </w:pPr>
+      <w:rPr>
+        <w:rFonts w:ascii="Wingdings" w:hAnsi="Wingdings" w:hint="default"/>
+      </w:rPr>
+    </w:lvl>
+    <w:lvl w:ilvl="6" w:tplc="08090001" w:tentative="1">
+      <w:start w:val="1"/>
+      <w:numFmt w:val="bullet"/>
+      <w:lvlText w:val=""/>
+      <w:lvlJc w:val="left"/>
+      <w:pPr>
+        <w:ind w:left="5040" w:hanging="360"/>
+      </w:pPr>
+      <w:rPr>
+        <w:rFonts w:ascii="Symbol" w:hAnsi="Symbol" w:hint="default"/>
+      </w:rPr>
+    </w:lvl>
+    <w:lvl w:ilvl="7" w:tplc="08090003" w:tentative="1">
+      <w:start w:val="1"/>
+      <w:numFmt w:val="bullet"/>
+      <w:lvlText w:val="o"/>
+      <w:lvlJc w:val="left"/>
+      <w:pPr>
+        <w:ind w:left="5760" w:hanging="360"/>
+      </w:pPr>
+      <w:rPr>
+        <w:rFonts w:ascii="Courier New" w:hAnsi="Courier New" w:cs="Courier New" w:hint="default"/>
+      </w:rPr>
+    </w:lvl>
+    <w:lvl w:ilvl="8" w:tplc="08090005" w:tentative="1">
+      <w:start w:val="1"/>
+      <w:numFmt w:val="bullet"/>
+      <w:lvlText w:val=""/>
+      <w:lvlJc w:val="left"/>
+      <w:pPr>
+        <w:ind w:left="6480" w:hanging="360"/>
+      </w:pPr>
+      <w:rPr>
+        <w:rFonts w:ascii="Wingdings" w:hAnsi="Wingdings" w:hint="default"/>
+      </w:rPr>
+    </w:lvl>
+  </w:abstractNum>
+  <w:num w:numId="1" w16cid:durableId="1021126944">
+    <w:abstractNumId w:val="0"/>
+  </w:num>
+</w:numbering>
 </file>
 
 <file path=word/styles.xml><?xml version="1.0" encoding="utf-8"?>
@@ -485,7 +883,6 @@
     <w:next w:val="Normal"/>
     <w:link w:val="Heading3Char"/>
     <w:uiPriority w:val="9"/>
-    <w:semiHidden/>
     <w:unhideWhenUsed/>
     <w:qFormat/>
     <w:rsid w:val="000919E2"/>
@@ -692,7 +1089,6 @@
     <w:basedOn w:val="DefaultParagraphFont"/>
     <w:link w:val="Heading3"/>
     <w:uiPriority w:val="9"/>
-    <w:semiHidden/>
     <w:rsid w:val="000919E2"/>
     <w:rPr>
       <w:rFonts w:eastAsiaTheme="majorEastAsia" w:cstheme="majorBidi"/>

</xml_diff>

<commit_message>
Fix map example key indentation
</commit_message>
<xml_diff>
--- a/NEA Proposal.docx
+++ b/NEA Proposal.docx
@@ -291,6 +291,13 @@
       </w:r>
     </w:p>
     <w:p>
+      <w:pPr>
+        <w:pStyle w:val="ListParagraph"/>
+        <w:numPr>
+          <w:ilvl w:val="1"/>
+          <w:numId w:val="1"/>
+        </w:numPr>
+      </w:pPr>
       <w:r>
         <w:t>═</w:t>
       </w:r>

</xml_diff>

<commit_message>
Add stakeholders to proposal
</commit_message>
<xml_diff>
--- a/NEA Proposal.docx
+++ b/NEA Proposal.docx
@@ -88,7 +88,19 @@
     </w:p>
     <w:p>
       <w:r>
-        <w:t>Throughout the game, there will be items the player can pickup. When they do, the item will be added to their inventory – a space where all their items are stored. At any point, players will be able to check their inventory, and also try to use items from it. Some items will be finite (such as food), meaning the quantity decreases when it is used. However others will be infinite (such as swords) and will have unlimited uses.</w:t>
+        <w:t xml:space="preserve">Throughout the game, there will be items the player can </w:t>
+      </w:r>
+      <w:r>
+        <w:t>pick up</w:t>
+      </w:r>
+      <w:r>
+        <w:t xml:space="preserve">. When they do, the item will be added to their inventory – a space where all their items are stored. At any point, players will be able to check their inventory, and also try to use items from it. Some items will be finite (such as food), meaning the quantity decreases when it is used. </w:t>
+      </w:r>
+      <w:r>
+        <w:t>However,</w:t>
+      </w:r>
+      <w:r>
+        <w:t xml:space="preserve"> others will be infinite (such as swords) and will have unlimited uses.</w:t>
       </w:r>
     </w:p>
     <w:p>
@@ -147,7 +159,13 @@
     </w:p>
     <w:p>
       <w:r>
-        <w:t xml:space="preserve">To see if the player has explored a tile, the program will use a HashMap to store the tiles as keys, and booleans for the value. </w:t>
+        <w:t xml:space="preserve">To see if the player has explored a tile, the program will use a HashMap to store the tiles as keys, and </w:t>
+      </w:r>
+      <w:r>
+        <w:t>Booleans</w:t>
+      </w:r>
+      <w:r>
+        <w:t xml:space="preserve"> for the value. </w:t>
       </w:r>
       <w:r>
         <w:lastRenderedPageBreak/>
@@ -183,7 +201,7 @@
                     <pic:cNvPicPr/>
                   </pic:nvPicPr>
                   <pic:blipFill>
-                    <a:blip r:embed="rId5"/>
+                    <a:blip r:embed="rId6"/>
                     <a:stretch>
                       <a:fillRect/>
                     </a:stretch>
@@ -308,6 +326,600 @@
         <w:t>║</w:t>
       </w:r>
     </w:p>
+    <w:p/>
+    <w:p>
+      <w:pPr>
+        <w:pStyle w:val="Heading1"/>
+      </w:pPr>
+      <w:r>
+        <w:t>Stakeholders</w:t>
+      </w:r>
+    </w:p>
+    <w:p>
+      <w:pPr>
+        <w:pStyle w:val="Heading2"/>
+      </w:pPr>
+      <w:r>
+        <w:t>Internal</w:t>
+      </w:r>
+    </w:p>
+    <w:p>
+      <w:pPr>
+        <w:pStyle w:val="Heading3"/>
+      </w:pPr>
+      <w:r>
+        <w:t>Developer (me)</w:t>
+      </w:r>
+    </w:p>
+    <w:p>
+      <w:r>
+        <w:t>I will be developing the game, and also playing it for testing.</w:t>
+      </w:r>
+    </w:p>
+    <w:p/>
+    <w:p>
+      <w:pPr>
+        <w:pStyle w:val="Heading3"/>
+      </w:pPr>
+      <w:r>
+        <w:t>Younger Players</w:t>
+      </w:r>
+    </w:p>
+    <w:p>
+      <w:r>
+        <w:t>Younger players are players aged under 35</w:t>
+      </w:r>
+      <w:r>
+        <w:t>.</w:t>
+      </w:r>
+      <w:r>
+        <w:t xml:space="preserve"> They will likely be playing </w:t>
+      </w:r>
+      <w:r>
+        <w:t xml:space="preserve">as a large proportion of people in that age group </w:t>
+      </w:r>
+      <w:r>
+        <w:t>play video games often.</w:t>
+      </w:r>
+    </w:p>
+    <w:p>
+      <w:pPr>
+        <w:pStyle w:val="Heading4"/>
+      </w:pPr>
+      <w:r>
+        <w:t>Requirements</w:t>
+      </w:r>
+    </w:p>
+    <w:p>
+      <w:pPr>
+        <w:pStyle w:val="ListParagraph"/>
+        <w:numPr>
+          <w:ilvl w:val="0"/>
+          <w:numId w:val="5"/>
+        </w:numPr>
+        <w:rPr>
+          <w:u w:val="single"/>
+        </w:rPr>
+      </w:pPr>
+      <w:r>
+        <w:rPr>
+          <w:u w:val="single"/>
+        </w:rPr>
+        <w:t>Intuitive</w:t>
+      </w:r>
+      <w:r>
+        <w:rPr>
+          <w:u w:val="single"/>
+        </w:rPr>
+        <w:t xml:space="preserve"> controls</w:t>
+      </w:r>
+    </w:p>
+    <w:p>
+      <w:pPr>
+        <w:pStyle w:val="ListParagraph"/>
+      </w:pPr>
+      <w:r>
+        <w:rPr>
+          <w:b/>
+          <w:bCs/>
+        </w:rPr>
+        <w:lastRenderedPageBreak/>
+        <w:t>Why</w:t>
+      </w:r>
+      <w:r>
+        <w:t xml:space="preserve">: </w:t>
+      </w:r>
+      <w:r>
+        <w:t>a</w:t>
+      </w:r>
+      <w:r>
+        <w:t>s younger players are unlikely to have come across text-based adventure games before, it’s important to make the controls</w:t>
+      </w:r>
+      <w:r>
+        <w:t xml:space="preserve"> (commands and parameters) easy to understand to prevent players from becoming </w:t>
+      </w:r>
+      <w:r>
+        <w:t>frustrated and not wanting to play.</w:t>
+      </w:r>
+    </w:p>
+    <w:p>
+      <w:pPr>
+        <w:pStyle w:val="ListParagraph"/>
+      </w:pPr>
+      <w:r>
+        <w:rPr>
+          <w:b/>
+          <w:bCs/>
+        </w:rPr>
+        <w:t>How</w:t>
+      </w:r>
+      <w:r>
+        <w:t>: t</w:t>
+      </w:r>
+      <w:r>
+        <w:t>he game will output a list of commands and parameters, along with their descriptions</w:t>
+      </w:r>
+      <w:r>
+        <w:t xml:space="preserve">, at the </w:t>
+      </w:r>
+      <w:r>
+        <w:t>beginning</w:t>
+      </w:r>
+      <w:r>
+        <w:t>.</w:t>
+      </w:r>
+      <w:r>
+        <w:t xml:space="preserve"> For each command, there will be a list of acceptable aliases (for example, to </w:t>
+      </w:r>
+      <w:r>
+        <w:t>pick up</w:t>
+      </w:r>
+      <w:r>
+        <w:t xml:space="preserve"> an item, a player could either type “pickup”, or “take”, etc.</w:t>
+      </w:r>
+      <w:r>
+        <w:t>).</w:t>
+      </w:r>
+      <w:r>
+        <w:t xml:space="preserve"> </w:t>
+      </w:r>
+      <w:r>
+        <w:t xml:space="preserve">The game will also try to explain to the player what they typed wrong if </w:t>
+      </w:r>
+      <w:r>
+        <w:t>there</w:t>
+      </w:r>
+      <w:r>
+        <w:t xml:space="preserve"> was a syntax error in their command.</w:t>
+      </w:r>
+    </w:p>
+    <w:p>
+      <w:pPr>
+        <w:pStyle w:val="ListParagraph"/>
+        <w:numPr>
+          <w:ilvl w:val="0"/>
+          <w:numId w:val="5"/>
+        </w:numPr>
+        <w:rPr>
+          <w:u w:val="single"/>
+        </w:rPr>
+      </w:pPr>
+      <w:r>
+        <w:rPr>
+          <w:u w:val="single"/>
+        </w:rPr>
+        <w:t>Challenging sections</w:t>
+      </w:r>
+    </w:p>
+    <w:p>
+      <w:pPr>
+        <w:pStyle w:val="ListParagraph"/>
+      </w:pPr>
+      <w:r>
+        <w:rPr>
+          <w:b/>
+          <w:bCs/>
+        </w:rPr>
+        <w:t>Why</w:t>
+      </w:r>
+      <w:r>
+        <w:t xml:space="preserve">: </w:t>
+      </w:r>
+      <w:r>
+        <w:t xml:space="preserve">to prevent the player becoming bored, it’s important to have challenging sections. This is especially important for younger players as they will likely be </w:t>
+      </w:r>
+      <w:r>
+        <w:t>used</w:t>
+      </w:r>
+      <w:r>
+        <w:t xml:space="preserve"> to modern games </w:t>
+      </w:r>
+      <w:r>
+        <w:t>that often have very complex problems.</w:t>
+      </w:r>
+    </w:p>
+    <w:p>
+      <w:pPr>
+        <w:pStyle w:val="ListParagraph"/>
+      </w:pPr>
+      <w:r>
+        <w:rPr>
+          <w:b/>
+          <w:bCs/>
+        </w:rPr>
+        <w:t>How</w:t>
+      </w:r>
+      <w:r>
+        <w:t xml:space="preserve">: </w:t>
+      </w:r>
+      <w:r>
+        <w:t>the game will contain challenging puzzles and enemies that are difficult to defeat.</w:t>
+      </w:r>
+    </w:p>
+    <w:p>
+      <w:pPr>
+        <w:pStyle w:val="ListParagraph"/>
+        <w:numPr>
+          <w:ilvl w:val="0"/>
+          <w:numId w:val="5"/>
+        </w:numPr>
+        <w:rPr>
+          <w:u w:val="single"/>
+        </w:rPr>
+      </w:pPr>
+      <w:r>
+        <w:rPr>
+          <w:u w:val="single"/>
+        </w:rPr>
+        <w:t>Fun combat system</w:t>
+      </w:r>
+    </w:p>
+    <w:p>
+      <w:pPr>
+        <w:pStyle w:val="ListParagraph"/>
+      </w:pPr>
+      <w:r>
+        <w:rPr>
+          <w:b/>
+          <w:bCs/>
+        </w:rPr>
+        <w:t>Why</w:t>
+      </w:r>
+      <w:r>
+        <w:t xml:space="preserve">: as younger players will likely be </w:t>
+      </w:r>
+      <w:r>
+        <w:t>used</w:t>
+      </w:r>
+      <w:r>
+        <w:t xml:space="preserve"> to modern games </w:t>
+      </w:r>
+      <w:r>
+        <w:t xml:space="preserve">such as </w:t>
+      </w:r>
+      <w:r>
+        <w:t>first-person</w:t>
+      </w:r>
+      <w:r>
+        <w:t xml:space="preserve"> shooters, the game will need a combat system that is fun and will keep the player engaged.</w:t>
+      </w:r>
+    </w:p>
+    <w:p>
+      <w:pPr>
+        <w:pStyle w:val="ListParagraph"/>
+      </w:pPr>
+      <w:r>
+        <w:rPr>
+          <w:b/>
+          <w:bCs/>
+        </w:rPr>
+        <w:t>How</w:t>
+      </w:r>
+      <w:r>
+        <w:t xml:space="preserve">: the combat system needs to be </w:t>
+      </w:r>
+      <w:r>
+        <w:t xml:space="preserve">a balance between challenging, </w:t>
+      </w:r>
+      <w:r>
+        <w:t xml:space="preserve">easy to understand, </w:t>
+      </w:r>
+      <w:r>
+        <w:t xml:space="preserve">and </w:t>
+      </w:r>
+      <w:r>
+        <w:t>luck based</w:t>
+      </w:r>
+      <w:r>
+        <w:t>.</w:t>
+      </w:r>
+      <w:r>
+        <w:t xml:space="preserve"> To accomplish this, it will undergo lots of testing with</w:t>
+      </w:r>
+      <w:r>
+        <w:t xml:space="preserve"> different people, and their views will be </w:t>
+      </w:r>
+      <w:r>
+        <w:t>recorded,</w:t>
+      </w:r>
+      <w:r>
+        <w:t xml:space="preserve"> and the game adjusted to help. I will also take inspiration from </w:t>
+      </w:r>
+      <w:r>
+        <w:t xml:space="preserve">popular </w:t>
+      </w:r>
+      <w:r>
+        <w:t xml:space="preserve">games using a similar system, such as </w:t>
+      </w:r>
+      <w:r>
+        <w:t>Pokémon</w:t>
+      </w:r>
+      <w:r>
+        <w:t>.</w:t>
+      </w:r>
+    </w:p>
+    <w:p/>
+    <w:p>
+      <w:pPr>
+        <w:pStyle w:val="Heading3"/>
+      </w:pPr>
+      <w:r>
+        <w:t>Older Players</w:t>
+      </w:r>
+    </w:p>
+    <w:p>
+      <w:r>
+        <w:t>Older players are players aged 35 and over – this is due to the timeframe when text-based adventures were most popular, as they started to become less so towards 1990, so they are the ones likely to have played them as children. They will likely be playing due to nostalgia.</w:t>
+      </w:r>
+    </w:p>
+    <w:p>
+      <w:pPr>
+        <w:pStyle w:val="Heading4"/>
+      </w:pPr>
+      <w:r>
+        <w:t>Requirements</w:t>
+      </w:r>
+    </w:p>
+    <w:p>
+      <w:pPr>
+        <w:pStyle w:val="ListParagraph"/>
+        <w:numPr>
+          <w:ilvl w:val="0"/>
+          <w:numId w:val="6"/>
+        </w:numPr>
+        <w:rPr>
+          <w:u w:val="single"/>
+        </w:rPr>
+      </w:pPr>
+      <w:r>
+        <w:rPr>
+          <w:u w:val="single"/>
+        </w:rPr>
+        <w:t>Classic look and feel</w:t>
+      </w:r>
+    </w:p>
+    <w:p>
+      <w:pPr>
+        <w:pStyle w:val="ListParagraph"/>
+      </w:pPr>
+      <w:r>
+        <w:rPr>
+          <w:b/>
+          <w:bCs/>
+        </w:rPr>
+        <w:t>Why</w:t>
+      </w:r>
+      <w:r>
+        <w:t>: as older players will most likely be playing due to nostalgia, it is important that the game will look and feel similar to those they would’ve</w:t>
+      </w:r>
+      <w:r>
+        <w:t xml:space="preserve"> played as children.</w:t>
+      </w:r>
+    </w:p>
+    <w:p>
+      <w:pPr>
+        <w:pStyle w:val="ListParagraph"/>
+      </w:pPr>
+      <w:r>
+        <w:rPr>
+          <w:b/>
+          <w:bCs/>
+        </w:rPr>
+        <w:t>How</w:t>
+      </w:r>
+      <w:r>
+        <w:t xml:space="preserve">: </w:t>
+      </w:r>
+      <w:r>
+        <w:t xml:space="preserve">I will take inspiration from original text-based adventure games such as Zork and The Hobbit, incorporating key elements such as </w:t>
+      </w:r>
+      <w:r>
+        <w:t>old-fashioned fonts</w:t>
+      </w:r>
+      <w:r>
+        <w:t xml:space="preserve"> and </w:t>
+      </w:r>
+      <w:r>
+        <w:t>looking like a console.</w:t>
+      </w:r>
+    </w:p>
+    <w:p>
+      <w:pPr>
+        <w:pStyle w:val="ListParagraph"/>
+        <w:numPr>
+          <w:ilvl w:val="0"/>
+          <w:numId w:val="6"/>
+        </w:numPr>
+        <w:rPr>
+          <w:u w:val="single"/>
+        </w:rPr>
+      </w:pPr>
+      <w:r>
+        <w:rPr>
+          <w:u w:val="single"/>
+        </w:rPr>
+        <w:t>Engaging storyline</w:t>
+      </w:r>
+    </w:p>
+    <w:p>
+      <w:pPr>
+        <w:pStyle w:val="ListParagraph"/>
+      </w:pPr>
+      <w:r>
+        <w:rPr>
+          <w:b/>
+          <w:bCs/>
+        </w:rPr>
+        <w:lastRenderedPageBreak/>
+        <w:t>Why</w:t>
+      </w:r>
+      <w:r>
+        <w:t>:</w:t>
+      </w:r>
+      <w:r>
+        <w:t xml:space="preserve"> as older players are typically more invested in the story</w:t>
+      </w:r>
+      <w:r>
+        <w:t xml:space="preserve"> of a game compared to younger players, it’s important to maintain its quality </w:t>
+      </w:r>
+      <w:r>
+        <w:t>throughout the game to keep them engaged.</w:t>
+      </w:r>
+    </w:p>
+    <w:p>
+      <w:pPr>
+        <w:pStyle w:val="ListParagraph"/>
+      </w:pPr>
+      <w:r>
+        <w:rPr>
+          <w:b/>
+          <w:bCs/>
+        </w:rPr>
+        <w:t>How</w:t>
+      </w:r>
+      <w:r>
+        <w:t>: I will plan the</w:t>
+      </w:r>
+      <w:r>
+        <w:t xml:space="preserve"> entirety of the</w:t>
+      </w:r>
+      <w:r>
+        <w:t xml:space="preserve"> story out before hand</w:t>
+      </w:r>
+      <w:r>
+        <w:t xml:space="preserve"> and run it past a small selection of people that would be likely to play the game. I will them make adjustments according to their feedback.</w:t>
+      </w:r>
+    </w:p>
+    <w:p>
+      <w:pPr>
+        <w:pStyle w:val="Heading2"/>
+      </w:pPr>
+      <w:r>
+        <w:t>External</w:t>
+      </w:r>
+    </w:p>
+    <w:p>
+      <w:pPr>
+        <w:pStyle w:val="Heading3"/>
+      </w:pPr>
+      <w:r>
+        <w:t>PEGI</w:t>
+      </w:r>
+    </w:p>
+    <w:p>
+      <w:r>
+        <w:t xml:space="preserve">PEGI (Pan-European Game Information) is an organisation that rates games </w:t>
+      </w:r>
+      <w:r>
+        <w:t>for age suitability based on their content. They will be playing to judge what ages the game is suitable for.</w:t>
+      </w:r>
+    </w:p>
+    <w:p>
+      <w:pPr>
+        <w:pStyle w:val="Heading4"/>
+      </w:pPr>
+      <w:r>
+        <w:t>Requirements</w:t>
+      </w:r>
+    </w:p>
+    <w:p>
+      <w:pPr>
+        <w:pStyle w:val="ListParagraph"/>
+        <w:numPr>
+          <w:ilvl w:val="0"/>
+          <w:numId w:val="6"/>
+        </w:numPr>
+      </w:pPr>
+      <w:r>
+        <w:rPr>
+          <w:u w:val="single"/>
+        </w:rPr>
+        <w:t xml:space="preserve">Follow the PEGI </w:t>
+      </w:r>
+      <w:r>
+        <w:rPr>
+          <w:u w:val="single"/>
+        </w:rPr>
+        <w:t>C</w:t>
+      </w:r>
+      <w:r>
+        <w:rPr>
+          <w:u w:val="single"/>
+        </w:rPr>
+        <w:t>ode</w:t>
+      </w:r>
+    </w:p>
+    <w:p>
+      <w:pPr>
+        <w:pStyle w:val="ListParagraph"/>
+      </w:pPr>
+      <w:r>
+        <w:rPr>
+          <w:b/>
+          <w:bCs/>
+        </w:rPr>
+        <w:t>Why</w:t>
+      </w:r>
+      <w:r>
+        <w:t xml:space="preserve">: </w:t>
+      </w:r>
+      <w:r>
+        <w:t>a</w:t>
+      </w:r>
+      <w:r>
+        <w:t xml:space="preserve">ll games distributed within the EU </w:t>
+      </w:r>
+      <w:r>
+        <w:t>must comply with the PEGI Code in order to receive a PEGI age rating. As these age ratings can be highly influential on whether people can play the game or not, it’s important the game complies.</w:t>
+      </w:r>
+    </w:p>
+    <w:p>
+      <w:pPr>
+        <w:pStyle w:val="ListParagraph"/>
+      </w:pPr>
+      <w:r>
+        <w:rPr>
+          <w:b/>
+          <w:bCs/>
+        </w:rPr>
+        <w:t>How</w:t>
+      </w:r>
+      <w:r>
+        <w:t xml:space="preserve">: </w:t>
+      </w:r>
+      <w:r>
+        <w:t xml:space="preserve">the game will be in compliance with the </w:t>
+      </w:r>
+      <w:r>
+        <w:t>applicable data protection and privacy laws</w:t>
+      </w:r>
+      <w:r>
+        <w:t>. It will also not contain any monetisation methods</w:t>
+      </w:r>
+      <w:r>
+        <w:t>.</w:t>
+      </w:r>
+    </w:p>
     <w:sectPr>
       <w:pgSz w:w="11906" w:h="16838"/>
       <w:pgMar w:top="1440" w:right="1440" w:bottom="1440" w:left="1440" w:header="708" w:footer="708" w:gutter="0"/>
@@ -321,6 +933,344 @@
 <file path=word/numbering.xml><?xml version="1.0" encoding="utf-8"?>
 <w:numbering xmlns:wpc="http://schemas.microsoft.com/office/word/2010/wordprocessingCanvas" xmlns:cx="http://schemas.microsoft.com/office/drawing/2014/chartex" xmlns:cx1="http://schemas.microsoft.com/office/drawing/2015/9/8/chartex" xmlns:cx2="http://schemas.microsoft.com/office/drawing/2015/10/21/chartex" xmlns:cx3="http://schemas.microsoft.com/office/drawing/2016/5/9/chartex" xmlns:cx4="http://schemas.microsoft.com/office/drawing/2016/5/10/chartex" xmlns:cx5="http://schemas.microsoft.com/office/drawing/2016/5/11/chartex" xmlns:cx6="http://schemas.microsoft.com/office/drawing/2016/5/12/chartex" xmlns:cx7="http://schemas.microsoft.com/office/drawing/2016/5/13/chartex" xmlns:cx8="http://schemas.microsoft.com/office/drawing/2016/5/14/chartex" xmlns:mc="http://schemas.openxmlformats.org/markup-compatibility/2006" xmlns:aink="http://schemas.microsoft.com/office/drawing/2016/ink" xmlns:am3d="http://schemas.microsoft.com/office/drawing/2017/model3d" xmlns:o="urn:schemas-microsoft-com:office:office" xmlns:oel="http://schemas.microsoft.com/office/2019/extlst" xmlns:r="http://schemas.openxmlformats.org/officeDocument/2006/relationships" xmlns:m="http://schemas.openxmlformats.org/officeDocument/2006/math" xmlns:v="urn:schemas-microsoft-com:vml" xmlns:wp14="http://schemas.microsoft.com/office/word/2010/wordprocessingDrawing" xmlns:wp="http://schemas.openxmlformats.org/drawingml/2006/wordprocessingDrawing" xmlns:w10="urn:schemas-microsoft-com:office:word" xmlns:w="http://schemas.openxmlformats.org/wordprocessingml/2006/main" xmlns:w14="http://schemas.microsoft.com/office/word/2010/wordml" xmlns:w15="http://schemas.microsoft.com/office/word/2012/wordml" xmlns:w16cex="http://schemas.microsoft.com/office/word/2018/wordml/cex" xmlns:w16cid="http://schemas.microsoft.com/office/word/2016/wordml/cid" xmlns:w16="http://schemas.microsoft.com/office/word/2018/wordml" xmlns:w16du="http://schemas.microsoft.com/office/word/2023/wordml/word16du" xmlns:w16sdtdh="http://schemas.microsoft.com/office/word/2020/wordml/sdtdatahash" xmlns:w16se="http://schemas.microsoft.com/office/word/2015/wordml/symex" xmlns:wpg="http://schemas.microsoft.com/office/word/2010/wordprocessingGroup" xmlns:wpi="http://schemas.microsoft.com/office/word/2010/wordprocessingInk" xmlns:wne="http://schemas.microsoft.com/office/word/2006/wordml" xmlns:wps="http://schemas.microsoft.com/office/word/2010/wordprocessingShape" mc:Ignorable="w14 w15 w16se w16cid w16 w16cex w16sdtdh w16du wp14">
   <w:abstractNum w:abstractNumId="0" w15:restartNumberingAfterBreak="0">
+    <w:nsid w:val="173F73CD"/>
+    <w:multiLevelType w:val="hybridMultilevel"/>
+    <w:tmpl w:val="BABE8660"/>
+    <w:lvl w:ilvl="0" w:tplc="08090001">
+      <w:start w:val="1"/>
+      <w:numFmt w:val="bullet"/>
+      <w:lvlText w:val=""/>
+      <w:lvlJc w:val="left"/>
+      <w:pPr>
+        <w:ind w:left="720" w:hanging="360"/>
+      </w:pPr>
+      <w:rPr>
+        <w:rFonts w:ascii="Symbol" w:hAnsi="Symbol" w:hint="default"/>
+      </w:rPr>
+    </w:lvl>
+    <w:lvl w:ilvl="1" w:tplc="08090003" w:tentative="1">
+      <w:start w:val="1"/>
+      <w:numFmt w:val="bullet"/>
+      <w:lvlText w:val="o"/>
+      <w:lvlJc w:val="left"/>
+      <w:pPr>
+        <w:ind w:left="1440" w:hanging="360"/>
+      </w:pPr>
+      <w:rPr>
+        <w:rFonts w:ascii="Courier New" w:hAnsi="Courier New" w:cs="Courier New" w:hint="default"/>
+      </w:rPr>
+    </w:lvl>
+    <w:lvl w:ilvl="2" w:tplc="08090005" w:tentative="1">
+      <w:start w:val="1"/>
+      <w:numFmt w:val="bullet"/>
+      <w:lvlText w:val=""/>
+      <w:lvlJc w:val="left"/>
+      <w:pPr>
+        <w:ind w:left="2160" w:hanging="360"/>
+      </w:pPr>
+      <w:rPr>
+        <w:rFonts w:ascii="Wingdings" w:hAnsi="Wingdings" w:hint="default"/>
+      </w:rPr>
+    </w:lvl>
+    <w:lvl w:ilvl="3" w:tplc="08090001" w:tentative="1">
+      <w:start w:val="1"/>
+      <w:numFmt w:val="bullet"/>
+      <w:lvlText w:val=""/>
+      <w:lvlJc w:val="left"/>
+      <w:pPr>
+        <w:ind w:left="2880" w:hanging="360"/>
+      </w:pPr>
+      <w:rPr>
+        <w:rFonts w:ascii="Symbol" w:hAnsi="Symbol" w:hint="default"/>
+      </w:rPr>
+    </w:lvl>
+    <w:lvl w:ilvl="4" w:tplc="08090003" w:tentative="1">
+      <w:start w:val="1"/>
+      <w:numFmt w:val="bullet"/>
+      <w:lvlText w:val="o"/>
+      <w:lvlJc w:val="left"/>
+      <w:pPr>
+        <w:ind w:left="3600" w:hanging="360"/>
+      </w:pPr>
+      <w:rPr>
+        <w:rFonts w:ascii="Courier New" w:hAnsi="Courier New" w:cs="Courier New" w:hint="default"/>
+      </w:rPr>
+    </w:lvl>
+    <w:lvl w:ilvl="5" w:tplc="08090005" w:tentative="1">
+      <w:start w:val="1"/>
+      <w:numFmt w:val="bullet"/>
+      <w:lvlText w:val=""/>
+      <w:lvlJc w:val="left"/>
+      <w:pPr>
+        <w:ind w:left="4320" w:hanging="360"/>
+      </w:pPr>
+      <w:rPr>
+        <w:rFonts w:ascii="Wingdings" w:hAnsi="Wingdings" w:hint="default"/>
+      </w:rPr>
+    </w:lvl>
+    <w:lvl w:ilvl="6" w:tplc="08090001" w:tentative="1">
+      <w:start w:val="1"/>
+      <w:numFmt w:val="bullet"/>
+      <w:lvlText w:val=""/>
+      <w:lvlJc w:val="left"/>
+      <w:pPr>
+        <w:ind w:left="5040" w:hanging="360"/>
+      </w:pPr>
+      <w:rPr>
+        <w:rFonts w:ascii="Symbol" w:hAnsi="Symbol" w:hint="default"/>
+      </w:rPr>
+    </w:lvl>
+    <w:lvl w:ilvl="7" w:tplc="08090003" w:tentative="1">
+      <w:start w:val="1"/>
+      <w:numFmt w:val="bullet"/>
+      <w:lvlText w:val="o"/>
+      <w:lvlJc w:val="left"/>
+      <w:pPr>
+        <w:ind w:left="5760" w:hanging="360"/>
+      </w:pPr>
+      <w:rPr>
+        <w:rFonts w:ascii="Courier New" w:hAnsi="Courier New" w:cs="Courier New" w:hint="default"/>
+      </w:rPr>
+    </w:lvl>
+    <w:lvl w:ilvl="8" w:tplc="08090005" w:tentative="1">
+      <w:start w:val="1"/>
+      <w:numFmt w:val="bullet"/>
+      <w:lvlText w:val=""/>
+      <w:lvlJc w:val="left"/>
+      <w:pPr>
+        <w:ind w:left="6480" w:hanging="360"/>
+      </w:pPr>
+      <w:rPr>
+        <w:rFonts w:ascii="Wingdings" w:hAnsi="Wingdings" w:hint="default"/>
+      </w:rPr>
+    </w:lvl>
+  </w:abstractNum>
+  <w:abstractNum w:abstractNumId="1" w15:restartNumberingAfterBreak="0">
+    <w:nsid w:val="214E5E06"/>
+    <w:multiLevelType w:val="hybridMultilevel"/>
+    <w:tmpl w:val="24B215DA"/>
+    <w:lvl w:ilvl="0" w:tplc="8730E274">
+      <w:numFmt w:val="bullet"/>
+      <w:lvlText w:val="-"/>
+      <w:lvlJc w:val="left"/>
+      <w:pPr>
+        <w:ind w:left="720" w:hanging="360"/>
+      </w:pPr>
+      <w:rPr>
+        <w:rFonts w:ascii="InputMono" w:eastAsiaTheme="minorHAnsi" w:hAnsi="InputMono" w:cstheme="minorBidi" w:hint="default"/>
+      </w:rPr>
+    </w:lvl>
+    <w:lvl w:ilvl="1" w:tplc="08090003" w:tentative="1">
+      <w:start w:val="1"/>
+      <w:numFmt w:val="bullet"/>
+      <w:lvlText w:val="o"/>
+      <w:lvlJc w:val="left"/>
+      <w:pPr>
+        <w:ind w:left="1440" w:hanging="360"/>
+      </w:pPr>
+      <w:rPr>
+        <w:rFonts w:ascii="Courier New" w:hAnsi="Courier New" w:cs="Courier New" w:hint="default"/>
+      </w:rPr>
+    </w:lvl>
+    <w:lvl w:ilvl="2" w:tplc="08090005" w:tentative="1">
+      <w:start w:val="1"/>
+      <w:numFmt w:val="bullet"/>
+      <w:lvlText w:val=""/>
+      <w:lvlJc w:val="left"/>
+      <w:pPr>
+        <w:ind w:left="2160" w:hanging="360"/>
+      </w:pPr>
+      <w:rPr>
+        <w:rFonts w:ascii="Wingdings" w:hAnsi="Wingdings" w:hint="default"/>
+      </w:rPr>
+    </w:lvl>
+    <w:lvl w:ilvl="3" w:tplc="08090001" w:tentative="1">
+      <w:start w:val="1"/>
+      <w:numFmt w:val="bullet"/>
+      <w:lvlText w:val=""/>
+      <w:lvlJc w:val="left"/>
+      <w:pPr>
+        <w:ind w:left="2880" w:hanging="360"/>
+      </w:pPr>
+      <w:rPr>
+        <w:rFonts w:ascii="Symbol" w:hAnsi="Symbol" w:hint="default"/>
+      </w:rPr>
+    </w:lvl>
+    <w:lvl w:ilvl="4" w:tplc="08090003" w:tentative="1">
+      <w:start w:val="1"/>
+      <w:numFmt w:val="bullet"/>
+      <w:lvlText w:val="o"/>
+      <w:lvlJc w:val="left"/>
+      <w:pPr>
+        <w:ind w:left="3600" w:hanging="360"/>
+      </w:pPr>
+      <w:rPr>
+        <w:rFonts w:ascii="Courier New" w:hAnsi="Courier New" w:cs="Courier New" w:hint="default"/>
+      </w:rPr>
+    </w:lvl>
+    <w:lvl w:ilvl="5" w:tplc="08090005" w:tentative="1">
+      <w:start w:val="1"/>
+      <w:numFmt w:val="bullet"/>
+      <w:lvlText w:val=""/>
+      <w:lvlJc w:val="left"/>
+      <w:pPr>
+        <w:ind w:left="4320" w:hanging="360"/>
+      </w:pPr>
+      <w:rPr>
+        <w:rFonts w:ascii="Wingdings" w:hAnsi="Wingdings" w:hint="default"/>
+      </w:rPr>
+    </w:lvl>
+    <w:lvl w:ilvl="6" w:tplc="08090001" w:tentative="1">
+      <w:start w:val="1"/>
+      <w:numFmt w:val="bullet"/>
+      <w:lvlText w:val=""/>
+      <w:lvlJc w:val="left"/>
+      <w:pPr>
+        <w:ind w:left="5040" w:hanging="360"/>
+      </w:pPr>
+      <w:rPr>
+        <w:rFonts w:ascii="Symbol" w:hAnsi="Symbol" w:hint="default"/>
+      </w:rPr>
+    </w:lvl>
+    <w:lvl w:ilvl="7" w:tplc="08090003" w:tentative="1">
+      <w:start w:val="1"/>
+      <w:numFmt w:val="bullet"/>
+      <w:lvlText w:val="o"/>
+      <w:lvlJc w:val="left"/>
+      <w:pPr>
+        <w:ind w:left="5760" w:hanging="360"/>
+      </w:pPr>
+      <w:rPr>
+        <w:rFonts w:ascii="Courier New" w:hAnsi="Courier New" w:cs="Courier New" w:hint="default"/>
+      </w:rPr>
+    </w:lvl>
+    <w:lvl w:ilvl="8" w:tplc="08090005" w:tentative="1">
+      <w:start w:val="1"/>
+      <w:numFmt w:val="bullet"/>
+      <w:lvlText w:val=""/>
+      <w:lvlJc w:val="left"/>
+      <w:pPr>
+        <w:ind w:left="6480" w:hanging="360"/>
+      </w:pPr>
+      <w:rPr>
+        <w:rFonts w:ascii="Wingdings" w:hAnsi="Wingdings" w:hint="default"/>
+      </w:rPr>
+    </w:lvl>
+  </w:abstractNum>
+  <w:abstractNum w:abstractNumId="2" w15:restartNumberingAfterBreak="0">
+    <w:nsid w:val="39D85C4F"/>
+    <w:multiLevelType w:val="hybridMultilevel"/>
+    <w:tmpl w:val="2B745BDC"/>
+    <w:lvl w:ilvl="0" w:tplc="08090001">
+      <w:start w:val="1"/>
+      <w:numFmt w:val="bullet"/>
+      <w:lvlText w:val=""/>
+      <w:lvlJc w:val="left"/>
+      <w:pPr>
+        <w:ind w:left="720" w:hanging="360"/>
+      </w:pPr>
+      <w:rPr>
+        <w:rFonts w:ascii="Symbol" w:hAnsi="Symbol" w:hint="default"/>
+      </w:rPr>
+    </w:lvl>
+    <w:lvl w:ilvl="1" w:tplc="08090003" w:tentative="1">
+      <w:start w:val="1"/>
+      <w:numFmt w:val="bullet"/>
+      <w:lvlText w:val="o"/>
+      <w:lvlJc w:val="left"/>
+      <w:pPr>
+        <w:ind w:left="1440" w:hanging="360"/>
+      </w:pPr>
+      <w:rPr>
+        <w:rFonts w:ascii="Courier New" w:hAnsi="Courier New" w:cs="Courier New" w:hint="default"/>
+      </w:rPr>
+    </w:lvl>
+    <w:lvl w:ilvl="2" w:tplc="08090005" w:tentative="1">
+      <w:start w:val="1"/>
+      <w:numFmt w:val="bullet"/>
+      <w:lvlText w:val=""/>
+      <w:lvlJc w:val="left"/>
+      <w:pPr>
+        <w:ind w:left="2160" w:hanging="360"/>
+      </w:pPr>
+      <w:rPr>
+        <w:rFonts w:ascii="Wingdings" w:hAnsi="Wingdings" w:hint="default"/>
+      </w:rPr>
+    </w:lvl>
+    <w:lvl w:ilvl="3" w:tplc="08090001" w:tentative="1">
+      <w:start w:val="1"/>
+      <w:numFmt w:val="bullet"/>
+      <w:lvlText w:val=""/>
+      <w:lvlJc w:val="left"/>
+      <w:pPr>
+        <w:ind w:left="2880" w:hanging="360"/>
+      </w:pPr>
+      <w:rPr>
+        <w:rFonts w:ascii="Symbol" w:hAnsi="Symbol" w:hint="default"/>
+      </w:rPr>
+    </w:lvl>
+    <w:lvl w:ilvl="4" w:tplc="08090003" w:tentative="1">
+      <w:start w:val="1"/>
+      <w:numFmt w:val="bullet"/>
+      <w:lvlText w:val="o"/>
+      <w:lvlJc w:val="left"/>
+      <w:pPr>
+        <w:ind w:left="3600" w:hanging="360"/>
+      </w:pPr>
+      <w:rPr>
+        <w:rFonts w:ascii="Courier New" w:hAnsi="Courier New" w:cs="Courier New" w:hint="default"/>
+      </w:rPr>
+    </w:lvl>
+    <w:lvl w:ilvl="5" w:tplc="08090005" w:tentative="1">
+      <w:start w:val="1"/>
+      <w:numFmt w:val="bullet"/>
+      <w:lvlText w:val=""/>
+      <w:lvlJc w:val="left"/>
+      <w:pPr>
+        <w:ind w:left="4320" w:hanging="360"/>
+      </w:pPr>
+      <w:rPr>
+        <w:rFonts w:ascii="Wingdings" w:hAnsi="Wingdings" w:hint="default"/>
+      </w:rPr>
+    </w:lvl>
+    <w:lvl w:ilvl="6" w:tplc="08090001" w:tentative="1">
+      <w:start w:val="1"/>
+      <w:numFmt w:val="bullet"/>
+      <w:lvlText w:val=""/>
+      <w:lvlJc w:val="left"/>
+      <w:pPr>
+        <w:ind w:left="5040" w:hanging="360"/>
+      </w:pPr>
+      <w:rPr>
+        <w:rFonts w:ascii="Symbol" w:hAnsi="Symbol" w:hint="default"/>
+      </w:rPr>
+    </w:lvl>
+    <w:lvl w:ilvl="7" w:tplc="08090003" w:tentative="1">
+      <w:start w:val="1"/>
+      <w:numFmt w:val="bullet"/>
+      <w:lvlText w:val="o"/>
+      <w:lvlJc w:val="left"/>
+      <w:pPr>
+        <w:ind w:left="5760" w:hanging="360"/>
+      </w:pPr>
+      <w:rPr>
+        <w:rFonts w:ascii="Courier New" w:hAnsi="Courier New" w:cs="Courier New" w:hint="default"/>
+      </w:rPr>
+    </w:lvl>
+    <w:lvl w:ilvl="8" w:tplc="08090005" w:tentative="1">
+      <w:start w:val="1"/>
+      <w:numFmt w:val="bullet"/>
+      <w:lvlText w:val=""/>
+      <w:lvlJc w:val="left"/>
+      <w:pPr>
+        <w:ind w:left="6480" w:hanging="360"/>
+      </w:pPr>
+      <w:rPr>
+        <w:rFonts w:ascii="Wingdings" w:hAnsi="Wingdings" w:hint="default"/>
+      </w:rPr>
+    </w:lvl>
+  </w:abstractNum>
+  <w:abstractNum w:abstractNumId="3" w15:restartNumberingAfterBreak="0">
     <w:nsid w:val="58C13BC8"/>
     <w:multiLevelType w:val="hybridMultilevel"/>
     <w:tmpl w:val="2C064826"/>
@@ -433,8 +1383,364 @@
       </w:rPr>
     </w:lvl>
   </w:abstractNum>
+  <w:abstractNum w:abstractNumId="4" w15:restartNumberingAfterBreak="0">
+    <w:nsid w:val="70CC219D"/>
+    <w:multiLevelType w:val="hybridMultilevel"/>
+    <w:tmpl w:val="6D18B89C"/>
+    <w:lvl w:ilvl="0" w:tplc="93C2DCB4">
+      <w:numFmt w:val="bullet"/>
+      <w:lvlText w:val="-"/>
+      <w:lvlJc w:val="left"/>
+      <w:pPr>
+        <w:ind w:left="720" w:hanging="360"/>
+      </w:pPr>
+      <w:rPr>
+        <w:rFonts w:ascii="InputMono" w:eastAsiaTheme="minorHAnsi" w:hAnsi="InputMono" w:cstheme="minorBidi" w:hint="default"/>
+      </w:rPr>
+    </w:lvl>
+    <w:lvl w:ilvl="1" w:tplc="08090003" w:tentative="1">
+      <w:start w:val="1"/>
+      <w:numFmt w:val="bullet"/>
+      <w:lvlText w:val="o"/>
+      <w:lvlJc w:val="left"/>
+      <w:pPr>
+        <w:ind w:left="1440" w:hanging="360"/>
+      </w:pPr>
+      <w:rPr>
+        <w:rFonts w:ascii="Courier New" w:hAnsi="Courier New" w:cs="Courier New" w:hint="default"/>
+      </w:rPr>
+    </w:lvl>
+    <w:lvl w:ilvl="2" w:tplc="08090005" w:tentative="1">
+      <w:start w:val="1"/>
+      <w:numFmt w:val="bullet"/>
+      <w:lvlText w:val=""/>
+      <w:lvlJc w:val="left"/>
+      <w:pPr>
+        <w:ind w:left="2160" w:hanging="360"/>
+      </w:pPr>
+      <w:rPr>
+        <w:rFonts w:ascii="Wingdings" w:hAnsi="Wingdings" w:hint="default"/>
+      </w:rPr>
+    </w:lvl>
+    <w:lvl w:ilvl="3" w:tplc="08090001" w:tentative="1">
+      <w:start w:val="1"/>
+      <w:numFmt w:val="bullet"/>
+      <w:lvlText w:val=""/>
+      <w:lvlJc w:val="left"/>
+      <w:pPr>
+        <w:ind w:left="2880" w:hanging="360"/>
+      </w:pPr>
+      <w:rPr>
+        <w:rFonts w:ascii="Symbol" w:hAnsi="Symbol" w:hint="default"/>
+      </w:rPr>
+    </w:lvl>
+    <w:lvl w:ilvl="4" w:tplc="08090003" w:tentative="1">
+      <w:start w:val="1"/>
+      <w:numFmt w:val="bullet"/>
+      <w:lvlText w:val="o"/>
+      <w:lvlJc w:val="left"/>
+      <w:pPr>
+        <w:ind w:left="3600" w:hanging="360"/>
+      </w:pPr>
+      <w:rPr>
+        <w:rFonts w:ascii="Courier New" w:hAnsi="Courier New" w:cs="Courier New" w:hint="default"/>
+      </w:rPr>
+    </w:lvl>
+    <w:lvl w:ilvl="5" w:tplc="08090005" w:tentative="1">
+      <w:start w:val="1"/>
+      <w:numFmt w:val="bullet"/>
+      <w:lvlText w:val=""/>
+      <w:lvlJc w:val="left"/>
+      <w:pPr>
+        <w:ind w:left="4320" w:hanging="360"/>
+      </w:pPr>
+      <w:rPr>
+        <w:rFonts w:ascii="Wingdings" w:hAnsi="Wingdings" w:hint="default"/>
+      </w:rPr>
+    </w:lvl>
+    <w:lvl w:ilvl="6" w:tplc="08090001" w:tentative="1">
+      <w:start w:val="1"/>
+      <w:numFmt w:val="bullet"/>
+      <w:lvlText w:val=""/>
+      <w:lvlJc w:val="left"/>
+      <w:pPr>
+        <w:ind w:left="5040" w:hanging="360"/>
+      </w:pPr>
+      <w:rPr>
+        <w:rFonts w:ascii="Symbol" w:hAnsi="Symbol" w:hint="default"/>
+      </w:rPr>
+    </w:lvl>
+    <w:lvl w:ilvl="7" w:tplc="08090003" w:tentative="1">
+      <w:start w:val="1"/>
+      <w:numFmt w:val="bullet"/>
+      <w:lvlText w:val="o"/>
+      <w:lvlJc w:val="left"/>
+      <w:pPr>
+        <w:ind w:left="5760" w:hanging="360"/>
+      </w:pPr>
+      <w:rPr>
+        <w:rFonts w:ascii="Courier New" w:hAnsi="Courier New" w:cs="Courier New" w:hint="default"/>
+      </w:rPr>
+    </w:lvl>
+    <w:lvl w:ilvl="8" w:tplc="08090005" w:tentative="1">
+      <w:start w:val="1"/>
+      <w:numFmt w:val="bullet"/>
+      <w:lvlText w:val=""/>
+      <w:lvlJc w:val="left"/>
+      <w:pPr>
+        <w:ind w:left="6480" w:hanging="360"/>
+      </w:pPr>
+      <w:rPr>
+        <w:rFonts w:ascii="Wingdings" w:hAnsi="Wingdings" w:hint="default"/>
+      </w:rPr>
+    </w:lvl>
+  </w:abstractNum>
+  <w:abstractNum w:abstractNumId="5" w15:restartNumberingAfterBreak="0">
+    <w:nsid w:val="741107FB"/>
+    <w:multiLevelType w:val="hybridMultilevel"/>
+    <w:tmpl w:val="9880FB96"/>
+    <w:lvl w:ilvl="0" w:tplc="08090001">
+      <w:start w:val="1"/>
+      <w:numFmt w:val="bullet"/>
+      <w:lvlText w:val=""/>
+      <w:lvlJc w:val="left"/>
+      <w:pPr>
+        <w:ind w:left="720" w:hanging="360"/>
+      </w:pPr>
+      <w:rPr>
+        <w:rFonts w:ascii="Symbol" w:hAnsi="Symbol" w:hint="default"/>
+      </w:rPr>
+    </w:lvl>
+    <w:lvl w:ilvl="1" w:tplc="04FC7156">
+      <w:start w:val="1"/>
+      <w:numFmt w:val="bullet"/>
+      <w:lvlText w:val="-"/>
+      <w:lvlJc w:val="left"/>
+      <w:pPr>
+        <w:ind w:left="1440" w:hanging="360"/>
+      </w:pPr>
+      <w:rPr>
+        <w:rFonts w:ascii="Courier New" w:hAnsi="Courier New" w:hint="default"/>
+      </w:rPr>
+    </w:lvl>
+    <w:lvl w:ilvl="2" w:tplc="08090005" w:tentative="1">
+      <w:start w:val="1"/>
+      <w:numFmt w:val="bullet"/>
+      <w:lvlText w:val=""/>
+      <w:lvlJc w:val="left"/>
+      <w:pPr>
+        <w:ind w:left="2160" w:hanging="360"/>
+      </w:pPr>
+      <w:rPr>
+        <w:rFonts w:ascii="Wingdings" w:hAnsi="Wingdings" w:hint="default"/>
+      </w:rPr>
+    </w:lvl>
+    <w:lvl w:ilvl="3" w:tplc="08090001" w:tentative="1">
+      <w:start w:val="1"/>
+      <w:numFmt w:val="bullet"/>
+      <w:lvlText w:val=""/>
+      <w:lvlJc w:val="left"/>
+      <w:pPr>
+        <w:ind w:left="2880" w:hanging="360"/>
+      </w:pPr>
+      <w:rPr>
+        <w:rFonts w:ascii="Symbol" w:hAnsi="Symbol" w:hint="default"/>
+      </w:rPr>
+    </w:lvl>
+    <w:lvl w:ilvl="4" w:tplc="08090003" w:tentative="1">
+      <w:start w:val="1"/>
+      <w:numFmt w:val="bullet"/>
+      <w:lvlText w:val="o"/>
+      <w:lvlJc w:val="left"/>
+      <w:pPr>
+        <w:ind w:left="3600" w:hanging="360"/>
+      </w:pPr>
+      <w:rPr>
+        <w:rFonts w:ascii="Courier New" w:hAnsi="Courier New" w:cs="Courier New" w:hint="default"/>
+      </w:rPr>
+    </w:lvl>
+    <w:lvl w:ilvl="5" w:tplc="08090005" w:tentative="1">
+      <w:start w:val="1"/>
+      <w:numFmt w:val="bullet"/>
+      <w:lvlText w:val=""/>
+      <w:lvlJc w:val="left"/>
+      <w:pPr>
+        <w:ind w:left="4320" w:hanging="360"/>
+      </w:pPr>
+      <w:rPr>
+        <w:rFonts w:ascii="Wingdings" w:hAnsi="Wingdings" w:hint="default"/>
+      </w:rPr>
+    </w:lvl>
+    <w:lvl w:ilvl="6" w:tplc="08090001" w:tentative="1">
+      <w:start w:val="1"/>
+      <w:numFmt w:val="bullet"/>
+      <w:lvlText w:val=""/>
+      <w:lvlJc w:val="left"/>
+      <w:pPr>
+        <w:ind w:left="5040" w:hanging="360"/>
+      </w:pPr>
+      <w:rPr>
+        <w:rFonts w:ascii="Symbol" w:hAnsi="Symbol" w:hint="default"/>
+      </w:rPr>
+    </w:lvl>
+    <w:lvl w:ilvl="7" w:tplc="08090003" w:tentative="1">
+      <w:start w:val="1"/>
+      <w:numFmt w:val="bullet"/>
+      <w:lvlText w:val="o"/>
+      <w:lvlJc w:val="left"/>
+      <w:pPr>
+        <w:ind w:left="5760" w:hanging="360"/>
+      </w:pPr>
+      <w:rPr>
+        <w:rFonts w:ascii="Courier New" w:hAnsi="Courier New" w:cs="Courier New" w:hint="default"/>
+      </w:rPr>
+    </w:lvl>
+    <w:lvl w:ilvl="8" w:tplc="08090005" w:tentative="1">
+      <w:start w:val="1"/>
+      <w:numFmt w:val="bullet"/>
+      <w:lvlText w:val=""/>
+      <w:lvlJc w:val="left"/>
+      <w:pPr>
+        <w:ind w:left="6480" w:hanging="360"/>
+      </w:pPr>
+      <w:rPr>
+        <w:rFonts w:ascii="Wingdings" w:hAnsi="Wingdings" w:hint="default"/>
+      </w:rPr>
+    </w:lvl>
+  </w:abstractNum>
+  <w:abstractNum w:abstractNumId="6" w15:restartNumberingAfterBreak="0">
+    <w:nsid w:val="7BA53302"/>
+    <w:multiLevelType w:val="hybridMultilevel"/>
+    <w:tmpl w:val="ABCE9A9A"/>
+    <w:lvl w:ilvl="0" w:tplc="08090001">
+      <w:start w:val="1"/>
+      <w:numFmt w:val="bullet"/>
+      <w:lvlText w:val=""/>
+      <w:lvlJc w:val="left"/>
+      <w:pPr>
+        <w:ind w:left="720" w:hanging="360"/>
+      </w:pPr>
+      <w:rPr>
+        <w:rFonts w:ascii="Symbol" w:hAnsi="Symbol" w:hint="default"/>
+      </w:rPr>
+    </w:lvl>
+    <w:lvl w:ilvl="1" w:tplc="08090003" w:tentative="1">
+      <w:start w:val="1"/>
+      <w:numFmt w:val="bullet"/>
+      <w:lvlText w:val="o"/>
+      <w:lvlJc w:val="left"/>
+      <w:pPr>
+        <w:ind w:left="1440" w:hanging="360"/>
+      </w:pPr>
+      <w:rPr>
+        <w:rFonts w:ascii="Courier New" w:hAnsi="Courier New" w:cs="Courier New" w:hint="default"/>
+      </w:rPr>
+    </w:lvl>
+    <w:lvl w:ilvl="2" w:tplc="08090005" w:tentative="1">
+      <w:start w:val="1"/>
+      <w:numFmt w:val="bullet"/>
+      <w:lvlText w:val=""/>
+      <w:lvlJc w:val="left"/>
+      <w:pPr>
+        <w:ind w:left="2160" w:hanging="360"/>
+      </w:pPr>
+      <w:rPr>
+        <w:rFonts w:ascii="Wingdings" w:hAnsi="Wingdings" w:hint="default"/>
+      </w:rPr>
+    </w:lvl>
+    <w:lvl w:ilvl="3" w:tplc="08090001" w:tentative="1">
+      <w:start w:val="1"/>
+      <w:numFmt w:val="bullet"/>
+      <w:lvlText w:val=""/>
+      <w:lvlJc w:val="left"/>
+      <w:pPr>
+        <w:ind w:left="2880" w:hanging="360"/>
+      </w:pPr>
+      <w:rPr>
+        <w:rFonts w:ascii="Symbol" w:hAnsi="Symbol" w:hint="default"/>
+      </w:rPr>
+    </w:lvl>
+    <w:lvl w:ilvl="4" w:tplc="08090003" w:tentative="1">
+      <w:start w:val="1"/>
+      <w:numFmt w:val="bullet"/>
+      <w:lvlText w:val="o"/>
+      <w:lvlJc w:val="left"/>
+      <w:pPr>
+        <w:ind w:left="3600" w:hanging="360"/>
+      </w:pPr>
+      <w:rPr>
+        <w:rFonts w:ascii="Courier New" w:hAnsi="Courier New" w:cs="Courier New" w:hint="default"/>
+      </w:rPr>
+    </w:lvl>
+    <w:lvl w:ilvl="5" w:tplc="08090005" w:tentative="1">
+      <w:start w:val="1"/>
+      <w:numFmt w:val="bullet"/>
+      <w:lvlText w:val=""/>
+      <w:lvlJc w:val="left"/>
+      <w:pPr>
+        <w:ind w:left="4320" w:hanging="360"/>
+      </w:pPr>
+      <w:rPr>
+        <w:rFonts w:ascii="Wingdings" w:hAnsi="Wingdings" w:hint="default"/>
+      </w:rPr>
+    </w:lvl>
+    <w:lvl w:ilvl="6" w:tplc="08090001" w:tentative="1">
+      <w:start w:val="1"/>
+      <w:numFmt w:val="bullet"/>
+      <w:lvlText w:val=""/>
+      <w:lvlJc w:val="left"/>
+      <w:pPr>
+        <w:ind w:left="5040" w:hanging="360"/>
+      </w:pPr>
+      <w:rPr>
+        <w:rFonts w:ascii="Symbol" w:hAnsi="Symbol" w:hint="default"/>
+      </w:rPr>
+    </w:lvl>
+    <w:lvl w:ilvl="7" w:tplc="08090003" w:tentative="1">
+      <w:start w:val="1"/>
+      <w:numFmt w:val="bullet"/>
+      <w:lvlText w:val="o"/>
+      <w:lvlJc w:val="left"/>
+      <w:pPr>
+        <w:ind w:left="5760" w:hanging="360"/>
+      </w:pPr>
+      <w:rPr>
+        <w:rFonts w:ascii="Courier New" w:hAnsi="Courier New" w:cs="Courier New" w:hint="default"/>
+      </w:rPr>
+    </w:lvl>
+    <w:lvl w:ilvl="8" w:tplc="08090005" w:tentative="1">
+      <w:start w:val="1"/>
+      <w:numFmt w:val="bullet"/>
+      <w:lvlText w:val=""/>
+      <w:lvlJc w:val="left"/>
+      <w:pPr>
+        <w:ind w:left="6480" w:hanging="360"/>
+      </w:pPr>
+      <w:rPr>
+        <w:rFonts w:ascii="Wingdings" w:hAnsi="Wingdings" w:hint="default"/>
+      </w:rPr>
+    </w:lvl>
+  </w:abstractNum>
   <w:num w:numId="1" w16cid:durableId="1021126944">
+    <w:abstractNumId w:val="3"/>
+  </w:num>
+  <w:num w:numId="2" w16cid:durableId="2070642436">
     <w:abstractNumId w:val="0"/>
+  </w:num>
+  <w:num w:numId="3" w16cid:durableId="542715341">
+    <w:abstractNumId w:val="1"/>
+  </w:num>
+  <w:num w:numId="4" w16cid:durableId="1668897472">
+    <w:abstractNumId w:val="4"/>
+  </w:num>
+  <w:num w:numId="5" w16cid:durableId="839663269">
+    <w:abstractNumId w:val="5"/>
+  </w:num>
+  <w:num w:numId="6" w16cid:durableId="906451623">
+    <w:abstractNumId w:val="6"/>
+  </w:num>
+  <w:num w:numId="7" w16cid:durableId="468011567">
+    <w:abstractNumId w:val="2"/>
   </w:num>
 </w:numbering>
 </file>
@@ -912,7 +2218,6 @@
     <w:next w:val="Normal"/>
     <w:link w:val="Heading4Char"/>
     <w:uiPriority w:val="9"/>
-    <w:semiHidden/>
     <w:unhideWhenUsed/>
     <w:qFormat/>
     <w:rsid w:val="006B7337"/>
@@ -935,7 +2240,6 @@
     <w:next w:val="Normal"/>
     <w:link w:val="Heading5Char"/>
     <w:uiPriority w:val="9"/>
-    <w:semiHidden/>
     <w:unhideWhenUsed/>
     <w:qFormat/>
     <w:rsid w:val="006B7337"/>
@@ -1041,7 +2345,6 @@
   <w:style w:type="character" w:default="1" w:styleId="DefaultParagraphFont">
     <w:name w:val="Default Paragraph Font"/>
     <w:uiPriority w:val="1"/>
-    <w:semiHidden/>
     <w:unhideWhenUsed/>
   </w:style>
   <w:style w:type="table" w:default="1" w:styleId="TableNormal">
@@ -1143,7 +2446,6 @@
     <w:basedOn w:val="DefaultParagraphFont"/>
     <w:link w:val="Heading4"/>
     <w:uiPriority w:val="9"/>
-    <w:semiHidden/>
     <w:rsid w:val="006B7337"/>
     <w:rPr>
       <w:rFonts w:asciiTheme="minorHAnsi" w:eastAsiaTheme="majorEastAsia" w:hAnsiTheme="minorHAnsi" w:cstheme="majorBidi"/>
@@ -1157,7 +2459,6 @@
     <w:basedOn w:val="DefaultParagraphFont"/>
     <w:link w:val="Heading5"/>
     <w:uiPriority w:val="9"/>
-    <w:semiHidden/>
     <w:rsid w:val="006B7337"/>
     <w:rPr>
       <w:rFonts w:asciiTheme="minorHAnsi" w:eastAsiaTheme="majorEastAsia" w:hAnsiTheme="minorHAnsi" w:cstheme="majorBidi"/>
@@ -1352,6 +2653,25 @@
       <w:color w:val="0F4761" w:themeColor="accent1" w:themeShade="BF"/>
       <w:spacing w:val="5"/>
     </w:rPr>
+  </w:style>
+  <w:style w:type="table" w:styleId="TableGrid">
+    <w:name w:val="Table Grid"/>
+    <w:basedOn w:val="TableNormal"/>
+    <w:uiPriority w:val="39"/>
+    <w:rsid w:val="00BE687C"/>
+    <w:pPr>
+      <w:spacing w:after="0" w:line="240" w:lineRule="auto"/>
+    </w:pPr>
+    <w:tblPr>
+      <w:tblBorders>
+        <w:top w:val="single" w:sz="4" w:space="0" w:color="auto"/>
+        <w:left w:val="single" w:sz="4" w:space="0" w:color="auto"/>
+        <w:bottom w:val="single" w:sz="4" w:space="0" w:color="auto"/>
+        <w:right w:val="single" w:sz="4" w:space="0" w:color="auto"/>
+        <w:insideH w:val="single" w:sz="4" w:space="0" w:color="auto"/>
+        <w:insideV w:val="single" w:sz="4" w:space="0" w:color="auto"/>
+      </w:tblBorders>
+    </w:tblPr>
   </w:style>
 </w:styles>
 </file>
@@ -1649,4 +2969,16 @@
     </a:ext>
   </a:extLst>
 </a:theme>
+</file>
+
+<file path=customXml/item1.xml><?xml version="1.0" encoding="utf-8"?>
+<b:Sources xmlns:b="http://schemas.openxmlformats.org/officeDocument/2006/bibliography" xmlns="http://schemas.openxmlformats.org/officeDocument/2006/bibliography" SelectedStyle="\APASixthEditionOfficeOnline.xsl" StyleName="APA" Version="6"/>
+</file>
+
+<file path=customXml/itemProps1.xml><?xml version="1.0" encoding="utf-8"?>
+<ds:datastoreItem xmlns:ds="http://schemas.openxmlformats.org/officeDocument/2006/customXml" ds:itemID="{B1963134-FFAD-4947-BD7B-72A83BA9175B}">
+  <ds:schemaRefs>
+    <ds:schemaRef ds:uri="http://schemas.openxmlformats.org/officeDocument/2006/bibliography"/>
+  </ds:schemaRefs>
+</ds:datastoreItem>
 </file>
</xml_diff>

<commit_message>
Add similar games to proposal
</commit_message>
<xml_diff>
--- a/NEA Proposal.docx
+++ b/NEA Proposal.docx
@@ -918,6 +918,227 @@
       </w:r>
       <w:r>
         <w:t>.</w:t>
+      </w:r>
+    </w:p>
+    <w:p/>
+    <w:p>
+      <w:pPr>
+        <w:pStyle w:val="Heading1"/>
+      </w:pPr>
+      <w:r>
+        <w:lastRenderedPageBreak/>
+        <w:t>Similar Games</w:t>
+      </w:r>
+    </w:p>
+    <w:p>
+      <w:pPr>
+        <w:pStyle w:val="Heading2"/>
+      </w:pPr>
+      <w:r>
+        <w:t>Zork</w:t>
+      </w:r>
+    </w:p>
+    <w:p>
+      <w:r>
+        <w:rPr>
+          <w:noProof/>
+        </w:rPr>
+        <w:drawing>
+          <wp:inline distT="0" distB="0" distL="0" distR="0" wp14:anchorId="0DCE31DD" wp14:editId="01D49AE4">
+            <wp:extent cx="5731510" cy="4302760"/>
+            <wp:effectExtent l="0" t="0" r="2540" b="2540"/>
+            <wp:docPr id="2099210645" name="Picture 1" descr="A screenshot of Zork III. There is a black background and white text (an old-fashioned command line)."/>
+            <wp:cNvGraphicFramePr>
+              <a:graphicFrameLocks xmlns:a="http://schemas.openxmlformats.org/drawingml/2006/main" noChangeAspect="1"/>
+            </wp:cNvGraphicFramePr>
+            <a:graphic xmlns:a="http://schemas.openxmlformats.org/drawingml/2006/main">
+              <a:graphicData uri="http://schemas.openxmlformats.org/drawingml/2006/picture">
+                <pic:pic xmlns:pic="http://schemas.openxmlformats.org/drawingml/2006/picture">
+                  <pic:nvPicPr>
+                    <pic:cNvPr id="2099210645" name="Picture 1" descr="A screenshot of Zork III. There is a black background and white text (an old-fashioned command line)."/>
+                    <pic:cNvPicPr>
+                      <a:picLocks noChangeAspect="1" noChangeArrowheads="1"/>
+                    </pic:cNvPicPr>
+                  </pic:nvPicPr>
+                  <pic:blipFill>
+                    <a:blip r:embed="rId7">
+                      <a:extLst>
+                        <a:ext uri="{28A0092B-C50C-407E-A947-70E740481C1C}">
+                          <a14:useLocalDpi xmlns:a14="http://schemas.microsoft.com/office/drawing/2010/main" val="0"/>
+                        </a:ext>
+                      </a:extLst>
+                    </a:blip>
+                    <a:srcRect/>
+                    <a:stretch>
+                      <a:fillRect/>
+                    </a:stretch>
+                  </pic:blipFill>
+                  <pic:spPr bwMode="auto">
+                    <a:xfrm>
+                      <a:off x="0" y="0"/>
+                      <a:ext cx="5731510" cy="4302760"/>
+                    </a:xfrm>
+                    <a:prstGeom prst="rect">
+                      <a:avLst/>
+                    </a:prstGeom>
+                    <a:noFill/>
+                    <a:ln>
+                      <a:noFill/>
+                    </a:ln>
+                  </pic:spPr>
+                </pic:pic>
+              </a:graphicData>
+            </a:graphic>
+          </wp:inline>
+        </w:drawing>
+      </w:r>
+    </w:p>
+    <w:p>
+      <w:r>
+        <w:t>Zork</w:t>
+      </w:r>
+      <w:r>
+        <w:t xml:space="preserve"> is a text-based adventure game, released in 1977. It was extremely popular, and likely the most famous one to this date.</w:t>
+      </w:r>
+      <w:r>
+        <w:t xml:space="preserve"> </w:t>
+      </w:r>
+      <w:r>
+        <w:t xml:space="preserve">In the game, the player explores the ruined </w:t>
+      </w:r>
+      <w:r>
+        <w:t>Great Underground Empire</w:t>
+      </w:r>
+      <w:r>
+        <w:t xml:space="preserve"> and must complete puzzles </w:t>
+      </w:r>
+      <w:r>
+        <w:t>and move around the map to proceed.</w:t>
+      </w:r>
+      <w:r>
+        <w:t xml:space="preserve"> To interact with the world, the player enters commands into a </w:t>
+      </w:r>
+      <w:r>
+        <w:t>command line interface</w:t>
+      </w:r>
+      <w:r>
+        <w:t>, the computer then responds to them, acting as the story’s narrator. The commands it accepts are very complex</w:t>
+      </w:r>
+      <w:r>
+        <w:t xml:space="preserve">, allowing things like “north” and </w:t>
+      </w:r>
+      <w:r>
+        <w:t>“get lamp”, but also “put the lamp and the sword in the case”.</w:t>
+      </w:r>
+    </w:p>
+    <w:p>
+      <w:r>
+        <w:t>It followed a linear storyline, meaning that all players would have to complete the same challenges in the same way, in the same order.</w:t>
+      </w:r>
+      <w:r>
+        <w:t xml:space="preserve"> The entirety of the first title took</w:t>
+      </w:r>
+      <w:r>
+        <w:t>, on average, two and a half hours to complete.</w:t>
+      </w:r>
+    </w:p>
+    <w:p>
+      <w:pPr>
+        <w:pStyle w:val="Heading3"/>
+      </w:pPr>
+      <w:r>
+        <w:t>Features</w:t>
+      </w:r>
+    </w:p>
+    <w:p>
+      <w:pPr>
+        <w:pStyle w:val="Heading4"/>
+      </w:pPr>
+      <w:r>
+        <w:t>Complex Command System</w:t>
+      </w:r>
+    </w:p>
+    <w:p>
+      <w:r>
+        <w:t xml:space="preserve">The command system in Zork is very complex, allowing players to type </w:t>
+      </w:r>
+      <w:r>
+        <w:t xml:space="preserve">commands in virtually plain English. This was very effective as it </w:t>
+      </w:r>
+      <w:r>
+        <w:t xml:space="preserve">meant players didn’t have to read any </w:t>
+      </w:r>
+      <w:r>
+        <w:lastRenderedPageBreak/>
+        <w:t>instructions before playing</w:t>
+      </w:r>
+      <w:r>
+        <w:t>. This makes the game extremely user-friendly</w:t>
+      </w:r>
+      <w:r>
+        <w:t xml:space="preserve"> and would’ve definitely helped the game in popularity when it was released.</w:t>
+      </w:r>
+    </w:p>
+    <w:p>
+      <w:r>
+        <w:t xml:space="preserve">I will </w:t>
+      </w:r>
+      <w:r>
+        <w:t xml:space="preserve">not be incorporating this feature into my game, as I do not have the time available that it would take to implement. This will result in my game being less user-friendly, as players will likely have to review a list of commands at the </w:t>
+      </w:r>
+      <w:r>
+        <w:t>start,</w:t>
+      </w:r>
+      <w:r>
+        <w:t xml:space="preserve"> so they know what is allowed.</w:t>
+      </w:r>
+      <w:r>
+        <w:t xml:space="preserve"> </w:t>
+      </w:r>
+      <w:r>
+        <w:t>To mitigate the effect of this, I will be adding aliases for the commands – common alternatives for the keywords. For example, you could either type “take” or “pickup”, and they would perform the same action.</w:t>
+      </w:r>
+    </w:p>
+    <w:p>
+      <w:pPr>
+        <w:pStyle w:val="Heading4"/>
+      </w:pPr>
+      <w:r>
+        <w:t>Simple GUI</w:t>
+      </w:r>
+    </w:p>
+    <w:p>
+      <w:r>
+        <w:t xml:space="preserve">The user interface in Zork is extremely simple, only being a command line. While this </w:t>
+      </w:r>
+      <w:r>
+        <w:t xml:space="preserve">may not be as interesting to those used to modern video games, it </w:t>
+      </w:r>
+      <w:r>
+        <w:t xml:space="preserve">keeps the code </w:t>
+      </w:r>
+      <w:r>
+        <w:t xml:space="preserve">simple and allows the program to run </w:t>
+      </w:r>
+      <w:r>
+        <w:t>very efficiently and consume minimal resources.</w:t>
+      </w:r>
+    </w:p>
+    <w:p>
+      <w:r>
+        <w:t>I will be incorporating this feature into my game, as I like the aesthetics of a classic command line interface, and I believe it could attract lots of older players towards my game</w:t>
+      </w:r>
+      <w:r>
+        <w:t xml:space="preserve"> due to their nostalgia for it. In addition to this, I </w:t>
+      </w:r>
+      <w:r>
+        <w:t>do not think the time investment required to create images for each tile would be worth it</w:t>
+      </w:r>
+      <w:r>
+        <w:t>, as it would make it harder to add to the program</w:t>
+      </w:r>
+      <w:r>
+        <w:t xml:space="preserve"> later on.</w:t>
       </w:r>
     </w:p>
     <w:sectPr>
@@ -2220,7 +2441,7 @@
     <w:uiPriority w:val="9"/>
     <w:unhideWhenUsed/>
     <w:qFormat/>
-    <w:rsid w:val="006B7337"/>
+    <w:rsid w:val="003C4788"/>
     <w:pPr>
       <w:keepNext/>
       <w:keepLines/>
@@ -2228,7 +2449,7 @@
       <w:outlineLvl w:val="3"/>
     </w:pPr>
     <w:rPr>
-      <w:rFonts w:asciiTheme="minorHAnsi" w:eastAsiaTheme="majorEastAsia" w:hAnsiTheme="minorHAnsi" w:cstheme="majorBidi"/>
+      <w:rFonts w:eastAsiaTheme="majorEastAsia" w:cstheme="majorBidi"/>
       <w:i/>
       <w:iCs/>
       <w:color w:val="0F4761" w:themeColor="accent1" w:themeShade="BF"/>
@@ -2345,6 +2566,7 @@
   <w:style w:type="character" w:default="1" w:styleId="DefaultParagraphFont">
     <w:name w:val="Default Paragraph Font"/>
     <w:uiPriority w:val="1"/>
+    <w:semiHidden/>
     <w:unhideWhenUsed/>
   </w:style>
   <w:style w:type="table" w:default="1" w:styleId="TableNormal">
@@ -2446,9 +2668,9 @@
     <w:basedOn w:val="DefaultParagraphFont"/>
     <w:link w:val="Heading4"/>
     <w:uiPriority w:val="9"/>
-    <w:rsid w:val="006B7337"/>
+    <w:rsid w:val="003C4788"/>
     <w:rPr>
-      <w:rFonts w:asciiTheme="minorHAnsi" w:eastAsiaTheme="majorEastAsia" w:hAnsiTheme="minorHAnsi" w:cstheme="majorBidi"/>
+      <w:rFonts w:eastAsiaTheme="majorEastAsia" w:cstheme="majorBidi"/>
       <w:i/>
       <w:iCs/>
       <w:color w:val="0F4761" w:themeColor="accent1" w:themeShade="BF"/>

</xml_diff>

<commit_message>
Add Zork point system feature to Proposal
</commit_message>
<xml_diff>
--- a/NEA Proposal.docx
+++ b/NEA Proposal.docx
@@ -1139,6 +1139,53 @@
       </w:r>
       <w:r>
         <w:t xml:space="preserve"> later on.</w:t>
+      </w:r>
+    </w:p>
+    <w:p>
+      <w:pPr>
+        <w:pStyle w:val="Heading4"/>
+      </w:pPr>
+      <w:r>
+        <w:t>Point</w:t>
+      </w:r>
+      <w:r>
+        <w:t xml:space="preserve"> System</w:t>
+      </w:r>
+    </w:p>
+    <w:p>
+      <w:r>
+        <w:t>Zork uses a point sy</w:t>
+      </w:r>
+      <w:r>
+        <w:t xml:space="preserve">stem to score players. You can get points for solving puzzles, </w:t>
+      </w:r>
+      <w:r>
+        <w:t xml:space="preserve">acquiring treasures, performing certain actions, and visiting certain locations. This is useful because it allows the player to gauge how </w:t>
+      </w:r>
+      <w:r>
+        <w:t xml:space="preserve">well they have played the game, and compare their score to other players and even compete to get the best one. This point system </w:t>
+      </w:r>
+      <w:r>
+        <w:t>is not stored anywhere.</w:t>
+      </w:r>
+    </w:p>
+    <w:p>
+      <w:r>
+        <w:t>The game also keeps track of how many moves a player has taken</w:t>
+      </w:r>
+      <w:r>
+        <w:t xml:space="preserve"> – again something players can use to compare with friends and even perform speedruns on the game.</w:t>
+      </w:r>
+    </w:p>
+    <w:p>
+      <w:r>
+        <w:t>These are both features that I would like to incorporate into my game, because I feel</w:t>
+      </w:r>
+      <w:r>
+        <w:t xml:space="preserve"> like they’re very fun for the player to be able to see and compete with. However, I will be adding to these features by storing the number of points and moves for each player in a global database. These values will then be visible from the starting screen</w:t>
+      </w:r>
+      <w:r>
+        <w:t>, along with the players’ usernames.</w:t>
       </w:r>
     </w:p>
     <w:sectPr>

</xml_diff>

<commit_message>
Add The Hobbit to Proposal
</commit_message>
<xml_diff>
--- a/NEA Proposal.docx
+++ b/NEA Proposal.docx
@@ -1186,6 +1186,261 @@
       </w:r>
       <w:r>
         <w:t>, along with the players’ usernames.</w:t>
+      </w:r>
+    </w:p>
+    <w:p>
+      <w:pPr>
+        <w:pStyle w:val="Heading2"/>
+      </w:pPr>
+      <w:r>
+        <w:lastRenderedPageBreak/>
+        <w:t>The Hobbit</w:t>
+      </w:r>
+    </w:p>
+    <w:p>
+      <w:r>
+        <w:rPr>
+          <w:noProof/>
+        </w:rPr>
+        <w:drawing>
+          <wp:inline distT="0" distB="0" distL="0" distR="0" wp14:anchorId="304AC03C" wp14:editId="15290671">
+            <wp:extent cx="5695950" cy="3556964"/>
+            <wp:effectExtent l="0" t="0" r="0" b="5715"/>
+            <wp:docPr id="1283218267" name="Picture 2" descr="A screenshot of The Hobbit for the Commadore 64. In the upper half of the screen, there is simple computer drawing of trees, and a cauldron surrounded by logs. The floor is coloured red.&#10;In the lower half of the screen, there is a command line where the player can enter commands and receive responses."/>
+            <wp:cNvGraphicFramePr>
+              <a:graphicFrameLocks xmlns:a="http://schemas.openxmlformats.org/drawingml/2006/main" noChangeAspect="1"/>
+            </wp:cNvGraphicFramePr>
+            <a:graphic xmlns:a="http://schemas.openxmlformats.org/drawingml/2006/main">
+              <a:graphicData uri="http://schemas.openxmlformats.org/drawingml/2006/picture">
+                <pic:pic xmlns:pic="http://schemas.openxmlformats.org/drawingml/2006/picture">
+                  <pic:nvPicPr>
+                    <pic:cNvPr id="1283218267" name="Picture 2" descr="A screenshot of The Hobbit for the Commadore 64. In the upper half of the screen, there is simple computer drawing of trees, and a cauldron surrounded by logs. The floor is coloured red.&#10;In the lower half of the screen, there is a command line where the player can enter commands and receive responses."/>
+                    <pic:cNvPicPr>
+                      <a:picLocks noChangeAspect="1" noChangeArrowheads="1"/>
+                    </pic:cNvPicPr>
+                  </pic:nvPicPr>
+                  <pic:blipFill>
+                    <a:blip r:embed="rId8">
+                      <a:extLst>
+                        <a:ext uri="{28A0092B-C50C-407E-A947-70E740481C1C}">
+                          <a14:useLocalDpi xmlns:a14="http://schemas.microsoft.com/office/drawing/2010/main" val="0"/>
+                        </a:ext>
+                      </a:extLst>
+                    </a:blip>
+                    <a:srcRect/>
+                    <a:stretch>
+                      <a:fillRect/>
+                    </a:stretch>
+                  </pic:blipFill>
+                  <pic:spPr bwMode="auto">
+                    <a:xfrm>
+                      <a:off x="0" y="0"/>
+                      <a:ext cx="5709391" cy="3565358"/>
+                    </a:xfrm>
+                    <a:prstGeom prst="rect">
+                      <a:avLst/>
+                    </a:prstGeom>
+                    <a:noFill/>
+                    <a:ln>
+                      <a:noFill/>
+                    </a:ln>
+                  </pic:spPr>
+                </pic:pic>
+              </a:graphicData>
+            </a:graphic>
+          </wp:inline>
+        </w:drawing>
+      </w:r>
+    </w:p>
+    <w:p>
+      <w:r>
+        <w:rPr>
+          <w:noProof/>
+        </w:rPr>
+        <w:drawing>
+          <wp:anchor distT="0" distB="0" distL="114300" distR="114300" simplePos="0" relativeHeight="251658240" behindDoc="0" locked="0" layoutInCell="1" allowOverlap="1" wp14:anchorId="5A273DE2" wp14:editId="16DC3EC6">
+            <wp:simplePos x="0" y="0"/>
+            <wp:positionH relativeFrom="column">
+              <wp:posOffset>0</wp:posOffset>
+            </wp:positionH>
+            <wp:positionV relativeFrom="paragraph">
+              <wp:posOffset>0</wp:posOffset>
+            </wp:positionV>
+            <wp:extent cx="1926939" cy="2638425"/>
+            <wp:effectExtent l="0" t="0" r="0" b="0"/>
+            <wp:wrapSquare wrapText="bothSides"/>
+            <wp:docPr id="1649407434" name="Picture 1" descr="The cover of the game The Hobbit for the Commadore 64. It shows a giant, dark mountain in the background, with a large, orange dragon in the foreground breathing smoke."/>
+            <wp:cNvGraphicFramePr>
+              <a:graphicFrameLocks xmlns:a="http://schemas.openxmlformats.org/drawingml/2006/main" noChangeAspect="1"/>
+            </wp:cNvGraphicFramePr>
+            <a:graphic xmlns:a="http://schemas.openxmlformats.org/drawingml/2006/main">
+              <a:graphicData uri="http://schemas.openxmlformats.org/drawingml/2006/picture">
+                <pic:pic xmlns:pic="http://schemas.openxmlformats.org/drawingml/2006/picture">
+                  <pic:nvPicPr>
+                    <pic:cNvPr id="1649407434" name="Picture 1" descr="The cover of the game The Hobbit for the Commadore 64. It shows a giant, dark mountain in the background, with a large, orange dragon in the foreground breathing smoke."/>
+                    <pic:cNvPicPr>
+                      <a:picLocks noChangeAspect="1" noChangeArrowheads="1"/>
+                    </pic:cNvPicPr>
+                  </pic:nvPicPr>
+                  <pic:blipFill>
+                    <a:blip r:embed="rId9">
+                      <a:extLst>
+                        <a:ext uri="{28A0092B-C50C-407E-A947-70E740481C1C}">
+                          <a14:useLocalDpi xmlns:a14="http://schemas.microsoft.com/office/drawing/2010/main" val="0"/>
+                        </a:ext>
+                      </a:extLst>
+                    </a:blip>
+                    <a:srcRect/>
+                    <a:stretch>
+                      <a:fillRect/>
+                    </a:stretch>
+                  </pic:blipFill>
+                  <pic:spPr bwMode="auto">
+                    <a:xfrm>
+                      <a:off x="0" y="0"/>
+                      <a:ext cx="1926939" cy="2638425"/>
+                    </a:xfrm>
+                    <a:prstGeom prst="rect">
+                      <a:avLst/>
+                    </a:prstGeom>
+                    <a:noFill/>
+                    <a:ln>
+                      <a:noFill/>
+                    </a:ln>
+                  </pic:spPr>
+                </pic:pic>
+              </a:graphicData>
+            </a:graphic>
+          </wp:anchor>
+        </w:drawing>
+      </w:r>
+      <w:r>
+        <w:t>The Hobbit is a text-based adventure game</w:t>
+      </w:r>
+      <w:r>
+        <w:t>, released in 1982.</w:t>
+      </w:r>
+      <w:r>
+        <w:t xml:space="preserve"> Like most adventure games of the time, </w:t>
+      </w:r>
+      <w:r>
+        <w:t>it</w:t>
+      </w:r>
+      <w:r>
+        <w:t xml:space="preserve"> is made up of the player exploring the map, collecting treasures, </w:t>
+      </w:r>
+      <w:r>
+        <w:t xml:space="preserve">fighting enemies, and solving puzzles. However, the reason this game was so successful was thanks to its illustrations. The majority of locations throughout the game had </w:t>
+      </w:r>
+      <w:r>
+        <w:t xml:space="preserve">custom illustrations that the player could see. These were more detailed on the disk version, but simple outlines and filled colours on home computers to save space. These pictures allowed players to explore easily, and feel more </w:t>
+      </w:r>
+      <w:r>
+        <w:t>engaged with the story.</w:t>
+      </w:r>
+    </w:p>
+    <w:p>
+      <w:r>
+        <w:t xml:space="preserve">In addition to this, it also used a very complex </w:t>
+      </w:r>
+      <w:r>
+        <w:t>parser, using a subset of English called Inglish. This allowed players to type phrases such as “Ask Gandalf about the curious map</w:t>
+      </w:r>
+      <w:r>
+        <w:t xml:space="preserve"> then take the sword and kill the troll with it</w:t>
+      </w:r>
+      <w:r>
+        <w:t>”</w:t>
+      </w:r>
+      <w:r>
+        <w:t>. This made the game very appealing to players as it was so much easier than having to follow a rigid structure like other games.</w:t>
+      </w:r>
+    </w:p>
+    <w:p>
+      <w:pPr>
+        <w:pStyle w:val="Heading3"/>
+      </w:pPr>
+      <w:r>
+        <w:lastRenderedPageBreak/>
+        <w:t>Features</w:t>
+      </w:r>
+    </w:p>
+    <w:p>
+      <w:pPr>
+        <w:pStyle w:val="Heading4"/>
+      </w:pPr>
+      <w:r>
+        <w:t>Illustrations</w:t>
+      </w:r>
+    </w:p>
+    <w:p>
+      <w:r>
+        <w:t>The Hobbit displays pictures for the vast majority of locations the player can be. This gives the player a much more detailed story to follow, feeling as if they are actually in the world itself</w:t>
+      </w:r>
+      <w:r>
+        <w:t>. On the disk version of the game, it used detailed illustrations, but on the home computer versions, it used simple outlines that were filled by a solid colour, to save space.</w:t>
+      </w:r>
+    </w:p>
+    <w:p>
+      <w:r>
+        <w:t>While I would very much like to incorporate this feature, I will not be able to as I believe it is beyond my capabilities</w:t>
+      </w:r>
+      <w:r>
+        <w:t xml:space="preserve"> to create illustrations for all the map locations and still complete the program to an acceptable level.</w:t>
+      </w:r>
+      <w:r>
+        <w:t xml:space="preserve"> However, I will be incorporating a feature inspired by this which is the map. The player will have a map in the top corner of their screen, drawn with ASCII characters, showing them and the areas they have already explored.</w:t>
+      </w:r>
+      <w:r>
+        <w:t xml:space="preserve"> While not being as effective as the illustrations at </w:t>
+      </w:r>
+      <w:r>
+        <w:t>engaging the player, it will make it much easier to navigate the world as you won’t have to rely solely on memory.</w:t>
+      </w:r>
+    </w:p>
+    <w:p>
+      <w:pPr>
+        <w:pStyle w:val="Heading4"/>
+      </w:pPr>
+      <w:r>
+        <w:t>Real</w:t>
+      </w:r>
+      <w:r>
+        <w:t xml:space="preserve"> Time Gameplay</w:t>
+      </w:r>
+    </w:p>
+    <w:p>
+      <w:r>
+        <w:t>Unlike other text-based adventure games of the time, The Hobbit utilised a real time system</w:t>
+      </w:r>
+      <w:r>
+        <w:t xml:space="preserve">, meaning that things were constantly happening in the background. For example, if a player took too long to enter a command, </w:t>
+      </w:r>
+      <w:r>
+        <w:t>events had the possibility to happen</w:t>
+      </w:r>
+      <w:r>
+        <w:t xml:space="preserve"> such as “Thorin sits down and starts singing about gold”.</w:t>
+      </w:r>
+      <w:r>
+        <w:t xml:space="preserve"> This kept players engaged, as they could not simply leave the game at any point, they had to type a command to pause it.</w:t>
+      </w:r>
+      <w:r>
+        <w:t xml:space="preserve"> It also </w:t>
+      </w:r>
+      <w:r>
+        <w:t>allowed the player to feel as if they were within the game as it was not all controlled by them.</w:t>
+      </w:r>
+    </w:p>
+    <w:p>
+      <w:r>
+        <w:t xml:space="preserve">I will not be incorporating this feature into my game, as I believe it is beyond my capabilities to </w:t>
+      </w:r>
+      <w:r>
+        <w:t xml:space="preserve">program this system and still complete the program to an acceptable level. I also think that, while it is an excellent feature, it is not </w:t>
+      </w:r>
+      <w:r>
+        <w:t>needed for my game as it will still be very fun and engaging without it.</w:t>
       </w:r>
     </w:p>
     <w:sectPr>
@@ -2942,6 +3197,25 @@
       </w:tblBorders>
     </w:tblPr>
   </w:style>
+  <w:style w:type="paragraph" w:styleId="Caption">
+    <w:name w:val="caption"/>
+    <w:basedOn w:val="Normal"/>
+    <w:next w:val="Normal"/>
+    <w:uiPriority w:val="35"/>
+    <w:unhideWhenUsed/>
+    <w:qFormat/>
+    <w:rsid w:val="0073529D"/>
+    <w:pPr>
+      <w:spacing w:after="200" w:line="240" w:lineRule="auto"/>
+    </w:pPr>
+    <w:rPr>
+      <w:i/>
+      <w:iCs/>
+      <w:color w:val="0E2841" w:themeColor="text2"/>
+      <w:sz w:val="18"/>
+      <w:szCs w:val="18"/>
+    </w:rPr>
+  </w:style>
 </w:styles>
 </file>
 

</xml_diff>

<commit_message>
Add Pokemon to Proposal
</commit_message>
<xml_diff>
--- a/NEA Proposal.docx
+++ b/NEA Proposal.docx
@@ -1441,6 +1441,271 @@
       </w:r>
       <w:r>
         <w:t>needed for my game as it will still be very fun and engaging without it.</w:t>
+      </w:r>
+    </w:p>
+    <w:p/>
+    <w:p/>
+    <w:p/>
+    <w:p/>
+    <w:p/>
+    <w:p/>
+    <w:p/>
+    <w:p/>
+    <w:p>
+      <w:pPr>
+        <w:pStyle w:val="Heading2"/>
+      </w:pPr>
+      <w:r>
+        <w:rPr>
+          <w:noProof/>
+        </w:rPr>
+        <w:drawing>
+          <wp:anchor distT="0" distB="0" distL="114300" distR="114300" simplePos="0" relativeHeight="251659264" behindDoc="0" locked="0" layoutInCell="1" allowOverlap="1" wp14:anchorId="766A36AA" wp14:editId="668CC001">
+            <wp:simplePos x="0" y="0"/>
+            <wp:positionH relativeFrom="margin">
+              <wp:align>left</wp:align>
+            </wp:positionH>
+            <wp:positionV relativeFrom="paragraph">
+              <wp:posOffset>314325</wp:posOffset>
+            </wp:positionV>
+            <wp:extent cx="2981325" cy="2686050"/>
+            <wp:effectExtent l="0" t="0" r="9525" b="0"/>
+            <wp:wrapSquare wrapText="bothSides"/>
+            <wp:docPr id="572059685" name="Picture 4" descr="Deconstructing: The Battle Music of Pokemon Red and Blue - Jason M. Yu"/>
+            <wp:cNvGraphicFramePr>
+              <a:graphicFrameLocks xmlns:a="http://schemas.openxmlformats.org/drawingml/2006/main" noChangeAspect="1"/>
+            </wp:cNvGraphicFramePr>
+            <a:graphic xmlns:a="http://schemas.openxmlformats.org/drawingml/2006/main">
+              <a:graphicData uri="http://schemas.openxmlformats.org/drawingml/2006/picture">
+                <pic:pic xmlns:pic="http://schemas.openxmlformats.org/drawingml/2006/picture">
+                  <pic:nvPicPr>
+                    <pic:cNvPr id="0" name="Picture 6" descr="Deconstructing: The Battle Music of Pokemon Red and Blue - Jason M. Yu"/>
+                    <pic:cNvPicPr>
+                      <a:picLocks noChangeAspect="1" noChangeArrowheads="1"/>
+                    </pic:cNvPicPr>
+                  </pic:nvPicPr>
+                  <pic:blipFill rotWithShape="1">
+                    <a:blip r:embed="rId10">
+                      <a:grayscl/>
+                      <a:extLst>
+                        <a:ext uri="{28A0092B-C50C-407E-A947-70E740481C1C}">
+                          <a14:useLocalDpi xmlns:a14="http://schemas.microsoft.com/office/drawing/2010/main" val="0"/>
+                        </a:ext>
+                      </a:extLst>
+                    </a:blip>
+                    <a:srcRect l="18779" r="18735"/>
+                    <a:stretch/>
+                  </pic:blipFill>
+                  <pic:spPr bwMode="auto">
+                    <a:xfrm>
+                      <a:off x="0" y="0"/>
+                      <a:ext cx="2981325" cy="2686050"/>
+                    </a:xfrm>
+                    <a:prstGeom prst="rect">
+                      <a:avLst/>
+                    </a:prstGeom>
+                    <a:noFill/>
+                    <a:ln>
+                      <a:noFill/>
+                    </a:ln>
+                    <a:extLst>
+                      <a:ext uri="{53640926-AAD7-44D8-BBD7-CCE9431645EC}">
+                        <a14:shadowObscured xmlns:a14="http://schemas.microsoft.com/office/drawing/2010/main"/>
+                      </a:ext>
+                    </a:extLst>
+                  </pic:spPr>
+                </pic:pic>
+              </a:graphicData>
+            </a:graphic>
+            <wp14:sizeRelH relativeFrom="margin">
+              <wp14:pctWidth>0</wp14:pctWidth>
+            </wp14:sizeRelH>
+            <wp14:sizeRelV relativeFrom="margin">
+              <wp14:pctHeight>0</wp14:pctHeight>
+            </wp14:sizeRelV>
+          </wp:anchor>
+        </w:drawing>
+      </w:r>
+      <w:r>
+        <w:t>Pokémon</w:t>
+      </w:r>
+      <w:r>
+        <w:t xml:space="preserve"> Red/Blue/Yellow</w:t>
+      </w:r>
+      <w:r>
+        <w:t xml:space="preserve"> (1999)</w:t>
+      </w:r>
+    </w:p>
+    <w:p>
+      <w:r>
+        <w:t>Pokémon was originally released for the EU in 1999</w:t>
+      </w:r>
+      <w:r>
+        <w:t xml:space="preserve"> on the</w:t>
+      </w:r>
+      <w:r>
+        <w:t xml:space="preserve"> Gameboy. </w:t>
+      </w:r>
+      <w:r>
+        <w:t>It had a simplistic GUI</w:t>
+      </w:r>
+      <w:r>
+        <w:t xml:space="preserve">, </w:t>
+      </w:r>
+      <w:r>
+        <w:t xml:space="preserve">featuring your character moving around a world and entering battles with </w:t>
+      </w:r>
+      <w:r>
+        <w:t>creatures called Pokémon, and other Pokémon trainers. This game was extremely successful</w:t>
+      </w:r>
+      <w:r>
+        <w:t>, and this was mainly due to its gameplay experience over its graphics</w:t>
+      </w:r>
+      <w:r>
+        <w:t xml:space="preserve">, which were dated even at its release. However, these simplistic graphics were </w:t>
+      </w:r>
+      <w:r>
+        <w:t xml:space="preserve">said to be one of the </w:t>
+      </w:r>
+      <w:r>
+        <w:t>game’s</w:t>
+      </w:r>
+      <w:r>
+        <w:t xml:space="preserve"> biggest </w:t>
+      </w:r>
+      <w:r>
+        <w:t>draws</w:t>
+      </w:r>
+      <w:r>
+        <w:t xml:space="preserve">, forcing </w:t>
+      </w:r>
+      <w:r>
+        <w:t>people to use their imaginations, making it more engaging.</w:t>
+      </w:r>
+    </w:p>
+    <w:p>
+      <w:pPr>
+        <w:pStyle w:val="Heading3"/>
+      </w:pPr>
+      <w:r>
+        <w:t>Features</w:t>
+      </w:r>
+    </w:p>
+    <w:p>
+      <w:pPr>
+        <w:pStyle w:val="Heading4"/>
+      </w:pPr>
+      <w:r>
+        <w:t>Combat System</w:t>
+      </w:r>
+    </w:p>
+    <w:p>
+      <w:r>
+        <w:t>While the</w:t>
+      </w:r>
+      <w:r>
+        <w:t xml:space="preserve"> general</w:t>
+      </w:r>
+      <w:r>
+        <w:t xml:space="preserve"> gameplay of Pokémon is not </w:t>
+      </w:r>
+      <w:r>
+        <w:t>something I will be incorporating as it’s very different from a text adventure’s, the combat system</w:t>
+      </w:r>
+      <w:r>
+        <w:t xml:space="preserve"> it similar</w:t>
+      </w:r>
+      <w:r>
+        <w:t xml:space="preserve">. </w:t>
+      </w:r>
+      <w:r>
+        <w:t xml:space="preserve">The player is given a </w:t>
+      </w:r>
+      <w:r>
+        <w:t>list of options to pick from which each perform different actions. For example, it could be to attack the opponent, or perform a special move to give them more power on their next attack, etc.</w:t>
+      </w:r>
+      <w:r>
+        <w:t xml:space="preserve"> This is similar to a text adventure, except you are given the options instead of having to type them yourself</w:t>
+      </w:r>
+    </w:p>
+    <w:p>
+      <w:r>
+        <w:t xml:space="preserve">In addition to this, Pokémon uses a chance-based combat system. This means that, depending on </w:t>
+      </w:r>
+      <w:r>
+        <w:t xml:space="preserve">what random number is generated, the attack or defence will be more/less effective. These are both features that I would like to incorporate, as they make the game </w:t>
+      </w:r>
+      <w:r>
+        <w:t>more complex</w:t>
+      </w:r>
+      <w:r>
+        <w:t xml:space="preserve"> and prevent the player from becoming quickly bored – having to come up with different tactics </w:t>
+      </w:r>
+      <w:r>
+        <w:t>as they go.</w:t>
+      </w:r>
+      <w:r>
+        <w:t xml:space="preserve"> However, I will be adapting this feature by using a dice to </w:t>
+      </w:r>
+      <w:r>
+        <w:t>determine the random number, and this will be visible to the player. As well, the player will have to type in their actions instead of selecting them from a list</w:t>
+      </w:r>
+      <w:r>
+        <w:t>.</w:t>
+      </w:r>
+    </w:p>
+    <w:p>
+      <w:pPr>
+        <w:pStyle w:val="Heading4"/>
+      </w:pPr>
+      <w:r>
+        <w:t>Graphics</w:t>
+      </w:r>
+    </w:p>
+    <w:p>
+      <w:r>
+        <w:t>During battles, Pokémon</w:t>
+      </w:r>
+      <w:r>
+        <w:t xml:space="preserve"> displays a </w:t>
+      </w:r>
+      <w:r>
+        <w:t xml:space="preserve">standard battle screen. This screen </w:t>
+      </w:r>
+      <w:r>
+        <w:t xml:space="preserve">follows the same format every time, only showing different characters and options. This screen is useful to the player </w:t>
+      </w:r>
+      <w:r>
+        <w:t xml:space="preserve">as it is extremely user-friendly, showing them all the available options, as well as their health and the opponents health. It also </w:t>
+      </w:r>
+      <w:r>
+        <w:t xml:space="preserve">allows the player to see the opponent they are seeing instead of just reading a name or description. This can make it easier to convey </w:t>
+      </w:r>
+      <w:r>
+        <w:t xml:space="preserve">the opponent – whether they are a cute Pokémon they should take pity on, or a </w:t>
+      </w:r>
+      <w:r>
+        <w:t>frightening and challenging one.</w:t>
+      </w:r>
+    </w:p>
+    <w:p>
+      <w:r>
+        <w:t xml:space="preserve">I will not be incorporating this feature into my game as, while it would be a nice addition, I feel it does not follow the classic look and feel of a text adventure. </w:t>
+      </w:r>
+      <w:r>
+        <w:t>In addition to this, I am not confident in my ability to create even pixel art versions of characters</w:t>
+      </w:r>
+      <w:r>
+        <w:t xml:space="preserve"> to an acceptable standard, while still spending enough time on the programming.</w:t>
+      </w:r>
+      <w:r>
+        <w:t xml:space="preserve"> However, I don’t think my game will lose too much from not including this feature as the descriptions of the characters will be </w:t>
+      </w:r>
+      <w:r>
+        <w:t>comprehensive</w:t>
+      </w:r>
+      <w:r>
+        <w:t xml:space="preserve"> and the health will be visible after every move.</w:t>
       </w:r>
     </w:p>
     <w:sectPr>

</xml_diff>

<commit_message>
Add page breaks to Proposal
</commit_message>
<xml_diff>
--- a/NEA Proposal.docx
+++ b/NEA Proposal.docx
@@ -24,7 +24,11 @@
         <w:t>[TITLE] is a classic-style text adventure game, written in Java. It consists of entering commands to perform actions within the game, while the world is continuously described by the program, who is the narrator. There will be loot and weapons to find, enemies to defeat, and puzzles to solve. There will be enemies of varying difficulty to battle against, and a final boss guarding the finish for the game.</w:t>
       </w:r>
     </w:p>
-    <w:p/>
+    <w:p>
+      <w:r>
+        <w:br w:type="page"/>
+      </w:r>
+    </w:p>
     <w:p>
       <w:pPr>
         <w:pStyle w:val="Heading1"/>
@@ -326,7 +330,11 @@
         <w:t>║</w:t>
       </w:r>
     </w:p>
-    <w:p/>
+    <w:p>
+      <w:r>
+        <w:br w:type="page"/>
+      </w:r>
+    </w:p>
     <w:p>
       <w:pPr>
         <w:pStyle w:val="Heading1"/>
@@ -920,7 +928,11 @@
         <w:t>.</w:t>
       </w:r>
     </w:p>
-    <w:p/>
+    <w:p>
+      <w:r>
+        <w:br w:type="page"/>
+      </w:r>
+    </w:p>
     <w:p>
       <w:pPr>
         <w:pStyle w:val="Heading1"/>
@@ -1186,6 +1198,11 @@
       </w:r>
       <w:r>
         <w:t>, along with the players’ usernames.</w:t>
+      </w:r>
+    </w:p>
+    <w:p>
+      <w:r>
+        <w:br w:type="page"/>
       </w:r>
     </w:p>
     <w:p>
@@ -1423,7 +1440,15 @@
         <w:t xml:space="preserve"> such as “Thorin sits down and starts singing about gold”.</w:t>
       </w:r>
       <w:r>
-        <w:t xml:space="preserve"> This kept players engaged, as they could not simply leave the game at any point, they had to type a command to pause it.</w:t>
+        <w:t xml:space="preserve"> </w:t>
+      </w:r>
+      <w:proofErr w:type="gramStart"/>
+      <w:r>
+        <w:t>This kept players</w:t>
+      </w:r>
+      <w:proofErr w:type="gramEnd"/>
+      <w:r>
+        <w:t xml:space="preserve"> engaged, as they could not simply leave the game at any point, they had to type a command to pause it.</w:t>
       </w:r>
       <w:r>
         <w:t xml:space="preserve"> It also </w:t>
@@ -1443,14 +1468,11 @@
         <w:t>needed for my game as it will still be very fun and engaging without it.</w:t>
       </w:r>
     </w:p>
-    <w:p/>
-    <w:p/>
-    <w:p/>
-    <w:p/>
-    <w:p/>
-    <w:p/>
-    <w:p/>
-    <w:p/>
+    <w:p>
+      <w:r>
+        <w:br w:type="page"/>
+      </w:r>
+    </w:p>
     <w:p>
       <w:pPr>
         <w:pStyle w:val="Heading2"/>
@@ -1459,6 +1481,7 @@
         <w:rPr>
           <w:noProof/>
         </w:rPr>
+        <w:lastRenderedPageBreak/>
         <w:drawing>
           <wp:anchor distT="0" distB="0" distL="114300" distR="114300" simplePos="0" relativeHeight="251659264" behindDoc="0" locked="0" layoutInCell="1" allowOverlap="1" wp14:anchorId="766A36AA" wp14:editId="668CC001">
             <wp:simplePos x="0" y="0"/>
@@ -1645,7 +1668,15 @@
         <w:t>as they go.</w:t>
       </w:r>
       <w:r>
-        <w:t xml:space="preserve"> However, I will be adapting this feature by using a dice to </w:t>
+        <w:t xml:space="preserve"> However, I will be adapting this feature by using </w:t>
+      </w:r>
+      <w:proofErr w:type="gramStart"/>
+      <w:r>
+        <w:t>a</w:t>
+      </w:r>
+      <w:proofErr w:type="gramEnd"/>
+      <w:r>
+        <w:t xml:space="preserve"> dice to </w:t>
       </w:r>
       <w:r>
         <w:t>determine the random number, and this will be visible to the player. As well, the player will have to type in their actions instead of selecting them from a list</w:t>
@@ -1679,7 +1710,11 @@
         <w:t xml:space="preserve">as it is extremely user-friendly, showing them all the available options, as well as their health and the opponents health. It also </w:t>
       </w:r>
       <w:r>
-        <w:t xml:space="preserve">allows the player to see the opponent they are seeing instead of just reading a name or description. This can make it easier to convey </w:t>
+        <w:t xml:space="preserve">allows the player to see the opponent they are </w:t>
+      </w:r>
+      <w:r>
+        <w:lastRenderedPageBreak/>
+        <w:t xml:space="preserve">seeing instead of just reading a name or description. This can make it easier to convey </w:t>
       </w:r>
       <w:r>
         <w:t xml:space="preserve">the opponent – whether they are a cute Pokémon they should take pity on, or a </w:t>
@@ -1708,6 +1743,12 @@
         <w:t xml:space="preserve"> and the health will be visible after every move.</w:t>
       </w:r>
     </w:p>
+    <w:p>
+      <w:r>
+        <w:br w:type="page"/>
+      </w:r>
+    </w:p>
+    <w:p/>
     <w:sectPr>
       <w:pgSz w:w="11906" w:h="16838"/>
       <w:pgMar w:top="1440" w:right="1440" w:bottom="1440" w:left="1440" w:header="708" w:footer="708" w:gutter="0"/>

</xml_diff>

<commit_message>
Replace tiles with rooms in Project
</commit_message>
<xml_diff>
--- a/NEA Proposal.docx
+++ b/NEA Proposal.docx
@@ -34,6 +34,7 @@
         <w:pStyle w:val="Heading1"/>
       </w:pPr>
       <w:r>
+        <w:lastRenderedPageBreak/>
         <w:t>Features</w:t>
       </w:r>
     </w:p>
@@ -86,30 +87,53 @@
         <w:pStyle w:val="Heading2"/>
       </w:pPr>
       <w:r>
+        <w:t>Inventory System</w:t>
+      </w:r>
+    </w:p>
+    <w:p>
+      <w:r>
+        <w:t xml:space="preserve">Throughout the game, there will be items the player can </w:t>
+      </w:r>
+      <w:r>
+        <w:t>pick up</w:t>
+      </w:r>
+      <w:r>
+        <w:t xml:space="preserve">. When they do, the item will be added to their inventory – a space where all their items are stored. At any point, players will be able to check their inventory, and also try to use items from it. Some items will be finite (such as food), meaning the quantity decreases when it is used. </w:t>
+      </w:r>
+      <w:r>
+        <w:t>However,</w:t>
+      </w:r>
+      <w:r>
+        <w:t xml:space="preserve"> others will be infinite (such as swords) and will have unlimited uses.</w:t>
+      </w:r>
+    </w:p>
+    <w:p>
+      <w:r>
+        <w:t>When an item is added to the inventory, it will be sorted into an appropriate category (e.g. consumables, weapons), and then sorted alphabetically within their categories based on an insertion sort algorithm.</w:t>
+      </w:r>
+    </w:p>
+    <w:p>
+      <w:pPr>
+        <w:pStyle w:val="Heading2"/>
+      </w:pPr>
+      <w:r>
+        <w:t>Chance Actions</w:t>
+      </w:r>
+    </w:p>
+    <w:p>
+      <w:r>
+        <w:t>In the game, there will be items and weapons that perform actions based upon chance, similar to the table-top game Dungeons &amp; Dragons.</w:t>
+      </w:r>
+    </w:p>
+    <w:p>
+      <w:r>
         <w:lastRenderedPageBreak/>
-        <w:t>Inventory System</w:t>
-      </w:r>
-    </w:p>
-    <w:p>
-      <w:r>
-        <w:t xml:space="preserve">Throughout the game, there will be items the player can </w:t>
-      </w:r>
-      <w:r>
-        <w:t>pick up</w:t>
-      </w:r>
-      <w:r>
-        <w:t xml:space="preserve">. When they do, the item will be added to their inventory – a space where all their items are stored. At any point, players will be able to check their inventory, and also try to use items from it. Some items will be finite (such as food), meaning the quantity decreases when it is used. </w:t>
-      </w:r>
-      <w:r>
-        <w:t>However,</w:t>
-      </w:r>
-      <w:r>
-        <w:t xml:space="preserve"> others will be infinite (such as swords) and will have unlimited uses.</w:t>
-      </w:r>
-    </w:p>
-    <w:p>
-      <w:r>
-        <w:t>When an item is added to the inventory, it will be sorted into an appropriate category (e.g. consumables, weapons), and then sorted alphabetically within their categories based on an insertion sort algorithm.</w:t>
+        <w:t>For example, there could be a sword that has a 25% chance to inflict a critical hit. This would require a roll of at least 15 on a twenty-sided dice. When the player uses the sword, a dice rolling animation would play at the top of the GUI. If the roll was sufficient, the critical hit would be performed.</w:t>
+      </w:r>
+    </w:p>
+    <w:p>
+      <w:r>
+        <w:t>Other items that would utilise this could be potions, spells, armour, etc. It would also be utilised during attacks from enemies.</w:t>
       </w:r>
     </w:p>
     <w:p>
@@ -117,22 +141,33 @@
         <w:pStyle w:val="Heading2"/>
       </w:pPr>
       <w:r>
-        <w:t>Chance Actions</w:t>
-      </w:r>
-    </w:p>
-    <w:p>
-      <w:r>
-        <w:t>In the game, there will be items and weapons that perform actions based upon chance, similar to the table-top game Dungeons &amp; Dragons.</w:t>
-      </w:r>
-    </w:p>
-    <w:p>
-      <w:r>
-        <w:t>For example, there could be a sword that has a 25% chance to inflict a critical hit. This would require a roll of at least 15 on a twenty-sided dice. When the player uses the sword, a dice rolling animation would play at the top of the GUI. If the roll was sufficient, the critical hit would be performed.</w:t>
-      </w:r>
-    </w:p>
-    <w:p>
-      <w:r>
-        <w:t>Other items that would utilise this could be potions, spells, armour, etc. It would also be utilised during attacks from enemies.</w:t>
+        <w:t xml:space="preserve">Adaptive </w:t>
+      </w:r>
+      <w:r>
+        <w:t>Rooms</w:t>
+      </w:r>
+    </w:p>
+    <w:p>
+      <w:r>
+        <w:t xml:space="preserve">As the player moves between </w:t>
+      </w:r>
+      <w:r>
+        <w:t>rooms</w:t>
+      </w:r>
+      <w:r>
+        <w:t xml:space="preserve">, the narrator will describe </w:t>
+      </w:r>
+      <w:r>
+        <w:t>them</w:t>
+      </w:r>
+      <w:r>
+        <w:t xml:space="preserve"> slightly differently depending on what the player has already done there. For example, if the player has already taken an item from a </w:t>
+      </w:r>
+      <w:r>
+        <w:t>room</w:t>
+      </w:r>
+      <w:r>
+        <w:t>, the program will remember and not tell the player about it next time. In addition, if a player has already defeated an enemy, the description will reflect this.</w:t>
       </w:r>
     </w:p>
     <w:p>
@@ -140,40 +175,74 @@
         <w:pStyle w:val="Heading2"/>
       </w:pPr>
       <w:r>
-        <w:t>Adaptive Tiles</w:t>
-      </w:r>
-    </w:p>
-    <w:p>
-      <w:r>
-        <w:t>As the player moves between tiles, the narrator will describe rooms slightly differently depending on what the player has already done there. For example, if the player has already taken an item from a tile, the program will remember and not tell the player about it next time. In addition, if a player has already defeated an enemy, the description will reflect this.</w:t>
-      </w:r>
-    </w:p>
-    <w:p>
-      <w:pPr>
-        <w:pStyle w:val="Heading2"/>
-      </w:pPr>
-      <w:r>
         <w:t>Adaptive Map</w:t>
       </w:r>
     </w:p>
     <w:p>
       <w:r>
-        <w:t>At the top of the GUI, there will be a small map of the world. At the beginning, this map will only show the tile the player starts on, but will expand as they move around to reveal more. The map will be constructed from ASCII pipe characters, with each tile taking up a 3x3 space – the centre being the tile itself, and the edges and corners being part of the surroundings to show walls.</w:t>
-      </w:r>
-    </w:p>
-    <w:p>
-      <w:r>
-        <w:t xml:space="preserve">To see if the player has explored a tile, the program will use a HashMap to store the tiles as keys, and </w:t>
-      </w:r>
-      <w:r>
-        <w:t>Booleans</w:t>
-      </w:r>
-      <w:r>
-        <w:t xml:space="preserve"> for the value. </w:t>
-      </w:r>
-      <w:r>
-        <w:lastRenderedPageBreak/>
-        <w:t>If the value is true, then that tile will be displayed on the map.</w:t>
+        <w:t xml:space="preserve">At the top of the GUI, there will be a small map of the world. At the beginning, this map will only show the </w:t>
+      </w:r>
+      <w:r>
+        <w:t>room</w:t>
+      </w:r>
+      <w:r>
+        <w:t xml:space="preserve"> the player starts </w:t>
+      </w:r>
+      <w:r>
+        <w:t>in</w:t>
+      </w:r>
+      <w:r>
+        <w:t xml:space="preserve">, but will expand as they move around to reveal more. The map will be constructed from ASCII pipe characters, with each </w:t>
+      </w:r>
+      <w:r>
+        <w:t>room</w:t>
+      </w:r>
+      <w:r>
+        <w:t xml:space="preserve"> taking up a </w:t>
+      </w:r>
+      <w:r>
+        <w:t>predefined</w:t>
+      </w:r>
+      <w:r>
+        <w:t xml:space="preserve"> </w:t>
+      </w:r>
+      <w:r>
+        <w:t>number of rows and columns.</w:t>
+      </w:r>
+    </w:p>
+    <w:p>
+      <w:r>
+        <w:t xml:space="preserve">To see if the player has explored a </w:t>
+      </w:r>
+      <w:r>
+        <w:t>room</w:t>
+      </w:r>
+      <w:r>
+        <w:t>,</w:t>
+      </w:r>
+      <w:r>
+        <w:t xml:space="preserve"> each Room object will have an “explored”</w:t>
+      </w:r>
+      <w:r>
+        <w:t xml:space="preserve"> Boolean</w:t>
+      </w:r>
+      <w:r>
+        <w:t xml:space="preserve"> </w:t>
+      </w:r>
+      <w:r>
+        <w:t>value</w:t>
+      </w:r>
+      <w:r>
+        <w:t xml:space="preserve">. If the value is true, then that </w:t>
+      </w:r>
+      <w:r>
+        <w:t>room</w:t>
+      </w:r>
+      <w:r>
+        <w:t xml:space="preserve"> will be displayed on the map.</w:t>
+      </w:r>
+      <w:r>
+        <w:t xml:space="preserve"> There will also be numbers in each room, with a key on the side giving the names of the rooms.</w:t>
       </w:r>
     </w:p>
     <w:p>
@@ -186,14 +255,11 @@
     </w:p>
     <w:p>
       <w:r>
-        <w:rPr>
-          <w:noProof/>
-        </w:rPr>
         <w:drawing>
-          <wp:inline distT="0" distB="0" distL="0" distR="0" wp14:anchorId="390276A1" wp14:editId="2E8DC812">
-            <wp:extent cx="2766465" cy="2857500"/>
+          <wp:inline distT="0" distB="0" distL="0" distR="0" wp14:anchorId="4BE9CA8B" wp14:editId="271A5B02">
+            <wp:extent cx="2438400" cy="1677109"/>
             <wp:effectExtent l="0" t="0" r="0" b="0"/>
-            <wp:docPr id="1491036115" name="Picture 1" descr="A cross with many windows&#10;&#10;Description automatically generated with medium confidence"/>
+            <wp:docPr id="1770804296" name="Picture 1" descr="A diagram of a house&#10;&#10;Description automatically generated"/>
             <wp:cNvGraphicFramePr>
               <a:graphicFrameLocks xmlns:a="http://schemas.openxmlformats.org/drawingml/2006/main" noChangeAspect="1"/>
             </wp:cNvGraphicFramePr>
@@ -201,7 +267,7 @@
               <a:graphicData uri="http://schemas.openxmlformats.org/drawingml/2006/picture">
                 <pic:pic xmlns:pic="http://schemas.openxmlformats.org/drawingml/2006/picture">
                   <pic:nvPicPr>
-                    <pic:cNvPr id="1491036115" name="Picture 1" descr="A cross with many windows&#10;&#10;Description automatically generated with medium confidence"/>
+                    <pic:cNvPr id="1770804296" name="Picture 1" descr="A diagram of a house&#10;&#10;Description automatically generated"/>
                     <pic:cNvPicPr/>
                   </pic:nvPicPr>
                   <pic:blipFill>
@@ -213,7 +279,7 @@
                   <pic:spPr>
                     <a:xfrm>
                       <a:off x="0" y="0"/>
-                      <a:ext cx="2773591" cy="2864861"/>
+                      <a:ext cx="2484961" cy="1709133"/>
                     </a:xfrm>
                     <a:prstGeom prst="rect">
                       <a:avLst/>
@@ -240,30 +306,6 @@
         </w:numPr>
       </w:pPr>
       <w:r>
-        <w:t>Tile where the player can move to</w:t>
-      </w:r>
-    </w:p>
-    <w:p>
-      <w:pPr>
-        <w:pStyle w:val="ListParagraph"/>
-        <w:numPr>
-          <w:ilvl w:val="1"/>
-          <w:numId w:val="1"/>
-        </w:numPr>
-      </w:pPr>
-      <w:r>
-        <w:t>▒</w:t>
-      </w:r>
-    </w:p>
-    <w:p>
-      <w:pPr>
-        <w:pStyle w:val="ListParagraph"/>
-        <w:numPr>
-          <w:ilvl w:val="0"/>
-          <w:numId w:val="1"/>
-        </w:numPr>
-      </w:pPr>
-      <w:r>
         <w:t>Wall</w:t>
       </w:r>
     </w:p>
@@ -340,6 +382,7 @@
         <w:pStyle w:val="Heading1"/>
       </w:pPr>
       <w:r>
+        <w:lastRenderedPageBreak/>
         <w:t>Stakeholders</w:t>
       </w:r>
     </w:p>
@@ -431,7 +474,6 @@
           <w:b/>
           <w:bCs/>
         </w:rPr>
-        <w:lastRenderedPageBreak/>
         <w:t>Why</w:t>
       </w:r>
       <w:r>
@@ -672,6 +714,7 @@
         <w:pStyle w:val="Heading3"/>
       </w:pPr>
       <w:r>
+        <w:lastRenderedPageBreak/>
         <w:t>Older Players</w:t>
       </w:r>
     </w:p>
@@ -778,7 +821,6 @@
           <w:b/>
           <w:bCs/>
         </w:rPr>
-        <w:lastRenderedPageBreak/>
         <w:t>Why</w:t>
       </w:r>
       <w:r>
@@ -1144,7 +1186,13 @@
         <w:t xml:space="preserve"> due to their nostalgia for it. In addition to this, I </w:t>
       </w:r>
       <w:r>
-        <w:t>do not think the time investment required to create images for each tile would be worth it</w:t>
+        <w:t xml:space="preserve">do not think the time investment required to create images for each </w:t>
+      </w:r>
+      <w:r>
+        <w:t>room</w:t>
+      </w:r>
+      <w:r>
+        <w:t xml:space="preserve"> would be worth it</w:t>
       </w:r>
       <w:r>
         <w:t>, as it would make it harder to add to the program</w:t>

</xml_diff>

<commit_message>
Add Contents to Proposal
</commit_message>
<xml_diff>
--- a/NEA Proposal.docx
+++ b/NEA Proposal.docx
@@ -16,6 +16,268 @@
         <w:pStyle w:val="Heading1"/>
       </w:pPr>
       <w:r>
+        <w:t>Contents</w:t>
+      </w:r>
+    </w:p>
+    <w:p>
+      <w:pPr>
+        <w:pStyle w:val="Heading3"/>
+      </w:pPr>
+      <w:hyperlink w:anchor="_Overview" w:history="1">
+        <w:r>
+          <w:rPr>
+            <w:rStyle w:val="Hyperlink"/>
+          </w:rPr>
+          <w:t>Overvie</w:t>
+        </w:r>
+        <w:r>
+          <w:rPr>
+            <w:rStyle w:val="Hyperlink"/>
+          </w:rPr>
+          <w:t>w</w:t>
+        </w:r>
+      </w:hyperlink>
+    </w:p>
+    <w:p>
+      <w:pPr>
+        <w:pStyle w:val="Heading3"/>
+      </w:pPr>
+      <w:hyperlink w:anchor="_Features" w:history="1">
+        <w:r>
+          <w:rPr>
+            <w:rStyle w:val="Hyperlink"/>
+          </w:rPr>
+          <w:t>Features</w:t>
+        </w:r>
+      </w:hyperlink>
+    </w:p>
+    <w:p>
+      <w:pPr>
+        <w:pStyle w:val="Heading4"/>
+      </w:pPr>
+      <w:hyperlink w:anchor="_Graphical_User_Interface" w:history="1">
+        <w:r>
+          <w:rPr>
+            <w:rStyle w:val="Hyperlink"/>
+          </w:rPr>
+          <w:t>Graphical User Interface</w:t>
+        </w:r>
+      </w:hyperlink>
+    </w:p>
+    <w:p>
+      <w:pPr>
+        <w:pStyle w:val="Heading4"/>
+      </w:pPr>
+      <w:hyperlink w:anchor="_Login_System" w:history="1">
+        <w:r>
+          <w:rPr>
+            <w:rStyle w:val="Hyperlink"/>
+          </w:rPr>
+          <w:t>Login System</w:t>
+        </w:r>
+      </w:hyperlink>
+    </w:p>
+    <w:p>
+      <w:pPr>
+        <w:pStyle w:val="Heading4"/>
+      </w:pPr>
+      <w:hyperlink w:anchor="_Leaderboard" w:history="1">
+        <w:r>
+          <w:rPr>
+            <w:rStyle w:val="Hyperlink"/>
+          </w:rPr>
+          <w:t>Leaderboard</w:t>
+        </w:r>
+      </w:hyperlink>
+    </w:p>
+    <w:p>
+      <w:pPr>
+        <w:pStyle w:val="Heading4"/>
+      </w:pPr>
+      <w:hyperlink w:anchor="_Inventory_System" w:history="1">
+        <w:r>
+          <w:rPr>
+            <w:rStyle w:val="Hyperlink"/>
+          </w:rPr>
+          <w:t>Inventory System</w:t>
+        </w:r>
+      </w:hyperlink>
+    </w:p>
+    <w:bookmarkStart w:id="0" w:name="_Chance_Actions"/>
+    <w:bookmarkEnd w:id="0"/>
+    <w:p>
+      <w:pPr>
+        <w:pStyle w:val="Heading4"/>
+      </w:pPr>
+      <w:r>
+        <w:fldChar w:fldCharType="begin"/>
+      </w:r>
+      <w:r>
+        <w:instrText>HYPERLINK  \l "_Chance_Actions"</w:instrText>
+      </w:r>
+      <w:r>
+        <w:fldChar w:fldCharType="separate"/>
+      </w:r>
+      <w:r>
+        <w:rPr>
+          <w:rStyle w:val="Hyperlink"/>
+        </w:rPr>
+        <w:t>Chance Actions</w:t>
+      </w:r>
+      <w:r>
+        <w:fldChar w:fldCharType="end"/>
+      </w:r>
+    </w:p>
+    <w:p>
+      <w:pPr>
+        <w:pStyle w:val="Heading4"/>
+      </w:pPr>
+      <w:hyperlink w:anchor="_Adaptive_Rooms" w:history="1">
+        <w:r>
+          <w:rPr>
+            <w:rStyle w:val="Hyperlink"/>
+          </w:rPr>
+          <w:t>Adaptive Rooms</w:t>
+        </w:r>
+      </w:hyperlink>
+    </w:p>
+    <w:p>
+      <w:pPr>
+        <w:pStyle w:val="Heading4"/>
+      </w:pPr>
+      <w:hyperlink w:anchor="_Adaptive_Map" w:history="1">
+        <w:r>
+          <w:rPr>
+            <w:rStyle w:val="Hyperlink"/>
+          </w:rPr>
+          <w:t>Adaptive Map</w:t>
+        </w:r>
+      </w:hyperlink>
+    </w:p>
+    <w:bookmarkStart w:id="1" w:name="_Stakeholders"/>
+    <w:bookmarkEnd w:id="1"/>
+    <w:p>
+      <w:pPr>
+        <w:pStyle w:val="Heading3"/>
+      </w:pPr>
+      <w:r>
+        <w:fldChar w:fldCharType="begin"/>
+      </w:r>
+      <w:r>
+        <w:instrText>HYPERLINK  \l "_Stakeholders"</w:instrText>
+      </w:r>
+      <w:r>
+        <w:fldChar w:fldCharType="separate"/>
+      </w:r>
+      <w:r>
+        <w:rPr>
+          <w:rStyle w:val="Hyperlink"/>
+        </w:rPr>
+        <w:t>Stakeholders</w:t>
+      </w:r>
+      <w:r>
+        <w:fldChar w:fldCharType="end"/>
+      </w:r>
+    </w:p>
+    <w:p>
+      <w:pPr>
+        <w:pStyle w:val="Heading4"/>
+      </w:pPr>
+      <w:hyperlink w:anchor="_Internal" w:history="1">
+        <w:r>
+          <w:rPr>
+            <w:rStyle w:val="Hyperlink"/>
+          </w:rPr>
+          <w:t>Internal</w:t>
+        </w:r>
+      </w:hyperlink>
+    </w:p>
+    <w:p>
+      <w:pPr>
+        <w:pStyle w:val="Heading4"/>
+      </w:pPr>
+      <w:hyperlink w:anchor="_External" w:history="1">
+        <w:r>
+          <w:rPr>
+            <w:rStyle w:val="Hyperlink"/>
+          </w:rPr>
+          <w:t>External</w:t>
+        </w:r>
+      </w:hyperlink>
+    </w:p>
+    <w:p>
+      <w:pPr>
+        <w:pStyle w:val="Heading3"/>
+      </w:pPr>
+      <w:hyperlink w:anchor="_Similar_Games" w:history="1">
+        <w:r>
+          <w:rPr>
+            <w:rStyle w:val="Hyperlink"/>
+          </w:rPr>
+          <w:t>Similar Games</w:t>
+        </w:r>
+      </w:hyperlink>
+    </w:p>
+    <w:p>
+      <w:pPr>
+        <w:pStyle w:val="Heading4"/>
+      </w:pPr>
+      <w:hyperlink w:anchor="_Zork" w:history="1">
+        <w:r>
+          <w:rPr>
+            <w:rStyle w:val="Hyperlink"/>
+          </w:rPr>
+          <w:t>Zor</w:t>
+        </w:r>
+        <w:r>
+          <w:rPr>
+            <w:rStyle w:val="Hyperlink"/>
+          </w:rPr>
+          <w:t>k</w:t>
+        </w:r>
+      </w:hyperlink>
+    </w:p>
+    <w:p>
+      <w:pPr>
+        <w:pStyle w:val="Heading4"/>
+      </w:pPr>
+      <w:hyperlink w:anchor="_The_Hobbit" w:history="1">
+        <w:r>
+          <w:rPr>
+            <w:rStyle w:val="Hyperlink"/>
+          </w:rPr>
+          <w:t>The Hobbit</w:t>
+        </w:r>
+      </w:hyperlink>
+    </w:p>
+    <w:p>
+      <w:pPr>
+        <w:pStyle w:val="Heading4"/>
+      </w:pPr>
+      <w:hyperlink w:anchor="_Pokémon_Red/Blue/Yellow_(1999)" w:history="1">
+        <w:r>
+          <w:rPr>
+            <w:rStyle w:val="Hyperlink"/>
+          </w:rPr>
+          <w:t>Pokémon Red/Blue/Yellow (1999)</w:t>
+        </w:r>
+      </w:hyperlink>
+    </w:p>
+    <w:p>
+      <w:bookmarkStart w:id="2" w:name="Overview"/>
+      <w:bookmarkStart w:id="3" w:name="_Overview"/>
+      <w:bookmarkEnd w:id="2"/>
+      <w:bookmarkEnd w:id="3"/>
+      <w:r>
+        <w:br w:type="page"/>
+      </w:r>
+    </w:p>
+    <w:p>
+      <w:pPr>
+        <w:pStyle w:val="Heading1"/>
+      </w:pPr>
+      <w:r>
+        <w:lastRenderedPageBreak/>
         <w:t>Overview</w:t>
       </w:r>
     </w:p>
@@ -33,6 +295,8 @@
       <w:pPr>
         <w:pStyle w:val="Heading1"/>
       </w:pPr>
+      <w:bookmarkStart w:id="4" w:name="_Features"/>
+      <w:bookmarkEnd w:id="4"/>
       <w:r>
         <w:lastRenderedPageBreak/>
         <w:t>Features</w:t>
@@ -42,6 +306,8 @@
       <w:pPr>
         <w:pStyle w:val="Heading2"/>
       </w:pPr>
+      <w:bookmarkStart w:id="5" w:name="_Graphical_User_Interface"/>
+      <w:bookmarkEnd w:id="5"/>
       <w:r>
         <w:t>Graphical User Interface</w:t>
       </w:r>
@@ -55,6 +321,8 @@
       <w:pPr>
         <w:pStyle w:val="Heading2"/>
       </w:pPr>
+      <w:bookmarkStart w:id="6" w:name="_Login_System"/>
+      <w:bookmarkEnd w:id="6"/>
       <w:r>
         <w:t>Login System</w:t>
       </w:r>
@@ -73,6 +341,8 @@
       <w:pPr>
         <w:pStyle w:val="Heading2"/>
       </w:pPr>
+      <w:bookmarkStart w:id="7" w:name="_Leaderboard"/>
+      <w:bookmarkEnd w:id="7"/>
       <w:r>
         <w:t>Leaderboard</w:t>
       </w:r>
@@ -86,6 +356,8 @@
       <w:pPr>
         <w:pStyle w:val="Heading2"/>
       </w:pPr>
+      <w:bookmarkStart w:id="8" w:name="_Inventory_System"/>
+      <w:bookmarkEnd w:id="8"/>
       <w:r>
         <w:t>Inventory System</w:t>
       </w:r>
@@ -140,6 +412,8 @@
       <w:pPr>
         <w:pStyle w:val="Heading2"/>
       </w:pPr>
+      <w:bookmarkStart w:id="9" w:name="_Adaptive_Rooms"/>
+      <w:bookmarkEnd w:id="9"/>
       <w:r>
         <w:t xml:space="preserve">Adaptive </w:t>
       </w:r>
@@ -174,6 +448,8 @@
       <w:pPr>
         <w:pStyle w:val="Heading2"/>
       </w:pPr>
+      <w:bookmarkStart w:id="10" w:name="_Adaptive_Map"/>
+      <w:bookmarkEnd w:id="10"/>
       <w:r>
         <w:t>Adaptive Map</w:t>
       </w:r>
@@ -255,6 +531,9 @@
     </w:p>
     <w:p>
       <w:r>
+        <w:rPr>
+          <w:noProof/>
+        </w:rPr>
         <w:drawing>
           <wp:inline distT="0" distB="0" distL="0" distR="0" wp14:anchorId="4BE9CA8B" wp14:editId="271A5B02">
             <wp:extent cx="2438400" cy="1677109"/>
@@ -390,6 +669,8 @@
       <w:pPr>
         <w:pStyle w:val="Heading2"/>
       </w:pPr>
+      <w:bookmarkStart w:id="11" w:name="_Internal"/>
+      <w:bookmarkEnd w:id="11"/>
       <w:r>
         <w:t>Internal</w:t>
       </w:r>
@@ -864,6 +1145,8 @@
       <w:pPr>
         <w:pStyle w:val="Heading2"/>
       </w:pPr>
+      <w:bookmarkStart w:id="12" w:name="_External"/>
+      <w:bookmarkEnd w:id="12"/>
       <w:r>
         <w:t>External</w:t>
       </w:r>
@@ -979,6 +1262,8 @@
       <w:pPr>
         <w:pStyle w:val="Heading1"/>
       </w:pPr>
+      <w:bookmarkStart w:id="13" w:name="_Similar_Games"/>
+      <w:bookmarkEnd w:id="13"/>
       <w:r>
         <w:lastRenderedPageBreak/>
         <w:t>Similar Games</w:t>
@@ -988,6 +1273,8 @@
       <w:pPr>
         <w:pStyle w:val="Heading2"/>
       </w:pPr>
+      <w:bookmarkStart w:id="14" w:name="_Zork"/>
+      <w:bookmarkEnd w:id="14"/>
       <w:r>
         <w:t>Zork</w:t>
       </w:r>
@@ -1257,6 +1544,8 @@
       <w:pPr>
         <w:pStyle w:val="Heading2"/>
       </w:pPr>
+      <w:bookmarkStart w:id="15" w:name="_The_Hobbit"/>
+      <w:bookmarkEnd w:id="15"/>
       <w:r>
         <w:lastRenderedPageBreak/>
         <w:t>The Hobbit</w:t>
@@ -1525,6 +1814,8 @@
       <w:pPr>
         <w:pStyle w:val="Heading2"/>
       </w:pPr>
+      <w:bookmarkStart w:id="16" w:name="_Pokémon_Red/Blue/Yellow_(1999)"/>
+      <w:bookmarkEnd w:id="16"/>
       <w:r>
         <w:rPr>
           <w:noProof/>
@@ -3570,6 +3861,41 @@
       <w:szCs w:val="18"/>
     </w:rPr>
   </w:style>
+  <w:style w:type="character" w:styleId="Hyperlink">
+    <w:name w:val="Hyperlink"/>
+    <w:basedOn w:val="DefaultParagraphFont"/>
+    <w:uiPriority w:val="99"/>
+    <w:unhideWhenUsed/>
+    <w:rsid w:val="00955CF9"/>
+    <w:rPr>
+      <w:color w:val="467886" w:themeColor="hyperlink"/>
+      <w:u w:val="single"/>
+    </w:rPr>
+  </w:style>
+  <w:style w:type="character" w:styleId="UnresolvedMention">
+    <w:name w:val="Unresolved Mention"/>
+    <w:basedOn w:val="DefaultParagraphFont"/>
+    <w:uiPriority w:val="99"/>
+    <w:semiHidden/>
+    <w:unhideWhenUsed/>
+    <w:rsid w:val="00955CF9"/>
+    <w:rPr>
+      <w:color w:val="605E5C"/>
+      <w:shd w:val="clear" w:color="auto" w:fill="E1DFDD"/>
+    </w:rPr>
+  </w:style>
+  <w:style w:type="character" w:styleId="FollowedHyperlink">
+    <w:name w:val="FollowedHyperlink"/>
+    <w:basedOn w:val="DefaultParagraphFont"/>
+    <w:uiPriority w:val="99"/>
+    <w:semiHidden/>
+    <w:unhideWhenUsed/>
+    <w:rsid w:val="00955CF9"/>
+    <w:rPr>
+      <w:color w:val="96607D" w:themeColor="followedHyperlink"/>
+      <w:u w:val="single"/>
+    </w:rPr>
+  </w:style>
 </w:styles>
 </file>
 

</xml_diff>

<commit_message>
Add simple commands limitation to Proposal
</commit_message>
<xml_diff>
--- a/NEA Proposal.docx
+++ b/NEA Proposal.docx
@@ -28,13 +28,7 @@
           <w:rPr>
             <w:rStyle w:val="Hyperlink"/>
           </w:rPr>
-          <w:t>Overvie</w:t>
-        </w:r>
-        <w:r>
-          <w:rPr>
-            <w:rStyle w:val="Hyperlink"/>
-          </w:rPr>
-          <w:t>w</w:t>
+          <w:t>Overview</w:t>
         </w:r>
       </w:hyperlink>
     </w:p>
@@ -227,13 +221,7 @@
           <w:rPr>
             <w:rStyle w:val="Hyperlink"/>
           </w:rPr>
-          <w:t>Zor</w:t>
-        </w:r>
-        <w:r>
-          <w:rPr>
-            <w:rStyle w:val="Hyperlink"/>
-          </w:rPr>
-          <w:t>k</w:t>
+          <w:t>Zork</w:t>
         </w:r>
       </w:hyperlink>
     </w:p>
@@ -253,6 +241,9 @@
     <w:p>
       <w:pPr>
         <w:pStyle w:val="Heading4"/>
+        <w:rPr>
+          <w:rStyle w:val="Hyperlink"/>
+        </w:rPr>
       </w:pPr>
       <w:hyperlink w:anchor="_Pokémon_Red/Blue/Yellow_(1999)" w:history="1">
         <w:r>
@@ -260,6 +251,19 @@
             <w:rStyle w:val="Hyperlink"/>
           </w:rPr>
           <w:t>Pokémon Red/Blue/Yellow (1999)</w:t>
+        </w:r>
+      </w:hyperlink>
+    </w:p>
+    <w:p>
+      <w:pPr>
+        <w:pStyle w:val="Heading3"/>
+      </w:pPr>
+      <w:hyperlink w:anchor="_Limitations" w:history="1">
+        <w:r>
+          <w:rPr>
+            <w:rStyle w:val="Hyperlink"/>
+          </w:rPr>
+          <w:t>Limitations</w:t>
         </w:r>
       </w:hyperlink>
     </w:p>
@@ -1777,15 +1781,7 @@
         <w:t xml:space="preserve"> such as “Thorin sits down and starts singing about gold”.</w:t>
       </w:r>
       <w:r>
-        <w:t xml:space="preserve"> </w:t>
-      </w:r>
-      <w:proofErr w:type="gramStart"/>
-      <w:r>
-        <w:t>This kept players</w:t>
-      </w:r>
-      <w:proofErr w:type="gramEnd"/>
-      <w:r>
-        <w:t xml:space="preserve"> engaged, as they could not simply leave the game at any point, they had to type a command to pause it.</w:t>
+        <w:t xml:space="preserve"> This kept players engaged, as they could not simply leave the game at any point, they had to type a command to pause it.</w:t>
       </w:r>
       <w:r>
         <w:t xml:space="preserve"> It also </w:t>
@@ -2007,15 +2003,7 @@
         <w:t>as they go.</w:t>
       </w:r>
       <w:r>
-        <w:t xml:space="preserve"> However, I will be adapting this feature by using </w:t>
-      </w:r>
-      <w:proofErr w:type="gramStart"/>
-      <w:r>
-        <w:t>a</w:t>
-      </w:r>
-      <w:proofErr w:type="gramEnd"/>
-      <w:r>
-        <w:t xml:space="preserve"> dice to </w:t>
+        <w:t xml:space="preserve"> However, I will be adapting this feature by using a dice to </w:t>
       </w:r>
       <w:r>
         <w:t>determine the random number, and this will be visible to the player. As well, the player will have to type in their actions instead of selecting them from a list</w:t>
@@ -2087,7 +2075,48 @@
         <w:br w:type="page"/>
       </w:r>
     </w:p>
-    <w:p/>
+    <w:p>
+      <w:pPr>
+        <w:pStyle w:val="Heading1"/>
+      </w:pPr>
+      <w:bookmarkStart w:id="17" w:name="_Limitations"/>
+      <w:bookmarkEnd w:id="17"/>
+      <w:r>
+        <w:lastRenderedPageBreak/>
+        <w:t>Limitations</w:t>
+      </w:r>
+    </w:p>
+    <w:p>
+      <w:pPr>
+        <w:pStyle w:val="Heading2"/>
+      </w:pPr>
+      <w:r>
+        <w:t>Simple Commands</w:t>
+      </w:r>
+    </w:p>
+    <w:p>
+      <w:r>
+        <w:t>As opposed to games like Zork and The Hobbit, [TITLE] will only accept relatively simple commands</w:t>
+      </w:r>
+      <w:r>
+        <w:t>, such as “pickup” and “use”</w:t>
+      </w:r>
+      <w:r>
+        <w:t>.</w:t>
+      </w:r>
+      <w:r>
+        <w:t xml:space="preserve"> This is due to not having enough time </w:t>
+      </w:r>
+      <w:r>
+        <w:t xml:space="preserve">to </w:t>
+      </w:r>
+      <w:r>
+        <w:t>implement a more complex system into the program</w:t>
+      </w:r>
+      <w:r>
+        <w:t xml:space="preserve"> while still completing the game to an acceptable level.</w:t>
+      </w:r>
+    </w:p>
     <w:sectPr>
       <w:pgSz w:w="11906" w:h="16838"/>
       <w:pgMar w:top="1440" w:right="1440" w:bottom="1440" w:left="1440" w:header="708" w:footer="708" w:gutter="0"/>

</xml_diff>

<commit_message>
Add Simple GUI limitation to Proposal
</commit_message>
<xml_diff>
--- a/NEA Proposal.docx
+++ b/NEA Proposal.docx
@@ -2115,6 +2115,37 @@
       </w:r>
       <w:r>
         <w:t xml:space="preserve"> while still completing the game to an acceptable level.</w:t>
+      </w:r>
+    </w:p>
+    <w:p>
+      <w:pPr>
+        <w:pStyle w:val="Heading2"/>
+      </w:pPr>
+      <w:r>
+        <w:t>Simple GUI</w:t>
+      </w:r>
+    </w:p>
+    <w:p>
+      <w:r>
+        <w:t>[TITLE] will use a very simple user interface</w:t>
+      </w:r>
+      <w:r>
+        <w:t>,</w:t>
+      </w:r>
+      <w:r>
+        <w:t xml:space="preserve"> being a </w:t>
+      </w:r>
+      <w:r>
+        <w:t>command line with the player’s health, a map, and a dice at the top</w:t>
+      </w:r>
+      <w:r>
+        <w:t>. I will not be adding a more intricate interface into the game like in Pokémon or even The Hobbit</w:t>
+      </w:r>
+      <w:r>
+        <w:t xml:space="preserve"> as I prefer the look and feel of a plain UI – with one of the game’s main selling points being nostalgia for games like Zork.</w:t>
+      </w:r>
+      <w:r>
+        <w:t xml:space="preserve"> I also feel that the main focus of the game is on the story and adventure, not the UI.</w:t>
       </w:r>
     </w:p>
     <w:sectPr>

</xml_diff>

<commit_message>
Add indentation for contents in Proposal
</commit_message>
<xml_diff>
--- a/NEA Proposal.docx
+++ b/NEA Proposal.docx
@@ -1,6 +1,6 @@
 
 <file path=word/document.xml><?xml version="1.0" encoding="utf-8"?>
-<w:document xmlns:wpc="http://schemas.microsoft.com/office/word/2010/wordprocessingCanvas" xmlns:cx="http://schemas.microsoft.com/office/drawing/2014/chartex" xmlns:cx1="http://schemas.microsoft.com/office/drawing/2015/9/8/chartex" xmlns:cx2="http://schemas.microsoft.com/office/drawing/2015/10/21/chartex" xmlns:cx3="http://schemas.microsoft.com/office/drawing/2016/5/9/chartex" xmlns:cx4="http://schemas.microsoft.com/office/drawing/2016/5/10/chartex" xmlns:cx5="http://schemas.microsoft.com/office/drawing/2016/5/11/chartex" xmlns:cx6="http://schemas.microsoft.com/office/drawing/2016/5/12/chartex" xmlns:cx7="http://schemas.microsoft.com/office/drawing/2016/5/13/chartex" xmlns:cx8="http://schemas.microsoft.com/office/drawing/2016/5/14/chartex" xmlns:mc="http://schemas.openxmlformats.org/markup-compatibility/2006" xmlns:aink="http://schemas.microsoft.com/office/drawing/2016/ink" xmlns:am3d="http://schemas.microsoft.com/office/drawing/2017/model3d" xmlns:o="urn:schemas-microsoft-com:office:office" xmlns:oel="http://schemas.microsoft.com/office/2019/extlst" xmlns:r="http://schemas.openxmlformats.org/officeDocument/2006/relationships" xmlns:m="http://schemas.openxmlformats.org/officeDocument/2006/math" xmlns:v="urn:schemas-microsoft-com:vml" xmlns:wp14="http://schemas.microsoft.com/office/word/2010/wordprocessingDrawing" xmlns:wp="http://schemas.openxmlformats.org/drawingml/2006/wordprocessingDrawing" xmlns:w10="urn:schemas-microsoft-com:office:word" xmlns:w="http://schemas.openxmlformats.org/wordprocessingml/2006/main" xmlns:w14="http://schemas.microsoft.com/office/word/2010/wordml" xmlns:w15="http://schemas.microsoft.com/office/word/2012/wordml" xmlns:w16cex="http://schemas.microsoft.com/office/word/2018/wordml/cex" xmlns:w16cid="http://schemas.microsoft.com/office/word/2016/wordml/cid" xmlns:w16="http://schemas.microsoft.com/office/word/2018/wordml" xmlns:w16du="http://schemas.microsoft.com/office/word/2023/wordml/word16du" xmlns:w16sdtdh="http://schemas.microsoft.com/office/word/2020/wordml/sdtdatahash" xmlns:w16se="http://schemas.microsoft.com/office/word/2015/wordml/symex" xmlns:wpg="http://schemas.microsoft.com/office/word/2010/wordprocessingGroup" xmlns:wpi="http://schemas.microsoft.com/office/word/2010/wordprocessingInk" xmlns:wne="http://schemas.microsoft.com/office/word/2006/wordml" xmlns:wps="http://schemas.microsoft.com/office/word/2010/wordprocessingShape" mc:Ignorable="w14 w15 w16se w16cid w16 w16cex w16sdtdh w16du wp14">
+<w:document xmlns:wpc="http://schemas.microsoft.com/office/word/2010/wordprocessingCanvas" xmlns:cx="http://schemas.microsoft.com/office/drawing/2014/chartex" xmlns:cx1="http://schemas.microsoft.com/office/drawing/2015/9/8/chartex" xmlns:cx2="http://schemas.microsoft.com/office/drawing/2015/10/21/chartex" xmlns:cx3="http://schemas.microsoft.com/office/drawing/2016/5/9/chartex" xmlns:cx4="http://schemas.microsoft.com/office/drawing/2016/5/10/chartex" xmlns:cx5="http://schemas.microsoft.com/office/drawing/2016/5/11/chartex" xmlns:cx6="http://schemas.microsoft.com/office/drawing/2016/5/12/chartex" xmlns:cx7="http://schemas.microsoft.com/office/drawing/2016/5/13/chartex" xmlns:cx8="http://schemas.microsoft.com/office/drawing/2016/5/14/chartex" xmlns:mc="http://schemas.openxmlformats.org/markup-compatibility/2006" xmlns:aink="http://schemas.microsoft.com/office/drawing/2016/ink" xmlns:am3d="http://schemas.microsoft.com/office/drawing/2017/model3d" xmlns:o="urn:schemas-microsoft-com:office:office" xmlns:oel="http://schemas.microsoft.com/office/2019/extlst" xmlns:r="http://schemas.openxmlformats.org/officeDocument/2006/relationships" xmlns:m="http://schemas.openxmlformats.org/officeDocument/2006/math" xmlns:v="urn:schemas-microsoft-com:vml" xmlns:wp14="http://schemas.microsoft.com/office/word/2010/wordprocessingDrawing" xmlns:wp="http://schemas.openxmlformats.org/drawingml/2006/wordprocessingDrawing" xmlns:w10="urn:schemas-microsoft-com:office:word" xmlns:w="http://schemas.openxmlformats.org/wordprocessingml/2006/main" xmlns:w14="http://schemas.microsoft.com/office/word/2010/wordml" xmlns:w15="http://schemas.microsoft.com/office/word/2012/wordml" xmlns:w16cex="http://schemas.microsoft.com/office/word/2018/wordml/cex" xmlns:w16cid="http://schemas.microsoft.com/office/word/2016/wordml/cid" xmlns:w16="http://schemas.microsoft.com/office/word/2018/wordml" xmlns:w16sdtdh="http://schemas.microsoft.com/office/word/2020/wordml/sdtdatahash" xmlns:w16se="http://schemas.microsoft.com/office/word/2015/wordml/symex" xmlns:wpg="http://schemas.microsoft.com/office/word/2010/wordprocessingGroup" xmlns:wpi="http://schemas.microsoft.com/office/word/2010/wordprocessingInk" xmlns:wne="http://schemas.microsoft.com/office/word/2006/wordml" xmlns:wps="http://schemas.microsoft.com/office/word/2010/wordprocessingShape" mc:Ignorable="w14 w15 w16se w16cid w16 w16cex w16sdtdh wp14">
   <w:body>
     <w:p>
       <w:pPr>
@@ -37,6 +37,7 @@
         <w:pStyle w:val="Heading3"/>
       </w:pPr>
       <w:hyperlink w:anchor="_Features" w:history="1">
+        <w:proofErr w:type="spellStart"/>
         <w:r>
           <w:rPr>
             <w:rStyle w:val="Hyperlink"/>
@@ -44,23 +45,39 @@
           <w:t>Features</w:t>
         </w:r>
       </w:hyperlink>
+      <w:proofErr w:type="spellEnd"/>
     </w:p>
     <w:p>
       <w:pPr>
         <w:pStyle w:val="Heading4"/>
-      </w:pPr>
-      <w:hyperlink w:anchor="_Graphical_User_Interface" w:history="1">
-        <w:r>
-          <w:rPr>
-            <w:rStyle w:val="Hyperlink"/>
-          </w:rPr>
-          <w:t>Graphical User Interface</w:t>
-        </w:r>
-      </w:hyperlink>
+        <w:ind w:firstLine="720"/>
+      </w:pPr>
+      <w:r>
+        <w:fldChar w:fldCharType="begin"/>
+      </w:r>
+      <w:r>
+        <w:instrText>HYPERLINK \l "_Graphical_User_Interface"</w:instrText>
+      </w:r>
+      <w:r>
+        <w:fldChar w:fldCharType="separate"/>
+      </w:r>
+      <w:r>
+        <w:rPr>
+          <w:rStyle w:val="Hyperlink"/>
+        </w:rPr>
+        <w:t>Graphical User Interface</w:t>
+      </w:r>
+      <w:r>
+        <w:rPr>
+          <w:rStyle w:val="Hyperlink"/>
+        </w:rPr>
+        <w:fldChar w:fldCharType="end"/>
+      </w:r>
     </w:p>
     <w:p>
       <w:pPr>
         <w:pStyle w:val="Heading4"/>
+        <w:ind w:firstLine="720"/>
       </w:pPr>
       <w:hyperlink w:anchor="_Login_System" w:history="1">
         <w:r>
@@ -74,6 +91,7 @@
     <w:p>
       <w:pPr>
         <w:pStyle w:val="Heading4"/>
+        <w:ind w:firstLine="720"/>
       </w:pPr>
       <w:hyperlink w:anchor="_Leaderboard" w:history="1">
         <w:r>
@@ -87,6 +105,7 @@
     <w:p>
       <w:pPr>
         <w:pStyle w:val="Heading4"/>
+        <w:ind w:firstLine="720"/>
       </w:pPr>
       <w:hyperlink w:anchor="_Inventory_System" w:history="1">
         <w:r>
@@ -102,6 +121,7 @@
     <w:p>
       <w:pPr>
         <w:pStyle w:val="Heading4"/>
+        <w:ind w:firstLine="720"/>
       </w:pPr>
       <w:r>
         <w:fldChar w:fldCharType="begin"/>
@@ -125,6 +145,7 @@
     <w:p>
       <w:pPr>
         <w:pStyle w:val="Heading4"/>
+        <w:ind w:firstLine="720"/>
       </w:pPr>
       <w:hyperlink w:anchor="_Adaptive_Rooms" w:history="1">
         <w:r>
@@ -138,6 +159,7 @@
     <w:p>
       <w:pPr>
         <w:pStyle w:val="Heading4"/>
+        <w:ind w:firstLine="720"/>
       </w:pPr>
       <w:hyperlink w:anchor="_Adaptive_Map" w:history="1">
         <w:r>
@@ -176,6 +198,7 @@
     <w:p>
       <w:pPr>
         <w:pStyle w:val="Heading4"/>
+        <w:ind w:firstLine="720"/>
       </w:pPr>
       <w:hyperlink w:anchor="_Internal" w:history="1">
         <w:r>
@@ -189,6 +212,7 @@
     <w:p>
       <w:pPr>
         <w:pStyle w:val="Heading4"/>
+        <w:ind w:firstLine="720"/>
       </w:pPr>
       <w:hyperlink w:anchor="_External" w:history="1">
         <w:r>
@@ -215,6 +239,7 @@
     <w:p>
       <w:pPr>
         <w:pStyle w:val="Heading4"/>
+        <w:ind w:firstLine="720"/>
       </w:pPr>
       <w:hyperlink w:anchor="_Zork" w:history="1">
         <w:r>
@@ -228,6 +253,7 @@
     <w:p>
       <w:pPr>
         <w:pStyle w:val="Heading4"/>
+        <w:ind w:firstLine="720"/>
       </w:pPr>
       <w:hyperlink w:anchor="_The_Hobbit" w:history="1">
         <w:r>
@@ -241,6 +267,7 @@
     <w:p>
       <w:pPr>
         <w:pStyle w:val="Heading4"/>
+        <w:ind w:firstLine="720"/>
         <w:rPr>
           <w:rStyle w:val="Hyperlink"/>
         </w:rPr>
@@ -353,7 +380,15 @@
     </w:p>
     <w:p>
       <w:r>
-        <w:t>From the main menu, users will be able to access the leaderboard for the machine they are using. Players’ highest scores will be stored with their username and password, and displayed in a list from greatest to least.</w:t>
+        <w:t xml:space="preserve">From the main menu, users will be able to access the leaderboard for the machine they are using. Players’ highest scores will be stored with their username and </w:t>
+      </w:r>
+      <w:proofErr w:type="gramStart"/>
+      <w:r>
+        <w:t>password, and</w:t>
+      </w:r>
+      <w:proofErr w:type="gramEnd"/>
+      <w:r>
+        <w:t xml:space="preserve"> displayed in a list from greatest to least.</w:t>
       </w:r>
     </w:p>
     <w:p>
@@ -374,7 +409,15 @@
         <w:t>pick up</w:t>
       </w:r>
       <w:r>
-        <w:t xml:space="preserve">. When they do, the item will be added to their inventory – a space where all their items are stored. At any point, players will be able to check their inventory, and also try to use items from it. Some items will be finite (such as food), meaning the quantity decreases when it is used. </w:t>
+        <w:t xml:space="preserve">. When they do, the item will be added to their inventory – a space where all their items are stored. At any point, players will be able to check their inventory, </w:t>
+      </w:r>
+      <w:proofErr w:type="gramStart"/>
+      <w:r>
+        <w:t>and also</w:t>
+      </w:r>
+      <w:proofErr w:type="gramEnd"/>
+      <w:r>
+        <w:t xml:space="preserve"> try to use items from it. Some items will be finite (such as food), meaning the quantity decreases when it is used. </w:t>
       </w:r>
       <w:r>
         <w:t>However,</w:t>
@@ -398,7 +441,15 @@
     </w:p>
     <w:p>
       <w:r>
-        <w:t>In the game, there will be items and weapons that perform actions based upon chance, similar to the table-top game Dungeons &amp; Dragons.</w:t>
+        <w:t xml:space="preserve">In the game, there will be items and weapons that perform actions based upon chance, </w:t>
+      </w:r>
+      <w:proofErr w:type="gramStart"/>
+      <w:r>
+        <w:t>similar to</w:t>
+      </w:r>
+      <w:proofErr w:type="gramEnd"/>
+      <w:r>
+        <w:t xml:space="preserve"> the table-top game Dungeons &amp; Dragons.</w:t>
       </w:r>
     </w:p>
     <w:p>
@@ -468,11 +519,16 @@
       <w:r>
         <w:t xml:space="preserve"> the player starts </w:t>
       </w:r>
+      <w:proofErr w:type="gramStart"/>
       <w:r>
         <w:t>in</w:t>
       </w:r>
       <w:r>
-        <w:t xml:space="preserve">, but will expand as they move around to reveal more. The map will be constructed from ASCII pipe characters, with each </w:t>
+        <w:t>, but</w:t>
+      </w:r>
+      <w:proofErr w:type="gramEnd"/>
+      <w:r>
+        <w:t xml:space="preserve"> will expand as they move around to reveal more. The map will be constructed from ASCII pipe characters, with each </w:t>
       </w:r>
       <w:r>
         <w:t>room</w:t>
@@ -689,7 +745,15 @@
     </w:p>
     <w:p>
       <w:r>
-        <w:t>I will be developing the game, and also playing it for testing.</w:t>
+        <w:t xml:space="preserve">I will be developing the game, </w:t>
+      </w:r>
+      <w:proofErr w:type="gramStart"/>
+      <w:r>
+        <w:t>and also</w:t>
+      </w:r>
+      <w:proofErr w:type="gramEnd"/>
+      <w:r>
+        <w:t xml:space="preserve"> playing it for testing.</w:t>
       </w:r>
     </w:p>
     <w:p/>
@@ -1046,7 +1110,15 @@
         <w:t>Why</w:t>
       </w:r>
       <w:r>
-        <w:t>: as older players will most likely be playing due to nostalgia, it is important that the game will look and feel similar to those they would’ve</w:t>
+        <w:t xml:space="preserve">: as older players will most likely be playing due to nostalgia, it is important that the game will look and feel </w:t>
+      </w:r>
+      <w:proofErr w:type="gramStart"/>
+      <w:r>
+        <w:t>similar to</w:t>
+      </w:r>
+      <w:proofErr w:type="gramEnd"/>
+      <w:r>
+        <w:t xml:space="preserve"> those they would’ve</w:t>
       </w:r>
       <w:r>
         <w:t xml:space="preserve"> played as children.</w:t>
@@ -1142,7 +1214,15 @@
         <w:t xml:space="preserve"> story out before hand</w:t>
       </w:r>
       <w:r>
-        <w:t xml:space="preserve"> and run it past a small selection of people that would be likely to play the game. I will them make adjustments according to their feedback.</w:t>
+        <w:t xml:space="preserve"> and run it past a small selection of people that would be likely to play the game. I will them </w:t>
+      </w:r>
+      <w:proofErr w:type="gramStart"/>
+      <w:r>
+        <w:t>make adjustments</w:t>
+      </w:r>
+      <w:proofErr w:type="gramEnd"/>
+      <w:r>
+        <w:t xml:space="preserve"> according to their feedback.</w:t>
       </w:r>
     </w:p>
     <w:p>
@@ -1227,7 +1307,15 @@
         <w:t xml:space="preserve">ll games distributed within the EU </w:t>
       </w:r>
       <w:r>
-        <w:t>must comply with the PEGI Code in order to receive a PEGI age rating. As these age ratings can be highly influential on whether people can play the game or not, it’s important the game complies.</w:t>
+        <w:t xml:space="preserve">must comply with the PEGI Code </w:t>
+      </w:r>
+      <w:proofErr w:type="gramStart"/>
+      <w:r>
+        <w:t>in order to</w:t>
+      </w:r>
+      <w:proofErr w:type="gramEnd"/>
+      <w:r>
+        <w:t xml:space="preserve"> receive a PEGI age rating. As these age ratings can be highly influential on whether people can play the game or not, it’s important the game complies.</w:t>
       </w:r>
     </w:p>
     <w:p>
@@ -1245,7 +1333,15 @@
         <w:t xml:space="preserve">: </w:t>
       </w:r>
       <w:r>
-        <w:t xml:space="preserve">the game will be in compliance with the </w:t>
+        <w:t xml:space="preserve">the game will </w:t>
+      </w:r>
+      <w:proofErr w:type="gramStart"/>
+      <w:r>
+        <w:t>be in compliance with</w:t>
+      </w:r>
+      <w:proofErr w:type="gramEnd"/>
+      <w:r>
+        <w:t xml:space="preserve"> the </w:t>
       </w:r>
       <w:r>
         <w:t>applicable data protection and privacy laws</w:t>
@@ -1381,10 +1477,18 @@
         <w:t>It followed a linear storyline, meaning that all players would have to complete the same challenges in the same way, in the same order.</w:t>
       </w:r>
       <w:r>
-        <w:t xml:space="preserve"> The entirety of the first title took</w:t>
-      </w:r>
-      <w:r>
-        <w:t>, on average, two and a half hours to complete.</w:t>
+        <w:t xml:space="preserve"> The entirety of the first title </w:t>
+      </w:r>
+      <w:proofErr w:type="gramStart"/>
+      <w:r>
+        <w:t>took</w:t>
+      </w:r>
+      <w:r>
+        <w:t>,</w:t>
+      </w:r>
+      <w:proofErr w:type="gramEnd"/>
+      <w:r>
+        <w:t xml:space="preserve"> on average, two and a half hours to complete.</w:t>
       </w:r>
     </w:p>
     <w:p>
@@ -1421,7 +1525,15 @@
         <w:t>. This makes the game extremely user-friendly</w:t>
       </w:r>
       <w:r>
-        <w:t xml:space="preserve"> and would’ve definitely helped the game in popularity when it was released.</w:t>
+        <w:t xml:space="preserve"> and would’ve </w:t>
+      </w:r>
+      <w:proofErr w:type="gramStart"/>
+      <w:r>
+        <w:t>definitely helped</w:t>
+      </w:r>
+      <w:proofErr w:type="gramEnd"/>
+      <w:r>
+        <w:t xml:space="preserve"> the game in popularity when it was released.</w:t>
       </w:r>
     </w:p>
     <w:p>
@@ -1489,7 +1601,15 @@
         <w:t>, as it would make it harder to add to the program</w:t>
       </w:r>
       <w:r>
-        <w:t xml:space="preserve"> later on.</w:t>
+        <w:t xml:space="preserve"> </w:t>
+      </w:r>
+      <w:proofErr w:type="gramStart"/>
+      <w:r>
+        <w:t>later on</w:t>
+      </w:r>
+      <w:proofErr w:type="gramEnd"/>
+      <w:r>
+        <w:t>.</w:t>
       </w:r>
     </w:p>
     <w:p>
@@ -1514,7 +1634,15 @@
         <w:t xml:space="preserve">acquiring treasures, performing certain actions, and visiting certain locations. This is useful because it allows the player to gauge how </w:t>
       </w:r>
       <w:r>
-        <w:t xml:space="preserve">well they have played the game, and compare their score to other players and even compete to get the best one. This point system </w:t>
+        <w:t xml:space="preserve">well they have played the </w:t>
+      </w:r>
+      <w:proofErr w:type="gramStart"/>
+      <w:r>
+        <w:t>game, and</w:t>
+      </w:r>
+      <w:proofErr w:type="gramEnd"/>
+      <w:r>
+        <w:t xml:space="preserve"> compare their score to other players and even compete to get the best one. This point system </w:t>
       </w:r>
       <w:r>
         <w:t>is not stored anywhere.</w:t>
@@ -1688,10 +1816,26 @@
         <w:t xml:space="preserve"> is made up of the player exploring the map, collecting treasures, </w:t>
       </w:r>
       <w:r>
-        <w:t xml:space="preserve">fighting enemies, and solving puzzles. However, the reason this game was so successful was thanks to its illustrations. The majority of locations throughout the game had </w:t>
-      </w:r>
-      <w:r>
-        <w:t xml:space="preserve">custom illustrations that the player could see. These were more detailed on the disk version, but simple outlines and filled colours on home computers to save space. These pictures allowed players to explore easily, and feel more </w:t>
+        <w:t xml:space="preserve">fighting enemies, and solving puzzles. However, the reason this game was so successful was thanks to its illustrations. </w:t>
+      </w:r>
+      <w:proofErr w:type="gramStart"/>
+      <w:r>
+        <w:t>The majority of</w:t>
+      </w:r>
+      <w:proofErr w:type="gramEnd"/>
+      <w:r>
+        <w:t xml:space="preserve"> locations throughout the game had </w:t>
+      </w:r>
+      <w:r>
+        <w:t xml:space="preserve">custom illustrations that the player could see. These were more detailed on the disk version, but simple outlines and filled colours on home computers to save space. These pictures allowed players to explore </w:t>
+      </w:r>
+      <w:proofErr w:type="gramStart"/>
+      <w:r>
+        <w:t>easily, and</w:t>
+      </w:r>
+      <w:proofErr w:type="gramEnd"/>
+      <w:r>
+        <w:t xml:space="preserve"> feel more </w:t>
       </w:r>
       <w:r>
         <w:t>engaged with the story.</w:t>
@@ -1702,7 +1846,15 @@
         <w:t xml:space="preserve">In addition to this, it also used a very complex </w:t>
       </w:r>
       <w:r>
-        <w:t>parser, using a subset of English called Inglish. This allowed players to type phrases such as “Ask Gandalf about the curious map</w:t>
+        <w:t xml:space="preserve">parser, using a subset of English called </w:t>
+      </w:r>
+      <w:proofErr w:type="spellStart"/>
+      <w:r>
+        <w:t>Inglish</w:t>
+      </w:r>
+      <w:proofErr w:type="spellEnd"/>
+      <w:r>
+        <w:t>. This allowed players to type phrases such as “Ask Gandalf about the curious map</w:t>
       </w:r>
       <w:r>
         <w:t xml:space="preserve"> then take the sword and kill the troll with it</w:t>
@@ -1733,7 +1885,23 @@
     </w:p>
     <w:p>
       <w:r>
-        <w:t>The Hobbit displays pictures for the vast majority of locations the player can be. This gives the player a much more detailed story to follow, feeling as if they are actually in the world itself</w:t>
+        <w:t xml:space="preserve">The Hobbit displays pictures for </w:t>
+      </w:r>
+      <w:proofErr w:type="gramStart"/>
+      <w:r>
+        <w:t>the vast majority of</w:t>
+      </w:r>
+      <w:proofErr w:type="gramEnd"/>
+      <w:r>
+        <w:t xml:space="preserve"> locations the player can be. This gives the player a much more detailed story to follow, feeling as if they are </w:t>
+      </w:r>
+      <w:proofErr w:type="gramStart"/>
+      <w:r>
+        <w:t>actually in</w:t>
+      </w:r>
+      <w:proofErr w:type="gramEnd"/>
+      <w:r>
+        <w:t xml:space="preserve"> the world itself</w:t>
       </w:r>
       <w:r>
         <w:t>. On the disk version of the game, it used detailed illustrations, but on the home computer versions, it used simple outlines that were filled by a solid colour, to save space.</w:t>
@@ -1781,7 +1949,15 @@
         <w:t xml:space="preserve"> such as “Thorin sits down and starts singing about gold”.</w:t>
       </w:r>
       <w:r>
-        <w:t xml:space="preserve"> This kept players engaged, as they could not simply leave the game at any point, they had to type a command to pause it.</w:t>
+        <w:t xml:space="preserve"> </w:t>
+      </w:r>
+      <w:proofErr w:type="gramStart"/>
+      <w:r>
+        <w:t>This kept players</w:t>
+      </w:r>
+      <w:proofErr w:type="gramEnd"/>
+      <w:r>
+        <w:t xml:space="preserve"> engaged, as they could not simply leave the game at any point, they had to type a command to pause it.</w:t>
       </w:r>
       <w:r>
         <w:t xml:space="preserve"> It also </w:t>
@@ -1983,7 +2159,15 @@
         <w:t>list of options to pick from which each perform different actions. For example, it could be to attack the opponent, or perform a special move to give them more power on their next attack, etc.</w:t>
       </w:r>
       <w:r>
-        <w:t xml:space="preserve"> This is similar to a text adventure, except you are given the options instead of having to type them yourself</w:t>
+        <w:t xml:space="preserve"> This is </w:t>
+      </w:r>
+      <w:proofErr w:type="gramStart"/>
+      <w:r>
+        <w:t>similar to</w:t>
+      </w:r>
+      <w:proofErr w:type="gramEnd"/>
+      <w:r>
+        <w:t xml:space="preserve"> a text adventure, except you are given the options instead of having to type them yourself</w:t>
       </w:r>
     </w:p>
     <w:p>
@@ -2003,7 +2187,15 @@
         <w:t>as they go.</w:t>
       </w:r>
       <w:r>
-        <w:t xml:space="preserve"> However, I will be adapting this feature by using a dice to </w:t>
+        <w:t xml:space="preserve"> However, I will be adapting this feature by using </w:t>
+      </w:r>
+      <w:proofErr w:type="gramStart"/>
+      <w:r>
+        <w:t>a</w:t>
+      </w:r>
+      <w:proofErr w:type="gramEnd"/>
+      <w:r>
+        <w:t xml:space="preserve"> dice to </w:t>
       </w:r>
       <w:r>
         <w:t>determine the random number, and this will be visible to the player. As well, the player will have to type in their actions instead of selecting them from a list</w:t>
@@ -2136,7 +2328,15 @@
         <w:t xml:space="preserve"> being a </w:t>
       </w:r>
       <w:r>
-        <w:t>command line with the player’s health, a map, and a dice at the top</w:t>
+        <w:t xml:space="preserve">command line with the player’s health, a map, and </w:t>
+      </w:r>
+      <w:proofErr w:type="gramStart"/>
+      <w:r>
+        <w:t>a</w:t>
+      </w:r>
+      <w:proofErr w:type="gramEnd"/>
+      <w:r>
+        <w:t xml:space="preserve"> dice at the top</w:t>
       </w:r>
       <w:r>
         <w:t>. I will not be adding a more intricate interface into the game like in Pokémon or even The Hobbit</w:t>
@@ -2145,7 +2345,15 @@
         <w:t xml:space="preserve"> as I prefer the look and feel of a plain UI – with one of the game’s main selling points being nostalgia for games like Zork.</w:t>
       </w:r>
       <w:r>
-        <w:t xml:space="preserve"> I also feel that the main focus of the game is on the story and adventure, not the UI.</w:t>
+        <w:t xml:space="preserve"> I also feel that the </w:t>
+      </w:r>
+      <w:proofErr w:type="gramStart"/>
+      <w:r>
+        <w:t>main focus</w:t>
+      </w:r>
+      <w:proofErr w:type="gramEnd"/>
+      <w:r>
+        <w:t xml:space="preserve"> of the game is on the story and adventure, not the UI.</w:t>
       </w:r>
     </w:p>
     <w:sectPr>
@@ -2159,7 +2367,7 @@
 </file>
 
 <file path=word/numbering.xml><?xml version="1.0" encoding="utf-8"?>
-<w:numbering xmlns:wpc="http://schemas.microsoft.com/office/word/2010/wordprocessingCanvas" xmlns:cx="http://schemas.microsoft.com/office/drawing/2014/chartex" xmlns:cx1="http://schemas.microsoft.com/office/drawing/2015/9/8/chartex" xmlns:cx2="http://schemas.microsoft.com/office/drawing/2015/10/21/chartex" xmlns:cx3="http://schemas.microsoft.com/office/drawing/2016/5/9/chartex" xmlns:cx4="http://schemas.microsoft.com/office/drawing/2016/5/10/chartex" xmlns:cx5="http://schemas.microsoft.com/office/drawing/2016/5/11/chartex" xmlns:cx6="http://schemas.microsoft.com/office/drawing/2016/5/12/chartex" xmlns:cx7="http://schemas.microsoft.com/office/drawing/2016/5/13/chartex" xmlns:cx8="http://schemas.microsoft.com/office/drawing/2016/5/14/chartex" xmlns:mc="http://schemas.openxmlformats.org/markup-compatibility/2006" xmlns:aink="http://schemas.microsoft.com/office/drawing/2016/ink" xmlns:am3d="http://schemas.microsoft.com/office/drawing/2017/model3d" xmlns:o="urn:schemas-microsoft-com:office:office" xmlns:oel="http://schemas.microsoft.com/office/2019/extlst" xmlns:r="http://schemas.openxmlformats.org/officeDocument/2006/relationships" xmlns:m="http://schemas.openxmlformats.org/officeDocument/2006/math" xmlns:v="urn:schemas-microsoft-com:vml" xmlns:wp14="http://schemas.microsoft.com/office/word/2010/wordprocessingDrawing" xmlns:wp="http://schemas.openxmlformats.org/drawingml/2006/wordprocessingDrawing" xmlns:w10="urn:schemas-microsoft-com:office:word" xmlns:w="http://schemas.openxmlformats.org/wordprocessingml/2006/main" xmlns:w14="http://schemas.microsoft.com/office/word/2010/wordml" xmlns:w15="http://schemas.microsoft.com/office/word/2012/wordml" xmlns:w16cex="http://schemas.microsoft.com/office/word/2018/wordml/cex" xmlns:w16cid="http://schemas.microsoft.com/office/word/2016/wordml/cid" xmlns:w16="http://schemas.microsoft.com/office/word/2018/wordml" xmlns:w16du="http://schemas.microsoft.com/office/word/2023/wordml/word16du" xmlns:w16sdtdh="http://schemas.microsoft.com/office/word/2020/wordml/sdtdatahash" xmlns:w16se="http://schemas.microsoft.com/office/word/2015/wordml/symex" xmlns:wpg="http://schemas.microsoft.com/office/word/2010/wordprocessingGroup" xmlns:wpi="http://schemas.microsoft.com/office/word/2010/wordprocessingInk" xmlns:wne="http://schemas.microsoft.com/office/word/2006/wordml" xmlns:wps="http://schemas.microsoft.com/office/word/2010/wordprocessingShape" mc:Ignorable="w14 w15 w16se w16cid w16 w16cex w16sdtdh w16du wp14">
+<w:numbering xmlns:wpc="http://schemas.microsoft.com/office/word/2010/wordprocessingCanvas" xmlns:cx="http://schemas.microsoft.com/office/drawing/2014/chartex" xmlns:cx1="http://schemas.microsoft.com/office/drawing/2015/9/8/chartex" xmlns:cx2="http://schemas.microsoft.com/office/drawing/2015/10/21/chartex" xmlns:cx3="http://schemas.microsoft.com/office/drawing/2016/5/9/chartex" xmlns:cx4="http://schemas.microsoft.com/office/drawing/2016/5/10/chartex" xmlns:cx5="http://schemas.microsoft.com/office/drawing/2016/5/11/chartex" xmlns:cx6="http://schemas.microsoft.com/office/drawing/2016/5/12/chartex" xmlns:cx7="http://schemas.microsoft.com/office/drawing/2016/5/13/chartex" xmlns:cx8="http://schemas.microsoft.com/office/drawing/2016/5/14/chartex" xmlns:mc="http://schemas.openxmlformats.org/markup-compatibility/2006" xmlns:aink="http://schemas.microsoft.com/office/drawing/2016/ink" xmlns:am3d="http://schemas.microsoft.com/office/drawing/2017/model3d" xmlns:o="urn:schemas-microsoft-com:office:office" xmlns:oel="http://schemas.microsoft.com/office/2019/extlst" xmlns:r="http://schemas.openxmlformats.org/officeDocument/2006/relationships" xmlns:m="http://schemas.openxmlformats.org/officeDocument/2006/math" xmlns:v="urn:schemas-microsoft-com:vml" xmlns:wp14="http://schemas.microsoft.com/office/word/2010/wordprocessingDrawing" xmlns:wp="http://schemas.openxmlformats.org/drawingml/2006/wordprocessingDrawing" xmlns:w10="urn:schemas-microsoft-com:office:word" xmlns:w="http://schemas.openxmlformats.org/wordprocessingml/2006/main" xmlns:w14="http://schemas.microsoft.com/office/word/2010/wordml" xmlns:w15="http://schemas.microsoft.com/office/word/2012/wordml" xmlns:w16cex="http://schemas.microsoft.com/office/word/2018/wordml/cex" xmlns:w16cid="http://schemas.microsoft.com/office/word/2016/wordml/cid" xmlns:w16="http://schemas.microsoft.com/office/word/2018/wordml" xmlns:w16sdtdh="http://schemas.microsoft.com/office/word/2020/wordml/sdtdatahash" xmlns:w16se="http://schemas.microsoft.com/office/word/2015/wordml/symex" xmlns:wpg="http://schemas.microsoft.com/office/word/2010/wordprocessingGroup" xmlns:wpi="http://schemas.microsoft.com/office/word/2010/wordprocessingInk" xmlns:wne="http://schemas.microsoft.com/office/word/2006/wordml" xmlns:wps="http://schemas.microsoft.com/office/word/2010/wordprocessingShape" mc:Ignorable="w14 w15 w16se w16cid w16 w16cex w16sdtdh wp14">
   <w:abstractNum w:abstractNumId="0" w15:restartNumberingAfterBreak="0">
     <w:nsid w:val="173F73CD"/>
     <w:multiLevelType w:val="hybridMultilevel"/>
@@ -2974,7 +3182,7 @@
 </file>
 
 <file path=word/styles.xml><?xml version="1.0" encoding="utf-8"?>
-<w:styles xmlns:mc="http://schemas.openxmlformats.org/markup-compatibility/2006" xmlns:r="http://schemas.openxmlformats.org/officeDocument/2006/relationships" xmlns:w="http://schemas.openxmlformats.org/wordprocessingml/2006/main" xmlns:w14="http://schemas.microsoft.com/office/word/2010/wordml" xmlns:w15="http://schemas.microsoft.com/office/word/2012/wordml" xmlns:w16cex="http://schemas.microsoft.com/office/word/2018/wordml/cex" xmlns:w16cid="http://schemas.microsoft.com/office/word/2016/wordml/cid" xmlns:w16="http://schemas.microsoft.com/office/word/2018/wordml" xmlns:w16du="http://schemas.microsoft.com/office/word/2023/wordml/word16du" xmlns:w16sdtdh="http://schemas.microsoft.com/office/word/2020/wordml/sdtdatahash" xmlns:w16se="http://schemas.microsoft.com/office/word/2015/wordml/symex" mc:Ignorable="w14 w15 w16se w16cid w16 w16cex w16sdtdh w16du">
+<w:styles xmlns:mc="http://schemas.openxmlformats.org/markup-compatibility/2006" xmlns:r="http://schemas.openxmlformats.org/officeDocument/2006/relationships" xmlns:w="http://schemas.openxmlformats.org/wordprocessingml/2006/main" xmlns:w14="http://schemas.microsoft.com/office/word/2010/wordml" xmlns:w15="http://schemas.microsoft.com/office/word/2012/wordml" xmlns:w16cex="http://schemas.microsoft.com/office/word/2018/wordml/cex" xmlns:w16cid="http://schemas.microsoft.com/office/word/2016/wordml/cid" xmlns:w16="http://schemas.microsoft.com/office/word/2018/wordml" xmlns:w16sdtdh="http://schemas.microsoft.com/office/word/2020/wordml/sdtdatahash" xmlns:w16se="http://schemas.microsoft.com/office/word/2015/wordml/symex" mc:Ignorable="w14 w15 w16se w16cid w16 w16cex w16sdtdh">
   <w:docDefaults>
     <w:rPrDefault>
       <w:rPr>

</xml_diff>

<commit_message>
Use automatic table of contents in Proposal
</commit_message>
<xml_diff>
--- a/NEA Proposal.docx
+++ b/NEA Proposal.docx
@@ -1,6 +1,6 @@
 
 <file path=word/document.xml><?xml version="1.0" encoding="utf-8"?>
-<w:document xmlns:wpc="http://schemas.microsoft.com/office/word/2010/wordprocessingCanvas" xmlns:cx="http://schemas.microsoft.com/office/drawing/2014/chartex" xmlns:cx1="http://schemas.microsoft.com/office/drawing/2015/9/8/chartex" xmlns:cx2="http://schemas.microsoft.com/office/drawing/2015/10/21/chartex" xmlns:cx3="http://schemas.microsoft.com/office/drawing/2016/5/9/chartex" xmlns:cx4="http://schemas.microsoft.com/office/drawing/2016/5/10/chartex" xmlns:cx5="http://schemas.microsoft.com/office/drawing/2016/5/11/chartex" xmlns:cx6="http://schemas.microsoft.com/office/drawing/2016/5/12/chartex" xmlns:cx7="http://schemas.microsoft.com/office/drawing/2016/5/13/chartex" xmlns:cx8="http://schemas.microsoft.com/office/drawing/2016/5/14/chartex" xmlns:mc="http://schemas.openxmlformats.org/markup-compatibility/2006" xmlns:aink="http://schemas.microsoft.com/office/drawing/2016/ink" xmlns:am3d="http://schemas.microsoft.com/office/drawing/2017/model3d" xmlns:o="urn:schemas-microsoft-com:office:office" xmlns:oel="http://schemas.microsoft.com/office/2019/extlst" xmlns:r="http://schemas.openxmlformats.org/officeDocument/2006/relationships" xmlns:m="http://schemas.openxmlformats.org/officeDocument/2006/math" xmlns:v="urn:schemas-microsoft-com:vml" xmlns:wp14="http://schemas.microsoft.com/office/word/2010/wordprocessingDrawing" xmlns:wp="http://schemas.openxmlformats.org/drawingml/2006/wordprocessingDrawing" xmlns:w10="urn:schemas-microsoft-com:office:word" xmlns:w="http://schemas.openxmlformats.org/wordprocessingml/2006/main" xmlns:w14="http://schemas.microsoft.com/office/word/2010/wordml" xmlns:w15="http://schemas.microsoft.com/office/word/2012/wordml" xmlns:w16cex="http://schemas.microsoft.com/office/word/2018/wordml/cex" xmlns:w16cid="http://schemas.microsoft.com/office/word/2016/wordml/cid" xmlns:w16="http://schemas.microsoft.com/office/word/2018/wordml" xmlns:w16sdtdh="http://schemas.microsoft.com/office/word/2020/wordml/sdtdatahash" xmlns:w16se="http://schemas.microsoft.com/office/word/2015/wordml/symex" xmlns:wpg="http://schemas.microsoft.com/office/word/2010/wordprocessingGroup" xmlns:wpi="http://schemas.microsoft.com/office/word/2010/wordprocessingInk" xmlns:wne="http://schemas.microsoft.com/office/word/2006/wordml" xmlns:wps="http://schemas.microsoft.com/office/word/2010/wordprocessingShape" mc:Ignorable="w14 w15 w16se w16cid w16 w16cex w16sdtdh wp14">
+<w:document xmlns:wpc="http://schemas.microsoft.com/office/word/2010/wordprocessingCanvas" xmlns:cx="http://schemas.microsoft.com/office/drawing/2014/chartex" xmlns:cx1="http://schemas.microsoft.com/office/drawing/2015/9/8/chartex" xmlns:cx2="http://schemas.microsoft.com/office/drawing/2015/10/21/chartex" xmlns:cx3="http://schemas.microsoft.com/office/drawing/2016/5/9/chartex" xmlns:cx4="http://schemas.microsoft.com/office/drawing/2016/5/10/chartex" xmlns:cx5="http://schemas.microsoft.com/office/drawing/2016/5/11/chartex" xmlns:cx6="http://schemas.microsoft.com/office/drawing/2016/5/12/chartex" xmlns:cx7="http://schemas.microsoft.com/office/drawing/2016/5/13/chartex" xmlns:cx8="http://schemas.microsoft.com/office/drawing/2016/5/14/chartex" xmlns:mc="http://schemas.openxmlformats.org/markup-compatibility/2006" xmlns:aink="http://schemas.microsoft.com/office/drawing/2016/ink" xmlns:am3d="http://schemas.microsoft.com/office/drawing/2017/model3d" xmlns:o="urn:schemas-microsoft-com:office:office" xmlns:oel="http://schemas.microsoft.com/office/2019/extlst" xmlns:r="http://schemas.openxmlformats.org/officeDocument/2006/relationships" xmlns:m="http://schemas.openxmlformats.org/officeDocument/2006/math" xmlns:v="urn:schemas-microsoft-com:vml" xmlns:wp14="http://schemas.microsoft.com/office/word/2010/wordprocessingDrawing" xmlns:wp="http://schemas.openxmlformats.org/drawingml/2006/wordprocessingDrawing" xmlns:w10="urn:schemas-microsoft-com:office:word" xmlns:w="http://schemas.openxmlformats.org/wordprocessingml/2006/main" xmlns:w14="http://schemas.microsoft.com/office/word/2010/wordml" xmlns:w15="http://schemas.microsoft.com/office/word/2012/wordml" xmlns:w16cex="http://schemas.microsoft.com/office/word/2018/wordml/cex" xmlns:w16cid="http://schemas.microsoft.com/office/word/2016/wordml/cid" xmlns:w16="http://schemas.microsoft.com/office/word/2018/wordml" xmlns:w16du="http://schemas.microsoft.com/office/word/2023/wordml/word16du" xmlns:w16sdtdh="http://schemas.microsoft.com/office/word/2020/wordml/sdtdatahash" xmlns:w16se="http://schemas.microsoft.com/office/word/2015/wordml/symex" xmlns:wpg="http://schemas.microsoft.com/office/word/2010/wordprocessingGroup" xmlns:wpi="http://schemas.microsoft.com/office/word/2010/wordprocessingInk" xmlns:wne="http://schemas.microsoft.com/office/word/2006/wordml" xmlns:wps="http://schemas.microsoft.com/office/word/2010/wordprocessingShape" mc:Ignorable="w14 w15 w16se w16cid w16 w16cex w16sdtdh w16du wp14">
   <w:body>
     <w:p>
       <w:pPr>
@@ -10,307 +10,2072 @@
         <w:t>NEA Proposal</w:t>
       </w:r>
     </w:p>
-    <w:p/>
+    <w:sdt>
+      <w:sdtPr>
+        <w:id w:val="-2031477893"/>
+        <w:docPartObj>
+          <w:docPartGallery w:val="Table of Contents"/>
+          <w:docPartUnique/>
+        </w:docPartObj>
+      </w:sdtPr>
+      <w:sdtEndPr>
+        <w:rPr>
+          <w:rFonts w:ascii="InputMono" w:eastAsiaTheme="minorHAnsi" w:hAnsi="InputMono" w:cstheme="minorBidi"/>
+          <w:noProof/>
+          <w:color w:val="auto"/>
+          <w:kern w:val="2"/>
+          <w:sz w:val="22"/>
+          <w:szCs w:val="22"/>
+          <w:lang w:val="en-GB"/>
+          <w14:ligatures w14:val="standardContextual"/>
+        </w:rPr>
+      </w:sdtEndPr>
+      <w:sdtContent>
+        <w:p>
+          <w:pPr>
+            <w:pStyle w:val="TOCHeading"/>
+          </w:pPr>
+          <w:r>
+            <w:t>Table of Contents</w:t>
+          </w:r>
+        </w:p>
+        <w:p>
+          <w:pPr>
+            <w:pStyle w:val="TOC1"/>
+            <w:tabs>
+              <w:tab w:val="right" w:leader="dot" w:pos="9016"/>
+            </w:tabs>
+            <w:rPr>
+              <w:rFonts w:eastAsiaTheme="minorEastAsia"/>
+              <w:b w:val="0"/>
+              <w:bCs w:val="0"/>
+              <w:i w:val="0"/>
+              <w:iCs w:val="0"/>
+              <w:noProof/>
+              <w:lang w:eastAsia="en-GB"/>
+            </w:rPr>
+          </w:pPr>
+          <w:r>
+            <w:rPr>
+              <w:b w:val="0"/>
+              <w:bCs w:val="0"/>
+            </w:rPr>
+            <w:fldChar w:fldCharType="begin"/>
+          </w:r>
+          <w:r>
+            <w:instrText xml:space="preserve"> TOC \o "1-3" \h \z \u </w:instrText>
+          </w:r>
+          <w:r>
+            <w:rPr>
+              <w:b w:val="0"/>
+              <w:bCs w:val="0"/>
+            </w:rPr>
+            <w:fldChar w:fldCharType="separate"/>
+          </w:r>
+          <w:hyperlink w:anchor="_Toc171773404" w:history="1">
+            <w:r>
+              <w:rPr>
+                <w:rStyle w:val="Hyperlink"/>
+                <w:noProof/>
+              </w:rPr>
+              <w:t>Overview</w:t>
+            </w:r>
+            <w:r>
+              <w:rPr>
+                <w:noProof/>
+                <w:webHidden/>
+              </w:rPr>
+              <w:tab/>
+            </w:r>
+            <w:r>
+              <w:rPr>
+                <w:noProof/>
+                <w:webHidden/>
+              </w:rPr>
+              <w:fldChar w:fldCharType="begin"/>
+            </w:r>
+            <w:r>
+              <w:rPr>
+                <w:noProof/>
+                <w:webHidden/>
+              </w:rPr>
+              <w:instrText xml:space="preserve"> PAGEREF _Toc171773404 \h </w:instrText>
+            </w:r>
+            <w:r>
+              <w:rPr>
+                <w:noProof/>
+                <w:webHidden/>
+              </w:rPr>
+            </w:r>
+            <w:r>
+              <w:rPr>
+                <w:noProof/>
+                <w:webHidden/>
+              </w:rPr>
+              <w:fldChar w:fldCharType="separate"/>
+            </w:r>
+            <w:r>
+              <w:rPr>
+                <w:noProof/>
+                <w:webHidden/>
+              </w:rPr>
+              <w:t>2</w:t>
+            </w:r>
+            <w:r>
+              <w:rPr>
+                <w:noProof/>
+                <w:webHidden/>
+              </w:rPr>
+              <w:fldChar w:fldCharType="end"/>
+            </w:r>
+          </w:hyperlink>
+        </w:p>
+        <w:p>
+          <w:pPr>
+            <w:pStyle w:val="TOC1"/>
+            <w:tabs>
+              <w:tab w:val="right" w:leader="dot" w:pos="9016"/>
+            </w:tabs>
+            <w:rPr>
+              <w:rFonts w:eastAsiaTheme="minorEastAsia"/>
+              <w:b w:val="0"/>
+              <w:bCs w:val="0"/>
+              <w:i w:val="0"/>
+              <w:iCs w:val="0"/>
+              <w:noProof/>
+              <w:lang w:eastAsia="en-GB"/>
+            </w:rPr>
+          </w:pPr>
+          <w:hyperlink w:anchor="_Toc171773405" w:history="1">
+            <w:r>
+              <w:rPr>
+                <w:rStyle w:val="Hyperlink"/>
+                <w:noProof/>
+              </w:rPr>
+              <w:t>Features</w:t>
+            </w:r>
+            <w:r>
+              <w:rPr>
+                <w:noProof/>
+                <w:webHidden/>
+              </w:rPr>
+              <w:tab/>
+            </w:r>
+            <w:r>
+              <w:rPr>
+                <w:noProof/>
+                <w:webHidden/>
+              </w:rPr>
+              <w:fldChar w:fldCharType="begin"/>
+            </w:r>
+            <w:r>
+              <w:rPr>
+                <w:noProof/>
+                <w:webHidden/>
+              </w:rPr>
+              <w:instrText xml:space="preserve"> PAGEREF _Toc171773405 \h </w:instrText>
+            </w:r>
+            <w:r>
+              <w:rPr>
+                <w:noProof/>
+                <w:webHidden/>
+              </w:rPr>
+            </w:r>
+            <w:r>
+              <w:rPr>
+                <w:noProof/>
+                <w:webHidden/>
+              </w:rPr>
+              <w:fldChar w:fldCharType="separate"/>
+            </w:r>
+            <w:r>
+              <w:rPr>
+                <w:noProof/>
+                <w:webHidden/>
+              </w:rPr>
+              <w:t>3</w:t>
+            </w:r>
+            <w:r>
+              <w:rPr>
+                <w:noProof/>
+                <w:webHidden/>
+              </w:rPr>
+              <w:fldChar w:fldCharType="end"/>
+            </w:r>
+          </w:hyperlink>
+        </w:p>
+        <w:p>
+          <w:pPr>
+            <w:pStyle w:val="TOC2"/>
+            <w:tabs>
+              <w:tab w:val="right" w:leader="dot" w:pos="9016"/>
+            </w:tabs>
+            <w:rPr>
+              <w:rFonts w:eastAsiaTheme="minorEastAsia"/>
+              <w:i/>
+              <w:iCs/>
+              <w:noProof/>
+              <w:sz w:val="24"/>
+              <w:szCs w:val="24"/>
+              <w:lang w:eastAsia="en-GB"/>
+            </w:rPr>
+          </w:pPr>
+          <w:hyperlink w:anchor="_Toc171773406" w:history="1">
+            <w:r>
+              <w:rPr>
+                <w:rStyle w:val="Hyperlink"/>
+                <w:noProof/>
+              </w:rPr>
+              <w:t>Graphical User Interface</w:t>
+            </w:r>
+            <w:r>
+              <w:rPr>
+                <w:noProof/>
+                <w:webHidden/>
+              </w:rPr>
+              <w:tab/>
+            </w:r>
+            <w:r>
+              <w:rPr>
+                <w:noProof/>
+                <w:webHidden/>
+              </w:rPr>
+              <w:fldChar w:fldCharType="begin"/>
+            </w:r>
+            <w:r>
+              <w:rPr>
+                <w:noProof/>
+                <w:webHidden/>
+              </w:rPr>
+              <w:instrText xml:space="preserve"> PAGEREF _Toc171773406 \h </w:instrText>
+            </w:r>
+            <w:r>
+              <w:rPr>
+                <w:noProof/>
+                <w:webHidden/>
+              </w:rPr>
+            </w:r>
+            <w:r>
+              <w:rPr>
+                <w:noProof/>
+                <w:webHidden/>
+              </w:rPr>
+              <w:fldChar w:fldCharType="separate"/>
+            </w:r>
+            <w:r>
+              <w:rPr>
+                <w:noProof/>
+                <w:webHidden/>
+              </w:rPr>
+              <w:t>3</w:t>
+            </w:r>
+            <w:r>
+              <w:rPr>
+                <w:noProof/>
+                <w:webHidden/>
+              </w:rPr>
+              <w:fldChar w:fldCharType="end"/>
+            </w:r>
+          </w:hyperlink>
+        </w:p>
+        <w:p>
+          <w:pPr>
+            <w:pStyle w:val="TOC2"/>
+            <w:tabs>
+              <w:tab w:val="right" w:leader="dot" w:pos="9016"/>
+            </w:tabs>
+            <w:rPr>
+              <w:rFonts w:eastAsiaTheme="minorEastAsia"/>
+              <w:i/>
+              <w:iCs/>
+              <w:noProof/>
+              <w:sz w:val="24"/>
+              <w:szCs w:val="24"/>
+              <w:lang w:eastAsia="en-GB"/>
+            </w:rPr>
+          </w:pPr>
+          <w:hyperlink w:anchor="_Toc171773407" w:history="1">
+            <w:r>
+              <w:rPr>
+                <w:rStyle w:val="Hyperlink"/>
+                <w:noProof/>
+              </w:rPr>
+              <w:t>Login System</w:t>
+            </w:r>
+            <w:r>
+              <w:rPr>
+                <w:noProof/>
+                <w:webHidden/>
+              </w:rPr>
+              <w:tab/>
+            </w:r>
+            <w:r>
+              <w:rPr>
+                <w:noProof/>
+                <w:webHidden/>
+              </w:rPr>
+              <w:fldChar w:fldCharType="begin"/>
+            </w:r>
+            <w:r>
+              <w:rPr>
+                <w:noProof/>
+                <w:webHidden/>
+              </w:rPr>
+              <w:instrText xml:space="preserve"> PAGEREF _Toc171773407 \h </w:instrText>
+            </w:r>
+            <w:r>
+              <w:rPr>
+                <w:noProof/>
+                <w:webHidden/>
+              </w:rPr>
+            </w:r>
+            <w:r>
+              <w:rPr>
+                <w:noProof/>
+                <w:webHidden/>
+              </w:rPr>
+              <w:fldChar w:fldCharType="separate"/>
+            </w:r>
+            <w:r>
+              <w:rPr>
+                <w:noProof/>
+                <w:webHidden/>
+              </w:rPr>
+              <w:t>3</w:t>
+            </w:r>
+            <w:r>
+              <w:rPr>
+                <w:noProof/>
+                <w:webHidden/>
+              </w:rPr>
+              <w:fldChar w:fldCharType="end"/>
+            </w:r>
+          </w:hyperlink>
+        </w:p>
+        <w:p>
+          <w:pPr>
+            <w:pStyle w:val="TOC2"/>
+            <w:tabs>
+              <w:tab w:val="right" w:leader="dot" w:pos="9016"/>
+            </w:tabs>
+            <w:rPr>
+              <w:rFonts w:eastAsiaTheme="minorEastAsia"/>
+              <w:i/>
+              <w:iCs/>
+              <w:noProof/>
+              <w:sz w:val="24"/>
+              <w:szCs w:val="24"/>
+              <w:lang w:eastAsia="en-GB"/>
+            </w:rPr>
+          </w:pPr>
+          <w:hyperlink w:anchor="_Toc171773408" w:history="1">
+            <w:r>
+              <w:rPr>
+                <w:rStyle w:val="Hyperlink"/>
+                <w:noProof/>
+              </w:rPr>
+              <w:t>Leaderboard</w:t>
+            </w:r>
+            <w:r>
+              <w:rPr>
+                <w:noProof/>
+                <w:webHidden/>
+              </w:rPr>
+              <w:tab/>
+            </w:r>
+            <w:r>
+              <w:rPr>
+                <w:noProof/>
+                <w:webHidden/>
+              </w:rPr>
+              <w:fldChar w:fldCharType="begin"/>
+            </w:r>
+            <w:r>
+              <w:rPr>
+                <w:noProof/>
+                <w:webHidden/>
+              </w:rPr>
+              <w:instrText xml:space="preserve"> PAGEREF _Toc171773408 \h </w:instrText>
+            </w:r>
+            <w:r>
+              <w:rPr>
+                <w:noProof/>
+                <w:webHidden/>
+              </w:rPr>
+            </w:r>
+            <w:r>
+              <w:rPr>
+                <w:noProof/>
+                <w:webHidden/>
+              </w:rPr>
+              <w:fldChar w:fldCharType="separate"/>
+            </w:r>
+            <w:r>
+              <w:rPr>
+                <w:noProof/>
+                <w:webHidden/>
+              </w:rPr>
+              <w:t>3</w:t>
+            </w:r>
+            <w:r>
+              <w:rPr>
+                <w:noProof/>
+                <w:webHidden/>
+              </w:rPr>
+              <w:fldChar w:fldCharType="end"/>
+            </w:r>
+          </w:hyperlink>
+        </w:p>
+        <w:p>
+          <w:pPr>
+            <w:pStyle w:val="TOC2"/>
+            <w:tabs>
+              <w:tab w:val="right" w:leader="dot" w:pos="9016"/>
+            </w:tabs>
+            <w:rPr>
+              <w:rFonts w:eastAsiaTheme="minorEastAsia"/>
+              <w:i/>
+              <w:iCs/>
+              <w:noProof/>
+              <w:sz w:val="24"/>
+              <w:szCs w:val="24"/>
+              <w:lang w:eastAsia="en-GB"/>
+            </w:rPr>
+          </w:pPr>
+          <w:hyperlink w:anchor="_Toc171773409" w:history="1">
+            <w:r>
+              <w:rPr>
+                <w:rStyle w:val="Hyperlink"/>
+                <w:noProof/>
+              </w:rPr>
+              <w:t>Inventory System</w:t>
+            </w:r>
+            <w:r>
+              <w:rPr>
+                <w:noProof/>
+                <w:webHidden/>
+              </w:rPr>
+              <w:tab/>
+            </w:r>
+            <w:r>
+              <w:rPr>
+                <w:noProof/>
+                <w:webHidden/>
+              </w:rPr>
+              <w:fldChar w:fldCharType="begin"/>
+            </w:r>
+            <w:r>
+              <w:rPr>
+                <w:noProof/>
+                <w:webHidden/>
+              </w:rPr>
+              <w:instrText xml:space="preserve"> PAGEREF _Toc171773409 \h </w:instrText>
+            </w:r>
+            <w:r>
+              <w:rPr>
+                <w:noProof/>
+                <w:webHidden/>
+              </w:rPr>
+            </w:r>
+            <w:r>
+              <w:rPr>
+                <w:noProof/>
+                <w:webHidden/>
+              </w:rPr>
+              <w:fldChar w:fldCharType="separate"/>
+            </w:r>
+            <w:r>
+              <w:rPr>
+                <w:noProof/>
+                <w:webHidden/>
+              </w:rPr>
+              <w:t>3</w:t>
+            </w:r>
+            <w:r>
+              <w:rPr>
+                <w:noProof/>
+                <w:webHidden/>
+              </w:rPr>
+              <w:fldChar w:fldCharType="end"/>
+            </w:r>
+          </w:hyperlink>
+        </w:p>
+        <w:p>
+          <w:pPr>
+            <w:pStyle w:val="TOC2"/>
+            <w:tabs>
+              <w:tab w:val="right" w:leader="dot" w:pos="9016"/>
+            </w:tabs>
+            <w:rPr>
+              <w:rFonts w:eastAsiaTheme="minorEastAsia"/>
+              <w:i/>
+              <w:iCs/>
+              <w:noProof/>
+              <w:sz w:val="24"/>
+              <w:szCs w:val="24"/>
+              <w:lang w:eastAsia="en-GB"/>
+            </w:rPr>
+          </w:pPr>
+          <w:hyperlink w:anchor="_Toc171773410" w:history="1">
+            <w:r>
+              <w:rPr>
+                <w:rStyle w:val="Hyperlink"/>
+                <w:noProof/>
+              </w:rPr>
+              <w:t>Chance Actions</w:t>
+            </w:r>
+            <w:r>
+              <w:rPr>
+                <w:noProof/>
+                <w:webHidden/>
+              </w:rPr>
+              <w:tab/>
+            </w:r>
+            <w:r>
+              <w:rPr>
+                <w:noProof/>
+                <w:webHidden/>
+              </w:rPr>
+              <w:fldChar w:fldCharType="begin"/>
+            </w:r>
+            <w:r>
+              <w:rPr>
+                <w:noProof/>
+                <w:webHidden/>
+              </w:rPr>
+              <w:instrText xml:space="preserve"> PAGEREF _Toc171773410 \h </w:instrText>
+            </w:r>
+            <w:r>
+              <w:rPr>
+                <w:noProof/>
+                <w:webHidden/>
+              </w:rPr>
+            </w:r>
+            <w:r>
+              <w:rPr>
+                <w:noProof/>
+                <w:webHidden/>
+              </w:rPr>
+              <w:fldChar w:fldCharType="separate"/>
+            </w:r>
+            <w:r>
+              <w:rPr>
+                <w:noProof/>
+                <w:webHidden/>
+              </w:rPr>
+              <w:t>3</w:t>
+            </w:r>
+            <w:r>
+              <w:rPr>
+                <w:noProof/>
+                <w:webHidden/>
+              </w:rPr>
+              <w:fldChar w:fldCharType="end"/>
+            </w:r>
+          </w:hyperlink>
+        </w:p>
+        <w:p>
+          <w:pPr>
+            <w:pStyle w:val="TOC2"/>
+            <w:tabs>
+              <w:tab w:val="right" w:leader="dot" w:pos="9016"/>
+            </w:tabs>
+            <w:rPr>
+              <w:rFonts w:eastAsiaTheme="minorEastAsia"/>
+              <w:i/>
+              <w:iCs/>
+              <w:noProof/>
+              <w:sz w:val="24"/>
+              <w:szCs w:val="24"/>
+              <w:lang w:eastAsia="en-GB"/>
+            </w:rPr>
+          </w:pPr>
+          <w:hyperlink w:anchor="_Toc171773411" w:history="1">
+            <w:r>
+              <w:rPr>
+                <w:rStyle w:val="Hyperlink"/>
+                <w:noProof/>
+              </w:rPr>
+              <w:t>Adaptive Rooms</w:t>
+            </w:r>
+            <w:r>
+              <w:rPr>
+                <w:noProof/>
+                <w:webHidden/>
+              </w:rPr>
+              <w:tab/>
+            </w:r>
+            <w:r>
+              <w:rPr>
+                <w:noProof/>
+                <w:webHidden/>
+              </w:rPr>
+              <w:fldChar w:fldCharType="begin"/>
+            </w:r>
+            <w:r>
+              <w:rPr>
+                <w:noProof/>
+                <w:webHidden/>
+              </w:rPr>
+              <w:instrText xml:space="preserve"> PAGEREF _Toc171773411 \h </w:instrText>
+            </w:r>
+            <w:r>
+              <w:rPr>
+                <w:noProof/>
+                <w:webHidden/>
+              </w:rPr>
+            </w:r>
+            <w:r>
+              <w:rPr>
+                <w:noProof/>
+                <w:webHidden/>
+              </w:rPr>
+              <w:fldChar w:fldCharType="separate"/>
+            </w:r>
+            <w:r>
+              <w:rPr>
+                <w:noProof/>
+                <w:webHidden/>
+              </w:rPr>
+              <w:t>4</w:t>
+            </w:r>
+            <w:r>
+              <w:rPr>
+                <w:noProof/>
+                <w:webHidden/>
+              </w:rPr>
+              <w:fldChar w:fldCharType="end"/>
+            </w:r>
+          </w:hyperlink>
+        </w:p>
+        <w:p>
+          <w:pPr>
+            <w:pStyle w:val="TOC2"/>
+            <w:tabs>
+              <w:tab w:val="right" w:leader="dot" w:pos="9016"/>
+            </w:tabs>
+            <w:rPr>
+              <w:rFonts w:eastAsiaTheme="minorEastAsia"/>
+              <w:i/>
+              <w:iCs/>
+              <w:noProof/>
+              <w:sz w:val="24"/>
+              <w:szCs w:val="24"/>
+              <w:lang w:eastAsia="en-GB"/>
+            </w:rPr>
+          </w:pPr>
+          <w:hyperlink w:anchor="_Toc171773412" w:history="1">
+            <w:r>
+              <w:rPr>
+                <w:rStyle w:val="Hyperlink"/>
+                <w:noProof/>
+              </w:rPr>
+              <w:t>Adaptive Map</w:t>
+            </w:r>
+            <w:r>
+              <w:rPr>
+                <w:noProof/>
+                <w:webHidden/>
+              </w:rPr>
+              <w:tab/>
+            </w:r>
+            <w:r>
+              <w:rPr>
+                <w:noProof/>
+                <w:webHidden/>
+              </w:rPr>
+              <w:fldChar w:fldCharType="begin"/>
+            </w:r>
+            <w:r>
+              <w:rPr>
+                <w:noProof/>
+                <w:webHidden/>
+              </w:rPr>
+              <w:instrText xml:space="preserve"> PAGEREF _Toc171773412 \h </w:instrText>
+            </w:r>
+            <w:r>
+              <w:rPr>
+                <w:noProof/>
+                <w:webHidden/>
+              </w:rPr>
+            </w:r>
+            <w:r>
+              <w:rPr>
+                <w:noProof/>
+                <w:webHidden/>
+              </w:rPr>
+              <w:fldChar w:fldCharType="separate"/>
+            </w:r>
+            <w:r>
+              <w:rPr>
+                <w:noProof/>
+                <w:webHidden/>
+              </w:rPr>
+              <w:t>4</w:t>
+            </w:r>
+            <w:r>
+              <w:rPr>
+                <w:noProof/>
+                <w:webHidden/>
+              </w:rPr>
+              <w:fldChar w:fldCharType="end"/>
+            </w:r>
+          </w:hyperlink>
+        </w:p>
+        <w:p>
+          <w:pPr>
+            <w:pStyle w:val="TOC3"/>
+            <w:tabs>
+              <w:tab w:val="right" w:leader="dot" w:pos="9016"/>
+            </w:tabs>
+            <w:rPr>
+              <w:rFonts w:eastAsiaTheme="minorEastAsia"/>
+              <w:noProof/>
+              <w:sz w:val="24"/>
+              <w:szCs w:val="24"/>
+              <w:lang w:eastAsia="en-GB"/>
+            </w:rPr>
+          </w:pPr>
+          <w:hyperlink w:anchor="_Toc171773413" w:history="1">
+            <w:r>
+              <w:rPr>
+                <w:rStyle w:val="Hyperlink"/>
+                <w:noProof/>
+              </w:rPr>
+              <w:t>Map Example</w:t>
+            </w:r>
+            <w:r>
+              <w:rPr>
+                <w:noProof/>
+                <w:webHidden/>
+              </w:rPr>
+              <w:tab/>
+            </w:r>
+            <w:r>
+              <w:rPr>
+                <w:noProof/>
+                <w:webHidden/>
+              </w:rPr>
+              <w:fldChar w:fldCharType="begin"/>
+            </w:r>
+            <w:r>
+              <w:rPr>
+                <w:noProof/>
+                <w:webHidden/>
+              </w:rPr>
+              <w:instrText xml:space="preserve"> PAGEREF _Toc171773413 \h </w:instrText>
+            </w:r>
+            <w:r>
+              <w:rPr>
+                <w:noProof/>
+                <w:webHidden/>
+              </w:rPr>
+            </w:r>
+            <w:r>
+              <w:rPr>
+                <w:noProof/>
+                <w:webHidden/>
+              </w:rPr>
+              <w:fldChar w:fldCharType="separate"/>
+            </w:r>
+            <w:r>
+              <w:rPr>
+                <w:noProof/>
+                <w:webHidden/>
+              </w:rPr>
+              <w:t>4</w:t>
+            </w:r>
+            <w:r>
+              <w:rPr>
+                <w:noProof/>
+                <w:webHidden/>
+              </w:rPr>
+              <w:fldChar w:fldCharType="end"/>
+            </w:r>
+          </w:hyperlink>
+        </w:p>
+        <w:p>
+          <w:pPr>
+            <w:pStyle w:val="TOC1"/>
+            <w:tabs>
+              <w:tab w:val="right" w:leader="dot" w:pos="9016"/>
+            </w:tabs>
+            <w:rPr>
+              <w:rFonts w:eastAsiaTheme="minorEastAsia"/>
+              <w:b w:val="0"/>
+              <w:bCs w:val="0"/>
+              <w:i w:val="0"/>
+              <w:iCs w:val="0"/>
+              <w:noProof/>
+              <w:lang w:eastAsia="en-GB"/>
+            </w:rPr>
+          </w:pPr>
+          <w:hyperlink w:anchor="_Toc171773414" w:history="1">
+            <w:r>
+              <w:rPr>
+                <w:rStyle w:val="Hyperlink"/>
+                <w:noProof/>
+              </w:rPr>
+              <w:t>Stakeholders</w:t>
+            </w:r>
+            <w:r>
+              <w:rPr>
+                <w:noProof/>
+                <w:webHidden/>
+              </w:rPr>
+              <w:tab/>
+            </w:r>
+            <w:r>
+              <w:rPr>
+                <w:noProof/>
+                <w:webHidden/>
+              </w:rPr>
+              <w:fldChar w:fldCharType="begin"/>
+            </w:r>
+            <w:r>
+              <w:rPr>
+                <w:noProof/>
+                <w:webHidden/>
+              </w:rPr>
+              <w:instrText xml:space="preserve"> PAGEREF _Toc171773414 \h </w:instrText>
+            </w:r>
+            <w:r>
+              <w:rPr>
+                <w:noProof/>
+                <w:webHidden/>
+              </w:rPr>
+            </w:r>
+            <w:r>
+              <w:rPr>
+                <w:noProof/>
+                <w:webHidden/>
+              </w:rPr>
+              <w:fldChar w:fldCharType="separate"/>
+            </w:r>
+            <w:r>
+              <w:rPr>
+                <w:noProof/>
+                <w:webHidden/>
+              </w:rPr>
+              <w:t>5</w:t>
+            </w:r>
+            <w:r>
+              <w:rPr>
+                <w:noProof/>
+                <w:webHidden/>
+              </w:rPr>
+              <w:fldChar w:fldCharType="end"/>
+            </w:r>
+          </w:hyperlink>
+        </w:p>
+        <w:p>
+          <w:pPr>
+            <w:pStyle w:val="TOC2"/>
+            <w:tabs>
+              <w:tab w:val="right" w:leader="dot" w:pos="9016"/>
+            </w:tabs>
+            <w:rPr>
+              <w:rFonts w:eastAsiaTheme="minorEastAsia"/>
+              <w:i/>
+              <w:iCs/>
+              <w:noProof/>
+              <w:sz w:val="24"/>
+              <w:szCs w:val="24"/>
+              <w:lang w:eastAsia="en-GB"/>
+            </w:rPr>
+          </w:pPr>
+          <w:hyperlink w:anchor="_Toc171773415" w:history="1">
+            <w:r>
+              <w:rPr>
+                <w:rStyle w:val="Hyperlink"/>
+                <w:noProof/>
+              </w:rPr>
+              <w:t>Internal</w:t>
+            </w:r>
+            <w:r>
+              <w:rPr>
+                <w:noProof/>
+                <w:webHidden/>
+              </w:rPr>
+              <w:tab/>
+            </w:r>
+            <w:r>
+              <w:rPr>
+                <w:noProof/>
+                <w:webHidden/>
+              </w:rPr>
+              <w:fldChar w:fldCharType="begin"/>
+            </w:r>
+            <w:r>
+              <w:rPr>
+                <w:noProof/>
+                <w:webHidden/>
+              </w:rPr>
+              <w:instrText xml:space="preserve"> PAGEREF _Toc171773415 \h </w:instrText>
+            </w:r>
+            <w:r>
+              <w:rPr>
+                <w:noProof/>
+                <w:webHidden/>
+              </w:rPr>
+            </w:r>
+            <w:r>
+              <w:rPr>
+                <w:noProof/>
+                <w:webHidden/>
+              </w:rPr>
+              <w:fldChar w:fldCharType="separate"/>
+            </w:r>
+            <w:r>
+              <w:rPr>
+                <w:noProof/>
+                <w:webHidden/>
+              </w:rPr>
+              <w:t>5</w:t>
+            </w:r>
+            <w:r>
+              <w:rPr>
+                <w:noProof/>
+                <w:webHidden/>
+              </w:rPr>
+              <w:fldChar w:fldCharType="end"/>
+            </w:r>
+          </w:hyperlink>
+        </w:p>
+        <w:p>
+          <w:pPr>
+            <w:pStyle w:val="TOC3"/>
+            <w:tabs>
+              <w:tab w:val="right" w:leader="dot" w:pos="9016"/>
+            </w:tabs>
+            <w:rPr>
+              <w:rFonts w:eastAsiaTheme="minorEastAsia"/>
+              <w:noProof/>
+              <w:sz w:val="24"/>
+              <w:szCs w:val="24"/>
+              <w:lang w:eastAsia="en-GB"/>
+            </w:rPr>
+          </w:pPr>
+          <w:hyperlink w:anchor="_Toc171773416" w:history="1">
+            <w:r>
+              <w:rPr>
+                <w:rStyle w:val="Hyperlink"/>
+                <w:noProof/>
+              </w:rPr>
+              <w:t>Developer (me)</w:t>
+            </w:r>
+            <w:r>
+              <w:rPr>
+                <w:noProof/>
+                <w:webHidden/>
+              </w:rPr>
+              <w:tab/>
+            </w:r>
+            <w:r>
+              <w:rPr>
+                <w:noProof/>
+                <w:webHidden/>
+              </w:rPr>
+              <w:fldChar w:fldCharType="begin"/>
+            </w:r>
+            <w:r>
+              <w:rPr>
+                <w:noProof/>
+                <w:webHidden/>
+              </w:rPr>
+              <w:instrText xml:space="preserve"> PAGEREF _Toc171773416 \h </w:instrText>
+            </w:r>
+            <w:r>
+              <w:rPr>
+                <w:noProof/>
+                <w:webHidden/>
+              </w:rPr>
+            </w:r>
+            <w:r>
+              <w:rPr>
+                <w:noProof/>
+                <w:webHidden/>
+              </w:rPr>
+              <w:fldChar w:fldCharType="separate"/>
+            </w:r>
+            <w:r>
+              <w:rPr>
+                <w:noProof/>
+                <w:webHidden/>
+              </w:rPr>
+              <w:t>5</w:t>
+            </w:r>
+            <w:r>
+              <w:rPr>
+                <w:noProof/>
+                <w:webHidden/>
+              </w:rPr>
+              <w:fldChar w:fldCharType="end"/>
+            </w:r>
+          </w:hyperlink>
+        </w:p>
+        <w:p>
+          <w:pPr>
+            <w:pStyle w:val="TOC3"/>
+            <w:tabs>
+              <w:tab w:val="right" w:leader="dot" w:pos="9016"/>
+            </w:tabs>
+            <w:rPr>
+              <w:rFonts w:eastAsiaTheme="minorEastAsia"/>
+              <w:noProof/>
+              <w:sz w:val="24"/>
+              <w:szCs w:val="24"/>
+              <w:lang w:eastAsia="en-GB"/>
+            </w:rPr>
+          </w:pPr>
+          <w:hyperlink w:anchor="_Toc171773417" w:history="1">
+            <w:r>
+              <w:rPr>
+                <w:rStyle w:val="Hyperlink"/>
+                <w:noProof/>
+              </w:rPr>
+              <w:t>Younger Players</w:t>
+            </w:r>
+            <w:r>
+              <w:rPr>
+                <w:noProof/>
+                <w:webHidden/>
+              </w:rPr>
+              <w:tab/>
+            </w:r>
+            <w:r>
+              <w:rPr>
+                <w:noProof/>
+                <w:webHidden/>
+              </w:rPr>
+              <w:fldChar w:fldCharType="begin"/>
+            </w:r>
+            <w:r>
+              <w:rPr>
+                <w:noProof/>
+                <w:webHidden/>
+              </w:rPr>
+              <w:instrText xml:space="preserve"> PAGEREF _Toc171773417 \h </w:instrText>
+            </w:r>
+            <w:r>
+              <w:rPr>
+                <w:noProof/>
+                <w:webHidden/>
+              </w:rPr>
+            </w:r>
+            <w:r>
+              <w:rPr>
+                <w:noProof/>
+                <w:webHidden/>
+              </w:rPr>
+              <w:fldChar w:fldCharType="separate"/>
+            </w:r>
+            <w:r>
+              <w:rPr>
+                <w:noProof/>
+                <w:webHidden/>
+              </w:rPr>
+              <w:t>5</w:t>
+            </w:r>
+            <w:r>
+              <w:rPr>
+                <w:noProof/>
+                <w:webHidden/>
+              </w:rPr>
+              <w:fldChar w:fldCharType="end"/>
+            </w:r>
+          </w:hyperlink>
+        </w:p>
+        <w:p>
+          <w:pPr>
+            <w:pStyle w:val="TOC3"/>
+            <w:tabs>
+              <w:tab w:val="right" w:leader="dot" w:pos="9016"/>
+            </w:tabs>
+            <w:rPr>
+              <w:rFonts w:eastAsiaTheme="minorEastAsia"/>
+              <w:noProof/>
+              <w:sz w:val="24"/>
+              <w:szCs w:val="24"/>
+              <w:lang w:eastAsia="en-GB"/>
+            </w:rPr>
+          </w:pPr>
+          <w:hyperlink w:anchor="_Toc171773418" w:history="1">
+            <w:r>
+              <w:rPr>
+                <w:rStyle w:val="Hyperlink"/>
+                <w:noProof/>
+              </w:rPr>
+              <w:t>Older Players</w:t>
+            </w:r>
+            <w:r>
+              <w:rPr>
+                <w:noProof/>
+                <w:webHidden/>
+              </w:rPr>
+              <w:tab/>
+            </w:r>
+            <w:r>
+              <w:rPr>
+                <w:noProof/>
+                <w:webHidden/>
+              </w:rPr>
+              <w:fldChar w:fldCharType="begin"/>
+            </w:r>
+            <w:r>
+              <w:rPr>
+                <w:noProof/>
+                <w:webHidden/>
+              </w:rPr>
+              <w:instrText xml:space="preserve"> PAGEREF _Toc171773418 \h </w:instrText>
+            </w:r>
+            <w:r>
+              <w:rPr>
+                <w:noProof/>
+                <w:webHidden/>
+              </w:rPr>
+            </w:r>
+            <w:r>
+              <w:rPr>
+                <w:noProof/>
+                <w:webHidden/>
+              </w:rPr>
+              <w:fldChar w:fldCharType="separate"/>
+            </w:r>
+            <w:r>
+              <w:rPr>
+                <w:noProof/>
+                <w:webHidden/>
+              </w:rPr>
+              <w:t>6</w:t>
+            </w:r>
+            <w:r>
+              <w:rPr>
+                <w:noProof/>
+                <w:webHidden/>
+              </w:rPr>
+              <w:fldChar w:fldCharType="end"/>
+            </w:r>
+          </w:hyperlink>
+        </w:p>
+        <w:p>
+          <w:pPr>
+            <w:pStyle w:val="TOC2"/>
+            <w:tabs>
+              <w:tab w:val="right" w:leader="dot" w:pos="9016"/>
+            </w:tabs>
+            <w:rPr>
+              <w:rFonts w:eastAsiaTheme="minorEastAsia"/>
+              <w:i/>
+              <w:iCs/>
+              <w:noProof/>
+              <w:sz w:val="24"/>
+              <w:szCs w:val="24"/>
+              <w:lang w:eastAsia="en-GB"/>
+            </w:rPr>
+          </w:pPr>
+          <w:hyperlink w:anchor="_Toc171773419" w:history="1">
+            <w:r>
+              <w:rPr>
+                <w:rStyle w:val="Hyperlink"/>
+                <w:noProof/>
+              </w:rPr>
+              <w:t>External</w:t>
+            </w:r>
+            <w:r>
+              <w:rPr>
+                <w:noProof/>
+                <w:webHidden/>
+              </w:rPr>
+              <w:tab/>
+            </w:r>
+            <w:r>
+              <w:rPr>
+                <w:noProof/>
+                <w:webHidden/>
+              </w:rPr>
+              <w:fldChar w:fldCharType="begin"/>
+            </w:r>
+            <w:r>
+              <w:rPr>
+                <w:noProof/>
+                <w:webHidden/>
+              </w:rPr>
+              <w:instrText xml:space="preserve"> PAGEREF _Toc171773419 \h </w:instrText>
+            </w:r>
+            <w:r>
+              <w:rPr>
+                <w:noProof/>
+                <w:webHidden/>
+              </w:rPr>
+            </w:r>
+            <w:r>
+              <w:rPr>
+                <w:noProof/>
+                <w:webHidden/>
+              </w:rPr>
+              <w:fldChar w:fldCharType="separate"/>
+            </w:r>
+            <w:r>
+              <w:rPr>
+                <w:noProof/>
+                <w:webHidden/>
+              </w:rPr>
+              <w:t>6</w:t>
+            </w:r>
+            <w:r>
+              <w:rPr>
+                <w:noProof/>
+                <w:webHidden/>
+              </w:rPr>
+              <w:fldChar w:fldCharType="end"/>
+            </w:r>
+          </w:hyperlink>
+        </w:p>
+        <w:p>
+          <w:pPr>
+            <w:pStyle w:val="TOC3"/>
+            <w:tabs>
+              <w:tab w:val="right" w:leader="dot" w:pos="9016"/>
+            </w:tabs>
+            <w:rPr>
+              <w:rFonts w:eastAsiaTheme="minorEastAsia"/>
+              <w:noProof/>
+              <w:sz w:val="24"/>
+              <w:szCs w:val="24"/>
+              <w:lang w:eastAsia="en-GB"/>
+            </w:rPr>
+          </w:pPr>
+          <w:hyperlink w:anchor="_Toc171773420" w:history="1">
+            <w:r>
+              <w:rPr>
+                <w:rStyle w:val="Hyperlink"/>
+                <w:noProof/>
+              </w:rPr>
+              <w:t>PEGI</w:t>
+            </w:r>
+            <w:r>
+              <w:rPr>
+                <w:noProof/>
+                <w:webHidden/>
+              </w:rPr>
+              <w:tab/>
+            </w:r>
+            <w:r>
+              <w:rPr>
+                <w:noProof/>
+                <w:webHidden/>
+              </w:rPr>
+              <w:fldChar w:fldCharType="begin"/>
+            </w:r>
+            <w:r>
+              <w:rPr>
+                <w:noProof/>
+                <w:webHidden/>
+              </w:rPr>
+              <w:instrText xml:space="preserve"> PAGEREF _Toc171773420 \h </w:instrText>
+            </w:r>
+            <w:r>
+              <w:rPr>
+                <w:noProof/>
+                <w:webHidden/>
+              </w:rPr>
+            </w:r>
+            <w:r>
+              <w:rPr>
+                <w:noProof/>
+                <w:webHidden/>
+              </w:rPr>
+              <w:fldChar w:fldCharType="separate"/>
+            </w:r>
+            <w:r>
+              <w:rPr>
+                <w:noProof/>
+                <w:webHidden/>
+              </w:rPr>
+              <w:t>6</w:t>
+            </w:r>
+            <w:r>
+              <w:rPr>
+                <w:noProof/>
+                <w:webHidden/>
+              </w:rPr>
+              <w:fldChar w:fldCharType="end"/>
+            </w:r>
+          </w:hyperlink>
+        </w:p>
+        <w:p>
+          <w:pPr>
+            <w:pStyle w:val="TOC1"/>
+            <w:tabs>
+              <w:tab w:val="right" w:leader="dot" w:pos="9016"/>
+            </w:tabs>
+            <w:rPr>
+              <w:rFonts w:eastAsiaTheme="minorEastAsia"/>
+              <w:b w:val="0"/>
+              <w:bCs w:val="0"/>
+              <w:i w:val="0"/>
+              <w:iCs w:val="0"/>
+              <w:noProof/>
+              <w:lang w:eastAsia="en-GB"/>
+            </w:rPr>
+          </w:pPr>
+          <w:hyperlink w:anchor="_Toc171773421" w:history="1">
+            <w:r>
+              <w:rPr>
+                <w:rStyle w:val="Hyperlink"/>
+                <w:noProof/>
+              </w:rPr>
+              <w:t>Similar Games</w:t>
+            </w:r>
+            <w:r>
+              <w:rPr>
+                <w:noProof/>
+                <w:webHidden/>
+              </w:rPr>
+              <w:tab/>
+            </w:r>
+            <w:r>
+              <w:rPr>
+                <w:noProof/>
+                <w:webHidden/>
+              </w:rPr>
+              <w:fldChar w:fldCharType="begin"/>
+            </w:r>
+            <w:r>
+              <w:rPr>
+                <w:noProof/>
+                <w:webHidden/>
+              </w:rPr>
+              <w:instrText xml:space="preserve"> PAGEREF _Toc171773421 \h </w:instrText>
+            </w:r>
+            <w:r>
+              <w:rPr>
+                <w:noProof/>
+                <w:webHidden/>
+              </w:rPr>
+            </w:r>
+            <w:r>
+              <w:rPr>
+                <w:noProof/>
+                <w:webHidden/>
+              </w:rPr>
+              <w:fldChar w:fldCharType="separate"/>
+            </w:r>
+            <w:r>
+              <w:rPr>
+                <w:noProof/>
+                <w:webHidden/>
+              </w:rPr>
+              <w:t>7</w:t>
+            </w:r>
+            <w:r>
+              <w:rPr>
+                <w:noProof/>
+                <w:webHidden/>
+              </w:rPr>
+              <w:fldChar w:fldCharType="end"/>
+            </w:r>
+          </w:hyperlink>
+        </w:p>
+        <w:p>
+          <w:pPr>
+            <w:pStyle w:val="TOC2"/>
+            <w:tabs>
+              <w:tab w:val="right" w:leader="dot" w:pos="9016"/>
+            </w:tabs>
+            <w:rPr>
+              <w:rFonts w:eastAsiaTheme="minorEastAsia"/>
+              <w:i/>
+              <w:iCs/>
+              <w:noProof/>
+              <w:sz w:val="24"/>
+              <w:szCs w:val="24"/>
+              <w:lang w:eastAsia="en-GB"/>
+            </w:rPr>
+          </w:pPr>
+          <w:hyperlink w:anchor="_Toc171773422" w:history="1">
+            <w:r>
+              <w:rPr>
+                <w:rStyle w:val="Hyperlink"/>
+                <w:noProof/>
+              </w:rPr>
+              <w:t>Zork</w:t>
+            </w:r>
+            <w:r>
+              <w:rPr>
+                <w:noProof/>
+                <w:webHidden/>
+              </w:rPr>
+              <w:tab/>
+            </w:r>
+            <w:r>
+              <w:rPr>
+                <w:noProof/>
+                <w:webHidden/>
+              </w:rPr>
+              <w:fldChar w:fldCharType="begin"/>
+            </w:r>
+            <w:r>
+              <w:rPr>
+                <w:noProof/>
+                <w:webHidden/>
+              </w:rPr>
+              <w:instrText xml:space="preserve"> PAGEREF _Toc171773422 \h </w:instrText>
+            </w:r>
+            <w:r>
+              <w:rPr>
+                <w:noProof/>
+                <w:webHidden/>
+              </w:rPr>
+            </w:r>
+            <w:r>
+              <w:rPr>
+                <w:noProof/>
+                <w:webHidden/>
+              </w:rPr>
+              <w:fldChar w:fldCharType="separate"/>
+            </w:r>
+            <w:r>
+              <w:rPr>
+                <w:noProof/>
+                <w:webHidden/>
+              </w:rPr>
+              <w:t>7</w:t>
+            </w:r>
+            <w:r>
+              <w:rPr>
+                <w:noProof/>
+                <w:webHidden/>
+              </w:rPr>
+              <w:fldChar w:fldCharType="end"/>
+            </w:r>
+          </w:hyperlink>
+        </w:p>
+        <w:p>
+          <w:pPr>
+            <w:pStyle w:val="TOC3"/>
+            <w:tabs>
+              <w:tab w:val="right" w:leader="dot" w:pos="9016"/>
+            </w:tabs>
+            <w:rPr>
+              <w:rFonts w:eastAsiaTheme="minorEastAsia"/>
+              <w:noProof/>
+              <w:sz w:val="24"/>
+              <w:szCs w:val="24"/>
+              <w:lang w:eastAsia="en-GB"/>
+            </w:rPr>
+          </w:pPr>
+          <w:hyperlink w:anchor="_Toc171773423" w:history="1">
+            <w:r>
+              <w:rPr>
+                <w:rStyle w:val="Hyperlink"/>
+                <w:noProof/>
+              </w:rPr>
+              <w:t>Features</w:t>
+            </w:r>
+            <w:r>
+              <w:rPr>
+                <w:noProof/>
+                <w:webHidden/>
+              </w:rPr>
+              <w:tab/>
+            </w:r>
+            <w:r>
+              <w:rPr>
+                <w:noProof/>
+                <w:webHidden/>
+              </w:rPr>
+              <w:fldChar w:fldCharType="begin"/>
+            </w:r>
+            <w:r>
+              <w:rPr>
+                <w:noProof/>
+                <w:webHidden/>
+              </w:rPr>
+              <w:instrText xml:space="preserve"> PAGEREF _Toc171773423 \h </w:instrText>
+            </w:r>
+            <w:r>
+              <w:rPr>
+                <w:noProof/>
+                <w:webHidden/>
+              </w:rPr>
+            </w:r>
+            <w:r>
+              <w:rPr>
+                <w:noProof/>
+                <w:webHidden/>
+              </w:rPr>
+              <w:fldChar w:fldCharType="separate"/>
+            </w:r>
+            <w:r>
+              <w:rPr>
+                <w:noProof/>
+                <w:webHidden/>
+              </w:rPr>
+              <w:t>7</w:t>
+            </w:r>
+            <w:r>
+              <w:rPr>
+                <w:noProof/>
+                <w:webHidden/>
+              </w:rPr>
+              <w:fldChar w:fldCharType="end"/>
+            </w:r>
+          </w:hyperlink>
+        </w:p>
+        <w:p>
+          <w:pPr>
+            <w:pStyle w:val="TOC2"/>
+            <w:tabs>
+              <w:tab w:val="right" w:leader="dot" w:pos="9016"/>
+            </w:tabs>
+            <w:rPr>
+              <w:rFonts w:eastAsiaTheme="minorEastAsia"/>
+              <w:i/>
+              <w:iCs/>
+              <w:noProof/>
+              <w:sz w:val="24"/>
+              <w:szCs w:val="24"/>
+              <w:lang w:eastAsia="en-GB"/>
+            </w:rPr>
+          </w:pPr>
+          <w:hyperlink w:anchor="_Toc171773424" w:history="1">
+            <w:r>
+              <w:rPr>
+                <w:rStyle w:val="Hyperlink"/>
+                <w:noProof/>
+              </w:rPr>
+              <w:t>The Hobbit</w:t>
+            </w:r>
+            <w:r>
+              <w:rPr>
+                <w:noProof/>
+                <w:webHidden/>
+              </w:rPr>
+              <w:tab/>
+            </w:r>
+            <w:r>
+              <w:rPr>
+                <w:noProof/>
+                <w:webHidden/>
+              </w:rPr>
+              <w:fldChar w:fldCharType="begin"/>
+            </w:r>
+            <w:r>
+              <w:rPr>
+                <w:noProof/>
+                <w:webHidden/>
+              </w:rPr>
+              <w:instrText xml:space="preserve"> PAGEREF _Toc171773424 \h </w:instrText>
+            </w:r>
+            <w:r>
+              <w:rPr>
+                <w:noProof/>
+                <w:webHidden/>
+              </w:rPr>
+            </w:r>
+            <w:r>
+              <w:rPr>
+                <w:noProof/>
+                <w:webHidden/>
+              </w:rPr>
+              <w:fldChar w:fldCharType="separate"/>
+            </w:r>
+            <w:r>
+              <w:rPr>
+                <w:noProof/>
+                <w:webHidden/>
+              </w:rPr>
+              <w:t>9</w:t>
+            </w:r>
+            <w:r>
+              <w:rPr>
+                <w:noProof/>
+                <w:webHidden/>
+              </w:rPr>
+              <w:fldChar w:fldCharType="end"/>
+            </w:r>
+          </w:hyperlink>
+        </w:p>
+        <w:p>
+          <w:pPr>
+            <w:pStyle w:val="TOC3"/>
+            <w:tabs>
+              <w:tab w:val="right" w:leader="dot" w:pos="9016"/>
+            </w:tabs>
+            <w:rPr>
+              <w:rFonts w:eastAsiaTheme="minorEastAsia"/>
+              <w:noProof/>
+              <w:sz w:val="24"/>
+              <w:szCs w:val="24"/>
+              <w:lang w:eastAsia="en-GB"/>
+            </w:rPr>
+          </w:pPr>
+          <w:hyperlink w:anchor="_Toc171773425" w:history="1">
+            <w:r>
+              <w:rPr>
+                <w:rStyle w:val="Hyperlink"/>
+                <w:noProof/>
+              </w:rPr>
+              <w:t>Features</w:t>
+            </w:r>
+            <w:r>
+              <w:rPr>
+                <w:noProof/>
+                <w:webHidden/>
+              </w:rPr>
+              <w:tab/>
+            </w:r>
+            <w:r>
+              <w:rPr>
+                <w:noProof/>
+                <w:webHidden/>
+              </w:rPr>
+              <w:fldChar w:fldCharType="begin"/>
+            </w:r>
+            <w:r>
+              <w:rPr>
+                <w:noProof/>
+                <w:webHidden/>
+              </w:rPr>
+              <w:instrText xml:space="preserve"> PAGEREF _Toc171773425 \h </w:instrText>
+            </w:r>
+            <w:r>
+              <w:rPr>
+                <w:noProof/>
+                <w:webHidden/>
+              </w:rPr>
+            </w:r>
+            <w:r>
+              <w:rPr>
+                <w:noProof/>
+                <w:webHidden/>
+              </w:rPr>
+              <w:fldChar w:fldCharType="separate"/>
+            </w:r>
+            <w:r>
+              <w:rPr>
+                <w:noProof/>
+                <w:webHidden/>
+              </w:rPr>
+              <w:t>10</w:t>
+            </w:r>
+            <w:r>
+              <w:rPr>
+                <w:noProof/>
+                <w:webHidden/>
+              </w:rPr>
+              <w:fldChar w:fldCharType="end"/>
+            </w:r>
+          </w:hyperlink>
+        </w:p>
+        <w:p>
+          <w:pPr>
+            <w:pStyle w:val="TOC2"/>
+            <w:tabs>
+              <w:tab w:val="right" w:leader="dot" w:pos="9016"/>
+            </w:tabs>
+            <w:rPr>
+              <w:rFonts w:eastAsiaTheme="minorEastAsia"/>
+              <w:i/>
+              <w:iCs/>
+              <w:noProof/>
+              <w:sz w:val="24"/>
+              <w:szCs w:val="24"/>
+              <w:lang w:eastAsia="en-GB"/>
+            </w:rPr>
+          </w:pPr>
+          <w:hyperlink w:anchor="_Toc171773426" w:history="1">
+            <w:r>
+              <w:rPr>
+                <w:rStyle w:val="Hyperlink"/>
+                <w:noProof/>
+              </w:rPr>
+              <w:t>Pokémon Red/Blue/Yellow (1999)</w:t>
+            </w:r>
+            <w:r>
+              <w:rPr>
+                <w:noProof/>
+                <w:webHidden/>
+              </w:rPr>
+              <w:tab/>
+            </w:r>
+            <w:r>
+              <w:rPr>
+                <w:noProof/>
+                <w:webHidden/>
+              </w:rPr>
+              <w:fldChar w:fldCharType="begin"/>
+            </w:r>
+            <w:r>
+              <w:rPr>
+                <w:noProof/>
+                <w:webHidden/>
+              </w:rPr>
+              <w:instrText xml:space="preserve"> PAGEREF _Toc171773426 \h </w:instrText>
+            </w:r>
+            <w:r>
+              <w:rPr>
+                <w:noProof/>
+                <w:webHidden/>
+              </w:rPr>
+            </w:r>
+            <w:r>
+              <w:rPr>
+                <w:noProof/>
+                <w:webHidden/>
+              </w:rPr>
+              <w:fldChar w:fldCharType="separate"/>
+            </w:r>
+            <w:r>
+              <w:rPr>
+                <w:noProof/>
+                <w:webHidden/>
+              </w:rPr>
+              <w:t>11</w:t>
+            </w:r>
+            <w:r>
+              <w:rPr>
+                <w:noProof/>
+                <w:webHidden/>
+              </w:rPr>
+              <w:fldChar w:fldCharType="end"/>
+            </w:r>
+          </w:hyperlink>
+        </w:p>
+        <w:p>
+          <w:pPr>
+            <w:pStyle w:val="TOC3"/>
+            <w:tabs>
+              <w:tab w:val="right" w:leader="dot" w:pos="9016"/>
+            </w:tabs>
+            <w:rPr>
+              <w:rFonts w:eastAsiaTheme="minorEastAsia"/>
+              <w:noProof/>
+              <w:sz w:val="24"/>
+              <w:szCs w:val="24"/>
+              <w:lang w:eastAsia="en-GB"/>
+            </w:rPr>
+          </w:pPr>
+          <w:hyperlink w:anchor="_Toc171773427" w:history="1">
+            <w:r>
+              <w:rPr>
+                <w:rStyle w:val="Hyperlink"/>
+                <w:noProof/>
+              </w:rPr>
+              <w:t>Features</w:t>
+            </w:r>
+            <w:r>
+              <w:rPr>
+                <w:noProof/>
+                <w:webHidden/>
+              </w:rPr>
+              <w:tab/>
+            </w:r>
+            <w:r>
+              <w:rPr>
+                <w:noProof/>
+                <w:webHidden/>
+              </w:rPr>
+              <w:fldChar w:fldCharType="begin"/>
+            </w:r>
+            <w:r>
+              <w:rPr>
+                <w:noProof/>
+                <w:webHidden/>
+              </w:rPr>
+              <w:instrText xml:space="preserve"> PAGEREF _Toc171773427 \h </w:instrText>
+            </w:r>
+            <w:r>
+              <w:rPr>
+                <w:noProof/>
+                <w:webHidden/>
+              </w:rPr>
+            </w:r>
+            <w:r>
+              <w:rPr>
+                <w:noProof/>
+                <w:webHidden/>
+              </w:rPr>
+              <w:fldChar w:fldCharType="separate"/>
+            </w:r>
+            <w:r>
+              <w:rPr>
+                <w:noProof/>
+                <w:webHidden/>
+              </w:rPr>
+              <w:t>11</w:t>
+            </w:r>
+            <w:r>
+              <w:rPr>
+                <w:noProof/>
+                <w:webHidden/>
+              </w:rPr>
+              <w:fldChar w:fldCharType="end"/>
+            </w:r>
+          </w:hyperlink>
+        </w:p>
+        <w:p>
+          <w:pPr>
+            <w:pStyle w:val="TOC1"/>
+            <w:tabs>
+              <w:tab w:val="right" w:leader="dot" w:pos="9016"/>
+            </w:tabs>
+            <w:rPr>
+              <w:rFonts w:eastAsiaTheme="minorEastAsia"/>
+              <w:b w:val="0"/>
+              <w:bCs w:val="0"/>
+              <w:i w:val="0"/>
+              <w:iCs w:val="0"/>
+              <w:noProof/>
+              <w:lang w:eastAsia="en-GB"/>
+            </w:rPr>
+          </w:pPr>
+          <w:hyperlink w:anchor="_Toc171773428" w:history="1">
+            <w:r>
+              <w:rPr>
+                <w:rStyle w:val="Hyperlink"/>
+                <w:noProof/>
+              </w:rPr>
+              <w:t>Limitations</w:t>
+            </w:r>
+            <w:r>
+              <w:rPr>
+                <w:noProof/>
+                <w:webHidden/>
+              </w:rPr>
+              <w:tab/>
+            </w:r>
+            <w:r>
+              <w:rPr>
+                <w:noProof/>
+                <w:webHidden/>
+              </w:rPr>
+              <w:fldChar w:fldCharType="begin"/>
+            </w:r>
+            <w:r>
+              <w:rPr>
+                <w:noProof/>
+                <w:webHidden/>
+              </w:rPr>
+              <w:instrText xml:space="preserve"> PAGEREF _Toc171773428 \h </w:instrText>
+            </w:r>
+            <w:r>
+              <w:rPr>
+                <w:noProof/>
+                <w:webHidden/>
+              </w:rPr>
+            </w:r>
+            <w:r>
+              <w:rPr>
+                <w:noProof/>
+                <w:webHidden/>
+              </w:rPr>
+              <w:fldChar w:fldCharType="separate"/>
+            </w:r>
+            <w:r>
+              <w:rPr>
+                <w:noProof/>
+                <w:webHidden/>
+              </w:rPr>
+              <w:t>13</w:t>
+            </w:r>
+            <w:r>
+              <w:rPr>
+                <w:noProof/>
+                <w:webHidden/>
+              </w:rPr>
+              <w:fldChar w:fldCharType="end"/>
+            </w:r>
+          </w:hyperlink>
+        </w:p>
+        <w:p>
+          <w:pPr>
+            <w:pStyle w:val="TOC2"/>
+            <w:tabs>
+              <w:tab w:val="right" w:leader="dot" w:pos="9016"/>
+            </w:tabs>
+            <w:rPr>
+              <w:rFonts w:eastAsiaTheme="minorEastAsia"/>
+              <w:i/>
+              <w:iCs/>
+              <w:noProof/>
+              <w:sz w:val="24"/>
+              <w:szCs w:val="24"/>
+              <w:lang w:eastAsia="en-GB"/>
+            </w:rPr>
+          </w:pPr>
+          <w:hyperlink w:anchor="_Toc171773429" w:history="1">
+            <w:r>
+              <w:rPr>
+                <w:rStyle w:val="Hyperlink"/>
+                <w:noProof/>
+              </w:rPr>
+              <w:t>Simple Commands</w:t>
+            </w:r>
+            <w:r>
+              <w:rPr>
+                <w:noProof/>
+                <w:webHidden/>
+              </w:rPr>
+              <w:tab/>
+            </w:r>
+            <w:r>
+              <w:rPr>
+                <w:noProof/>
+                <w:webHidden/>
+              </w:rPr>
+              <w:fldChar w:fldCharType="begin"/>
+            </w:r>
+            <w:r>
+              <w:rPr>
+                <w:noProof/>
+                <w:webHidden/>
+              </w:rPr>
+              <w:instrText xml:space="preserve"> PAGEREF _Toc171773429 \h </w:instrText>
+            </w:r>
+            <w:r>
+              <w:rPr>
+                <w:noProof/>
+                <w:webHidden/>
+              </w:rPr>
+            </w:r>
+            <w:r>
+              <w:rPr>
+                <w:noProof/>
+                <w:webHidden/>
+              </w:rPr>
+              <w:fldChar w:fldCharType="separate"/>
+            </w:r>
+            <w:r>
+              <w:rPr>
+                <w:noProof/>
+                <w:webHidden/>
+              </w:rPr>
+              <w:t>13</w:t>
+            </w:r>
+            <w:r>
+              <w:rPr>
+                <w:noProof/>
+                <w:webHidden/>
+              </w:rPr>
+              <w:fldChar w:fldCharType="end"/>
+            </w:r>
+          </w:hyperlink>
+        </w:p>
+        <w:p>
+          <w:pPr>
+            <w:pStyle w:val="TOC2"/>
+            <w:tabs>
+              <w:tab w:val="right" w:leader="dot" w:pos="9016"/>
+            </w:tabs>
+            <w:rPr>
+              <w:rFonts w:eastAsiaTheme="minorEastAsia"/>
+              <w:i/>
+              <w:iCs/>
+              <w:noProof/>
+              <w:sz w:val="24"/>
+              <w:szCs w:val="24"/>
+              <w:lang w:eastAsia="en-GB"/>
+            </w:rPr>
+          </w:pPr>
+          <w:hyperlink w:anchor="_Toc171773430" w:history="1">
+            <w:r>
+              <w:rPr>
+                <w:rStyle w:val="Hyperlink"/>
+                <w:noProof/>
+              </w:rPr>
+              <w:t>Simple GUI</w:t>
+            </w:r>
+            <w:r>
+              <w:rPr>
+                <w:noProof/>
+                <w:webHidden/>
+              </w:rPr>
+              <w:tab/>
+            </w:r>
+            <w:r>
+              <w:rPr>
+                <w:noProof/>
+                <w:webHidden/>
+              </w:rPr>
+              <w:fldChar w:fldCharType="begin"/>
+            </w:r>
+            <w:r>
+              <w:rPr>
+                <w:noProof/>
+                <w:webHidden/>
+              </w:rPr>
+              <w:instrText xml:space="preserve"> PAGEREF _Toc171773430 \h </w:instrText>
+            </w:r>
+            <w:r>
+              <w:rPr>
+                <w:noProof/>
+                <w:webHidden/>
+              </w:rPr>
+            </w:r>
+            <w:r>
+              <w:rPr>
+                <w:noProof/>
+                <w:webHidden/>
+              </w:rPr>
+              <w:fldChar w:fldCharType="separate"/>
+            </w:r>
+            <w:r>
+              <w:rPr>
+                <w:noProof/>
+                <w:webHidden/>
+              </w:rPr>
+              <w:t>13</w:t>
+            </w:r>
+            <w:r>
+              <w:rPr>
+                <w:noProof/>
+                <w:webHidden/>
+              </w:rPr>
+              <w:fldChar w:fldCharType="end"/>
+            </w:r>
+          </w:hyperlink>
+        </w:p>
+        <w:p>
+          <w:r>
+            <w:rPr>
+              <w:b/>
+              <w:bCs/>
+              <w:noProof/>
+            </w:rPr>
+            <w:fldChar w:fldCharType="end"/>
+          </w:r>
+        </w:p>
+      </w:sdtContent>
+    </w:sdt>
+    <w:bookmarkStart w:id="0" w:name="_Overview" w:displacedByCustomXml="prev"/>
+    <w:bookmarkEnd w:id="0" w:displacedByCustomXml="prev"/>
+    <w:bookmarkStart w:id="1" w:name="Overview" w:displacedByCustomXml="prev"/>
+    <w:bookmarkEnd w:id="1" w:displacedByCustomXml="prev"/>
+    <w:p>
+      <w:pPr>
+        <w:rPr>
+          <w:b/>
+          <w:bCs/>
+          <w:noProof/>
+        </w:rPr>
+      </w:pPr>
+      <w:r>
+        <w:br w:type="page"/>
+      </w:r>
+    </w:p>
     <w:p>
       <w:pPr>
         <w:pStyle w:val="Heading1"/>
       </w:pPr>
-      <w:r>
-        <w:t>Contents</w:t>
-      </w:r>
-    </w:p>
-    <w:p>
-      <w:pPr>
-        <w:pStyle w:val="Heading3"/>
-      </w:pPr>
-      <w:hyperlink w:anchor="_Overview" w:history="1">
-        <w:r>
-          <w:rPr>
-            <w:rStyle w:val="Hyperlink"/>
-          </w:rPr>
-          <w:t>Overview</w:t>
-        </w:r>
-      </w:hyperlink>
-    </w:p>
-    <w:p>
-      <w:pPr>
-        <w:pStyle w:val="Heading3"/>
-      </w:pPr>
-      <w:hyperlink w:anchor="_Features" w:history="1">
-        <w:proofErr w:type="spellStart"/>
-        <w:r>
-          <w:rPr>
-            <w:rStyle w:val="Hyperlink"/>
-          </w:rPr>
-          <w:t>Features</w:t>
-        </w:r>
-      </w:hyperlink>
-      <w:proofErr w:type="spellEnd"/>
-    </w:p>
-    <w:p>
-      <w:pPr>
-        <w:pStyle w:val="Heading4"/>
-        <w:ind w:firstLine="720"/>
-      </w:pPr>
-      <w:r>
-        <w:fldChar w:fldCharType="begin"/>
-      </w:r>
-      <w:r>
-        <w:instrText>HYPERLINK \l "_Graphical_User_Interface"</w:instrText>
-      </w:r>
-      <w:r>
-        <w:fldChar w:fldCharType="separate"/>
-      </w:r>
-      <w:r>
-        <w:rPr>
-          <w:rStyle w:val="Hyperlink"/>
-        </w:rPr>
-        <w:t>Graphical User Interface</w:t>
-      </w:r>
-      <w:r>
-        <w:rPr>
-          <w:rStyle w:val="Hyperlink"/>
-        </w:rPr>
-        <w:fldChar w:fldCharType="end"/>
-      </w:r>
-    </w:p>
-    <w:p>
-      <w:pPr>
-        <w:pStyle w:val="Heading4"/>
-        <w:ind w:firstLine="720"/>
-      </w:pPr>
-      <w:hyperlink w:anchor="_Login_System" w:history="1">
-        <w:r>
-          <w:rPr>
-            <w:rStyle w:val="Hyperlink"/>
-          </w:rPr>
-          <w:t>Login System</w:t>
-        </w:r>
-      </w:hyperlink>
-    </w:p>
-    <w:p>
-      <w:pPr>
-        <w:pStyle w:val="Heading4"/>
-        <w:ind w:firstLine="720"/>
-      </w:pPr>
-      <w:hyperlink w:anchor="_Leaderboard" w:history="1">
-        <w:r>
-          <w:rPr>
-            <w:rStyle w:val="Hyperlink"/>
-          </w:rPr>
-          <w:t>Leaderboard</w:t>
-        </w:r>
-      </w:hyperlink>
-    </w:p>
-    <w:p>
-      <w:pPr>
-        <w:pStyle w:val="Heading4"/>
-        <w:ind w:firstLine="720"/>
-      </w:pPr>
-      <w:hyperlink w:anchor="_Inventory_System" w:history="1">
-        <w:r>
-          <w:rPr>
-            <w:rStyle w:val="Hyperlink"/>
-          </w:rPr>
-          <w:t>Inventory System</w:t>
-        </w:r>
-      </w:hyperlink>
-    </w:p>
-    <w:bookmarkStart w:id="0" w:name="_Chance_Actions"/>
-    <w:bookmarkEnd w:id="0"/>
-    <w:p>
-      <w:pPr>
-        <w:pStyle w:val="Heading4"/>
-        <w:ind w:firstLine="720"/>
-      </w:pPr>
-      <w:r>
-        <w:fldChar w:fldCharType="begin"/>
-      </w:r>
-      <w:r>
-        <w:instrText>HYPERLINK  \l "_Chance_Actions"</w:instrText>
-      </w:r>
-      <w:r>
-        <w:fldChar w:fldCharType="separate"/>
-      </w:r>
-      <w:r>
-        <w:rPr>
-          <w:rStyle w:val="Hyperlink"/>
-        </w:rPr>
-        <w:t>Chance Actions</w:t>
-      </w:r>
-      <w:r>
-        <w:fldChar w:fldCharType="end"/>
-      </w:r>
-    </w:p>
-    <w:p>
-      <w:pPr>
-        <w:pStyle w:val="Heading4"/>
-        <w:ind w:firstLine="720"/>
-      </w:pPr>
-      <w:hyperlink w:anchor="_Adaptive_Rooms" w:history="1">
-        <w:r>
-          <w:rPr>
-            <w:rStyle w:val="Hyperlink"/>
-          </w:rPr>
-          <w:t>Adaptive Rooms</w:t>
-        </w:r>
-      </w:hyperlink>
-    </w:p>
-    <w:p>
-      <w:pPr>
-        <w:pStyle w:val="Heading4"/>
-        <w:ind w:firstLine="720"/>
-      </w:pPr>
-      <w:hyperlink w:anchor="_Adaptive_Map" w:history="1">
-        <w:r>
-          <w:rPr>
-            <w:rStyle w:val="Hyperlink"/>
-          </w:rPr>
-          <w:t>Adaptive Map</w:t>
-        </w:r>
-      </w:hyperlink>
-    </w:p>
-    <w:bookmarkStart w:id="1" w:name="_Stakeholders"/>
-    <w:bookmarkEnd w:id="1"/>
-    <w:p>
-      <w:pPr>
-        <w:pStyle w:val="Heading3"/>
-      </w:pPr>
-      <w:r>
-        <w:fldChar w:fldCharType="begin"/>
-      </w:r>
-      <w:r>
-        <w:instrText>HYPERLINK  \l "_Stakeholders"</w:instrText>
-      </w:r>
-      <w:r>
-        <w:fldChar w:fldCharType="separate"/>
-      </w:r>
-      <w:r>
-        <w:rPr>
-          <w:rStyle w:val="Hyperlink"/>
-        </w:rPr>
-        <w:t>Stakeholders</w:t>
-      </w:r>
-      <w:r>
-        <w:fldChar w:fldCharType="end"/>
-      </w:r>
-    </w:p>
-    <w:p>
-      <w:pPr>
-        <w:pStyle w:val="Heading4"/>
-        <w:ind w:firstLine="720"/>
-      </w:pPr>
-      <w:hyperlink w:anchor="_Internal" w:history="1">
-        <w:r>
-          <w:rPr>
-            <w:rStyle w:val="Hyperlink"/>
-          </w:rPr>
-          <w:t>Internal</w:t>
-        </w:r>
-      </w:hyperlink>
-    </w:p>
-    <w:p>
-      <w:pPr>
-        <w:pStyle w:val="Heading4"/>
-        <w:ind w:firstLine="720"/>
-      </w:pPr>
-      <w:hyperlink w:anchor="_External" w:history="1">
-        <w:r>
-          <w:rPr>
-            <w:rStyle w:val="Hyperlink"/>
-          </w:rPr>
-          <w:t>External</w:t>
-        </w:r>
-      </w:hyperlink>
-    </w:p>
-    <w:p>
-      <w:pPr>
-        <w:pStyle w:val="Heading3"/>
-      </w:pPr>
-      <w:hyperlink w:anchor="_Similar_Games" w:history="1">
-        <w:r>
-          <w:rPr>
-            <w:rStyle w:val="Hyperlink"/>
-          </w:rPr>
-          <w:t>Similar Games</w:t>
-        </w:r>
-      </w:hyperlink>
-    </w:p>
-    <w:p>
-      <w:pPr>
-        <w:pStyle w:val="Heading4"/>
-        <w:ind w:firstLine="720"/>
-      </w:pPr>
-      <w:hyperlink w:anchor="_Zork" w:history="1">
-        <w:r>
-          <w:rPr>
-            <w:rStyle w:val="Hyperlink"/>
-          </w:rPr>
-          <w:t>Zork</w:t>
-        </w:r>
-      </w:hyperlink>
-    </w:p>
-    <w:p>
-      <w:pPr>
-        <w:pStyle w:val="Heading4"/>
-        <w:ind w:firstLine="720"/>
-      </w:pPr>
-      <w:hyperlink w:anchor="_The_Hobbit" w:history="1">
-        <w:r>
-          <w:rPr>
-            <w:rStyle w:val="Hyperlink"/>
-          </w:rPr>
-          <w:t>The Hobbit</w:t>
-        </w:r>
-      </w:hyperlink>
-    </w:p>
-    <w:p>
-      <w:pPr>
-        <w:pStyle w:val="Heading4"/>
-        <w:ind w:firstLine="720"/>
-        <w:rPr>
-          <w:rStyle w:val="Hyperlink"/>
-        </w:rPr>
-      </w:pPr>
-      <w:hyperlink w:anchor="_Pokémon_Red/Blue/Yellow_(1999)" w:history="1">
-        <w:r>
-          <w:rPr>
-            <w:rStyle w:val="Hyperlink"/>
-          </w:rPr>
-          <w:t>Pokémon Red/Blue/Yellow (1999)</w:t>
-        </w:r>
-      </w:hyperlink>
-    </w:p>
-    <w:p>
-      <w:pPr>
-        <w:pStyle w:val="Heading3"/>
-      </w:pPr>
-      <w:hyperlink w:anchor="_Limitations" w:history="1">
-        <w:r>
-          <w:rPr>
-            <w:rStyle w:val="Hyperlink"/>
-          </w:rPr>
-          <w:t>Limitations</w:t>
-        </w:r>
-      </w:hyperlink>
-    </w:p>
-    <w:p>
-      <w:bookmarkStart w:id="2" w:name="Overview"/>
-      <w:bookmarkStart w:id="3" w:name="_Overview"/>
-      <w:bookmarkEnd w:id="2"/>
-      <w:bookmarkEnd w:id="3"/>
-      <w:r>
-        <w:br w:type="page"/>
-      </w:r>
-    </w:p>
-    <w:p>
-      <w:pPr>
-        <w:pStyle w:val="Heading1"/>
-      </w:pPr>
+      <w:bookmarkStart w:id="2" w:name="_Toc171773404"/>
       <w:r>
         <w:lastRenderedPageBreak/>
         <w:t>Overview</w:t>
       </w:r>
+      <w:bookmarkEnd w:id="2"/>
     </w:p>
     <w:p>
       <w:r>
@@ -326,22 +2091,26 @@
       <w:pPr>
         <w:pStyle w:val="Heading1"/>
       </w:pPr>
-      <w:bookmarkStart w:id="4" w:name="_Features"/>
-      <w:bookmarkEnd w:id="4"/>
+      <w:bookmarkStart w:id="3" w:name="_Features"/>
+      <w:bookmarkStart w:id="4" w:name="_Toc171773405"/>
+      <w:bookmarkEnd w:id="3"/>
       <w:r>
         <w:lastRenderedPageBreak/>
         <w:t>Features</w:t>
       </w:r>
+      <w:bookmarkEnd w:id="4"/>
     </w:p>
     <w:p>
       <w:pPr>
         <w:pStyle w:val="Heading2"/>
       </w:pPr>
       <w:bookmarkStart w:id="5" w:name="_Graphical_User_Interface"/>
+      <w:bookmarkStart w:id="6" w:name="_Toc171773406"/>
       <w:bookmarkEnd w:id="5"/>
       <w:r>
         <w:t>Graphical User Interface</w:t>
       </w:r>
+      <w:bookmarkEnd w:id="6"/>
     </w:p>
     <w:p>
       <w:r>
@@ -352,11 +2121,13 @@
       <w:pPr>
         <w:pStyle w:val="Heading2"/>
       </w:pPr>
-      <w:bookmarkStart w:id="6" w:name="_Login_System"/>
-      <w:bookmarkEnd w:id="6"/>
+      <w:bookmarkStart w:id="7" w:name="_Login_System"/>
+      <w:bookmarkStart w:id="8" w:name="_Toc171773407"/>
+      <w:bookmarkEnd w:id="7"/>
       <w:r>
         <w:t>Login System</w:t>
       </w:r>
+      <w:bookmarkEnd w:id="8"/>
     </w:p>
     <w:p>
       <w:r>
@@ -372,11 +2143,13 @@
       <w:pPr>
         <w:pStyle w:val="Heading2"/>
       </w:pPr>
-      <w:bookmarkStart w:id="7" w:name="_Leaderboard"/>
-      <w:bookmarkEnd w:id="7"/>
+      <w:bookmarkStart w:id="9" w:name="_Leaderboard"/>
+      <w:bookmarkStart w:id="10" w:name="_Toc171773408"/>
+      <w:bookmarkEnd w:id="9"/>
       <w:r>
         <w:t>Leaderboard</w:t>
       </w:r>
+      <w:bookmarkEnd w:id="10"/>
     </w:p>
     <w:p>
       <w:r>
@@ -395,11 +2168,13 @@
       <w:pPr>
         <w:pStyle w:val="Heading2"/>
       </w:pPr>
-      <w:bookmarkStart w:id="8" w:name="_Inventory_System"/>
-      <w:bookmarkEnd w:id="8"/>
+      <w:bookmarkStart w:id="11" w:name="_Inventory_System"/>
+      <w:bookmarkStart w:id="12" w:name="_Toc171773409"/>
+      <w:bookmarkEnd w:id="11"/>
       <w:r>
         <w:t>Inventory System</w:t>
       </w:r>
+      <w:bookmarkEnd w:id="12"/>
     </w:p>
     <w:p>
       <w:r>
@@ -435,9 +2210,11 @@
       <w:pPr>
         <w:pStyle w:val="Heading2"/>
       </w:pPr>
+      <w:bookmarkStart w:id="13" w:name="_Toc171773410"/>
       <w:r>
         <w:t>Chance Actions</w:t>
       </w:r>
+      <w:bookmarkEnd w:id="13"/>
     </w:p>
     <w:p>
       <w:r>
@@ -467,14 +2244,16 @@
       <w:pPr>
         <w:pStyle w:val="Heading2"/>
       </w:pPr>
-      <w:bookmarkStart w:id="9" w:name="_Adaptive_Rooms"/>
-      <w:bookmarkEnd w:id="9"/>
+      <w:bookmarkStart w:id="14" w:name="_Adaptive_Rooms"/>
+      <w:bookmarkStart w:id="15" w:name="_Toc171773411"/>
+      <w:bookmarkEnd w:id="14"/>
       <w:r>
         <w:t xml:space="preserve">Adaptive </w:t>
       </w:r>
       <w:r>
         <w:t>Rooms</w:t>
       </w:r>
+      <w:bookmarkEnd w:id="15"/>
     </w:p>
     <w:p>
       <w:r>
@@ -503,11 +2282,13 @@
       <w:pPr>
         <w:pStyle w:val="Heading2"/>
       </w:pPr>
-      <w:bookmarkStart w:id="10" w:name="_Adaptive_Map"/>
-      <w:bookmarkEnd w:id="10"/>
+      <w:bookmarkStart w:id="16" w:name="_Adaptive_Map"/>
+      <w:bookmarkStart w:id="17" w:name="_Toc171773412"/>
+      <w:bookmarkEnd w:id="16"/>
       <w:r>
         <w:t>Adaptive Map</w:t>
       </w:r>
+      <w:bookmarkEnd w:id="17"/>
     </w:p>
     <w:p>
       <w:r>
@@ -585,9 +2366,11 @@
       <w:pPr>
         <w:pStyle w:val="Heading3"/>
       </w:pPr>
+      <w:bookmarkStart w:id="18" w:name="_Toc171773413"/>
       <w:r>
         <w:t>Map Example</w:t>
       </w:r>
+      <w:bookmarkEnd w:id="18"/>
     </w:p>
     <w:p>
       <w:r>
@@ -720,28 +2503,34 @@
       <w:pPr>
         <w:pStyle w:val="Heading1"/>
       </w:pPr>
+      <w:bookmarkStart w:id="19" w:name="_Toc171773414"/>
       <w:r>
         <w:lastRenderedPageBreak/>
         <w:t>Stakeholders</w:t>
       </w:r>
+      <w:bookmarkEnd w:id="19"/>
     </w:p>
     <w:p>
       <w:pPr>
         <w:pStyle w:val="Heading2"/>
       </w:pPr>
-      <w:bookmarkStart w:id="11" w:name="_Internal"/>
-      <w:bookmarkEnd w:id="11"/>
+      <w:bookmarkStart w:id="20" w:name="_Internal"/>
+      <w:bookmarkStart w:id="21" w:name="_Toc171773415"/>
+      <w:bookmarkEnd w:id="20"/>
       <w:r>
         <w:t>Internal</w:t>
       </w:r>
+      <w:bookmarkEnd w:id="21"/>
     </w:p>
     <w:p>
       <w:pPr>
         <w:pStyle w:val="Heading3"/>
       </w:pPr>
+      <w:bookmarkStart w:id="22" w:name="_Toc171773416"/>
       <w:r>
         <w:t>Developer (me)</w:t>
       </w:r>
+      <w:bookmarkEnd w:id="22"/>
     </w:p>
     <w:p>
       <w:r>
@@ -761,9 +2550,11 @@
       <w:pPr>
         <w:pStyle w:val="Heading3"/>
       </w:pPr>
+      <w:bookmarkStart w:id="23" w:name="_Toc171773417"/>
       <w:r>
         <w:t>Younger Players</w:t>
       </w:r>
+      <w:bookmarkEnd w:id="23"/>
     </w:p>
     <w:p>
       <w:r>
@@ -1062,10 +2853,12 @@
       <w:pPr>
         <w:pStyle w:val="Heading3"/>
       </w:pPr>
+      <w:bookmarkStart w:id="24" w:name="_Toc171773418"/>
       <w:r>
         <w:lastRenderedPageBreak/>
         <w:t>Older Players</w:t>
       </w:r>
+      <w:bookmarkEnd w:id="24"/>
     </w:p>
     <w:p>
       <w:r>
@@ -1229,19 +3022,23 @@
       <w:pPr>
         <w:pStyle w:val="Heading2"/>
       </w:pPr>
-      <w:bookmarkStart w:id="12" w:name="_External"/>
-      <w:bookmarkEnd w:id="12"/>
+      <w:bookmarkStart w:id="25" w:name="_External"/>
+      <w:bookmarkStart w:id="26" w:name="_Toc171773419"/>
+      <w:bookmarkEnd w:id="25"/>
       <w:r>
         <w:t>External</w:t>
       </w:r>
+      <w:bookmarkEnd w:id="26"/>
     </w:p>
     <w:p>
       <w:pPr>
         <w:pStyle w:val="Heading3"/>
       </w:pPr>
+      <w:bookmarkStart w:id="27" w:name="_Toc171773420"/>
       <w:r>
         <w:t>PEGI</w:t>
       </w:r>
+      <w:bookmarkEnd w:id="27"/>
     </w:p>
     <w:p>
       <w:r>
@@ -1362,22 +3159,26 @@
       <w:pPr>
         <w:pStyle w:val="Heading1"/>
       </w:pPr>
-      <w:bookmarkStart w:id="13" w:name="_Similar_Games"/>
-      <w:bookmarkEnd w:id="13"/>
+      <w:bookmarkStart w:id="28" w:name="_Similar_Games"/>
+      <w:bookmarkStart w:id="29" w:name="_Toc171773421"/>
+      <w:bookmarkEnd w:id="28"/>
       <w:r>
         <w:lastRenderedPageBreak/>
         <w:t>Similar Games</w:t>
       </w:r>
+      <w:bookmarkEnd w:id="29"/>
     </w:p>
     <w:p>
       <w:pPr>
         <w:pStyle w:val="Heading2"/>
       </w:pPr>
-      <w:bookmarkStart w:id="14" w:name="_Zork"/>
-      <w:bookmarkEnd w:id="14"/>
+      <w:bookmarkStart w:id="30" w:name="_Zork"/>
+      <w:bookmarkStart w:id="31" w:name="_Toc171773422"/>
+      <w:bookmarkEnd w:id="30"/>
       <w:r>
         <w:t>Zork</w:t>
       </w:r>
+      <w:bookmarkEnd w:id="31"/>
     </w:p>
     <w:p>
       <w:r>
@@ -1495,9 +3296,11 @@
       <w:pPr>
         <w:pStyle w:val="Heading3"/>
       </w:pPr>
+      <w:bookmarkStart w:id="32" w:name="_Toc171773423"/>
       <w:r>
         <w:t>Features</w:t>
       </w:r>
+      <w:bookmarkEnd w:id="32"/>
     </w:p>
     <w:p>
       <w:pPr>
@@ -1583,7 +3386,11 @@
     </w:p>
     <w:p>
       <w:r>
-        <w:t>I will be incorporating this feature into my game, as I like the aesthetics of a classic command line interface, and I believe it could attract lots of older players towards my game</w:t>
+        <w:t>I will be incorporating this feature into my game, as I like the aesthetics of a classic command</w:t>
+      </w:r>
+      <w:r>
+        <w:lastRenderedPageBreak/>
+        <w:t xml:space="preserve"> line interface, and I believe it could attract lots of older players towards my game</w:t>
       </w:r>
       <w:r>
         <w:t xml:space="preserve"> due to their nostalgia for it. In addition to this, I </w:t>
@@ -1676,12 +3483,14 @@
       <w:pPr>
         <w:pStyle w:val="Heading2"/>
       </w:pPr>
-      <w:bookmarkStart w:id="15" w:name="_The_Hobbit"/>
-      <w:bookmarkEnd w:id="15"/>
+      <w:bookmarkStart w:id="33" w:name="_The_Hobbit"/>
+      <w:bookmarkStart w:id="34" w:name="_Toc171773424"/>
+      <w:bookmarkEnd w:id="33"/>
       <w:r>
         <w:lastRenderedPageBreak/>
         <w:t>The Hobbit</w:t>
       </w:r>
+      <w:bookmarkEnd w:id="34"/>
     </w:p>
     <w:p>
       <w:r>
@@ -1846,7 +3655,11 @@
         <w:t xml:space="preserve">In addition to this, it also used a very complex </w:t>
       </w:r>
       <w:r>
-        <w:t xml:space="preserve">parser, using a subset of English called </w:t>
+        <w:t xml:space="preserve">parser, </w:t>
+      </w:r>
+      <w:r>
+        <w:lastRenderedPageBreak/>
+        <w:t xml:space="preserve">using a subset of English called </w:t>
       </w:r>
       <w:proofErr w:type="spellStart"/>
       <w:r>
@@ -1870,108 +3683,113 @@
       <w:pPr>
         <w:pStyle w:val="Heading3"/>
       </w:pPr>
+      <w:bookmarkStart w:id="35" w:name="_Toc171773425"/>
+      <w:r>
+        <w:t>Features</w:t>
+      </w:r>
+      <w:bookmarkEnd w:id="35"/>
+    </w:p>
+    <w:p>
+      <w:pPr>
+        <w:pStyle w:val="Heading4"/>
+      </w:pPr>
+      <w:r>
+        <w:t>Illustrations</w:t>
+      </w:r>
+    </w:p>
+    <w:p>
+      <w:r>
+        <w:t xml:space="preserve">The Hobbit displays pictures for </w:t>
+      </w:r>
+      <w:proofErr w:type="gramStart"/>
+      <w:r>
+        <w:t>the vast majority of</w:t>
+      </w:r>
+      <w:proofErr w:type="gramEnd"/>
+      <w:r>
+        <w:t xml:space="preserve"> locations the player can be. This gives the player a much more detailed story to follow, feeling as if they are </w:t>
+      </w:r>
+      <w:proofErr w:type="gramStart"/>
+      <w:r>
+        <w:t>actually in</w:t>
+      </w:r>
+      <w:proofErr w:type="gramEnd"/>
+      <w:r>
+        <w:t xml:space="preserve"> the world itself</w:t>
+      </w:r>
+      <w:r>
+        <w:t>. On the disk version of the game, it used detailed illustrations, but on the home computer versions, it used simple outlines that were filled by a solid colour, to save space.</w:t>
+      </w:r>
+    </w:p>
+    <w:p>
+      <w:r>
+        <w:t>While I would very much like to incorporate this feature, I will not be able to as I believe it is beyond my capabilities</w:t>
+      </w:r>
+      <w:r>
+        <w:t xml:space="preserve"> to create illustrations for all the map locations and still complete the program to an acceptable level.</w:t>
+      </w:r>
+      <w:r>
+        <w:t xml:space="preserve"> However, I will be incorporating a feature inspired by this which is the map. The player will have a map in the top corner of their screen, drawn with ASCII characters, showing them and the areas they have already explored.</w:t>
+      </w:r>
+      <w:r>
+        <w:t xml:space="preserve"> While not being as effective as the illustrations at </w:t>
+      </w:r>
+      <w:r>
+        <w:t>engaging the player, it will make it much easier to navigate the world as you won’t have to rely solely on memory.</w:t>
+      </w:r>
+    </w:p>
+    <w:p>
+      <w:pPr>
+        <w:pStyle w:val="Heading4"/>
+      </w:pPr>
+      <w:r>
+        <w:t>Real</w:t>
+      </w:r>
+      <w:r>
+        <w:t xml:space="preserve"> Time Gameplay</w:t>
+      </w:r>
+    </w:p>
+    <w:p>
+      <w:r>
+        <w:t>Unlike other text-based adventure games of the time, The Hobbit utilised a real time system</w:t>
+      </w:r>
+      <w:r>
+        <w:t xml:space="preserve">, meaning that things were constantly happening in the background. For example, if a player took too long to enter a command, </w:t>
+      </w:r>
+      <w:r>
+        <w:t>events had the possibility to happen</w:t>
+      </w:r>
+      <w:r>
+        <w:t xml:space="preserve"> such as “Thorin sits down and starts singing about gold”.</w:t>
+      </w:r>
+      <w:r>
+        <w:t xml:space="preserve"> </w:t>
+      </w:r>
+      <w:proofErr w:type="gramStart"/>
+      <w:r>
+        <w:t>This kept players</w:t>
+      </w:r>
+      <w:proofErr w:type="gramEnd"/>
+      <w:r>
+        <w:t xml:space="preserve"> engaged, as they could not simply leave the game at any point, they had to type a command to pause it.</w:t>
+      </w:r>
+      <w:r>
+        <w:t xml:space="preserve"> It also </w:t>
+      </w:r>
+      <w:r>
+        <w:t>allowed the player to feel as if they were within the game as it was not all controlled by them.</w:t>
+      </w:r>
+    </w:p>
+    <w:p>
+      <w:r>
+        <w:t xml:space="preserve">I will not be incorporating this feature into my game, as I believe it is beyond my capabilities to </w:t>
+      </w:r>
+      <w:r>
+        <w:t>program this system and still complete the program to an acc</w:t>
+      </w:r>
       <w:r>
         <w:lastRenderedPageBreak/>
-        <w:t>Features</w:t>
-      </w:r>
-    </w:p>
-    <w:p>
-      <w:pPr>
-        <w:pStyle w:val="Heading4"/>
-      </w:pPr>
-      <w:r>
-        <w:t>Illustrations</w:t>
-      </w:r>
-    </w:p>
-    <w:p>
-      <w:r>
-        <w:t xml:space="preserve">The Hobbit displays pictures for </w:t>
-      </w:r>
-      <w:proofErr w:type="gramStart"/>
-      <w:r>
-        <w:t>the vast majority of</w:t>
-      </w:r>
-      <w:proofErr w:type="gramEnd"/>
-      <w:r>
-        <w:t xml:space="preserve"> locations the player can be. This gives the player a much more detailed story to follow, feeling as if they are </w:t>
-      </w:r>
-      <w:proofErr w:type="gramStart"/>
-      <w:r>
-        <w:t>actually in</w:t>
-      </w:r>
-      <w:proofErr w:type="gramEnd"/>
-      <w:r>
-        <w:t xml:space="preserve"> the world itself</w:t>
-      </w:r>
-      <w:r>
-        <w:t>. On the disk version of the game, it used detailed illustrations, but on the home computer versions, it used simple outlines that were filled by a solid colour, to save space.</w:t>
-      </w:r>
-    </w:p>
-    <w:p>
-      <w:r>
-        <w:t>While I would very much like to incorporate this feature, I will not be able to as I believe it is beyond my capabilities</w:t>
-      </w:r>
-      <w:r>
-        <w:t xml:space="preserve"> to create illustrations for all the map locations and still complete the program to an acceptable level.</w:t>
-      </w:r>
-      <w:r>
-        <w:t xml:space="preserve"> However, I will be incorporating a feature inspired by this which is the map. The player will have a map in the top corner of their screen, drawn with ASCII characters, showing them and the areas they have already explored.</w:t>
-      </w:r>
-      <w:r>
-        <w:t xml:space="preserve"> While not being as effective as the illustrations at </w:t>
-      </w:r>
-      <w:r>
-        <w:t>engaging the player, it will make it much easier to navigate the world as you won’t have to rely solely on memory.</w:t>
-      </w:r>
-    </w:p>
-    <w:p>
-      <w:pPr>
-        <w:pStyle w:val="Heading4"/>
-      </w:pPr>
-      <w:r>
-        <w:t>Real</w:t>
-      </w:r>
-      <w:r>
-        <w:t xml:space="preserve"> Time Gameplay</w:t>
-      </w:r>
-    </w:p>
-    <w:p>
-      <w:r>
-        <w:t>Unlike other text-based adventure games of the time, The Hobbit utilised a real time system</w:t>
-      </w:r>
-      <w:r>
-        <w:t xml:space="preserve">, meaning that things were constantly happening in the background. For example, if a player took too long to enter a command, </w:t>
-      </w:r>
-      <w:r>
-        <w:t>events had the possibility to happen</w:t>
-      </w:r>
-      <w:r>
-        <w:t xml:space="preserve"> such as “Thorin sits down and starts singing about gold”.</w:t>
-      </w:r>
-      <w:r>
-        <w:t xml:space="preserve"> </w:t>
-      </w:r>
-      <w:proofErr w:type="gramStart"/>
-      <w:r>
-        <w:t>This kept players</w:t>
-      </w:r>
-      <w:proofErr w:type="gramEnd"/>
-      <w:r>
-        <w:t xml:space="preserve"> engaged, as they could not simply leave the game at any point, they had to type a command to pause it.</w:t>
-      </w:r>
-      <w:r>
-        <w:t xml:space="preserve"> It also </w:t>
-      </w:r>
-      <w:r>
-        <w:t>allowed the player to feel as if they were within the game as it was not all controlled by them.</w:t>
-      </w:r>
-    </w:p>
-    <w:p>
-      <w:r>
-        <w:t xml:space="preserve">I will not be incorporating this feature into my game, as I believe it is beyond my capabilities to </w:t>
-      </w:r>
-      <w:r>
-        <w:t xml:space="preserve">program this system and still complete the program to an acceptable level. I also think that, while it is an excellent feature, it is not </w:t>
+        <w:t xml:space="preserve">eptable level. I also think that, while it is an excellent feature, it is not </w:t>
       </w:r>
       <w:r>
         <w:t>needed for my game as it will still be very fun and engaging without it.</w:t>
@@ -1986,13 +3804,13 @@
       <w:pPr>
         <w:pStyle w:val="Heading2"/>
       </w:pPr>
-      <w:bookmarkStart w:id="16" w:name="_Pokémon_Red/Blue/Yellow_(1999)"/>
-      <w:bookmarkEnd w:id="16"/>
+      <w:bookmarkStart w:id="36" w:name="_Pokémon_Red/Blue/Yellow_(1999)"/>
+      <w:bookmarkStart w:id="37" w:name="_Toc171773426"/>
+      <w:bookmarkEnd w:id="36"/>
       <w:r>
         <w:rPr>
           <w:noProof/>
         </w:rPr>
-        <w:lastRenderedPageBreak/>
         <w:drawing>
           <wp:anchor distT="0" distB="0" distL="114300" distR="114300" simplePos="0" relativeHeight="251659264" behindDoc="0" locked="0" layoutInCell="1" allowOverlap="1" wp14:anchorId="766A36AA" wp14:editId="668CC001">
             <wp:simplePos x="0" y="0"/>
@@ -2069,6 +3887,7 @@
       <w:r>
         <w:t xml:space="preserve"> (1999)</w:t>
       </w:r>
+      <w:bookmarkEnd w:id="37"/>
     </w:p>
     <w:p>
       <w:r>
@@ -2121,9 +3940,11 @@
       <w:pPr>
         <w:pStyle w:val="Heading3"/>
       </w:pPr>
+      <w:bookmarkStart w:id="38" w:name="_Toc171773427"/>
       <w:r>
         <w:t>Features</w:t>
       </w:r>
+      <w:bookmarkEnd w:id="38"/>
     </w:p>
     <w:p>
       <w:pPr>
@@ -2141,7 +3962,11 @@
         <w:t xml:space="preserve"> general</w:t>
       </w:r>
       <w:r>
-        <w:t xml:space="preserve"> gameplay of Pokémon is not </w:t>
+        <w:t xml:space="preserve"> </w:t>
+      </w:r>
+      <w:r>
+        <w:lastRenderedPageBreak/>
+        <w:t xml:space="preserve">gameplay of Pokémon is not </w:t>
       </w:r>
       <w:r>
         <w:t>something I will be incorporating as it’s very different from a text adventure’s, the combat system</w:t>
@@ -2229,11 +4054,7 @@
         <w:t xml:space="preserve">as it is extremely user-friendly, showing them all the available options, as well as their health and the opponents health. It also </w:t>
       </w:r>
       <w:r>
-        <w:t xml:space="preserve">allows the player to see the opponent they are </w:t>
-      </w:r>
-      <w:r>
-        <w:lastRenderedPageBreak/>
-        <w:t xml:space="preserve">seeing instead of just reading a name or description. This can make it easier to convey </w:t>
+        <w:t xml:space="preserve">allows the player to see the opponent they are seeing instead of just reading a name or description. This can make it easier to convey </w:t>
       </w:r>
       <w:r>
         <w:t xml:space="preserve">the opponent – whether they are a cute Pokémon they should take pity on, or a </w:t>
@@ -2271,20 +4092,23 @@
       <w:pPr>
         <w:pStyle w:val="Heading1"/>
       </w:pPr>
-      <w:bookmarkStart w:id="17" w:name="_Limitations"/>
-      <w:bookmarkEnd w:id="17"/>
-      <w:r>
-        <w:lastRenderedPageBreak/>
+      <w:bookmarkStart w:id="39" w:name="_Limitations"/>
+      <w:bookmarkStart w:id="40" w:name="_Toc171773428"/>
+      <w:bookmarkEnd w:id="39"/>
+      <w:r>
         <w:t>Limitations</w:t>
       </w:r>
+      <w:bookmarkEnd w:id="40"/>
     </w:p>
     <w:p>
       <w:pPr>
         <w:pStyle w:val="Heading2"/>
       </w:pPr>
+      <w:bookmarkStart w:id="41" w:name="_Toc171773429"/>
       <w:r>
         <w:t>Simple Commands</w:t>
       </w:r>
+      <w:bookmarkEnd w:id="41"/>
     </w:p>
     <w:p>
       <w:r>
@@ -2313,9 +4137,11 @@
       <w:pPr>
         <w:pStyle w:val="Heading2"/>
       </w:pPr>
+      <w:bookmarkStart w:id="42" w:name="_Toc171773430"/>
       <w:r>
         <w:t>Simple GUI</w:t>
       </w:r>
+      <w:bookmarkEnd w:id="42"/>
     </w:p>
     <w:p>
       <w:r>
@@ -2367,7 +4193,7 @@
 </file>
 
 <file path=word/numbering.xml><?xml version="1.0" encoding="utf-8"?>
-<w:numbering xmlns:wpc="http://schemas.microsoft.com/office/word/2010/wordprocessingCanvas" xmlns:cx="http://schemas.microsoft.com/office/drawing/2014/chartex" xmlns:cx1="http://schemas.microsoft.com/office/drawing/2015/9/8/chartex" xmlns:cx2="http://schemas.microsoft.com/office/drawing/2015/10/21/chartex" xmlns:cx3="http://schemas.microsoft.com/office/drawing/2016/5/9/chartex" xmlns:cx4="http://schemas.microsoft.com/office/drawing/2016/5/10/chartex" xmlns:cx5="http://schemas.microsoft.com/office/drawing/2016/5/11/chartex" xmlns:cx6="http://schemas.microsoft.com/office/drawing/2016/5/12/chartex" xmlns:cx7="http://schemas.microsoft.com/office/drawing/2016/5/13/chartex" xmlns:cx8="http://schemas.microsoft.com/office/drawing/2016/5/14/chartex" xmlns:mc="http://schemas.openxmlformats.org/markup-compatibility/2006" xmlns:aink="http://schemas.microsoft.com/office/drawing/2016/ink" xmlns:am3d="http://schemas.microsoft.com/office/drawing/2017/model3d" xmlns:o="urn:schemas-microsoft-com:office:office" xmlns:oel="http://schemas.microsoft.com/office/2019/extlst" xmlns:r="http://schemas.openxmlformats.org/officeDocument/2006/relationships" xmlns:m="http://schemas.openxmlformats.org/officeDocument/2006/math" xmlns:v="urn:schemas-microsoft-com:vml" xmlns:wp14="http://schemas.microsoft.com/office/word/2010/wordprocessingDrawing" xmlns:wp="http://schemas.openxmlformats.org/drawingml/2006/wordprocessingDrawing" xmlns:w10="urn:schemas-microsoft-com:office:word" xmlns:w="http://schemas.openxmlformats.org/wordprocessingml/2006/main" xmlns:w14="http://schemas.microsoft.com/office/word/2010/wordml" xmlns:w15="http://schemas.microsoft.com/office/word/2012/wordml" xmlns:w16cex="http://schemas.microsoft.com/office/word/2018/wordml/cex" xmlns:w16cid="http://schemas.microsoft.com/office/word/2016/wordml/cid" xmlns:w16="http://schemas.microsoft.com/office/word/2018/wordml" xmlns:w16sdtdh="http://schemas.microsoft.com/office/word/2020/wordml/sdtdatahash" xmlns:w16se="http://schemas.microsoft.com/office/word/2015/wordml/symex" xmlns:wpg="http://schemas.microsoft.com/office/word/2010/wordprocessingGroup" xmlns:wpi="http://schemas.microsoft.com/office/word/2010/wordprocessingInk" xmlns:wne="http://schemas.microsoft.com/office/word/2006/wordml" xmlns:wps="http://schemas.microsoft.com/office/word/2010/wordprocessingShape" mc:Ignorable="w14 w15 w16se w16cid w16 w16cex w16sdtdh wp14">
+<w:numbering xmlns:wpc="http://schemas.microsoft.com/office/word/2010/wordprocessingCanvas" xmlns:cx="http://schemas.microsoft.com/office/drawing/2014/chartex" xmlns:cx1="http://schemas.microsoft.com/office/drawing/2015/9/8/chartex" xmlns:cx2="http://schemas.microsoft.com/office/drawing/2015/10/21/chartex" xmlns:cx3="http://schemas.microsoft.com/office/drawing/2016/5/9/chartex" xmlns:cx4="http://schemas.microsoft.com/office/drawing/2016/5/10/chartex" xmlns:cx5="http://schemas.microsoft.com/office/drawing/2016/5/11/chartex" xmlns:cx6="http://schemas.microsoft.com/office/drawing/2016/5/12/chartex" xmlns:cx7="http://schemas.microsoft.com/office/drawing/2016/5/13/chartex" xmlns:cx8="http://schemas.microsoft.com/office/drawing/2016/5/14/chartex" xmlns:mc="http://schemas.openxmlformats.org/markup-compatibility/2006" xmlns:aink="http://schemas.microsoft.com/office/drawing/2016/ink" xmlns:am3d="http://schemas.microsoft.com/office/drawing/2017/model3d" xmlns:o="urn:schemas-microsoft-com:office:office" xmlns:oel="http://schemas.microsoft.com/office/2019/extlst" xmlns:r="http://schemas.openxmlformats.org/officeDocument/2006/relationships" xmlns:m="http://schemas.openxmlformats.org/officeDocument/2006/math" xmlns:v="urn:schemas-microsoft-com:vml" xmlns:wp14="http://schemas.microsoft.com/office/word/2010/wordprocessingDrawing" xmlns:wp="http://schemas.openxmlformats.org/drawingml/2006/wordprocessingDrawing" xmlns:w10="urn:schemas-microsoft-com:office:word" xmlns:w="http://schemas.openxmlformats.org/wordprocessingml/2006/main" xmlns:w14="http://schemas.microsoft.com/office/word/2010/wordml" xmlns:w15="http://schemas.microsoft.com/office/word/2012/wordml" xmlns:w16cex="http://schemas.microsoft.com/office/word/2018/wordml/cex" xmlns:w16cid="http://schemas.microsoft.com/office/word/2016/wordml/cid" xmlns:w16="http://schemas.microsoft.com/office/word/2018/wordml" xmlns:w16du="http://schemas.microsoft.com/office/word/2023/wordml/word16du" xmlns:w16sdtdh="http://schemas.microsoft.com/office/word/2020/wordml/sdtdatahash" xmlns:w16se="http://schemas.microsoft.com/office/word/2015/wordml/symex" xmlns:wpg="http://schemas.microsoft.com/office/word/2010/wordprocessingGroup" xmlns:wpi="http://schemas.microsoft.com/office/word/2010/wordprocessingInk" xmlns:wne="http://schemas.microsoft.com/office/word/2006/wordml" xmlns:wps="http://schemas.microsoft.com/office/word/2010/wordprocessingShape" mc:Ignorable="w14 w15 w16se w16cid w16 w16cex w16sdtdh w16du wp14">
   <w:abstractNum w:abstractNumId="0" w15:restartNumberingAfterBreak="0">
     <w:nsid w:val="173F73CD"/>
     <w:multiLevelType w:val="hybridMultilevel"/>
@@ -3182,7 +5008,7 @@
 </file>
 
 <file path=word/styles.xml><?xml version="1.0" encoding="utf-8"?>
-<w:styles xmlns:mc="http://schemas.openxmlformats.org/markup-compatibility/2006" xmlns:r="http://schemas.openxmlformats.org/officeDocument/2006/relationships" xmlns:w="http://schemas.openxmlformats.org/wordprocessingml/2006/main" xmlns:w14="http://schemas.microsoft.com/office/word/2010/wordml" xmlns:w15="http://schemas.microsoft.com/office/word/2012/wordml" xmlns:w16cex="http://schemas.microsoft.com/office/word/2018/wordml/cex" xmlns:w16cid="http://schemas.microsoft.com/office/word/2016/wordml/cid" xmlns:w16="http://schemas.microsoft.com/office/word/2018/wordml" xmlns:w16sdtdh="http://schemas.microsoft.com/office/word/2020/wordml/sdtdatahash" xmlns:w16se="http://schemas.microsoft.com/office/word/2015/wordml/symex" mc:Ignorable="w14 w15 w16se w16cid w16 w16cex w16sdtdh">
+<w:styles xmlns:mc="http://schemas.openxmlformats.org/markup-compatibility/2006" xmlns:r="http://schemas.openxmlformats.org/officeDocument/2006/relationships" xmlns:w="http://schemas.openxmlformats.org/wordprocessingml/2006/main" xmlns:w14="http://schemas.microsoft.com/office/word/2010/wordml" xmlns:w15="http://schemas.microsoft.com/office/word/2012/wordml" xmlns:w16cex="http://schemas.microsoft.com/office/word/2018/wordml/cex" xmlns:w16cid="http://schemas.microsoft.com/office/word/2016/wordml/cid" xmlns:w16="http://schemas.microsoft.com/office/word/2018/wordml" xmlns:w16du="http://schemas.microsoft.com/office/word/2023/wordml/word16du" xmlns:w16sdtdh="http://schemas.microsoft.com/office/word/2020/wordml/sdtdatahash" xmlns:w16se="http://schemas.microsoft.com/office/word/2015/wordml/symex" mc:Ignorable="w14 w15 w16se w16cid w16 w16cex w16sdtdh w16du">
   <w:docDefaults>
     <w:rPrDefault>
       <w:rPr>
@@ -4164,6 +5990,200 @@
       <w:u w:val="single"/>
     </w:rPr>
   </w:style>
+  <w:style w:type="paragraph" w:styleId="TOCHeading">
+    <w:name w:val="TOC Heading"/>
+    <w:basedOn w:val="Heading1"/>
+    <w:next w:val="Normal"/>
+    <w:uiPriority w:val="39"/>
+    <w:unhideWhenUsed/>
+    <w:qFormat/>
+    <w:rsid w:val="008E5328"/>
+    <w:pPr>
+      <w:spacing w:before="480" w:after="0" w:line="276" w:lineRule="auto"/>
+      <w:outlineLvl w:val="9"/>
+    </w:pPr>
+    <w:rPr>
+      <w:rFonts w:asciiTheme="majorHAnsi" w:hAnsiTheme="majorHAnsi"/>
+      <w:b/>
+      <w:bCs/>
+      <w:kern w:val="0"/>
+      <w:sz w:val="28"/>
+      <w:szCs w:val="28"/>
+      <w:lang w:val="en-US"/>
+      <w14:ligatures w14:val="none"/>
+    </w:rPr>
+  </w:style>
+  <w:style w:type="paragraph" w:styleId="TOC1">
+    <w:name w:val="toc 1"/>
+    <w:basedOn w:val="Normal"/>
+    <w:next w:val="Normal"/>
+    <w:autoRedefine/>
+    <w:uiPriority w:val="39"/>
+    <w:unhideWhenUsed/>
+    <w:rsid w:val="008E5328"/>
+    <w:pPr>
+      <w:spacing w:before="120" w:after="0"/>
+    </w:pPr>
+    <w:rPr>
+      <w:rFonts w:asciiTheme="minorHAnsi" w:hAnsiTheme="minorHAnsi"/>
+      <w:b/>
+      <w:bCs/>
+      <w:i/>
+      <w:iCs/>
+      <w:sz w:val="24"/>
+      <w:szCs w:val="24"/>
+    </w:rPr>
+  </w:style>
+  <w:style w:type="paragraph" w:styleId="TOC2">
+    <w:name w:val="toc 2"/>
+    <w:basedOn w:val="Normal"/>
+    <w:next w:val="Normal"/>
+    <w:autoRedefine/>
+    <w:uiPriority w:val="39"/>
+    <w:unhideWhenUsed/>
+    <w:rsid w:val="008E5328"/>
+    <w:pPr>
+      <w:spacing w:before="120" w:after="0"/>
+      <w:ind w:left="220"/>
+    </w:pPr>
+    <w:rPr>
+      <w:rFonts w:asciiTheme="minorHAnsi" w:hAnsiTheme="minorHAnsi"/>
+      <w:b/>
+      <w:bCs/>
+    </w:rPr>
+  </w:style>
+  <w:style w:type="paragraph" w:styleId="TOC3">
+    <w:name w:val="toc 3"/>
+    <w:basedOn w:val="Normal"/>
+    <w:next w:val="Normal"/>
+    <w:autoRedefine/>
+    <w:uiPriority w:val="39"/>
+    <w:unhideWhenUsed/>
+    <w:rsid w:val="008E5328"/>
+    <w:pPr>
+      <w:spacing w:after="0"/>
+      <w:ind w:left="440"/>
+    </w:pPr>
+    <w:rPr>
+      <w:rFonts w:asciiTheme="minorHAnsi" w:hAnsiTheme="minorHAnsi"/>
+      <w:sz w:val="20"/>
+      <w:szCs w:val="20"/>
+    </w:rPr>
+  </w:style>
+  <w:style w:type="paragraph" w:styleId="TOC4">
+    <w:name w:val="toc 4"/>
+    <w:basedOn w:val="Normal"/>
+    <w:next w:val="Normal"/>
+    <w:autoRedefine/>
+    <w:uiPriority w:val="39"/>
+    <w:semiHidden/>
+    <w:unhideWhenUsed/>
+    <w:rsid w:val="008E5328"/>
+    <w:pPr>
+      <w:spacing w:after="0"/>
+      <w:ind w:left="660"/>
+    </w:pPr>
+    <w:rPr>
+      <w:rFonts w:asciiTheme="minorHAnsi" w:hAnsiTheme="minorHAnsi"/>
+      <w:sz w:val="20"/>
+      <w:szCs w:val="20"/>
+    </w:rPr>
+  </w:style>
+  <w:style w:type="paragraph" w:styleId="TOC5">
+    <w:name w:val="toc 5"/>
+    <w:basedOn w:val="Normal"/>
+    <w:next w:val="Normal"/>
+    <w:autoRedefine/>
+    <w:uiPriority w:val="39"/>
+    <w:semiHidden/>
+    <w:unhideWhenUsed/>
+    <w:rsid w:val="008E5328"/>
+    <w:pPr>
+      <w:spacing w:after="0"/>
+      <w:ind w:left="880"/>
+    </w:pPr>
+    <w:rPr>
+      <w:rFonts w:asciiTheme="minorHAnsi" w:hAnsiTheme="minorHAnsi"/>
+      <w:sz w:val="20"/>
+      <w:szCs w:val="20"/>
+    </w:rPr>
+  </w:style>
+  <w:style w:type="paragraph" w:styleId="TOC6">
+    <w:name w:val="toc 6"/>
+    <w:basedOn w:val="Normal"/>
+    <w:next w:val="Normal"/>
+    <w:autoRedefine/>
+    <w:uiPriority w:val="39"/>
+    <w:semiHidden/>
+    <w:unhideWhenUsed/>
+    <w:rsid w:val="008E5328"/>
+    <w:pPr>
+      <w:spacing w:after="0"/>
+      <w:ind w:left="1100"/>
+    </w:pPr>
+    <w:rPr>
+      <w:rFonts w:asciiTheme="minorHAnsi" w:hAnsiTheme="minorHAnsi"/>
+      <w:sz w:val="20"/>
+      <w:szCs w:val="20"/>
+    </w:rPr>
+  </w:style>
+  <w:style w:type="paragraph" w:styleId="TOC7">
+    <w:name w:val="toc 7"/>
+    <w:basedOn w:val="Normal"/>
+    <w:next w:val="Normal"/>
+    <w:autoRedefine/>
+    <w:uiPriority w:val="39"/>
+    <w:semiHidden/>
+    <w:unhideWhenUsed/>
+    <w:rsid w:val="008E5328"/>
+    <w:pPr>
+      <w:spacing w:after="0"/>
+      <w:ind w:left="1320"/>
+    </w:pPr>
+    <w:rPr>
+      <w:rFonts w:asciiTheme="minorHAnsi" w:hAnsiTheme="minorHAnsi"/>
+      <w:sz w:val="20"/>
+      <w:szCs w:val="20"/>
+    </w:rPr>
+  </w:style>
+  <w:style w:type="paragraph" w:styleId="TOC8">
+    <w:name w:val="toc 8"/>
+    <w:basedOn w:val="Normal"/>
+    <w:next w:val="Normal"/>
+    <w:autoRedefine/>
+    <w:uiPriority w:val="39"/>
+    <w:semiHidden/>
+    <w:unhideWhenUsed/>
+    <w:rsid w:val="008E5328"/>
+    <w:pPr>
+      <w:spacing w:after="0"/>
+      <w:ind w:left="1540"/>
+    </w:pPr>
+    <w:rPr>
+      <w:rFonts w:asciiTheme="minorHAnsi" w:hAnsiTheme="minorHAnsi"/>
+      <w:sz w:val="20"/>
+      <w:szCs w:val="20"/>
+    </w:rPr>
+  </w:style>
+  <w:style w:type="paragraph" w:styleId="TOC9">
+    <w:name w:val="toc 9"/>
+    <w:basedOn w:val="Normal"/>
+    <w:next w:val="Normal"/>
+    <w:autoRedefine/>
+    <w:uiPriority w:val="39"/>
+    <w:semiHidden/>
+    <w:unhideWhenUsed/>
+    <w:rsid w:val="008E5328"/>
+    <w:pPr>
+      <w:spacing w:after="0"/>
+      <w:ind w:left="1760"/>
+    </w:pPr>
+    <w:rPr>
+      <w:rFonts w:asciiTheme="minorHAnsi" w:hAnsiTheme="minorHAnsi"/>
+      <w:sz w:val="20"/>
+      <w:szCs w:val="20"/>
+    </w:rPr>
+  </w:style>
 </w:styles>
 </file>
 

</xml_diff>

<commit_message>
Add page number footer to Proposal
</commit_message>
<xml_diff>
--- a/NEA Proposal.docx
+++ b/NEA Proposal.docx
@@ -12,6 +12,17 @@
     </w:p>
     <w:sdt>
       <w:sdtPr>
+        <w:rPr>
+          <w:rFonts w:ascii="InputMono" w:eastAsiaTheme="minorHAnsi" w:hAnsi="InputMono" w:cstheme="minorBidi"/>
+          <w:b w:val="0"/>
+          <w:bCs w:val="0"/>
+          <w:color w:val="auto"/>
+          <w:kern w:val="2"/>
+          <w:sz w:val="22"/>
+          <w:szCs w:val="22"/>
+          <w:lang w:val="en-GB"/>
+          <w14:ligatures w14:val="standardContextual"/>
+        </w:rPr>
         <w:id w:val="-2031477893"/>
         <w:docPartObj>
           <w:docPartGallery w:val="Table of Contents"/>
@@ -20,14 +31,7 @@
       </w:sdtPr>
       <w:sdtEndPr>
         <w:rPr>
-          <w:rFonts w:ascii="InputMono" w:eastAsiaTheme="minorHAnsi" w:hAnsi="InputMono" w:cstheme="minorBidi"/>
           <w:noProof/>
-          <w:color w:val="auto"/>
-          <w:kern w:val="2"/>
-          <w:sz w:val="22"/>
-          <w:szCs w:val="22"/>
-          <w:lang w:val="en-GB"/>
-          <w14:ligatures w14:val="standardContextual"/>
         </w:rPr>
       </w:sdtEndPr>
       <w:sdtContent>
@@ -2393,7 +2397,7 @@
                     <pic:cNvPicPr/>
                   </pic:nvPicPr>
                   <pic:blipFill>
-                    <a:blip r:embed="rId6"/>
+                    <a:blip r:embed="rId8"/>
                     <a:stretch>
                       <a:fillRect/>
                     </a:stretch>
@@ -2496,6 +2500,7 @@
     </w:p>
     <w:p>
       <w:r>
+        <w:lastRenderedPageBreak/>
         <w:br w:type="page"/>
       </w:r>
     </w:p>
@@ -3203,7 +3208,7 @@
                     </pic:cNvPicPr>
                   </pic:nvPicPr>
                   <pic:blipFill>
-                    <a:blip r:embed="rId7">
+                    <a:blip r:embed="rId9">
                       <a:extLst>
                         <a:ext uri="{28A0092B-C50C-407E-A947-70E740481C1C}">
                           <a14:useLocalDpi xmlns:a14="http://schemas.microsoft.com/office/drawing/2010/main" val="0"/>
@@ -3386,11 +3391,7 @@
     </w:p>
     <w:p>
       <w:r>
-        <w:t>I will be incorporating this feature into my game, as I like the aesthetics of a classic command</w:t>
-      </w:r>
-      <w:r>
-        <w:lastRenderedPageBreak/>
-        <w:t xml:space="preserve"> line interface, and I believe it could attract lots of older players towards my game</w:t>
+        <w:t>I will be incorporating this feature into my game, as I like the aesthetics of a classic command line interface, and I believe it could attract lots of older players towards my game</w:t>
       </w:r>
       <w:r>
         <w:t xml:space="preserve"> due to their nostalgia for it. In addition to this, I </w:t>
@@ -3515,7 +3516,7 @@
                     </pic:cNvPicPr>
                   </pic:nvPicPr>
                   <pic:blipFill>
-                    <a:blip r:embed="rId8">
+                    <a:blip r:embed="rId10">
                       <a:extLst>
                         <a:ext uri="{28A0092B-C50C-407E-A947-70E740481C1C}">
                           <a14:useLocalDpi xmlns:a14="http://schemas.microsoft.com/office/drawing/2010/main" val="0"/>
@@ -3578,7 +3579,7 @@
                     </pic:cNvPicPr>
                   </pic:nvPicPr>
                   <pic:blipFill>
-                    <a:blip r:embed="rId9">
+                    <a:blip r:embed="rId11">
                       <a:extLst>
                         <a:ext uri="{28A0092B-C50C-407E-A947-70E740481C1C}">
                           <a14:useLocalDpi xmlns:a14="http://schemas.microsoft.com/office/drawing/2010/main" val="0"/>
@@ -3655,36 +3656,33 @@
         <w:t xml:space="preserve">In addition to this, it also used a very complex </w:t>
       </w:r>
       <w:r>
-        <w:t xml:space="preserve">parser, </w:t>
-      </w:r>
+        <w:t xml:space="preserve">parser, using a subset of English called </w:t>
+      </w:r>
+      <w:proofErr w:type="spellStart"/>
+      <w:r>
+        <w:t>Inglish</w:t>
+      </w:r>
+      <w:proofErr w:type="spellEnd"/>
+      <w:r>
+        <w:t>. This allowed players to type phrases such as “Ask Gandalf about the curious map</w:t>
+      </w:r>
+      <w:r>
+        <w:t xml:space="preserve"> then take the sword and kill the troll with it</w:t>
+      </w:r>
+      <w:r>
+        <w:t>”</w:t>
+      </w:r>
+      <w:r>
+        <w:t>. This made the game very appealing to players as it was so much easier than having to follow a rigid structure like other games.</w:t>
+      </w:r>
+    </w:p>
+    <w:p>
+      <w:pPr>
+        <w:pStyle w:val="Heading3"/>
+      </w:pPr>
+      <w:bookmarkStart w:id="35" w:name="_Toc171773425"/>
       <w:r>
         <w:lastRenderedPageBreak/>
-        <w:t xml:space="preserve">using a subset of English called </w:t>
-      </w:r>
-      <w:proofErr w:type="spellStart"/>
-      <w:r>
-        <w:t>Inglish</w:t>
-      </w:r>
-      <w:proofErr w:type="spellEnd"/>
-      <w:r>
-        <w:t>. This allowed players to type phrases such as “Ask Gandalf about the curious map</w:t>
-      </w:r>
-      <w:r>
-        <w:t xml:space="preserve"> then take the sword and kill the troll with it</w:t>
-      </w:r>
-      <w:r>
-        <w:t>”</w:t>
-      </w:r>
-      <w:r>
-        <w:t>. This made the game very appealing to players as it was so much easier than having to follow a rigid structure like other games.</w:t>
-      </w:r>
-    </w:p>
-    <w:p>
-      <w:pPr>
-        <w:pStyle w:val="Heading3"/>
-      </w:pPr>
-      <w:bookmarkStart w:id="35" w:name="_Toc171773425"/>
-      <w:r>
         <w:t>Features</w:t>
       </w:r>
       <w:bookmarkEnd w:id="35"/>
@@ -3785,11 +3783,7 @@
         <w:t xml:space="preserve">I will not be incorporating this feature into my game, as I believe it is beyond my capabilities to </w:t>
       </w:r>
       <w:r>
-        <w:t>program this system and still complete the program to an acc</w:t>
-      </w:r>
-      <w:r>
-        <w:lastRenderedPageBreak/>
-        <w:t xml:space="preserve">eptable level. I also think that, while it is an excellent feature, it is not </w:t>
+        <w:t xml:space="preserve">program this system and still complete the program to an acceptable level. I also think that, while it is an excellent feature, it is not </w:t>
       </w:r>
       <w:r>
         <w:t>needed for my game as it will still be very fun and engaging without it.</w:t>
@@ -3811,6 +3805,7 @@
         <w:rPr>
           <w:noProof/>
         </w:rPr>
+        <w:lastRenderedPageBreak/>
         <w:drawing>
           <wp:anchor distT="0" distB="0" distL="114300" distR="114300" simplePos="0" relativeHeight="251659264" behindDoc="0" locked="0" layoutInCell="1" allowOverlap="1" wp14:anchorId="766A36AA" wp14:editId="668CC001">
             <wp:simplePos x="0" y="0"/>
@@ -3837,7 +3832,7 @@
                     </pic:cNvPicPr>
                   </pic:nvPicPr>
                   <pic:blipFill rotWithShape="1">
-                    <a:blip r:embed="rId10">
+                    <a:blip r:embed="rId12">
                       <a:grayscl/>
                       <a:extLst>
                         <a:ext uri="{28A0092B-C50C-407E-A947-70E740481C1C}">
@@ -3962,99 +3957,99 @@
         <w:t xml:space="preserve"> general</w:t>
       </w:r>
       <w:r>
-        <w:t xml:space="preserve"> </w:t>
+        <w:t xml:space="preserve"> gameplay of Pokémon is not </w:t>
+      </w:r>
+      <w:r>
+        <w:t>something I will be incorporating as it’s very different from a text adventure’s, the combat system</w:t>
+      </w:r>
+      <w:r>
+        <w:t xml:space="preserve"> it similar</w:t>
+      </w:r>
+      <w:r>
+        <w:t xml:space="preserve">. </w:t>
+      </w:r>
+      <w:r>
+        <w:t xml:space="preserve">The player is given a </w:t>
+      </w:r>
+      <w:r>
+        <w:t>list of options to pick from which each perform different actions. For example, it could be to attack the opponent, or perform a special move to give them more power on their next attack, etc.</w:t>
+      </w:r>
+      <w:r>
+        <w:t xml:space="preserve"> This is </w:t>
+      </w:r>
+      <w:proofErr w:type="gramStart"/>
+      <w:r>
+        <w:t>similar to</w:t>
+      </w:r>
+      <w:proofErr w:type="gramEnd"/>
+      <w:r>
+        <w:t xml:space="preserve"> a text adventure, except you are given the options instead of having to type them yourself</w:t>
+      </w:r>
+    </w:p>
+    <w:p>
+      <w:r>
+        <w:t xml:space="preserve">In addition to this, Pokémon uses a chance-based combat system. This means that, depending on </w:t>
+      </w:r>
+      <w:r>
+        <w:t xml:space="preserve">what random number is generated, the attack or defence will be more/less effective. These are both features that I would like to incorporate, as they make the game </w:t>
+      </w:r>
+      <w:r>
+        <w:t>more complex</w:t>
+      </w:r>
+      <w:r>
+        <w:t xml:space="preserve"> and prevent the player from becoming quickly bored – having to come up with different tactics </w:t>
+      </w:r>
+      <w:r>
+        <w:t>as they go.</w:t>
+      </w:r>
+      <w:r>
+        <w:t xml:space="preserve"> However, I will be adapting this feature by using </w:t>
+      </w:r>
+      <w:proofErr w:type="gramStart"/>
+      <w:r>
+        <w:t>a</w:t>
+      </w:r>
+      <w:proofErr w:type="gramEnd"/>
+      <w:r>
+        <w:t xml:space="preserve"> dice to </w:t>
+      </w:r>
+      <w:r>
+        <w:t>determine the random number, and this will be visible to the player. As well, the player will have to type in their actions instead of selecting them from a list</w:t>
+      </w:r>
+      <w:r>
+        <w:t>.</w:t>
+      </w:r>
+    </w:p>
+    <w:p>
+      <w:pPr>
+        <w:pStyle w:val="Heading4"/>
+      </w:pPr>
+      <w:r>
+        <w:t>Graphics</w:t>
+      </w:r>
+    </w:p>
+    <w:p>
+      <w:r>
+        <w:t>During battles, Pokémon</w:t>
+      </w:r>
+      <w:r>
+        <w:t xml:space="preserve"> displays a </w:t>
+      </w:r>
+      <w:r>
+        <w:t xml:space="preserve">standard battle screen. This screen </w:t>
+      </w:r>
+      <w:r>
+        <w:t xml:space="preserve">follows the same format every time, only showing different characters and options. This screen is useful to the player </w:t>
+      </w:r>
+      <w:r>
+        <w:t xml:space="preserve">as it is extremely user-friendly, showing them all the available options, as well as their health and the opponents health. It also </w:t>
+      </w:r>
+      <w:r>
+        <w:t xml:space="preserve">allows the player to see the opponent they are </w:t>
       </w:r>
       <w:r>
         <w:lastRenderedPageBreak/>
-        <w:t xml:space="preserve">gameplay of Pokémon is not </w:t>
-      </w:r>
-      <w:r>
-        <w:t>something I will be incorporating as it’s very different from a text adventure’s, the combat system</w:t>
-      </w:r>
-      <w:r>
-        <w:t xml:space="preserve"> it similar</w:t>
-      </w:r>
-      <w:r>
-        <w:t xml:space="preserve">. </w:t>
-      </w:r>
-      <w:r>
-        <w:t xml:space="preserve">The player is given a </w:t>
-      </w:r>
-      <w:r>
-        <w:t>list of options to pick from which each perform different actions. For example, it could be to attack the opponent, or perform a special move to give them more power on their next attack, etc.</w:t>
-      </w:r>
-      <w:r>
-        <w:t xml:space="preserve"> This is </w:t>
-      </w:r>
-      <w:proofErr w:type="gramStart"/>
-      <w:r>
-        <w:t>similar to</w:t>
-      </w:r>
-      <w:proofErr w:type="gramEnd"/>
-      <w:r>
-        <w:t xml:space="preserve"> a text adventure, except you are given the options instead of having to type them yourself</w:t>
-      </w:r>
-    </w:p>
-    <w:p>
-      <w:r>
-        <w:t xml:space="preserve">In addition to this, Pokémon uses a chance-based combat system. This means that, depending on </w:t>
-      </w:r>
-      <w:r>
-        <w:t xml:space="preserve">what random number is generated, the attack or defence will be more/less effective. These are both features that I would like to incorporate, as they make the game </w:t>
-      </w:r>
-      <w:r>
-        <w:t>more complex</w:t>
-      </w:r>
-      <w:r>
-        <w:t xml:space="preserve"> and prevent the player from becoming quickly bored – having to come up with different tactics </w:t>
-      </w:r>
-      <w:r>
-        <w:t>as they go.</w:t>
-      </w:r>
-      <w:r>
-        <w:t xml:space="preserve"> However, I will be adapting this feature by using </w:t>
-      </w:r>
-      <w:proofErr w:type="gramStart"/>
-      <w:r>
-        <w:t>a</w:t>
-      </w:r>
-      <w:proofErr w:type="gramEnd"/>
-      <w:r>
-        <w:t xml:space="preserve"> dice to </w:t>
-      </w:r>
-      <w:r>
-        <w:t>determine the random number, and this will be visible to the player. As well, the player will have to type in their actions instead of selecting them from a list</w:t>
-      </w:r>
-      <w:r>
-        <w:t>.</w:t>
-      </w:r>
-    </w:p>
-    <w:p>
-      <w:pPr>
-        <w:pStyle w:val="Heading4"/>
-      </w:pPr>
-      <w:r>
-        <w:t>Graphics</w:t>
-      </w:r>
-    </w:p>
-    <w:p>
-      <w:r>
-        <w:t>During battles, Pokémon</w:t>
-      </w:r>
-      <w:r>
-        <w:t xml:space="preserve"> displays a </w:t>
-      </w:r>
-      <w:r>
-        <w:t xml:space="preserve">standard battle screen. This screen </w:t>
-      </w:r>
-      <w:r>
-        <w:t xml:space="preserve">follows the same format every time, only showing different characters and options. This screen is useful to the player </w:t>
-      </w:r>
-      <w:r>
-        <w:t xml:space="preserve">as it is extremely user-friendly, showing them all the available options, as well as their health and the opponents health. It also </w:t>
-      </w:r>
-      <w:r>
-        <w:t xml:space="preserve">allows the player to see the opponent they are seeing instead of just reading a name or description. This can make it easier to convey </w:t>
+        <w:t xml:space="preserve">seeing instead of just reading a name or description. This can make it easier to convey </w:t>
       </w:r>
       <w:r>
         <w:t xml:space="preserve">the opponent – whether they are a cute Pokémon they should take pity on, or a </w:t>
@@ -4096,6 +4091,7 @@
       <w:bookmarkStart w:id="40" w:name="_Toc171773428"/>
       <w:bookmarkEnd w:id="39"/>
       <w:r>
+        <w:lastRenderedPageBreak/>
         <w:t>Limitations</w:t>
       </w:r>
       <w:bookmarkEnd w:id="40"/>
@@ -4183,6 +4179,7 @@
       </w:r>
     </w:p>
     <w:sectPr>
+      <w:footerReference w:type="default" r:id="rId13"/>
       <w:pgSz w:w="11906" w:h="16838"/>
       <w:pgMar w:top="1440" w:right="1440" w:bottom="1440" w:left="1440" w:header="708" w:footer="708" w:gutter="0"/>
       <w:cols w:space="708"/>
@@ -4190,6 +4187,246 @@
     </w:sectPr>
   </w:body>
 </w:document>
+</file>
+
+<file path=word/endnotes.xml><?xml version="1.0" encoding="utf-8"?>
+<w:endnotes xmlns:wpc="http://schemas.microsoft.com/office/word/2010/wordprocessingCanvas" xmlns:cx="http://schemas.microsoft.com/office/drawing/2014/chartex" xmlns:cx1="http://schemas.microsoft.com/office/drawing/2015/9/8/chartex" xmlns:cx2="http://schemas.microsoft.com/office/drawing/2015/10/21/chartex" xmlns:cx3="http://schemas.microsoft.com/office/drawing/2016/5/9/chartex" xmlns:cx4="http://schemas.microsoft.com/office/drawing/2016/5/10/chartex" xmlns:cx5="http://schemas.microsoft.com/office/drawing/2016/5/11/chartex" xmlns:cx6="http://schemas.microsoft.com/office/drawing/2016/5/12/chartex" xmlns:cx7="http://schemas.microsoft.com/office/drawing/2016/5/13/chartex" xmlns:cx8="http://schemas.microsoft.com/office/drawing/2016/5/14/chartex" xmlns:mc="http://schemas.openxmlformats.org/markup-compatibility/2006" xmlns:aink="http://schemas.microsoft.com/office/drawing/2016/ink" xmlns:am3d="http://schemas.microsoft.com/office/drawing/2017/model3d" xmlns:o="urn:schemas-microsoft-com:office:office" xmlns:oel="http://schemas.microsoft.com/office/2019/extlst" xmlns:r="http://schemas.openxmlformats.org/officeDocument/2006/relationships" xmlns:m="http://schemas.openxmlformats.org/officeDocument/2006/math" xmlns:v="urn:schemas-microsoft-com:vml" xmlns:wp14="http://schemas.microsoft.com/office/word/2010/wordprocessingDrawing" xmlns:wp="http://schemas.openxmlformats.org/drawingml/2006/wordprocessingDrawing" xmlns:w10="urn:schemas-microsoft-com:office:word" xmlns:w="http://schemas.openxmlformats.org/wordprocessingml/2006/main" xmlns:w14="http://schemas.microsoft.com/office/word/2010/wordml" xmlns:w15="http://schemas.microsoft.com/office/word/2012/wordml" xmlns:w16cex="http://schemas.microsoft.com/office/word/2018/wordml/cex" xmlns:w16cid="http://schemas.microsoft.com/office/word/2016/wordml/cid" xmlns:w16="http://schemas.microsoft.com/office/word/2018/wordml" xmlns:w16du="http://schemas.microsoft.com/office/word/2023/wordml/word16du" xmlns:w16sdtdh="http://schemas.microsoft.com/office/word/2020/wordml/sdtdatahash" xmlns:w16se="http://schemas.microsoft.com/office/word/2015/wordml/symex" xmlns:wpg="http://schemas.microsoft.com/office/word/2010/wordprocessingGroup" xmlns:wpi="http://schemas.microsoft.com/office/word/2010/wordprocessingInk" xmlns:wne="http://schemas.microsoft.com/office/word/2006/wordml" xmlns:wps="http://schemas.microsoft.com/office/word/2010/wordprocessingShape" mc:Ignorable="w14 w15 w16se w16cid w16 w16cex w16sdtdh w16du wp14">
+  <w:endnote w:type="separator" w:id="-1">
+    <w:p>
+      <w:pPr>
+        <w:spacing w:after="0" w:line="240" w:lineRule="auto"/>
+      </w:pPr>
+      <w:r>
+        <w:separator/>
+      </w:r>
+    </w:p>
+  </w:endnote>
+  <w:endnote w:type="continuationSeparator" w:id="0">
+    <w:p>
+      <w:pPr>
+        <w:spacing w:after="0" w:line="240" w:lineRule="auto"/>
+      </w:pPr>
+      <w:r>
+        <w:continuationSeparator/>
+      </w:r>
+    </w:p>
+  </w:endnote>
+</w:endnotes>
+</file>
+
+<file path=word/footer1.xml><?xml version="1.0" encoding="utf-8"?>
+<w:ftr xmlns:wpc="http://schemas.microsoft.com/office/word/2010/wordprocessingCanvas" xmlns:cx="http://schemas.microsoft.com/office/drawing/2014/chartex" xmlns:cx1="http://schemas.microsoft.com/office/drawing/2015/9/8/chartex" xmlns:cx2="http://schemas.microsoft.com/office/drawing/2015/10/21/chartex" xmlns:cx3="http://schemas.microsoft.com/office/drawing/2016/5/9/chartex" xmlns:cx4="http://schemas.microsoft.com/office/drawing/2016/5/10/chartex" xmlns:cx5="http://schemas.microsoft.com/office/drawing/2016/5/11/chartex" xmlns:cx6="http://schemas.microsoft.com/office/drawing/2016/5/12/chartex" xmlns:cx7="http://schemas.microsoft.com/office/drawing/2016/5/13/chartex" xmlns:cx8="http://schemas.microsoft.com/office/drawing/2016/5/14/chartex" xmlns:mc="http://schemas.openxmlformats.org/markup-compatibility/2006" xmlns:aink="http://schemas.microsoft.com/office/drawing/2016/ink" xmlns:am3d="http://schemas.microsoft.com/office/drawing/2017/model3d" xmlns:o="urn:schemas-microsoft-com:office:office" xmlns:oel="http://schemas.microsoft.com/office/2019/extlst" xmlns:r="http://schemas.openxmlformats.org/officeDocument/2006/relationships" xmlns:m="http://schemas.openxmlformats.org/officeDocument/2006/math" xmlns:v="urn:schemas-microsoft-com:vml" xmlns:wp14="http://schemas.microsoft.com/office/word/2010/wordprocessingDrawing" xmlns:wp="http://schemas.openxmlformats.org/drawingml/2006/wordprocessingDrawing" xmlns:w10="urn:schemas-microsoft-com:office:word" xmlns:w="http://schemas.openxmlformats.org/wordprocessingml/2006/main" xmlns:w14="http://schemas.microsoft.com/office/word/2010/wordml" xmlns:w15="http://schemas.microsoft.com/office/word/2012/wordml" xmlns:w16cex="http://schemas.microsoft.com/office/word/2018/wordml/cex" xmlns:w16cid="http://schemas.microsoft.com/office/word/2016/wordml/cid" xmlns:w16="http://schemas.microsoft.com/office/word/2018/wordml" xmlns:w16du="http://schemas.microsoft.com/office/word/2023/wordml/word16du" xmlns:w16sdtdh="http://schemas.microsoft.com/office/word/2020/wordml/sdtdatahash" xmlns:w16se="http://schemas.microsoft.com/office/word/2015/wordml/symex" xmlns:wpg="http://schemas.microsoft.com/office/word/2010/wordprocessingGroup" xmlns:wpi="http://schemas.microsoft.com/office/word/2010/wordprocessingInk" xmlns:wne="http://schemas.microsoft.com/office/word/2006/wordml" xmlns:wps="http://schemas.microsoft.com/office/word/2010/wordprocessingShape" mc:Ignorable="w14 w15 w16se w16cid w16 w16cex w16sdtdh w16du wp14">
+  <w:tbl>
+    <w:tblPr>
+      <w:tblW w:w="5000" w:type="pct"/>
+      <w:jc w:val="center"/>
+      <w:tblCellMar>
+        <w:top w:w="144" w:type="dxa"/>
+        <w:left w:w="115" w:type="dxa"/>
+        <w:bottom w:w="144" w:type="dxa"/>
+        <w:right w:w="115" w:type="dxa"/>
+      </w:tblCellMar>
+      <w:tblLook w:val="04A0" w:firstRow="1" w:lastRow="0" w:firstColumn="1" w:lastColumn="0" w:noHBand="0" w:noVBand="1"/>
+    </w:tblPr>
+    <w:tblGrid>
+      <w:gridCol w:w="4536"/>
+      <w:gridCol w:w="4490"/>
+    </w:tblGrid>
+    <w:tr>
+      <w:trPr>
+        <w:trHeight w:hRule="exact" w:val="115"/>
+        <w:jc w:val="center"/>
+      </w:trPr>
+      <w:tc>
+        <w:tcPr>
+          <w:tcW w:w="4686" w:type="dxa"/>
+          <w:shd w:val="clear" w:color="auto" w:fill="156082" w:themeFill="accent1"/>
+          <w:tcMar>
+            <w:top w:w="0" w:type="dxa"/>
+            <w:bottom w:w="0" w:type="dxa"/>
+          </w:tcMar>
+        </w:tcPr>
+        <w:p>
+          <w:pPr>
+            <w:pStyle w:val="Header"/>
+            <w:rPr>
+              <w:caps/>
+              <w:sz w:val="18"/>
+            </w:rPr>
+          </w:pPr>
+        </w:p>
+      </w:tc>
+      <w:tc>
+        <w:tcPr>
+          <w:tcW w:w="4674" w:type="dxa"/>
+          <w:shd w:val="clear" w:color="auto" w:fill="156082" w:themeFill="accent1"/>
+          <w:tcMar>
+            <w:top w:w="0" w:type="dxa"/>
+            <w:bottom w:w="0" w:type="dxa"/>
+          </w:tcMar>
+        </w:tcPr>
+        <w:p>
+          <w:pPr>
+            <w:pStyle w:val="Header"/>
+            <w:jc w:val="right"/>
+            <w:rPr>
+              <w:caps/>
+              <w:sz w:val="18"/>
+            </w:rPr>
+          </w:pPr>
+        </w:p>
+      </w:tc>
+    </w:tr>
+    <w:tr>
+      <w:trPr>
+        <w:jc w:val="center"/>
+      </w:trPr>
+      <w:sdt>
+        <w:sdtPr>
+          <w:rPr>
+            <w:caps/>
+            <w:color w:val="808080" w:themeColor="background1" w:themeShade="80"/>
+            <w:sz w:val="18"/>
+            <w:szCs w:val="18"/>
+          </w:rPr>
+          <w:alias w:val="Author"/>
+          <w:tag w:val=""/>
+          <w:id w:val="1534151868"/>
+          <w:placeholder>
+            <w:docPart w:val="AF3AAD36A0BE224B8F333AED4022D0F3"/>
+          </w:placeholder>
+          <w:dataBinding w:prefixMappings="xmlns:ns0='http://purl.org/dc/elements/1.1/' xmlns:ns1='http://schemas.openxmlformats.org/package/2006/metadata/core-properties' " w:xpath="/ns1:coreProperties[1]/ns0:creator[1]" w:storeItemID="{6C3C8BC8-F283-45AE-878A-BAB7291924A1}"/>
+          <w:text/>
+        </w:sdtPr>
+        <w:sdtContent>
+          <w:tc>
+            <w:tcPr>
+              <w:tcW w:w="4686" w:type="dxa"/>
+              <w:shd w:val="clear" w:color="auto" w:fill="auto"/>
+              <w:vAlign w:val="center"/>
+            </w:tcPr>
+            <w:p>
+              <w:pPr>
+                <w:pStyle w:val="Footer"/>
+                <w:rPr>
+                  <w:caps/>
+                  <w:color w:val="808080" w:themeColor="background1" w:themeShade="80"/>
+                  <w:sz w:val="18"/>
+                  <w:szCs w:val="18"/>
+                </w:rPr>
+              </w:pPr>
+              <w:r>
+                <w:rPr>
+                  <w:caps/>
+                  <w:color w:val="808080" w:themeColor="background1" w:themeShade="80"/>
+                  <w:sz w:val="18"/>
+                  <w:szCs w:val="18"/>
+                </w:rPr>
+                <w:t>23247364 - Alex Whitaker</w:t>
+              </w:r>
+            </w:p>
+          </w:tc>
+        </w:sdtContent>
+      </w:sdt>
+      <w:tc>
+        <w:tcPr>
+          <w:tcW w:w="4674" w:type="dxa"/>
+          <w:shd w:val="clear" w:color="auto" w:fill="auto"/>
+          <w:vAlign w:val="center"/>
+        </w:tcPr>
+        <w:p>
+          <w:pPr>
+            <w:pStyle w:val="Footer"/>
+            <w:jc w:val="right"/>
+            <w:rPr>
+              <w:caps/>
+              <w:color w:val="808080" w:themeColor="background1" w:themeShade="80"/>
+              <w:sz w:val="18"/>
+              <w:szCs w:val="18"/>
+            </w:rPr>
+          </w:pPr>
+          <w:r>
+            <w:rPr>
+              <w:caps/>
+              <w:color w:val="808080" w:themeColor="background1" w:themeShade="80"/>
+              <w:sz w:val="18"/>
+              <w:szCs w:val="18"/>
+            </w:rPr>
+            <w:fldChar w:fldCharType="begin"/>
+          </w:r>
+          <w:r>
+            <w:rPr>
+              <w:caps/>
+              <w:color w:val="808080" w:themeColor="background1" w:themeShade="80"/>
+              <w:sz w:val="18"/>
+              <w:szCs w:val="18"/>
+            </w:rPr>
+            <w:instrText xml:space="preserve"> PAGE   \* MERGEFORMAT </w:instrText>
+          </w:r>
+          <w:r>
+            <w:rPr>
+              <w:caps/>
+              <w:color w:val="808080" w:themeColor="background1" w:themeShade="80"/>
+              <w:sz w:val="18"/>
+              <w:szCs w:val="18"/>
+            </w:rPr>
+            <w:fldChar w:fldCharType="separate"/>
+          </w:r>
+          <w:r>
+            <w:rPr>
+              <w:caps/>
+              <w:noProof/>
+              <w:color w:val="808080" w:themeColor="background1" w:themeShade="80"/>
+              <w:sz w:val="18"/>
+              <w:szCs w:val="18"/>
+            </w:rPr>
+            <w:t>2</w:t>
+          </w:r>
+          <w:r>
+            <w:rPr>
+              <w:caps/>
+              <w:noProof/>
+              <w:color w:val="808080" w:themeColor="background1" w:themeShade="80"/>
+              <w:sz w:val="18"/>
+              <w:szCs w:val="18"/>
+            </w:rPr>
+            <w:fldChar w:fldCharType="end"/>
+          </w:r>
+        </w:p>
+      </w:tc>
+    </w:tr>
+  </w:tbl>
+  <w:p>
+    <w:pPr>
+      <w:pStyle w:val="Footer"/>
+    </w:pPr>
+  </w:p>
+</w:ftr>
+</file>
+
+<file path=word/footnotes.xml><?xml version="1.0" encoding="utf-8"?>
+<w:footnotes xmlns:wpc="http://schemas.microsoft.com/office/word/2010/wordprocessingCanvas" xmlns:cx="http://schemas.microsoft.com/office/drawing/2014/chartex" xmlns:cx1="http://schemas.microsoft.com/office/drawing/2015/9/8/chartex" xmlns:cx2="http://schemas.microsoft.com/office/drawing/2015/10/21/chartex" xmlns:cx3="http://schemas.microsoft.com/office/drawing/2016/5/9/chartex" xmlns:cx4="http://schemas.microsoft.com/office/drawing/2016/5/10/chartex" xmlns:cx5="http://schemas.microsoft.com/office/drawing/2016/5/11/chartex" xmlns:cx6="http://schemas.microsoft.com/office/drawing/2016/5/12/chartex" xmlns:cx7="http://schemas.microsoft.com/office/drawing/2016/5/13/chartex" xmlns:cx8="http://schemas.microsoft.com/office/drawing/2016/5/14/chartex" xmlns:mc="http://schemas.openxmlformats.org/markup-compatibility/2006" xmlns:aink="http://schemas.microsoft.com/office/drawing/2016/ink" xmlns:am3d="http://schemas.microsoft.com/office/drawing/2017/model3d" xmlns:o="urn:schemas-microsoft-com:office:office" xmlns:oel="http://schemas.microsoft.com/office/2019/extlst" xmlns:r="http://schemas.openxmlformats.org/officeDocument/2006/relationships" xmlns:m="http://schemas.openxmlformats.org/officeDocument/2006/math" xmlns:v="urn:schemas-microsoft-com:vml" xmlns:wp14="http://schemas.microsoft.com/office/word/2010/wordprocessingDrawing" xmlns:wp="http://schemas.openxmlformats.org/drawingml/2006/wordprocessingDrawing" xmlns:w10="urn:schemas-microsoft-com:office:word" xmlns:w="http://schemas.openxmlformats.org/wordprocessingml/2006/main" xmlns:w14="http://schemas.microsoft.com/office/word/2010/wordml" xmlns:w15="http://schemas.microsoft.com/office/word/2012/wordml" xmlns:w16cex="http://schemas.microsoft.com/office/word/2018/wordml/cex" xmlns:w16cid="http://schemas.microsoft.com/office/word/2016/wordml/cid" xmlns:w16="http://schemas.microsoft.com/office/word/2018/wordml" xmlns:w16du="http://schemas.microsoft.com/office/word/2023/wordml/word16du" xmlns:w16sdtdh="http://schemas.microsoft.com/office/word/2020/wordml/sdtdatahash" xmlns:w16se="http://schemas.microsoft.com/office/word/2015/wordml/symex" xmlns:wpg="http://schemas.microsoft.com/office/word/2010/wordprocessingGroup" xmlns:wpi="http://schemas.microsoft.com/office/word/2010/wordprocessingInk" xmlns:wne="http://schemas.microsoft.com/office/word/2006/wordml" xmlns:wps="http://schemas.microsoft.com/office/word/2010/wordprocessingShape" mc:Ignorable="w14 w15 w16se w16cid w16 w16cex w16sdtdh w16du wp14">
+  <w:footnote w:type="separator" w:id="-1">
+    <w:p>
+      <w:pPr>
+        <w:spacing w:after="0" w:line="240" w:lineRule="auto"/>
+      </w:pPr>
+      <w:r>
+        <w:separator/>
+      </w:r>
+    </w:p>
+  </w:footnote>
+  <w:footnote w:type="continuationSeparator" w:id="0">
+    <w:p>
+      <w:pPr>
+        <w:spacing w:after="0" w:line="240" w:lineRule="auto"/>
+      </w:pPr>
+      <w:r>
+        <w:continuationSeparator/>
+      </w:r>
+    </w:p>
+  </w:footnote>
+</w:footnotes>
 </file>
 
 <file path=word/numbering.xml><?xml version="1.0" encoding="utf-8"?>
@@ -6184,7 +6421,634 @@
       <w:szCs w:val="20"/>
     </w:rPr>
   </w:style>
+  <w:style w:type="paragraph" w:styleId="Header">
+    <w:name w:val="header"/>
+    <w:basedOn w:val="Normal"/>
+    <w:link w:val="HeaderChar"/>
+    <w:uiPriority w:val="99"/>
+    <w:unhideWhenUsed/>
+    <w:rsid w:val="00E36041"/>
+    <w:pPr>
+      <w:tabs>
+        <w:tab w:val="center" w:pos="4513"/>
+        <w:tab w:val="right" w:pos="9026"/>
+      </w:tabs>
+      <w:spacing w:after="0" w:line="240" w:lineRule="auto"/>
+    </w:pPr>
+  </w:style>
+  <w:style w:type="character" w:customStyle="1" w:styleId="HeaderChar">
+    <w:name w:val="Header Char"/>
+    <w:basedOn w:val="DefaultParagraphFont"/>
+    <w:link w:val="Header"/>
+    <w:uiPriority w:val="99"/>
+    <w:rsid w:val="00E36041"/>
+  </w:style>
+  <w:style w:type="paragraph" w:styleId="Footer">
+    <w:name w:val="footer"/>
+    <w:basedOn w:val="Normal"/>
+    <w:link w:val="FooterChar"/>
+    <w:uiPriority w:val="99"/>
+    <w:unhideWhenUsed/>
+    <w:rsid w:val="00E36041"/>
+    <w:pPr>
+      <w:tabs>
+        <w:tab w:val="center" w:pos="4513"/>
+        <w:tab w:val="right" w:pos="9026"/>
+      </w:tabs>
+      <w:spacing w:after="0" w:line="240" w:lineRule="auto"/>
+    </w:pPr>
+  </w:style>
+  <w:style w:type="character" w:customStyle="1" w:styleId="FooterChar">
+    <w:name w:val="Footer Char"/>
+    <w:basedOn w:val="DefaultParagraphFont"/>
+    <w:link w:val="Footer"/>
+    <w:uiPriority w:val="99"/>
+    <w:rsid w:val="00E36041"/>
+  </w:style>
 </w:styles>
+</file>
+
+<file path=word/glossary/document.xml><?xml version="1.0" encoding="utf-8"?>
+<w:glossaryDocument xmlns:wpc="http://schemas.microsoft.com/office/word/2010/wordprocessingCanvas" xmlns:cx="http://schemas.microsoft.com/office/drawing/2014/chartex" xmlns:cx1="http://schemas.microsoft.com/office/drawing/2015/9/8/chartex" xmlns:cx2="http://schemas.microsoft.com/office/drawing/2015/10/21/chartex" xmlns:cx3="http://schemas.microsoft.com/office/drawing/2016/5/9/chartex" xmlns:cx4="http://schemas.microsoft.com/office/drawing/2016/5/10/chartex" xmlns:cx5="http://schemas.microsoft.com/office/drawing/2016/5/11/chartex" xmlns:cx6="http://schemas.microsoft.com/office/drawing/2016/5/12/chartex" xmlns:cx7="http://schemas.microsoft.com/office/drawing/2016/5/13/chartex" xmlns:cx8="http://schemas.microsoft.com/office/drawing/2016/5/14/chartex" xmlns:mc="http://schemas.openxmlformats.org/markup-compatibility/2006" xmlns:aink="http://schemas.microsoft.com/office/drawing/2016/ink" xmlns:am3d="http://schemas.microsoft.com/office/drawing/2017/model3d" xmlns:o="urn:schemas-microsoft-com:office:office" xmlns:oel="http://schemas.microsoft.com/office/2019/extlst" xmlns:r="http://schemas.openxmlformats.org/officeDocument/2006/relationships" xmlns:m="http://schemas.openxmlformats.org/officeDocument/2006/math" xmlns:v="urn:schemas-microsoft-com:vml" xmlns:wp14="http://schemas.microsoft.com/office/word/2010/wordprocessingDrawing" xmlns:wp="http://schemas.openxmlformats.org/drawingml/2006/wordprocessingDrawing" xmlns:w10="urn:schemas-microsoft-com:office:word" xmlns:w="http://schemas.openxmlformats.org/wordprocessingml/2006/main" xmlns:w14="http://schemas.microsoft.com/office/word/2010/wordml" xmlns:w15="http://schemas.microsoft.com/office/word/2012/wordml" xmlns:w16cex="http://schemas.microsoft.com/office/word/2018/wordml/cex" xmlns:w16cid="http://schemas.microsoft.com/office/word/2016/wordml/cid" xmlns:w16="http://schemas.microsoft.com/office/word/2018/wordml" xmlns:w16du="http://schemas.microsoft.com/office/word/2023/wordml/word16du" xmlns:w16sdtdh="http://schemas.microsoft.com/office/word/2020/wordml/sdtdatahash" xmlns:w16se="http://schemas.microsoft.com/office/word/2015/wordml/symex" xmlns:wpg="http://schemas.microsoft.com/office/word/2010/wordprocessingGroup" xmlns:wpi="http://schemas.microsoft.com/office/word/2010/wordprocessingInk" xmlns:wne="http://schemas.microsoft.com/office/word/2006/wordml" xmlns:wps="http://schemas.microsoft.com/office/word/2010/wordprocessingShape" mc:Ignorable="w14 w15 w16se w16cid w16 w16cex w16sdtdh w16du wp14">
+  <w:docParts>
+    <w:docPart>
+      <w:docPartPr>
+        <w:name w:val="AF3AAD36A0BE224B8F333AED4022D0F3"/>
+        <w:category>
+          <w:name w:val="General"/>
+          <w:gallery w:val="placeholder"/>
+        </w:category>
+        <w:types>
+          <w:type w:val="bbPlcHdr"/>
+        </w:types>
+        <w:behaviors>
+          <w:behavior w:val="content"/>
+        </w:behaviors>
+        <w:guid w:val="{5EA9A4E3-792B-7246-8314-A7DA6BF6A384}"/>
+      </w:docPartPr>
+      <w:docPartBody>
+        <w:p>
+          <w:pPr>
+            <w:pStyle w:val="AF3AAD36A0BE224B8F333AED4022D0F3"/>
+          </w:pPr>
+          <w:r>
+            <w:rPr>
+              <w:rStyle w:val="PlaceholderText"/>
+            </w:rPr>
+            <w:t>[Author]</w:t>
+          </w:r>
+        </w:p>
+      </w:docPartBody>
+    </w:docPart>
+  </w:docParts>
+</w:glossaryDocument>
+</file>
+
+<file path=word/glossary/fontTable.xml><?xml version="1.0" encoding="utf-8"?>
+<w:fonts xmlns:mc="http://schemas.openxmlformats.org/markup-compatibility/2006" xmlns:r="http://schemas.openxmlformats.org/officeDocument/2006/relationships" xmlns:w="http://schemas.openxmlformats.org/wordprocessingml/2006/main" xmlns:w14="http://schemas.microsoft.com/office/word/2010/wordml" xmlns:w15="http://schemas.microsoft.com/office/word/2012/wordml" xmlns:w16cex="http://schemas.microsoft.com/office/word/2018/wordml/cex" xmlns:w16cid="http://schemas.microsoft.com/office/word/2016/wordml/cid" xmlns:w16="http://schemas.microsoft.com/office/word/2018/wordml" xmlns:w16du="http://schemas.microsoft.com/office/word/2023/wordml/word16du" xmlns:w16sdtdh="http://schemas.microsoft.com/office/word/2020/wordml/sdtdatahash" xmlns:w16se="http://schemas.microsoft.com/office/word/2015/wordml/symex" mc:Ignorable="w14 w15 w16se w16cid w16 w16cex w16sdtdh w16du">
+  <w:font w:name="Symbol">
+    <w:panose1 w:val="05050102010706020507"/>
+    <w:charset w:val="02"/>
+    <w:family w:val="decorative"/>
+    <w:pitch w:val="variable"/>
+    <w:sig w:usb0="00000000" w:usb1="10000000" w:usb2="00000000" w:usb3="00000000" w:csb0="80000000" w:csb1="00000000"/>
+  </w:font>
+  <w:font w:name="Times New Roman">
+    <w:panose1 w:val="02020603050405020304"/>
+    <w:charset w:val="00"/>
+    <w:family w:val="roman"/>
+    <w:pitch w:val="variable"/>
+    <w:sig w:usb0="E0002EFF" w:usb1="C000785B" w:usb2="00000009" w:usb3="00000000" w:csb0="000001FF" w:csb1="00000000"/>
+  </w:font>
+  <w:font w:name="Courier New">
+    <w:panose1 w:val="02070309020205020404"/>
+    <w:charset w:val="00"/>
+    <w:family w:val="modern"/>
+    <w:pitch w:val="fixed"/>
+    <w:sig w:usb0="E0002EFF" w:usb1="C0007843" w:usb2="00000009" w:usb3="00000000" w:csb0="000001FF" w:csb1="00000000"/>
+  </w:font>
+  <w:font w:name="Wingdings">
+    <w:panose1 w:val="05000000000000000000"/>
+    <w:charset w:val="02"/>
+    <w:family w:val="auto"/>
+    <w:pitch w:val="variable"/>
+    <w:sig w:usb0="00000000" w:usb1="10000000" w:usb2="00000000" w:usb3="00000000" w:csb0="80000000" w:csb1="00000000"/>
+  </w:font>
+  <w:font w:name="InputMono">
+    <w:panose1 w:val="02000509020000090004"/>
+    <w:charset w:val="00"/>
+    <w:family w:val="modern"/>
+    <w:pitch w:val="fixed"/>
+    <w:sig w:usb0="A00002E7" w:usb1="0000F8FB" w:usb2="00000000" w:usb3="00000000" w:csb0="0000009F" w:csb1="00000000"/>
+  </w:font>
+  <w:font w:name="Aptos">
+    <w:panose1 w:val="020B0004020202020204"/>
+    <w:charset w:val="00"/>
+    <w:family w:val="swiss"/>
+    <w:pitch w:val="variable"/>
+    <w:sig w:usb0="20000287" w:usb1="00000003" w:usb2="00000000" w:usb3="00000000" w:csb0="0000019F" w:csb1="00000000"/>
+  </w:font>
+  <w:font w:name="Aptos Display">
+    <w:panose1 w:val="020B0004020202020204"/>
+    <w:charset w:val="00"/>
+    <w:family w:val="swiss"/>
+    <w:pitch w:val="variable"/>
+    <w:sig w:usb0="20000287" w:usb1="00000003" w:usb2="00000000" w:usb3="00000000" w:csb0="0000019F" w:csb1="00000000"/>
+  </w:font>
+</w:fonts>
+</file>
+
+<file path=word/glossary/settings.xml><?xml version="1.0" encoding="utf-8"?>
+<w:settings xmlns:mc="http://schemas.openxmlformats.org/markup-compatibility/2006" xmlns:o="urn:schemas-microsoft-com:office:office" xmlns:r="http://schemas.openxmlformats.org/officeDocument/2006/relationships" xmlns:m="http://schemas.openxmlformats.org/officeDocument/2006/math" xmlns:v="urn:schemas-microsoft-com:vml" xmlns:w10="urn:schemas-microsoft-com:office:word" xmlns:w="http://schemas.openxmlformats.org/wordprocessingml/2006/main" xmlns:w14="http://schemas.microsoft.com/office/word/2010/wordml" xmlns:w15="http://schemas.microsoft.com/office/word/2012/wordml" xmlns:w16cex="http://schemas.microsoft.com/office/word/2018/wordml/cex" xmlns:w16cid="http://schemas.microsoft.com/office/word/2016/wordml/cid" xmlns:w16="http://schemas.microsoft.com/office/word/2018/wordml" xmlns:w16du="http://schemas.microsoft.com/office/word/2023/wordml/word16du" xmlns:w16sdtdh="http://schemas.microsoft.com/office/word/2020/wordml/sdtdatahash" xmlns:w16se="http://schemas.microsoft.com/office/word/2015/wordml/symex" xmlns:sl="http://schemas.openxmlformats.org/schemaLibrary/2006/main" mc:Ignorable="w14 w15 w16se w16cid w16 w16cex w16sdtdh w16du">
+  <w:view w:val="normal"/>
+  <w:defaultTabStop w:val="720"/>
+  <w:characterSpacingControl w:val="doNotCompress"/>
+  <w:compat>
+    <w:useFELayout/>
+    <w:compatSetting w:name="compatibilityMode" w:uri="http://schemas.microsoft.com/office/word" w:val="15"/>
+    <w:compatSetting w:name="overrideTableStyleFontSizeAndJustification" w:uri="http://schemas.microsoft.com/office/word" w:val="1"/>
+    <w:compatSetting w:name="enableOpenTypeFeatures" w:uri="http://schemas.microsoft.com/office/word" w:val="1"/>
+    <w:compatSetting w:name="doNotFlipMirrorIndents" w:uri="http://schemas.microsoft.com/office/word" w:val="1"/>
+    <w:compatSetting w:name="differentiateMultirowTableHeaders" w:uri="http://schemas.microsoft.com/office/word" w:val="1"/>
+    <w:compatSetting w:name="useWord2013TrackBottomHyphenation" w:uri="http://schemas.microsoft.com/office/word" w:val="0"/>
+  </w:compat>
+  <w:rsids>
+    <w:rsidRoot w:val="00DE2A1E"/>
+    <w:rsid w:val="00340BF4"/>
+    <w:rsid w:val="00DE2A1E"/>
+    <w:rsid w:val="00DF45E1"/>
+  </w:rsids>
+  <m:mathPr>
+    <m:mathFont m:val="Cambria Math"/>
+    <m:brkBin m:val="before"/>
+    <m:brkBinSub m:val="--"/>
+    <m:smallFrac m:val="0"/>
+    <m:dispDef/>
+    <m:lMargin m:val="0"/>
+    <m:rMargin m:val="0"/>
+    <m:defJc m:val="centerGroup"/>
+    <m:wrapIndent m:val="1440"/>
+    <m:intLim m:val="subSup"/>
+    <m:naryLim m:val="undOvr"/>
+  </m:mathPr>
+  <w:themeFontLang w:val="en-GB"/>
+  <w:clrSchemeMapping w:bg1="light1" w:t1="dark1" w:bg2="light2" w:t2="dark2" w:accent1="accent1" w:accent2="accent2" w:accent3="accent3" w:accent4="accent4" w:accent5="accent5" w:accent6="accent6" w:hyperlink="hyperlink" w:followedHyperlink="followedHyperlink"/>
+  <w:decimalSymbol w:val="."/>
+  <w:listSeparator w:val=","/>
+  <w15:chartTrackingRefBased/>
+</w:settings>
+</file>
+
+<file path=word/glossary/styles.xml><?xml version="1.0" encoding="utf-8"?>
+<w:styles xmlns:mc="http://schemas.openxmlformats.org/markup-compatibility/2006" xmlns:r="http://schemas.openxmlformats.org/officeDocument/2006/relationships" xmlns:w="http://schemas.openxmlformats.org/wordprocessingml/2006/main" xmlns:w14="http://schemas.microsoft.com/office/word/2010/wordml" xmlns:w15="http://schemas.microsoft.com/office/word/2012/wordml" xmlns:w16cex="http://schemas.microsoft.com/office/word/2018/wordml/cex" xmlns:w16cid="http://schemas.microsoft.com/office/word/2016/wordml/cid" xmlns:w16="http://schemas.microsoft.com/office/word/2018/wordml" xmlns:w16du="http://schemas.microsoft.com/office/word/2023/wordml/word16du" xmlns:w16sdtdh="http://schemas.microsoft.com/office/word/2020/wordml/sdtdatahash" xmlns:w16se="http://schemas.microsoft.com/office/word/2015/wordml/symex" mc:Ignorable="w14 w15 w16se w16cid w16 w16cex w16sdtdh w16du">
+  <w:docDefaults>
+    <w:rPrDefault>
+      <w:rPr>
+        <w:rFonts w:asciiTheme="minorHAnsi" w:eastAsiaTheme="minorEastAsia" w:hAnsiTheme="minorHAnsi" w:cstheme="minorBidi"/>
+        <w:kern w:val="2"/>
+        <w:sz w:val="24"/>
+        <w:szCs w:val="24"/>
+        <w:lang w:val="en-GB" w:eastAsia="en-GB" w:bidi="ar-SA"/>
+        <w14:ligatures w14:val="standardContextual"/>
+      </w:rPr>
+    </w:rPrDefault>
+    <w:pPrDefault>
+      <w:pPr>
+        <w:spacing w:after="160" w:line="278" w:lineRule="auto"/>
+      </w:pPr>
+    </w:pPrDefault>
+  </w:docDefaults>
+  <w:latentStyles w:defLockedState="0" w:defUIPriority="99" w:defSemiHidden="0" w:defUnhideWhenUsed="0" w:defQFormat="0" w:count="376">
+    <w:lsdException w:name="Normal" w:uiPriority="0" w:qFormat="1"/>
+    <w:lsdException w:name="heading 1" w:uiPriority="9" w:qFormat="1"/>
+    <w:lsdException w:name="heading 2" w:semiHidden="1" w:uiPriority="9" w:unhideWhenUsed="1" w:qFormat="1"/>
+    <w:lsdException w:name="heading 3" w:semiHidden="1" w:uiPriority="9" w:unhideWhenUsed="1" w:qFormat="1"/>
+    <w:lsdException w:name="heading 4" w:semiHidden="1" w:uiPriority="9" w:unhideWhenUsed="1" w:qFormat="1"/>
+    <w:lsdException w:name="heading 5" w:semiHidden="1" w:uiPriority="9" w:unhideWhenUsed="1" w:qFormat="1"/>
+    <w:lsdException w:name="heading 6" w:semiHidden="1" w:uiPriority="9" w:unhideWhenUsed="1" w:qFormat="1"/>
+    <w:lsdException w:name="heading 7" w:semiHidden="1" w:uiPriority="9" w:unhideWhenUsed="1" w:qFormat="1"/>
+    <w:lsdException w:name="heading 8" w:semiHidden="1" w:uiPriority="9" w:unhideWhenUsed="1" w:qFormat="1"/>
+    <w:lsdException w:name="heading 9" w:semiHidden="1" w:uiPriority="9" w:unhideWhenUsed="1" w:qFormat="1"/>
+    <w:lsdException w:name="index 1" w:semiHidden="1" w:unhideWhenUsed="1"/>
+    <w:lsdException w:name="index 2" w:semiHidden="1" w:unhideWhenUsed="1"/>
+    <w:lsdException w:name="index 3" w:semiHidden="1" w:unhideWhenUsed="1"/>
+    <w:lsdException w:name="index 4" w:semiHidden="1" w:unhideWhenUsed="1"/>
+    <w:lsdException w:name="index 5" w:semiHidden="1" w:unhideWhenUsed="1"/>
+    <w:lsdException w:name="index 6" w:semiHidden="1" w:unhideWhenUsed="1"/>
+    <w:lsdException w:name="index 7" w:semiHidden="1" w:unhideWhenUsed="1"/>
+    <w:lsdException w:name="index 8" w:semiHidden="1" w:unhideWhenUsed="1"/>
+    <w:lsdException w:name="index 9" w:semiHidden="1" w:unhideWhenUsed="1"/>
+    <w:lsdException w:name="toc 1" w:semiHidden="1" w:uiPriority="39" w:unhideWhenUsed="1"/>
+    <w:lsdException w:name="toc 2" w:semiHidden="1" w:uiPriority="39" w:unhideWhenUsed="1"/>
+    <w:lsdException w:name="toc 3" w:semiHidden="1" w:uiPriority="39" w:unhideWhenUsed="1"/>
+    <w:lsdException w:name="toc 4" w:semiHidden="1" w:uiPriority="39" w:unhideWhenUsed="1"/>
+    <w:lsdException w:name="toc 5" w:semiHidden="1" w:uiPriority="39" w:unhideWhenUsed="1"/>
+    <w:lsdException w:name="toc 6" w:semiHidden="1" w:uiPriority="39" w:unhideWhenUsed="1"/>
+    <w:lsdException w:name="toc 7" w:semiHidden="1" w:uiPriority="39" w:unhideWhenUsed="1"/>
+    <w:lsdException w:name="toc 8" w:semiHidden="1" w:uiPriority="39" w:unhideWhenUsed="1"/>
+    <w:lsdException w:name="toc 9" w:semiHidden="1" w:uiPriority="39" w:unhideWhenUsed="1"/>
+    <w:lsdException w:name="Normal Indent" w:semiHidden="1" w:unhideWhenUsed="1"/>
+    <w:lsdException w:name="footnote text" w:semiHidden="1" w:unhideWhenUsed="1"/>
+    <w:lsdException w:name="annotation text" w:semiHidden="1" w:unhideWhenUsed="1"/>
+    <w:lsdException w:name="header" w:semiHidden="1" w:unhideWhenUsed="1"/>
+    <w:lsdException w:name="footer" w:semiHidden="1" w:unhideWhenUsed="1"/>
+    <w:lsdException w:name="index heading" w:semiHidden="1" w:unhideWhenUsed="1"/>
+    <w:lsdException w:name="caption" w:semiHidden="1" w:uiPriority="35" w:unhideWhenUsed="1" w:qFormat="1"/>
+    <w:lsdException w:name="table of figures" w:semiHidden="1" w:unhideWhenUsed="1"/>
+    <w:lsdException w:name="envelope address" w:semiHidden="1" w:unhideWhenUsed="1"/>
+    <w:lsdException w:name="envelope return" w:semiHidden="1" w:unhideWhenUsed="1"/>
+    <w:lsdException w:name="footnote reference" w:semiHidden="1" w:unhideWhenUsed="1"/>
+    <w:lsdException w:name="annotation reference" w:semiHidden="1" w:unhideWhenUsed="1"/>
+    <w:lsdException w:name="line number" w:semiHidden="1" w:unhideWhenUsed="1"/>
+    <w:lsdException w:name="page number" w:semiHidden="1" w:unhideWhenUsed="1"/>
+    <w:lsdException w:name="endnote reference" w:semiHidden="1" w:unhideWhenUsed="1"/>
+    <w:lsdException w:name="endnote text" w:semiHidden="1" w:unhideWhenUsed="1"/>
+    <w:lsdException w:name="table of authorities" w:semiHidden="1" w:unhideWhenUsed="1"/>
+    <w:lsdException w:name="macro" w:semiHidden="1" w:unhideWhenUsed="1"/>
+    <w:lsdException w:name="toa heading" w:semiHidden="1" w:unhideWhenUsed="1"/>
+    <w:lsdException w:name="List" w:semiHidden="1" w:unhideWhenUsed="1"/>
+    <w:lsdException w:name="List Bullet" w:semiHidden="1" w:unhideWhenUsed="1"/>
+    <w:lsdException w:name="List Number" w:semiHidden="1" w:unhideWhenUsed="1"/>
+    <w:lsdException w:name="List 2" w:semiHidden="1" w:unhideWhenUsed="1"/>
+    <w:lsdException w:name="List 3" w:semiHidden="1" w:unhideWhenUsed="1"/>
+    <w:lsdException w:name="List 4" w:semiHidden="1" w:unhideWhenUsed="1"/>
+    <w:lsdException w:name="List 5" w:semiHidden="1" w:unhideWhenUsed="1"/>
+    <w:lsdException w:name="List Bullet 2" w:semiHidden="1" w:unhideWhenUsed="1"/>
+    <w:lsdException w:name="List Bullet 3" w:semiHidden="1" w:unhideWhenUsed="1"/>
+    <w:lsdException w:name="List Bullet 4" w:semiHidden="1" w:unhideWhenUsed="1"/>
+    <w:lsdException w:name="List Bullet 5" w:semiHidden="1" w:unhideWhenUsed="1"/>
+    <w:lsdException w:name="List Number 2" w:semiHidden="1" w:unhideWhenUsed="1"/>
+    <w:lsdException w:name="List Number 3" w:semiHidden="1" w:unhideWhenUsed="1"/>
+    <w:lsdException w:name="List Number 4" w:semiHidden="1" w:unhideWhenUsed="1"/>
+    <w:lsdException w:name="List Number 5" w:semiHidden="1" w:unhideWhenUsed="1"/>
+    <w:lsdException w:name="Title" w:uiPriority="10" w:qFormat="1"/>
+    <w:lsdException w:name="Closing" w:semiHidden="1" w:unhideWhenUsed="1"/>
+    <w:lsdException w:name="Signature" w:semiHidden="1" w:unhideWhenUsed="1"/>
+    <w:lsdException w:name="Default Paragraph Font" w:semiHidden="1" w:uiPriority="1" w:unhideWhenUsed="1"/>
+    <w:lsdException w:name="Body Text" w:semiHidden="1" w:unhideWhenUsed="1"/>
+    <w:lsdException w:name="Body Text Indent" w:semiHidden="1" w:unhideWhenUsed="1"/>
+    <w:lsdException w:name="List Continue" w:semiHidden="1" w:unhideWhenUsed="1"/>
+    <w:lsdException w:name="List Continue 2" w:semiHidden="1" w:unhideWhenUsed="1"/>
+    <w:lsdException w:name="List Continue 3" w:semiHidden="1" w:unhideWhenUsed="1"/>
+    <w:lsdException w:name="List Continue 4" w:semiHidden="1" w:unhideWhenUsed="1"/>
+    <w:lsdException w:name="List Continue 5" w:semiHidden="1" w:unhideWhenUsed="1"/>
+    <w:lsdException w:name="Message Header" w:semiHidden="1" w:unhideWhenUsed="1"/>
+    <w:lsdException w:name="Subtitle" w:uiPriority="11" w:qFormat="1"/>
+    <w:lsdException w:name="Salutation" w:semiHidden="1" w:unhideWhenUsed="1"/>
+    <w:lsdException w:name="Date" w:semiHidden="1" w:unhideWhenUsed="1"/>
+    <w:lsdException w:name="Body Text First Indent" w:semiHidden="1" w:unhideWhenUsed="1"/>
+    <w:lsdException w:name="Body Text First Indent 2" w:semiHidden="1" w:unhideWhenUsed="1"/>
+    <w:lsdException w:name="Note Heading" w:semiHidden="1" w:unhideWhenUsed="1"/>
+    <w:lsdException w:name="Body Text 2" w:semiHidden="1" w:unhideWhenUsed="1"/>
+    <w:lsdException w:name="Body Text 3" w:semiHidden="1" w:unhideWhenUsed="1"/>
+    <w:lsdException w:name="Body Text Indent 2" w:semiHidden="1" w:unhideWhenUsed="1"/>
+    <w:lsdException w:name="Body Text Indent 3" w:semiHidden="1" w:unhideWhenUsed="1"/>
+    <w:lsdException w:name="Block Text" w:semiHidden="1" w:unhideWhenUsed="1"/>
+    <w:lsdException w:name="Hyperlink" w:semiHidden="1" w:unhideWhenUsed="1"/>
+    <w:lsdException w:name="FollowedHyperlink" w:semiHidden="1" w:unhideWhenUsed="1"/>
+    <w:lsdException w:name="Strong" w:uiPriority="22" w:qFormat="1"/>
+    <w:lsdException w:name="Emphasis" w:uiPriority="20" w:qFormat="1"/>
+    <w:lsdException w:name="Document Map" w:semiHidden="1" w:unhideWhenUsed="1"/>
+    <w:lsdException w:name="Plain Text" w:semiHidden="1" w:unhideWhenUsed="1"/>
+    <w:lsdException w:name="E-mail Signature" w:semiHidden="1" w:unhideWhenUsed="1"/>
+    <w:lsdException w:name="HTML Top of Form" w:semiHidden="1" w:unhideWhenUsed="1"/>
+    <w:lsdException w:name="HTML Bottom of Form" w:semiHidden="1" w:unhideWhenUsed="1"/>
+    <w:lsdException w:name="Normal (Web)" w:semiHidden="1" w:unhideWhenUsed="1"/>
+    <w:lsdException w:name="HTML Acronym" w:semiHidden="1" w:unhideWhenUsed="1"/>
+    <w:lsdException w:name="HTML Address" w:semiHidden="1" w:unhideWhenUsed="1"/>
+    <w:lsdException w:name="HTML Cite" w:semiHidden="1" w:unhideWhenUsed="1"/>
+    <w:lsdException w:name="HTML Code" w:semiHidden="1" w:unhideWhenUsed="1"/>
+    <w:lsdException w:name="HTML Definition" w:semiHidden="1" w:unhideWhenUsed="1"/>
+    <w:lsdException w:name="HTML Keyboard" w:semiHidden="1" w:unhideWhenUsed="1"/>
+    <w:lsdException w:name="HTML Preformatted" w:semiHidden="1" w:unhideWhenUsed="1"/>
+    <w:lsdException w:name="HTML Sample" w:semiHidden="1" w:unhideWhenUsed="1"/>
+    <w:lsdException w:name="HTML Typewriter" w:semiHidden="1" w:unhideWhenUsed="1"/>
+    <w:lsdException w:name="HTML Variable" w:semiHidden="1" w:unhideWhenUsed="1"/>
+    <w:lsdException w:name="Normal Table" w:semiHidden="1" w:unhideWhenUsed="1"/>
+    <w:lsdException w:name="annotation subject" w:semiHidden="1" w:unhideWhenUsed="1"/>
+    <w:lsdException w:name="No List" w:semiHidden="1" w:unhideWhenUsed="1"/>
+    <w:lsdException w:name="Outline List 1" w:semiHidden="1" w:unhideWhenUsed="1"/>
+    <w:lsdException w:name="Outline List 2" w:semiHidden="1" w:unhideWhenUsed="1"/>
+    <w:lsdException w:name="Outline List 3" w:semiHidden="1" w:unhideWhenUsed="1"/>
+    <w:lsdException w:name="Table Simple 1" w:semiHidden="1" w:unhideWhenUsed="1"/>
+    <w:lsdException w:name="Table Simple 2" w:semiHidden="1" w:unhideWhenUsed="1"/>
+    <w:lsdException w:name="Table Simple 3" w:semiHidden="1" w:unhideWhenUsed="1"/>
+    <w:lsdException w:name="Table Classic 1" w:semiHidden="1" w:unhideWhenUsed="1"/>
+    <w:lsdException w:name="Table Classic 2" w:semiHidden="1" w:unhideWhenUsed="1"/>
+    <w:lsdException w:name="Table Classic 3" w:semiHidden="1" w:unhideWhenUsed="1"/>
+    <w:lsdException w:name="Table Classic 4" w:semiHidden="1" w:unhideWhenUsed="1"/>
+    <w:lsdException w:name="Table Colorful 1" w:semiHidden="1" w:unhideWhenUsed="1"/>
+    <w:lsdException w:name="Table Colorful 2" w:semiHidden="1" w:unhideWhenUsed="1"/>
+    <w:lsdException w:name="Table Colorful 3" w:semiHidden="1" w:unhideWhenUsed="1"/>
+    <w:lsdException w:name="Table Columns 1" w:semiHidden="1" w:unhideWhenUsed="1"/>
+    <w:lsdException w:name="Table Columns 2" w:semiHidden="1" w:unhideWhenUsed="1"/>
+    <w:lsdException w:name="Table Columns 3" w:semiHidden="1" w:unhideWhenUsed="1"/>
+    <w:lsdException w:name="Table Columns 4" w:semiHidden="1" w:unhideWhenUsed="1"/>
+    <w:lsdException w:name="Table Columns 5" w:semiHidden="1" w:unhideWhenUsed="1"/>
+    <w:lsdException w:name="Table Grid 1" w:semiHidden="1" w:unhideWhenUsed="1"/>
+    <w:lsdException w:name="Table Grid 2" w:semiHidden="1" w:unhideWhenUsed="1"/>
+    <w:lsdException w:name="Table Grid 3" w:semiHidden="1" w:unhideWhenUsed="1"/>
+    <w:lsdException w:name="Table Grid 4" w:semiHidden="1" w:unhideWhenUsed="1"/>
+    <w:lsdException w:name="Table Grid 5" w:semiHidden="1" w:unhideWhenUsed="1"/>
+    <w:lsdException w:name="Table Grid 6" w:semiHidden="1" w:unhideWhenUsed="1"/>
+    <w:lsdException w:name="Table Grid 7" w:semiHidden="1" w:unhideWhenUsed="1"/>
+    <w:lsdException w:name="Table Grid 8" w:semiHidden="1" w:unhideWhenUsed="1"/>
+    <w:lsdException w:name="Table List 1" w:semiHidden="1" w:unhideWhenUsed="1"/>
+    <w:lsdException w:name="Table List 2" w:semiHidden="1" w:unhideWhenUsed="1"/>
+    <w:lsdException w:name="Table List 3" w:semiHidden="1" w:unhideWhenUsed="1"/>
+    <w:lsdException w:name="Table List 4" w:semiHidden="1" w:unhideWhenUsed="1"/>
+    <w:lsdException w:name="Table List 5" w:semiHidden="1" w:unhideWhenUsed="1"/>
+    <w:lsdException w:name="Table List 6" w:semiHidden="1" w:unhideWhenUsed="1"/>
+    <w:lsdException w:name="Table List 7" w:semiHidden="1" w:unhideWhenUsed="1"/>
+    <w:lsdException w:name="Table List 8" w:semiHidden="1" w:unhideWhenUsed="1"/>
+    <w:lsdException w:name="Table 3D effects 1" w:semiHidden="1" w:unhideWhenUsed="1"/>
+    <w:lsdException w:name="Table 3D effects 2" w:semiHidden="1" w:unhideWhenUsed="1"/>
+    <w:lsdException w:name="Table 3D effects 3" w:semiHidden="1" w:unhideWhenUsed="1"/>
+    <w:lsdException w:name="Table Contemporary" w:semiHidden="1" w:unhideWhenUsed="1"/>
+    <w:lsdException w:name="Table Elegant" w:semiHidden="1" w:unhideWhenUsed="1"/>
+    <w:lsdException w:name="Table Professional" w:semiHidden="1" w:unhideWhenUsed="1"/>
+    <w:lsdException w:name="Table Subtle 1" w:semiHidden="1" w:unhideWhenUsed="1"/>
+    <w:lsdException w:name="Table Subtle 2" w:semiHidden="1" w:unhideWhenUsed="1"/>
+    <w:lsdException w:name="Table Web 1" w:semiHidden="1" w:unhideWhenUsed="1"/>
+    <w:lsdException w:name="Table Web 2" w:semiHidden="1" w:unhideWhenUsed="1"/>
+    <w:lsdException w:name="Table Web 3" w:semiHidden="1" w:unhideWhenUsed="1"/>
+    <w:lsdException w:name="Balloon Text" w:semiHidden="1" w:unhideWhenUsed="1"/>
+    <w:lsdException w:name="Table Grid" w:uiPriority="39"/>
+    <w:lsdException w:name="Table Theme" w:semiHidden="1" w:unhideWhenUsed="1"/>
+    <w:lsdException w:name="Placeholder Text" w:semiHidden="1"/>
+    <w:lsdException w:name="No Spacing" w:uiPriority="1" w:qFormat="1"/>
+    <w:lsdException w:name="Light Shading" w:uiPriority="60"/>
+    <w:lsdException w:name="Light List" w:uiPriority="61"/>
+    <w:lsdException w:name="Light Grid" w:uiPriority="62"/>
+    <w:lsdException w:name="Medium Shading 1" w:uiPriority="63"/>
+    <w:lsdException w:name="Medium Shading 2" w:uiPriority="64"/>
+    <w:lsdException w:name="Medium List 1" w:uiPriority="65"/>
+    <w:lsdException w:name="Medium List 2" w:uiPriority="66"/>
+    <w:lsdException w:name="Medium Grid 1" w:uiPriority="67"/>
+    <w:lsdException w:name="Medium Grid 2" w:uiPriority="68"/>
+    <w:lsdException w:name="Medium Grid 3" w:uiPriority="69"/>
+    <w:lsdException w:name="Dark List" w:uiPriority="70"/>
+    <w:lsdException w:name="Colorful Shading" w:uiPriority="71"/>
+    <w:lsdException w:name="Colorful List" w:uiPriority="72"/>
+    <w:lsdException w:name="Colorful Grid" w:uiPriority="73"/>
+    <w:lsdException w:name="Light Shading Accent 1" w:uiPriority="60"/>
+    <w:lsdException w:name="Light List Accent 1" w:uiPriority="61"/>
+    <w:lsdException w:name="Light Grid Accent 1" w:uiPriority="62"/>
+    <w:lsdException w:name="Medium Shading 1 Accent 1" w:uiPriority="63"/>
+    <w:lsdException w:name="Medium Shading 2 Accent 1" w:uiPriority="64"/>
+    <w:lsdException w:name="Medium List 1 Accent 1" w:uiPriority="65"/>
+    <w:lsdException w:name="Revision" w:semiHidden="1"/>
+    <w:lsdException w:name="List Paragraph" w:uiPriority="34" w:qFormat="1"/>
+    <w:lsdException w:name="Quote" w:uiPriority="29" w:qFormat="1"/>
+    <w:lsdException w:name="Intense Quote" w:uiPriority="30" w:qFormat="1"/>
+    <w:lsdException w:name="Medium List 2 Accent 1" w:uiPriority="66"/>
+    <w:lsdException w:name="Medium Grid 1 Accent 1" w:uiPriority="67"/>
+    <w:lsdException w:name="Medium Grid 2 Accent 1" w:uiPriority="68"/>
+    <w:lsdException w:name="Medium Grid 3 Accent 1" w:uiPriority="69"/>
+    <w:lsdException w:name="Dark List Accent 1" w:uiPriority="70"/>
+    <w:lsdException w:name="Colorful Shading Accent 1" w:uiPriority="71"/>
+    <w:lsdException w:name="Colorful List Accent 1" w:uiPriority="72"/>
+    <w:lsdException w:name="Colorful Grid Accent 1" w:uiPriority="73"/>
+    <w:lsdException w:name="Light Shading Accent 2" w:uiPriority="60"/>
+    <w:lsdException w:name="Light List Accent 2" w:uiPriority="61"/>
+    <w:lsdException w:name="Light Grid Accent 2" w:uiPriority="62"/>
+    <w:lsdException w:name="Medium Shading 1 Accent 2" w:uiPriority="63"/>
+    <w:lsdException w:name="Medium Shading 2 Accent 2" w:uiPriority="64"/>
+    <w:lsdException w:name="Medium List 1 Accent 2" w:uiPriority="65"/>
+    <w:lsdException w:name="Medium List 2 Accent 2" w:uiPriority="66"/>
+    <w:lsdException w:name="Medium Grid 1 Accent 2" w:uiPriority="67"/>
+    <w:lsdException w:name="Medium Grid 2 Accent 2" w:uiPriority="68"/>
+    <w:lsdException w:name="Medium Grid 3 Accent 2" w:uiPriority="69"/>
+    <w:lsdException w:name="Dark List Accent 2" w:uiPriority="70"/>
+    <w:lsdException w:name="Colorful Shading Accent 2" w:uiPriority="71"/>
+    <w:lsdException w:name="Colorful List Accent 2" w:uiPriority="72"/>
+    <w:lsdException w:name="Colorful Grid Accent 2" w:uiPriority="73"/>
+    <w:lsdException w:name="Light Shading Accent 3" w:uiPriority="60"/>
+    <w:lsdException w:name="Light List Accent 3" w:uiPriority="61"/>
+    <w:lsdException w:name="Light Grid Accent 3" w:uiPriority="62"/>
+    <w:lsdException w:name="Medium Shading 1 Accent 3" w:uiPriority="63"/>
+    <w:lsdException w:name="Medium Shading 2 Accent 3" w:uiPriority="64"/>
+    <w:lsdException w:name="Medium List 1 Accent 3" w:uiPriority="65"/>
+    <w:lsdException w:name="Medium List 2 Accent 3" w:uiPriority="66"/>
+    <w:lsdException w:name="Medium Grid 1 Accent 3" w:uiPriority="67"/>
+    <w:lsdException w:name="Medium Grid 2 Accent 3" w:uiPriority="68"/>
+    <w:lsdException w:name="Medium Grid 3 Accent 3" w:uiPriority="69"/>
+    <w:lsdException w:name="Dark List Accent 3" w:uiPriority="70"/>
+    <w:lsdException w:name="Colorful Shading Accent 3" w:uiPriority="71"/>
+    <w:lsdException w:name="Colorful List Accent 3" w:uiPriority="72"/>
+    <w:lsdException w:name="Colorful Grid Accent 3" w:uiPriority="73"/>
+    <w:lsdException w:name="Light Shading Accent 4" w:uiPriority="60"/>
+    <w:lsdException w:name="Light List Accent 4" w:uiPriority="61"/>
+    <w:lsdException w:name="Light Grid Accent 4" w:uiPriority="62"/>
+    <w:lsdException w:name="Medium Shading 1 Accent 4" w:uiPriority="63"/>
+    <w:lsdException w:name="Medium Shading 2 Accent 4" w:uiPriority="64"/>
+    <w:lsdException w:name="Medium List 1 Accent 4" w:uiPriority="65"/>
+    <w:lsdException w:name="Medium List 2 Accent 4" w:uiPriority="66"/>
+    <w:lsdException w:name="Medium Grid 1 Accent 4" w:uiPriority="67"/>
+    <w:lsdException w:name="Medium Grid 2 Accent 4" w:uiPriority="68"/>
+    <w:lsdException w:name="Medium Grid 3 Accent 4" w:uiPriority="69"/>
+    <w:lsdException w:name="Dark List Accent 4" w:uiPriority="70"/>
+    <w:lsdException w:name="Colorful Shading Accent 4" w:uiPriority="71"/>
+    <w:lsdException w:name="Colorful List Accent 4" w:uiPriority="72"/>
+    <w:lsdException w:name="Colorful Grid Accent 4" w:uiPriority="73"/>
+    <w:lsdException w:name="Light Shading Accent 5" w:uiPriority="60"/>
+    <w:lsdException w:name="Light List Accent 5" w:uiPriority="61"/>
+    <w:lsdException w:name="Light Grid Accent 5" w:uiPriority="62"/>
+    <w:lsdException w:name="Medium Shading 1 Accent 5" w:uiPriority="63"/>
+    <w:lsdException w:name="Medium Shading 2 Accent 5" w:uiPriority="64"/>
+    <w:lsdException w:name="Medium List 1 Accent 5" w:uiPriority="65"/>
+    <w:lsdException w:name="Medium List 2 Accent 5" w:uiPriority="66"/>
+    <w:lsdException w:name="Medium Grid 1 Accent 5" w:uiPriority="67"/>
+    <w:lsdException w:name="Medium Grid 2 Accent 5" w:uiPriority="68"/>
+    <w:lsdException w:name="Medium Grid 3 Accent 5" w:uiPriority="69"/>
+    <w:lsdException w:name="Dark List Accent 5" w:uiPriority="70"/>
+    <w:lsdException w:name="Colorful Shading Accent 5" w:uiPriority="71"/>
+    <w:lsdException w:name="Colorful List Accent 5" w:uiPriority="72"/>
+    <w:lsdException w:name="Colorful Grid Accent 5" w:uiPriority="73"/>
+    <w:lsdException w:name="Light Shading Accent 6" w:uiPriority="60"/>
+    <w:lsdException w:name="Light List Accent 6" w:uiPriority="61"/>
+    <w:lsdException w:name="Light Grid Accent 6" w:uiPriority="62"/>
+    <w:lsdException w:name="Medium Shading 1 Accent 6" w:uiPriority="63"/>
+    <w:lsdException w:name="Medium Shading 2 Accent 6" w:uiPriority="64"/>
+    <w:lsdException w:name="Medium List 1 Accent 6" w:uiPriority="65"/>
+    <w:lsdException w:name="Medium List 2 Accent 6" w:uiPriority="66"/>
+    <w:lsdException w:name="Medium Grid 1 Accent 6" w:uiPriority="67"/>
+    <w:lsdException w:name="Medium Grid 2 Accent 6" w:uiPriority="68"/>
+    <w:lsdException w:name="Medium Grid 3 Accent 6" w:uiPriority="69"/>
+    <w:lsdException w:name="Dark List Accent 6" w:uiPriority="70"/>
+    <w:lsdException w:name="Colorful Shading Accent 6" w:uiPriority="71"/>
+    <w:lsdException w:name="Colorful List Accent 6" w:uiPriority="72"/>
+    <w:lsdException w:name="Colorful Grid Accent 6" w:uiPriority="73"/>
+    <w:lsdException w:name="Subtle Emphasis" w:uiPriority="19" w:qFormat="1"/>
+    <w:lsdException w:name="Intense Emphasis" w:uiPriority="21" w:qFormat="1"/>
+    <w:lsdException w:name="Subtle Reference" w:uiPriority="31" w:qFormat="1"/>
+    <w:lsdException w:name="Intense Reference" w:uiPriority="32" w:qFormat="1"/>
+    <w:lsdException w:name="Book Title" w:uiPriority="33" w:qFormat="1"/>
+    <w:lsdException w:name="Bibliography" w:semiHidden="1" w:uiPriority="37" w:unhideWhenUsed="1"/>
+    <w:lsdException w:name="TOC Heading" w:semiHidden="1" w:uiPriority="39" w:unhideWhenUsed="1" w:qFormat="1"/>
+    <w:lsdException w:name="Plain Table 1" w:uiPriority="41"/>
+    <w:lsdException w:name="Plain Table 2" w:uiPriority="42"/>
+    <w:lsdException w:name="Plain Table 3" w:uiPriority="43"/>
+    <w:lsdException w:name="Plain Table 4" w:uiPriority="44"/>
+    <w:lsdException w:name="Plain Table 5" w:uiPriority="45"/>
+    <w:lsdException w:name="Grid Table Light" w:uiPriority="40"/>
+    <w:lsdException w:name="Grid Table 1 Light" w:uiPriority="46"/>
+    <w:lsdException w:name="Grid Table 2" w:uiPriority="47"/>
+    <w:lsdException w:name="Grid Table 3" w:uiPriority="48"/>
+    <w:lsdException w:name="Grid Table 4" w:uiPriority="49"/>
+    <w:lsdException w:name="Grid Table 5 Dark" w:uiPriority="50"/>
+    <w:lsdException w:name="Grid Table 6 Colorful" w:uiPriority="51"/>
+    <w:lsdException w:name="Grid Table 7 Colorful" w:uiPriority="52"/>
+    <w:lsdException w:name="Grid Table 1 Light Accent 1" w:uiPriority="46"/>
+    <w:lsdException w:name="Grid Table 2 Accent 1" w:uiPriority="47"/>
+    <w:lsdException w:name="Grid Table 3 Accent 1" w:uiPriority="48"/>
+    <w:lsdException w:name="Grid Table 4 Accent 1" w:uiPriority="49"/>
+    <w:lsdException w:name="Grid Table 5 Dark Accent 1" w:uiPriority="50"/>
+    <w:lsdException w:name="Grid Table 6 Colorful Accent 1" w:uiPriority="51"/>
+    <w:lsdException w:name="Grid Table 7 Colorful Accent 1" w:uiPriority="52"/>
+    <w:lsdException w:name="Grid Table 1 Light Accent 2" w:uiPriority="46"/>
+    <w:lsdException w:name="Grid Table 2 Accent 2" w:uiPriority="47"/>
+    <w:lsdException w:name="Grid Table 3 Accent 2" w:uiPriority="48"/>
+    <w:lsdException w:name="Grid Table 4 Accent 2" w:uiPriority="49"/>
+    <w:lsdException w:name="Grid Table 5 Dark Accent 2" w:uiPriority="50"/>
+    <w:lsdException w:name="Grid Table 6 Colorful Accent 2" w:uiPriority="51"/>
+    <w:lsdException w:name="Grid Table 7 Colorful Accent 2" w:uiPriority="52"/>
+    <w:lsdException w:name="Grid Table 1 Light Accent 3" w:uiPriority="46"/>
+    <w:lsdException w:name="Grid Table 2 Accent 3" w:uiPriority="47"/>
+    <w:lsdException w:name="Grid Table 3 Accent 3" w:uiPriority="48"/>
+    <w:lsdException w:name="Grid Table 4 Accent 3" w:uiPriority="49"/>
+    <w:lsdException w:name="Grid Table 5 Dark Accent 3" w:uiPriority="50"/>
+    <w:lsdException w:name="Grid Table 6 Colorful Accent 3" w:uiPriority="51"/>
+    <w:lsdException w:name="Grid Table 7 Colorful Accent 3" w:uiPriority="52"/>
+    <w:lsdException w:name="Grid Table 1 Light Accent 4" w:uiPriority="46"/>
+    <w:lsdException w:name="Grid Table 2 Accent 4" w:uiPriority="47"/>
+    <w:lsdException w:name="Grid Table 3 Accent 4" w:uiPriority="48"/>
+    <w:lsdException w:name="Grid Table 4 Accent 4" w:uiPriority="49"/>
+    <w:lsdException w:name="Grid Table 5 Dark Accent 4" w:uiPriority="50"/>
+    <w:lsdException w:name="Grid Table 6 Colorful Accent 4" w:uiPriority="51"/>
+    <w:lsdException w:name="Grid Table 7 Colorful Accent 4" w:uiPriority="52"/>
+    <w:lsdException w:name="Grid Table 1 Light Accent 5" w:uiPriority="46"/>
+    <w:lsdException w:name="Grid Table 2 Accent 5" w:uiPriority="47"/>
+    <w:lsdException w:name="Grid Table 3 Accent 5" w:uiPriority="48"/>
+    <w:lsdException w:name="Grid Table 4 Accent 5" w:uiPriority="49"/>
+    <w:lsdException w:name="Grid Table 5 Dark Accent 5" w:uiPriority="50"/>
+    <w:lsdException w:name="Grid Table 6 Colorful Accent 5" w:uiPriority="51"/>
+    <w:lsdException w:name="Grid Table 7 Colorful Accent 5" w:uiPriority="52"/>
+    <w:lsdException w:name="Grid Table 1 Light Accent 6" w:uiPriority="46"/>
+    <w:lsdException w:name="Grid Table 2 Accent 6" w:uiPriority="47"/>
+    <w:lsdException w:name="Grid Table 3 Accent 6" w:uiPriority="48"/>
+    <w:lsdException w:name="Grid Table 4 Accent 6" w:uiPriority="49"/>
+    <w:lsdException w:name="Grid Table 5 Dark Accent 6" w:uiPriority="50"/>
+    <w:lsdException w:name="Grid Table 6 Colorful Accent 6" w:uiPriority="51"/>
+    <w:lsdException w:name="Grid Table 7 Colorful Accent 6" w:uiPriority="52"/>
+    <w:lsdException w:name="List Table 1 Light" w:uiPriority="46"/>
+    <w:lsdException w:name="List Table 2" w:uiPriority="47"/>
+    <w:lsdException w:name="List Table 3" w:uiPriority="48"/>
+    <w:lsdException w:name="List Table 4" w:uiPriority="49"/>
+    <w:lsdException w:name="List Table 5 Dark" w:uiPriority="50"/>
+    <w:lsdException w:name="List Table 6 Colorful" w:uiPriority="51"/>
+    <w:lsdException w:name="List Table 7 Colorful" w:uiPriority="52"/>
+    <w:lsdException w:name="List Table 1 Light Accent 1" w:uiPriority="46"/>
+    <w:lsdException w:name="List Table 2 Accent 1" w:uiPriority="47"/>
+    <w:lsdException w:name="List Table 3 Accent 1" w:uiPriority="48"/>
+    <w:lsdException w:name="List Table 4 Accent 1" w:uiPriority="49"/>
+    <w:lsdException w:name="List Table 5 Dark Accent 1" w:uiPriority="50"/>
+    <w:lsdException w:name="List Table 6 Colorful Accent 1" w:uiPriority="51"/>
+    <w:lsdException w:name="List Table 7 Colorful Accent 1" w:uiPriority="52"/>
+    <w:lsdException w:name="List Table 1 Light Accent 2" w:uiPriority="46"/>
+    <w:lsdException w:name="List Table 2 Accent 2" w:uiPriority="47"/>
+    <w:lsdException w:name="List Table 3 Accent 2" w:uiPriority="48"/>
+    <w:lsdException w:name="List Table 4 Accent 2" w:uiPriority="49"/>
+    <w:lsdException w:name="List Table 5 Dark Accent 2" w:uiPriority="50"/>
+    <w:lsdException w:name="List Table 6 Colorful Accent 2" w:uiPriority="51"/>
+    <w:lsdException w:name="List Table 7 Colorful Accent 2" w:uiPriority="52"/>
+    <w:lsdException w:name="List Table 1 Light Accent 3" w:uiPriority="46"/>
+    <w:lsdException w:name="List Table 2 Accent 3" w:uiPriority="47"/>
+    <w:lsdException w:name="List Table 3 Accent 3" w:uiPriority="48"/>
+    <w:lsdException w:name="List Table 4 Accent 3" w:uiPriority="49"/>
+    <w:lsdException w:name="List Table 5 Dark Accent 3" w:uiPriority="50"/>
+    <w:lsdException w:name="List Table 6 Colorful Accent 3" w:uiPriority="51"/>
+    <w:lsdException w:name="List Table 7 Colorful Accent 3" w:uiPriority="52"/>
+    <w:lsdException w:name="List Table 1 Light Accent 4" w:uiPriority="46"/>
+    <w:lsdException w:name="List Table 2 Accent 4" w:uiPriority="47"/>
+    <w:lsdException w:name="List Table 3 Accent 4" w:uiPriority="48"/>
+    <w:lsdException w:name="List Table 4 Accent 4" w:uiPriority="49"/>
+    <w:lsdException w:name="List Table 5 Dark Accent 4" w:uiPriority="50"/>
+    <w:lsdException w:name="List Table 6 Colorful Accent 4" w:uiPriority="51"/>
+    <w:lsdException w:name="List Table 7 Colorful Accent 4" w:uiPriority="52"/>
+    <w:lsdException w:name="List Table 1 Light Accent 5" w:uiPriority="46"/>
+    <w:lsdException w:name="List Table 2 Accent 5" w:uiPriority="47"/>
+    <w:lsdException w:name="List Table 3 Accent 5" w:uiPriority="48"/>
+    <w:lsdException w:name="List Table 4 Accent 5" w:uiPriority="49"/>
+    <w:lsdException w:name="List Table 5 Dark Accent 5" w:uiPriority="50"/>
+    <w:lsdException w:name="List Table 6 Colorful Accent 5" w:uiPriority="51"/>
+    <w:lsdException w:name="List Table 7 Colorful Accent 5" w:uiPriority="52"/>
+    <w:lsdException w:name="List Table 1 Light Accent 6" w:uiPriority="46"/>
+    <w:lsdException w:name="List Table 2 Accent 6" w:uiPriority="47"/>
+    <w:lsdException w:name="List Table 3 Accent 6" w:uiPriority="48"/>
+    <w:lsdException w:name="List Table 4 Accent 6" w:uiPriority="49"/>
+    <w:lsdException w:name="List Table 5 Dark Accent 6" w:uiPriority="50"/>
+    <w:lsdException w:name="List Table 6 Colorful Accent 6" w:uiPriority="51"/>
+    <w:lsdException w:name="List Table 7 Colorful Accent 6" w:uiPriority="52"/>
+    <w:lsdException w:name="Mention" w:semiHidden="1" w:unhideWhenUsed="1"/>
+    <w:lsdException w:name="Smart Hyperlink" w:semiHidden="1" w:unhideWhenUsed="1"/>
+    <w:lsdException w:name="Hashtag" w:semiHidden="1" w:unhideWhenUsed="1"/>
+    <w:lsdException w:name="Unresolved Mention" w:semiHidden="1" w:unhideWhenUsed="1"/>
+    <w:lsdException w:name="Smart Link" w:semiHidden="1" w:unhideWhenUsed="1"/>
+  </w:latentStyles>
+  <w:style w:type="paragraph" w:default="1" w:styleId="Normal">
+    <w:name w:val="Normal"/>
+    <w:qFormat/>
+  </w:style>
+  <w:style w:type="character" w:default="1" w:styleId="DefaultParagraphFont">
+    <w:name w:val="Default Paragraph Font"/>
+    <w:uiPriority w:val="1"/>
+    <w:semiHidden/>
+    <w:unhideWhenUsed/>
+  </w:style>
+  <w:style w:type="table" w:default="1" w:styleId="TableNormal">
+    <w:name w:val="Normal Table"/>
+    <w:uiPriority w:val="99"/>
+    <w:semiHidden/>
+    <w:unhideWhenUsed/>
+    <w:tblPr>
+      <w:tblInd w:w="0" w:type="dxa"/>
+      <w:tblCellMar>
+        <w:top w:w="0" w:type="dxa"/>
+        <w:left w:w="108" w:type="dxa"/>
+        <w:bottom w:w="0" w:type="dxa"/>
+        <w:right w:w="108" w:type="dxa"/>
+      </w:tblCellMar>
+    </w:tblPr>
+  </w:style>
+  <w:style w:type="numbering" w:default="1" w:styleId="NoList">
+    <w:name w:val="No List"/>
+    <w:uiPriority w:val="99"/>
+    <w:semiHidden/>
+    <w:unhideWhenUsed/>
+  </w:style>
+  <w:style w:type="character" w:styleId="PlaceholderText">
+    <w:name w:val="Placeholder Text"/>
+    <w:basedOn w:val="DefaultParagraphFont"/>
+    <w:uiPriority w:val="99"/>
+    <w:semiHidden/>
+    <w:rsid w:val="00DE2A1E"/>
+    <w:rPr>
+      <w:color w:val="808080"/>
+    </w:rPr>
+  </w:style>
+  <w:style w:type="paragraph" w:customStyle="1" w:styleId="AF3AAD36A0BE224B8F333AED4022D0F3">
+    <w:name w:val="AF3AAD36A0BE224B8F333AED4022D0F3"/>
+    <w:rsid w:val="00DE2A1E"/>
+  </w:style>
+</w:styles>
+</file>
+
+<file path=word/glossary/webSettings.xml><?xml version="1.0" encoding="utf-8"?>
+<w:webSettings xmlns:mc="http://schemas.openxmlformats.org/markup-compatibility/2006" xmlns:r="http://schemas.openxmlformats.org/officeDocument/2006/relationships" xmlns:w="http://schemas.openxmlformats.org/wordprocessingml/2006/main" xmlns:w14="http://schemas.microsoft.com/office/word/2010/wordml" xmlns:w15="http://schemas.microsoft.com/office/word/2012/wordml" xmlns:w16cex="http://schemas.microsoft.com/office/word/2018/wordml/cex" xmlns:w16cid="http://schemas.microsoft.com/office/word/2016/wordml/cid" xmlns:w16="http://schemas.microsoft.com/office/word/2018/wordml" xmlns:w16du="http://schemas.microsoft.com/office/word/2023/wordml/word16du" xmlns:w16sdtdh="http://schemas.microsoft.com/office/word/2020/wordml/sdtdatahash" xmlns:w16se="http://schemas.microsoft.com/office/word/2015/wordml/symex" mc:Ignorable="w14 w15 w16se w16cid w16 w16cex w16sdtdh w16du">
+  <w:optimizeForBrowser/>
+  <w:allowPNG/>
+</w:webSettings>
 </file>
 
 <file path=word/theme/theme1.xml><?xml version="1.0" encoding="utf-8"?>

</xml_diff>

<commit_message>
Add requires java limitation to proposal
</commit_message>
<xml_diff>
--- a/NEA Proposal.docx
+++ b/NEA Proposal.docx
@@ -4176,6 +4176,43 @@
       <w:proofErr w:type="gramEnd"/>
       <w:r>
         <w:t xml:space="preserve"> of the game is on the story and adventure, not the UI.</w:t>
+      </w:r>
+    </w:p>
+    <w:p>
+      <w:pPr>
+        <w:pStyle w:val="Heading2"/>
+      </w:pPr>
+      <w:r>
+        <w:t>Requires Java</w:t>
+      </w:r>
+    </w:p>
+    <w:p>
+      <w:r>
+        <w:t xml:space="preserve">As [TITLE] will be programmed and compiled in Java, any system that runs it will also </w:t>
+      </w:r>
+      <w:r>
+        <w:t>need to have Java installed</w:t>
+      </w:r>
+      <w:r>
+        <w:t>. Overall, this is an advantage</w:t>
+      </w:r>
+      <w:r>
+        <w:t xml:space="preserve"> for the players</w:t>
+      </w:r>
+      <w:r>
+        <w:t>, as it means the game can be played on virtually any system (unlike C++</w:t>
+      </w:r>
+      <w:r>
+        <w:t>, an alternative I considered</w:t>
+      </w:r>
+      <w:r>
+        <w:t>, which would only be available on Windows systems)</w:t>
+      </w:r>
+      <w:r>
+        <w:t xml:space="preserve">. However, it also </w:t>
+      </w:r>
+      <w:r>
+        <w:t>means the user must download both Java and the game, making it slightly more complicated to setup.</w:t>
       </w:r>
     </w:p>
     <w:sectPr>
@@ -4298,6 +4335,7 @@
           <w:dataBinding w:prefixMappings="xmlns:ns0='http://purl.org/dc/elements/1.1/' xmlns:ns1='http://schemas.openxmlformats.org/package/2006/metadata/core-properties' " w:xpath="/ns1:coreProperties[1]/ns0:creator[1]" w:storeItemID="{6C3C8BC8-F283-45AE-878A-BAB7291924A1}"/>
           <w:text/>
         </w:sdtPr>
+        <w:sdtEndPr/>
         <w:sdtContent>
           <w:tc>
             <w:tcPr>
@@ -6575,6 +6613,8 @@
   <w:rsids>
     <w:rsidRoot w:val="00DE2A1E"/>
     <w:rsid w:val="00340BF4"/>
+    <w:rsid w:val="00676105"/>
+    <w:rsid w:val="00787FC4"/>
     <w:rsid w:val="00DE2A1E"/>
     <w:rsid w:val="00DF45E1"/>
   </w:rsids>

</xml_diff>

<commit_message>
Update table of contents in proposal
</commit_message>
<xml_diff>
--- a/NEA Proposal.docx
+++ b/NEA Proposal.docx
@@ -76,7 +76,7 @@
             </w:rPr>
             <w:fldChar w:fldCharType="separate"/>
           </w:r>
-          <w:hyperlink w:anchor="_Toc171773404" w:history="1">
+          <w:hyperlink w:anchor="_Toc171802531" w:history="1">
             <w:r>
               <w:rPr>
                 <w:rStyle w:val="Hyperlink"/>
@@ -103,7 +103,7 @@
                 <w:noProof/>
                 <w:webHidden/>
               </w:rPr>
-              <w:instrText xml:space="preserve"> PAGEREF _Toc171773404 \h </w:instrText>
+              <w:instrText xml:space="preserve"> PAGEREF _Toc171802531 \h </w:instrText>
             </w:r>
             <w:r>
               <w:rPr>
@@ -150,7 +150,7 @@
               <w:lang w:eastAsia="en-GB"/>
             </w:rPr>
           </w:pPr>
-          <w:hyperlink w:anchor="_Toc171773405" w:history="1">
+          <w:hyperlink w:anchor="_Toc171802532" w:history="1">
             <w:r>
               <w:rPr>
                 <w:rStyle w:val="Hyperlink"/>
@@ -177,7 +177,7 @@
                 <w:noProof/>
                 <w:webHidden/>
               </w:rPr>
-              <w:instrText xml:space="preserve"> PAGEREF _Toc171773405 \h </w:instrText>
+              <w:instrText xml:space="preserve"> PAGEREF _Toc171802532 \h </w:instrText>
             </w:r>
             <w:r>
               <w:rPr>
@@ -216,15 +216,15 @@
             </w:tabs>
             <w:rPr>
               <w:rFonts w:eastAsiaTheme="minorEastAsia"/>
-              <w:i/>
-              <w:iCs/>
+              <w:b w:val="0"/>
+              <w:bCs w:val="0"/>
               <w:noProof/>
               <w:sz w:val="24"/>
               <w:szCs w:val="24"/>
               <w:lang w:eastAsia="en-GB"/>
             </w:rPr>
           </w:pPr>
-          <w:hyperlink w:anchor="_Toc171773406" w:history="1">
+          <w:hyperlink w:anchor="_Toc171802533" w:history="1">
             <w:r>
               <w:rPr>
                 <w:rStyle w:val="Hyperlink"/>
@@ -251,7 +251,7 @@
                 <w:noProof/>
                 <w:webHidden/>
               </w:rPr>
-              <w:instrText xml:space="preserve"> PAGEREF _Toc171773406 \h </w:instrText>
+              <w:instrText xml:space="preserve"> PAGEREF _Toc171802533 \h </w:instrText>
             </w:r>
             <w:r>
               <w:rPr>
@@ -290,15 +290,15 @@
             </w:tabs>
             <w:rPr>
               <w:rFonts w:eastAsiaTheme="minorEastAsia"/>
-              <w:i/>
-              <w:iCs/>
+              <w:b w:val="0"/>
+              <w:bCs w:val="0"/>
               <w:noProof/>
               <w:sz w:val="24"/>
               <w:szCs w:val="24"/>
               <w:lang w:eastAsia="en-GB"/>
             </w:rPr>
           </w:pPr>
-          <w:hyperlink w:anchor="_Toc171773407" w:history="1">
+          <w:hyperlink w:anchor="_Toc171802534" w:history="1">
             <w:r>
               <w:rPr>
                 <w:rStyle w:val="Hyperlink"/>
@@ -325,7 +325,7 @@
                 <w:noProof/>
                 <w:webHidden/>
               </w:rPr>
-              <w:instrText xml:space="preserve"> PAGEREF _Toc171773407 \h </w:instrText>
+              <w:instrText xml:space="preserve"> PAGEREF _Toc171802534 \h </w:instrText>
             </w:r>
             <w:r>
               <w:rPr>
@@ -364,15 +364,15 @@
             </w:tabs>
             <w:rPr>
               <w:rFonts w:eastAsiaTheme="minorEastAsia"/>
-              <w:i/>
-              <w:iCs/>
+              <w:b w:val="0"/>
+              <w:bCs w:val="0"/>
               <w:noProof/>
               <w:sz w:val="24"/>
               <w:szCs w:val="24"/>
               <w:lang w:eastAsia="en-GB"/>
             </w:rPr>
           </w:pPr>
-          <w:hyperlink w:anchor="_Toc171773408" w:history="1">
+          <w:hyperlink w:anchor="_Toc171802535" w:history="1">
             <w:r>
               <w:rPr>
                 <w:rStyle w:val="Hyperlink"/>
@@ -399,7 +399,7 @@
                 <w:noProof/>
                 <w:webHidden/>
               </w:rPr>
-              <w:instrText xml:space="preserve"> PAGEREF _Toc171773408 \h </w:instrText>
+              <w:instrText xml:space="preserve"> PAGEREF _Toc171802535 \h </w:instrText>
             </w:r>
             <w:r>
               <w:rPr>
@@ -438,15 +438,15 @@
             </w:tabs>
             <w:rPr>
               <w:rFonts w:eastAsiaTheme="minorEastAsia"/>
-              <w:i/>
-              <w:iCs/>
+              <w:b w:val="0"/>
+              <w:bCs w:val="0"/>
               <w:noProof/>
               <w:sz w:val="24"/>
               <w:szCs w:val="24"/>
               <w:lang w:eastAsia="en-GB"/>
             </w:rPr>
           </w:pPr>
-          <w:hyperlink w:anchor="_Toc171773409" w:history="1">
+          <w:hyperlink w:anchor="_Toc171802536" w:history="1">
             <w:r>
               <w:rPr>
                 <w:rStyle w:val="Hyperlink"/>
@@ -473,7 +473,7 @@
                 <w:noProof/>
                 <w:webHidden/>
               </w:rPr>
-              <w:instrText xml:space="preserve"> PAGEREF _Toc171773409 \h </w:instrText>
+              <w:instrText xml:space="preserve"> PAGEREF _Toc171802536 \h </w:instrText>
             </w:r>
             <w:r>
               <w:rPr>
@@ -512,15 +512,15 @@
             </w:tabs>
             <w:rPr>
               <w:rFonts w:eastAsiaTheme="minorEastAsia"/>
-              <w:i/>
-              <w:iCs/>
+              <w:b w:val="0"/>
+              <w:bCs w:val="0"/>
               <w:noProof/>
               <w:sz w:val="24"/>
               <w:szCs w:val="24"/>
               <w:lang w:eastAsia="en-GB"/>
             </w:rPr>
           </w:pPr>
-          <w:hyperlink w:anchor="_Toc171773410" w:history="1">
+          <w:hyperlink w:anchor="_Toc171802537" w:history="1">
             <w:r>
               <w:rPr>
                 <w:rStyle w:val="Hyperlink"/>
@@ -547,7 +547,7 @@
                 <w:noProof/>
                 <w:webHidden/>
               </w:rPr>
-              <w:instrText xml:space="preserve"> PAGEREF _Toc171773410 \h </w:instrText>
+              <w:instrText xml:space="preserve"> PAGEREF _Toc171802537 \h </w:instrText>
             </w:r>
             <w:r>
               <w:rPr>
@@ -586,15 +586,15 @@
             </w:tabs>
             <w:rPr>
               <w:rFonts w:eastAsiaTheme="minorEastAsia"/>
-              <w:i/>
-              <w:iCs/>
+              <w:b w:val="0"/>
+              <w:bCs w:val="0"/>
               <w:noProof/>
               <w:sz w:val="24"/>
               <w:szCs w:val="24"/>
               <w:lang w:eastAsia="en-GB"/>
             </w:rPr>
           </w:pPr>
-          <w:hyperlink w:anchor="_Toc171773411" w:history="1">
+          <w:hyperlink w:anchor="_Toc171802538" w:history="1">
             <w:r>
               <w:rPr>
                 <w:rStyle w:val="Hyperlink"/>
@@ -621,7 +621,7 @@
                 <w:noProof/>
                 <w:webHidden/>
               </w:rPr>
-              <w:instrText xml:space="preserve"> PAGEREF _Toc171773411 \h </w:instrText>
+              <w:instrText xml:space="preserve"> PAGEREF _Toc171802538 \h </w:instrText>
             </w:r>
             <w:r>
               <w:rPr>
@@ -660,15 +660,15 @@
             </w:tabs>
             <w:rPr>
               <w:rFonts w:eastAsiaTheme="minorEastAsia"/>
-              <w:i/>
-              <w:iCs/>
+              <w:b w:val="0"/>
+              <w:bCs w:val="0"/>
               <w:noProof/>
               <w:sz w:val="24"/>
               <w:szCs w:val="24"/>
               <w:lang w:eastAsia="en-GB"/>
             </w:rPr>
           </w:pPr>
-          <w:hyperlink w:anchor="_Toc171773412" w:history="1">
+          <w:hyperlink w:anchor="_Toc171802539" w:history="1">
             <w:r>
               <w:rPr>
                 <w:rStyle w:val="Hyperlink"/>
@@ -695,7 +695,7 @@
                 <w:noProof/>
                 <w:webHidden/>
               </w:rPr>
-              <w:instrText xml:space="preserve"> PAGEREF _Toc171773412 \h </w:instrText>
+              <w:instrText xml:space="preserve"> PAGEREF _Toc171802539 \h </w:instrText>
             </w:r>
             <w:r>
               <w:rPr>
@@ -740,7 +740,7 @@
               <w:lang w:eastAsia="en-GB"/>
             </w:rPr>
           </w:pPr>
-          <w:hyperlink w:anchor="_Toc171773413" w:history="1">
+          <w:hyperlink w:anchor="_Toc171802540" w:history="1">
             <w:r>
               <w:rPr>
                 <w:rStyle w:val="Hyperlink"/>
@@ -767,7 +767,7 @@
                 <w:noProof/>
                 <w:webHidden/>
               </w:rPr>
-              <w:instrText xml:space="preserve"> PAGEREF _Toc171773413 \h </w:instrText>
+              <w:instrText xml:space="preserve"> PAGEREF _Toc171802540 \h </w:instrText>
             </w:r>
             <w:r>
               <w:rPr>
@@ -814,7 +814,7 @@
               <w:lang w:eastAsia="en-GB"/>
             </w:rPr>
           </w:pPr>
-          <w:hyperlink w:anchor="_Toc171773414" w:history="1">
+          <w:hyperlink w:anchor="_Toc171802541" w:history="1">
             <w:r>
               <w:rPr>
                 <w:rStyle w:val="Hyperlink"/>
@@ -841,7 +841,7 @@
                 <w:noProof/>
                 <w:webHidden/>
               </w:rPr>
-              <w:instrText xml:space="preserve"> PAGEREF _Toc171773414 \h </w:instrText>
+              <w:instrText xml:space="preserve"> PAGEREF _Toc171802541 \h </w:instrText>
             </w:r>
             <w:r>
               <w:rPr>
@@ -861,7 +861,7 @@
                 <w:noProof/>
                 <w:webHidden/>
               </w:rPr>
-              <w:t>5</w:t>
+              <w:t>6</w:t>
             </w:r>
             <w:r>
               <w:rPr>
@@ -880,15 +880,15 @@
             </w:tabs>
             <w:rPr>
               <w:rFonts w:eastAsiaTheme="minorEastAsia"/>
-              <w:i/>
-              <w:iCs/>
+              <w:b w:val="0"/>
+              <w:bCs w:val="0"/>
               <w:noProof/>
               <w:sz w:val="24"/>
               <w:szCs w:val="24"/>
               <w:lang w:eastAsia="en-GB"/>
             </w:rPr>
           </w:pPr>
-          <w:hyperlink w:anchor="_Toc171773415" w:history="1">
+          <w:hyperlink w:anchor="_Toc171802542" w:history="1">
             <w:r>
               <w:rPr>
                 <w:rStyle w:val="Hyperlink"/>
@@ -915,7 +915,7 @@
                 <w:noProof/>
                 <w:webHidden/>
               </w:rPr>
-              <w:instrText xml:space="preserve"> PAGEREF _Toc171773415 \h </w:instrText>
+              <w:instrText xml:space="preserve"> PAGEREF _Toc171802542 \h </w:instrText>
             </w:r>
             <w:r>
               <w:rPr>
@@ -935,7 +935,7 @@
                 <w:noProof/>
                 <w:webHidden/>
               </w:rPr>
-              <w:t>5</w:t>
+              <w:t>6</w:t>
             </w:r>
             <w:r>
               <w:rPr>
@@ -960,7 +960,7 @@
               <w:lang w:eastAsia="en-GB"/>
             </w:rPr>
           </w:pPr>
-          <w:hyperlink w:anchor="_Toc171773416" w:history="1">
+          <w:hyperlink w:anchor="_Toc171802543" w:history="1">
             <w:r>
               <w:rPr>
                 <w:rStyle w:val="Hyperlink"/>
@@ -987,7 +987,7 @@
                 <w:noProof/>
                 <w:webHidden/>
               </w:rPr>
-              <w:instrText xml:space="preserve"> PAGEREF _Toc171773416 \h </w:instrText>
+              <w:instrText xml:space="preserve"> PAGEREF _Toc171802543 \h </w:instrText>
             </w:r>
             <w:r>
               <w:rPr>
@@ -1007,7 +1007,7 @@
                 <w:noProof/>
                 <w:webHidden/>
               </w:rPr>
-              <w:t>5</w:t>
+              <w:t>6</w:t>
             </w:r>
             <w:r>
               <w:rPr>
@@ -1032,7 +1032,7 @@
               <w:lang w:eastAsia="en-GB"/>
             </w:rPr>
           </w:pPr>
-          <w:hyperlink w:anchor="_Toc171773417" w:history="1">
+          <w:hyperlink w:anchor="_Toc171802544" w:history="1">
             <w:r>
               <w:rPr>
                 <w:rStyle w:val="Hyperlink"/>
@@ -1059,7 +1059,7 @@
                 <w:noProof/>
                 <w:webHidden/>
               </w:rPr>
-              <w:instrText xml:space="preserve"> PAGEREF _Toc171773417 \h </w:instrText>
+              <w:instrText xml:space="preserve"> PAGEREF _Toc171802544 \h </w:instrText>
             </w:r>
             <w:r>
               <w:rPr>
@@ -1079,7 +1079,7 @@
                 <w:noProof/>
                 <w:webHidden/>
               </w:rPr>
-              <w:t>5</w:t>
+              <w:t>6</w:t>
             </w:r>
             <w:r>
               <w:rPr>
@@ -1104,7 +1104,7 @@
               <w:lang w:eastAsia="en-GB"/>
             </w:rPr>
           </w:pPr>
-          <w:hyperlink w:anchor="_Toc171773418" w:history="1">
+          <w:hyperlink w:anchor="_Toc171802545" w:history="1">
             <w:r>
               <w:rPr>
                 <w:rStyle w:val="Hyperlink"/>
@@ -1131,7 +1131,7 @@
                 <w:noProof/>
                 <w:webHidden/>
               </w:rPr>
-              <w:instrText xml:space="preserve"> PAGEREF _Toc171773418 \h </w:instrText>
+              <w:instrText xml:space="preserve"> PAGEREF _Toc171802545 \h </w:instrText>
             </w:r>
             <w:r>
               <w:rPr>
@@ -1151,7 +1151,7 @@
                 <w:noProof/>
                 <w:webHidden/>
               </w:rPr>
-              <w:t>6</w:t>
+              <w:t>7</w:t>
             </w:r>
             <w:r>
               <w:rPr>
@@ -1170,15 +1170,15 @@
             </w:tabs>
             <w:rPr>
               <w:rFonts w:eastAsiaTheme="minorEastAsia"/>
-              <w:i/>
-              <w:iCs/>
+              <w:b w:val="0"/>
+              <w:bCs w:val="0"/>
               <w:noProof/>
               <w:sz w:val="24"/>
               <w:szCs w:val="24"/>
               <w:lang w:eastAsia="en-GB"/>
             </w:rPr>
           </w:pPr>
-          <w:hyperlink w:anchor="_Toc171773419" w:history="1">
+          <w:hyperlink w:anchor="_Toc171802546" w:history="1">
             <w:r>
               <w:rPr>
                 <w:rStyle w:val="Hyperlink"/>
@@ -1205,7 +1205,7 @@
                 <w:noProof/>
                 <w:webHidden/>
               </w:rPr>
-              <w:instrText xml:space="preserve"> PAGEREF _Toc171773419 \h </w:instrText>
+              <w:instrText xml:space="preserve"> PAGEREF _Toc171802546 \h </w:instrText>
             </w:r>
             <w:r>
               <w:rPr>
@@ -1225,7 +1225,7 @@
                 <w:noProof/>
                 <w:webHidden/>
               </w:rPr>
-              <w:t>6</w:t>
+              <w:t>7</w:t>
             </w:r>
             <w:r>
               <w:rPr>
@@ -1250,7 +1250,7 @@
               <w:lang w:eastAsia="en-GB"/>
             </w:rPr>
           </w:pPr>
-          <w:hyperlink w:anchor="_Toc171773420" w:history="1">
+          <w:hyperlink w:anchor="_Toc171802547" w:history="1">
             <w:r>
               <w:rPr>
                 <w:rStyle w:val="Hyperlink"/>
@@ -1277,7 +1277,7 @@
                 <w:noProof/>
                 <w:webHidden/>
               </w:rPr>
-              <w:instrText xml:space="preserve"> PAGEREF _Toc171773420 \h </w:instrText>
+              <w:instrText xml:space="preserve"> PAGEREF _Toc171802547 \h </w:instrText>
             </w:r>
             <w:r>
               <w:rPr>
@@ -1297,7 +1297,7 @@
                 <w:noProof/>
                 <w:webHidden/>
               </w:rPr>
-              <w:t>6</w:t>
+              <w:t>7</w:t>
             </w:r>
             <w:r>
               <w:rPr>
@@ -1324,7 +1324,7 @@
               <w:lang w:eastAsia="en-GB"/>
             </w:rPr>
           </w:pPr>
-          <w:hyperlink w:anchor="_Toc171773421" w:history="1">
+          <w:hyperlink w:anchor="_Toc171802548" w:history="1">
             <w:r>
               <w:rPr>
                 <w:rStyle w:val="Hyperlink"/>
@@ -1351,7 +1351,7 @@
                 <w:noProof/>
                 <w:webHidden/>
               </w:rPr>
-              <w:instrText xml:space="preserve"> PAGEREF _Toc171773421 \h </w:instrText>
+              <w:instrText xml:space="preserve"> PAGEREF _Toc171802548 \h </w:instrText>
             </w:r>
             <w:r>
               <w:rPr>
@@ -1371,7 +1371,7 @@
                 <w:noProof/>
                 <w:webHidden/>
               </w:rPr>
-              <w:t>7</w:t>
+              <w:t>8</w:t>
             </w:r>
             <w:r>
               <w:rPr>
@@ -1390,15 +1390,15 @@
             </w:tabs>
             <w:rPr>
               <w:rFonts w:eastAsiaTheme="minorEastAsia"/>
-              <w:i/>
-              <w:iCs/>
+              <w:b w:val="0"/>
+              <w:bCs w:val="0"/>
               <w:noProof/>
               <w:sz w:val="24"/>
               <w:szCs w:val="24"/>
               <w:lang w:eastAsia="en-GB"/>
             </w:rPr>
           </w:pPr>
-          <w:hyperlink w:anchor="_Toc171773422" w:history="1">
+          <w:hyperlink w:anchor="_Toc171802549" w:history="1">
             <w:r>
               <w:rPr>
                 <w:rStyle w:val="Hyperlink"/>
@@ -1425,7 +1425,7 @@
                 <w:noProof/>
                 <w:webHidden/>
               </w:rPr>
-              <w:instrText xml:space="preserve"> PAGEREF _Toc171773422 \h </w:instrText>
+              <w:instrText xml:space="preserve"> PAGEREF _Toc171802549 \h </w:instrText>
             </w:r>
             <w:r>
               <w:rPr>
@@ -1445,7 +1445,7 @@
                 <w:noProof/>
                 <w:webHidden/>
               </w:rPr>
-              <w:t>7</w:t>
+              <w:t>8</w:t>
             </w:r>
             <w:r>
               <w:rPr>
@@ -1470,7 +1470,7 @@
               <w:lang w:eastAsia="en-GB"/>
             </w:rPr>
           </w:pPr>
-          <w:hyperlink w:anchor="_Toc171773423" w:history="1">
+          <w:hyperlink w:anchor="_Toc171802550" w:history="1">
             <w:r>
               <w:rPr>
                 <w:rStyle w:val="Hyperlink"/>
@@ -1497,7 +1497,7 @@
                 <w:noProof/>
                 <w:webHidden/>
               </w:rPr>
-              <w:instrText xml:space="preserve"> PAGEREF _Toc171773423 \h </w:instrText>
+              <w:instrText xml:space="preserve"> PAGEREF _Toc171802550 \h </w:instrText>
             </w:r>
             <w:r>
               <w:rPr>
@@ -1517,7 +1517,7 @@
                 <w:noProof/>
                 <w:webHidden/>
               </w:rPr>
-              <w:t>7</w:t>
+              <w:t>8</w:t>
             </w:r>
             <w:r>
               <w:rPr>
@@ -1536,15 +1536,15 @@
             </w:tabs>
             <w:rPr>
               <w:rFonts w:eastAsiaTheme="minorEastAsia"/>
-              <w:i/>
-              <w:iCs/>
+              <w:b w:val="0"/>
+              <w:bCs w:val="0"/>
               <w:noProof/>
               <w:sz w:val="24"/>
               <w:szCs w:val="24"/>
               <w:lang w:eastAsia="en-GB"/>
             </w:rPr>
           </w:pPr>
-          <w:hyperlink w:anchor="_Toc171773424" w:history="1">
+          <w:hyperlink w:anchor="_Toc171802551" w:history="1">
             <w:r>
               <w:rPr>
                 <w:rStyle w:val="Hyperlink"/>
@@ -1571,7 +1571,7 @@
                 <w:noProof/>
                 <w:webHidden/>
               </w:rPr>
-              <w:instrText xml:space="preserve"> PAGEREF _Toc171773424 \h </w:instrText>
+              <w:instrText xml:space="preserve"> PAGEREF _Toc171802551 \h </w:instrText>
             </w:r>
             <w:r>
               <w:rPr>
@@ -1591,7 +1591,7 @@
                 <w:noProof/>
                 <w:webHidden/>
               </w:rPr>
-              <w:t>9</w:t>
+              <w:t>10</w:t>
             </w:r>
             <w:r>
               <w:rPr>
@@ -1616,7 +1616,7 @@
               <w:lang w:eastAsia="en-GB"/>
             </w:rPr>
           </w:pPr>
-          <w:hyperlink w:anchor="_Toc171773425" w:history="1">
+          <w:hyperlink w:anchor="_Toc171802552" w:history="1">
             <w:r>
               <w:rPr>
                 <w:rStyle w:val="Hyperlink"/>
@@ -1643,7 +1643,7 @@
                 <w:noProof/>
                 <w:webHidden/>
               </w:rPr>
-              <w:instrText xml:space="preserve"> PAGEREF _Toc171773425 \h </w:instrText>
+              <w:instrText xml:space="preserve"> PAGEREF _Toc171802552 \h </w:instrText>
             </w:r>
             <w:r>
               <w:rPr>
@@ -1663,7 +1663,7 @@
                 <w:noProof/>
                 <w:webHidden/>
               </w:rPr>
-              <w:t>10</w:t>
+              <w:t>11</w:t>
             </w:r>
             <w:r>
               <w:rPr>
@@ -1682,15 +1682,15 @@
             </w:tabs>
             <w:rPr>
               <w:rFonts w:eastAsiaTheme="minorEastAsia"/>
-              <w:i/>
-              <w:iCs/>
+              <w:b w:val="0"/>
+              <w:bCs w:val="0"/>
               <w:noProof/>
               <w:sz w:val="24"/>
               <w:szCs w:val="24"/>
               <w:lang w:eastAsia="en-GB"/>
             </w:rPr>
           </w:pPr>
-          <w:hyperlink w:anchor="_Toc171773426" w:history="1">
+          <w:hyperlink w:anchor="_Toc171802553" w:history="1">
             <w:r>
               <w:rPr>
                 <w:rStyle w:val="Hyperlink"/>
@@ -1717,7 +1717,7 @@
                 <w:noProof/>
                 <w:webHidden/>
               </w:rPr>
-              <w:instrText xml:space="preserve"> PAGEREF _Toc171773426 \h </w:instrText>
+              <w:instrText xml:space="preserve"> PAGEREF _Toc171802553 \h </w:instrText>
             </w:r>
             <w:r>
               <w:rPr>
@@ -1737,7 +1737,7 @@
                 <w:noProof/>
                 <w:webHidden/>
               </w:rPr>
-              <w:t>11</w:t>
+              <w:t>12</w:t>
             </w:r>
             <w:r>
               <w:rPr>
@@ -1762,7 +1762,7 @@
               <w:lang w:eastAsia="en-GB"/>
             </w:rPr>
           </w:pPr>
-          <w:hyperlink w:anchor="_Toc171773427" w:history="1">
+          <w:hyperlink w:anchor="_Toc171802554" w:history="1">
             <w:r>
               <w:rPr>
                 <w:rStyle w:val="Hyperlink"/>
@@ -1789,7 +1789,7 @@
                 <w:noProof/>
                 <w:webHidden/>
               </w:rPr>
-              <w:instrText xml:space="preserve"> PAGEREF _Toc171773427 \h </w:instrText>
+              <w:instrText xml:space="preserve"> PAGEREF _Toc171802554 \h </w:instrText>
             </w:r>
             <w:r>
               <w:rPr>
@@ -1809,7 +1809,7 @@
                 <w:noProof/>
                 <w:webHidden/>
               </w:rPr>
-              <w:t>11</w:t>
+              <w:t>12</w:t>
             </w:r>
             <w:r>
               <w:rPr>
@@ -1836,7 +1836,7 @@
               <w:lang w:eastAsia="en-GB"/>
             </w:rPr>
           </w:pPr>
-          <w:hyperlink w:anchor="_Toc171773428" w:history="1">
+          <w:hyperlink w:anchor="_Toc171802555" w:history="1">
             <w:r>
               <w:rPr>
                 <w:rStyle w:val="Hyperlink"/>
@@ -1863,7 +1863,7 @@
                 <w:noProof/>
                 <w:webHidden/>
               </w:rPr>
-              <w:instrText xml:space="preserve"> PAGEREF _Toc171773428 \h </w:instrText>
+              <w:instrText xml:space="preserve"> PAGEREF _Toc171802555 \h </w:instrText>
             </w:r>
             <w:r>
               <w:rPr>
@@ -1883,7 +1883,7 @@
                 <w:noProof/>
                 <w:webHidden/>
               </w:rPr>
-              <w:t>13</w:t>
+              <w:t>14</w:t>
             </w:r>
             <w:r>
               <w:rPr>
@@ -1902,15 +1902,15 @@
             </w:tabs>
             <w:rPr>
               <w:rFonts w:eastAsiaTheme="minorEastAsia"/>
-              <w:i/>
-              <w:iCs/>
+              <w:b w:val="0"/>
+              <w:bCs w:val="0"/>
               <w:noProof/>
               <w:sz w:val="24"/>
               <w:szCs w:val="24"/>
               <w:lang w:eastAsia="en-GB"/>
             </w:rPr>
           </w:pPr>
-          <w:hyperlink w:anchor="_Toc171773429" w:history="1">
+          <w:hyperlink w:anchor="_Toc171802556" w:history="1">
             <w:r>
               <w:rPr>
                 <w:rStyle w:val="Hyperlink"/>
@@ -1937,7 +1937,7 @@
                 <w:noProof/>
                 <w:webHidden/>
               </w:rPr>
-              <w:instrText xml:space="preserve"> PAGEREF _Toc171773429 \h </w:instrText>
+              <w:instrText xml:space="preserve"> PAGEREF _Toc171802556 \h </w:instrText>
             </w:r>
             <w:r>
               <w:rPr>
@@ -1957,7 +1957,7 @@
                 <w:noProof/>
                 <w:webHidden/>
               </w:rPr>
-              <w:t>13</w:t>
+              <w:t>14</w:t>
             </w:r>
             <w:r>
               <w:rPr>
@@ -1976,15 +1976,15 @@
             </w:tabs>
             <w:rPr>
               <w:rFonts w:eastAsiaTheme="minorEastAsia"/>
-              <w:i/>
-              <w:iCs/>
+              <w:b w:val="0"/>
+              <w:bCs w:val="0"/>
               <w:noProof/>
               <w:sz w:val="24"/>
               <w:szCs w:val="24"/>
               <w:lang w:eastAsia="en-GB"/>
             </w:rPr>
           </w:pPr>
-          <w:hyperlink w:anchor="_Toc171773430" w:history="1">
+          <w:hyperlink w:anchor="_Toc171802557" w:history="1">
             <w:r>
               <w:rPr>
                 <w:rStyle w:val="Hyperlink"/>
@@ -2011,7 +2011,7 @@
                 <w:noProof/>
                 <w:webHidden/>
               </w:rPr>
-              <w:instrText xml:space="preserve"> PAGEREF _Toc171773430 \h </w:instrText>
+              <w:instrText xml:space="preserve"> PAGEREF _Toc171802557 \h </w:instrText>
             </w:r>
             <w:r>
               <w:rPr>
@@ -2031,7 +2031,81 @@
                 <w:noProof/>
                 <w:webHidden/>
               </w:rPr>
-              <w:t>13</w:t>
+              <w:t>14</w:t>
+            </w:r>
+            <w:r>
+              <w:rPr>
+                <w:noProof/>
+                <w:webHidden/>
+              </w:rPr>
+              <w:fldChar w:fldCharType="end"/>
+            </w:r>
+          </w:hyperlink>
+        </w:p>
+        <w:p>
+          <w:pPr>
+            <w:pStyle w:val="TOC2"/>
+            <w:tabs>
+              <w:tab w:val="right" w:leader="dot" w:pos="9016"/>
+            </w:tabs>
+            <w:rPr>
+              <w:rFonts w:eastAsiaTheme="minorEastAsia"/>
+              <w:b w:val="0"/>
+              <w:bCs w:val="0"/>
+              <w:noProof/>
+              <w:sz w:val="24"/>
+              <w:szCs w:val="24"/>
+              <w:lang w:eastAsia="en-GB"/>
+            </w:rPr>
+          </w:pPr>
+          <w:hyperlink w:anchor="_Toc171802558" w:history="1">
+            <w:r>
+              <w:rPr>
+                <w:rStyle w:val="Hyperlink"/>
+                <w:noProof/>
+              </w:rPr>
+              <w:t>Requires Java</w:t>
+            </w:r>
+            <w:r>
+              <w:rPr>
+                <w:noProof/>
+                <w:webHidden/>
+              </w:rPr>
+              <w:tab/>
+            </w:r>
+            <w:r>
+              <w:rPr>
+                <w:noProof/>
+                <w:webHidden/>
+              </w:rPr>
+              <w:fldChar w:fldCharType="begin"/>
+            </w:r>
+            <w:r>
+              <w:rPr>
+                <w:noProof/>
+                <w:webHidden/>
+              </w:rPr>
+              <w:instrText xml:space="preserve"> PAGEREF _Toc171802558 \h </w:instrText>
+            </w:r>
+            <w:r>
+              <w:rPr>
+                <w:noProof/>
+                <w:webHidden/>
+              </w:rPr>
+            </w:r>
+            <w:r>
+              <w:rPr>
+                <w:noProof/>
+                <w:webHidden/>
+              </w:rPr>
+              <w:fldChar w:fldCharType="separate"/>
+            </w:r>
+            <w:r>
+              <w:rPr>
+                <w:noProof/>
+                <w:webHidden/>
+              </w:rPr>
+              <w:t>14</w:t>
             </w:r>
             <w:r>
               <w:rPr>
@@ -2074,7 +2148,7 @@
       <w:pPr>
         <w:pStyle w:val="Heading1"/>
       </w:pPr>
-      <w:bookmarkStart w:id="2" w:name="_Toc171773404"/>
+      <w:bookmarkStart w:id="2" w:name="_Toc171802531"/>
       <w:r>
         <w:lastRenderedPageBreak/>
         <w:t>Overview</w:t>
@@ -2096,7 +2170,7 @@
         <w:pStyle w:val="Heading1"/>
       </w:pPr>
       <w:bookmarkStart w:id="3" w:name="_Features"/>
-      <w:bookmarkStart w:id="4" w:name="_Toc171773405"/>
+      <w:bookmarkStart w:id="4" w:name="_Toc171802532"/>
       <w:bookmarkEnd w:id="3"/>
       <w:r>
         <w:lastRenderedPageBreak/>
@@ -2109,7 +2183,7 @@
         <w:pStyle w:val="Heading2"/>
       </w:pPr>
       <w:bookmarkStart w:id="5" w:name="_Graphical_User_Interface"/>
-      <w:bookmarkStart w:id="6" w:name="_Toc171773406"/>
+      <w:bookmarkStart w:id="6" w:name="_Toc171802533"/>
       <w:bookmarkEnd w:id="5"/>
       <w:r>
         <w:t>Graphical User Interface</w:t>
@@ -2126,7 +2200,7 @@
         <w:pStyle w:val="Heading2"/>
       </w:pPr>
       <w:bookmarkStart w:id="7" w:name="_Login_System"/>
-      <w:bookmarkStart w:id="8" w:name="_Toc171773407"/>
+      <w:bookmarkStart w:id="8" w:name="_Toc171802534"/>
       <w:bookmarkEnd w:id="7"/>
       <w:r>
         <w:t>Login System</w:t>
@@ -2148,7 +2222,7 @@
         <w:pStyle w:val="Heading2"/>
       </w:pPr>
       <w:bookmarkStart w:id="9" w:name="_Leaderboard"/>
-      <w:bookmarkStart w:id="10" w:name="_Toc171773408"/>
+      <w:bookmarkStart w:id="10" w:name="_Toc171802535"/>
       <w:bookmarkEnd w:id="9"/>
       <w:r>
         <w:t>Leaderboard</w:t>
@@ -2173,7 +2247,7 @@
         <w:pStyle w:val="Heading2"/>
       </w:pPr>
       <w:bookmarkStart w:id="11" w:name="_Inventory_System"/>
-      <w:bookmarkStart w:id="12" w:name="_Toc171773409"/>
+      <w:bookmarkStart w:id="12" w:name="_Toc171802536"/>
       <w:bookmarkEnd w:id="11"/>
       <w:r>
         <w:t>Inventory System</w:t>
@@ -2214,7 +2288,7 @@
       <w:pPr>
         <w:pStyle w:val="Heading2"/>
       </w:pPr>
-      <w:bookmarkStart w:id="13" w:name="_Toc171773410"/>
+      <w:bookmarkStart w:id="13" w:name="_Toc171802537"/>
       <w:r>
         <w:t>Chance Actions</w:t>
       </w:r>
@@ -2249,7 +2323,7 @@
         <w:pStyle w:val="Heading2"/>
       </w:pPr>
       <w:bookmarkStart w:id="14" w:name="_Adaptive_Rooms"/>
-      <w:bookmarkStart w:id="15" w:name="_Toc171773411"/>
+      <w:bookmarkStart w:id="15" w:name="_Toc171802538"/>
       <w:bookmarkEnd w:id="14"/>
       <w:r>
         <w:t xml:space="preserve">Adaptive </w:t>
@@ -2287,7 +2361,7 @@
         <w:pStyle w:val="Heading2"/>
       </w:pPr>
       <w:bookmarkStart w:id="16" w:name="_Adaptive_Map"/>
-      <w:bookmarkStart w:id="17" w:name="_Toc171773412"/>
+      <w:bookmarkStart w:id="17" w:name="_Toc171802539"/>
       <w:bookmarkEnd w:id="16"/>
       <w:r>
         <w:t>Adaptive Map</w:t>
@@ -2370,7 +2444,7 @@
       <w:pPr>
         <w:pStyle w:val="Heading3"/>
       </w:pPr>
-      <w:bookmarkStart w:id="18" w:name="_Toc171773413"/>
+      <w:bookmarkStart w:id="18" w:name="_Toc171802540"/>
       <w:r>
         <w:t>Map Example</w:t>
       </w:r>
@@ -2508,7 +2582,7 @@
       <w:pPr>
         <w:pStyle w:val="Heading1"/>
       </w:pPr>
-      <w:bookmarkStart w:id="19" w:name="_Toc171773414"/>
+      <w:bookmarkStart w:id="19" w:name="_Toc171802541"/>
       <w:r>
         <w:lastRenderedPageBreak/>
         <w:t>Stakeholders</w:t>
@@ -2520,7 +2594,7 @@
         <w:pStyle w:val="Heading2"/>
       </w:pPr>
       <w:bookmarkStart w:id="20" w:name="_Internal"/>
-      <w:bookmarkStart w:id="21" w:name="_Toc171773415"/>
+      <w:bookmarkStart w:id="21" w:name="_Toc171802542"/>
       <w:bookmarkEnd w:id="20"/>
       <w:r>
         <w:t>Internal</w:t>
@@ -2531,7 +2605,7 @@
       <w:pPr>
         <w:pStyle w:val="Heading3"/>
       </w:pPr>
-      <w:bookmarkStart w:id="22" w:name="_Toc171773416"/>
+      <w:bookmarkStart w:id="22" w:name="_Toc171802543"/>
       <w:r>
         <w:t>Developer (me)</w:t>
       </w:r>
@@ -2555,7 +2629,7 @@
       <w:pPr>
         <w:pStyle w:val="Heading3"/>
       </w:pPr>
-      <w:bookmarkStart w:id="23" w:name="_Toc171773417"/>
+      <w:bookmarkStart w:id="23" w:name="_Toc171802544"/>
       <w:r>
         <w:t>Younger Players</w:t>
       </w:r>
@@ -2858,7 +2932,7 @@
       <w:pPr>
         <w:pStyle w:val="Heading3"/>
       </w:pPr>
-      <w:bookmarkStart w:id="24" w:name="_Toc171773418"/>
+      <w:bookmarkStart w:id="24" w:name="_Toc171802545"/>
       <w:r>
         <w:lastRenderedPageBreak/>
         <w:t>Older Players</w:t>
@@ -3028,7 +3102,7 @@
         <w:pStyle w:val="Heading2"/>
       </w:pPr>
       <w:bookmarkStart w:id="25" w:name="_External"/>
-      <w:bookmarkStart w:id="26" w:name="_Toc171773419"/>
+      <w:bookmarkStart w:id="26" w:name="_Toc171802546"/>
       <w:bookmarkEnd w:id="25"/>
       <w:r>
         <w:t>External</w:t>
@@ -3039,7 +3113,7 @@
       <w:pPr>
         <w:pStyle w:val="Heading3"/>
       </w:pPr>
-      <w:bookmarkStart w:id="27" w:name="_Toc171773420"/>
+      <w:bookmarkStart w:id="27" w:name="_Toc171802547"/>
       <w:r>
         <w:t>PEGI</w:t>
       </w:r>
@@ -3165,7 +3239,7 @@
         <w:pStyle w:val="Heading1"/>
       </w:pPr>
       <w:bookmarkStart w:id="28" w:name="_Similar_Games"/>
-      <w:bookmarkStart w:id="29" w:name="_Toc171773421"/>
+      <w:bookmarkStart w:id="29" w:name="_Toc171802548"/>
       <w:bookmarkEnd w:id="28"/>
       <w:r>
         <w:lastRenderedPageBreak/>
@@ -3178,7 +3252,7 @@
         <w:pStyle w:val="Heading2"/>
       </w:pPr>
       <w:bookmarkStart w:id="30" w:name="_Zork"/>
-      <w:bookmarkStart w:id="31" w:name="_Toc171773422"/>
+      <w:bookmarkStart w:id="31" w:name="_Toc171802549"/>
       <w:bookmarkEnd w:id="30"/>
       <w:r>
         <w:t>Zork</w:t>
@@ -3301,7 +3375,7 @@
       <w:pPr>
         <w:pStyle w:val="Heading3"/>
       </w:pPr>
-      <w:bookmarkStart w:id="32" w:name="_Toc171773423"/>
+      <w:bookmarkStart w:id="32" w:name="_Toc171802550"/>
       <w:r>
         <w:t>Features</w:t>
       </w:r>
@@ -3485,7 +3559,7 @@
         <w:pStyle w:val="Heading2"/>
       </w:pPr>
       <w:bookmarkStart w:id="33" w:name="_The_Hobbit"/>
-      <w:bookmarkStart w:id="34" w:name="_Toc171773424"/>
+      <w:bookmarkStart w:id="34" w:name="_Toc171802551"/>
       <w:bookmarkEnd w:id="33"/>
       <w:r>
         <w:lastRenderedPageBreak/>
@@ -3680,7 +3754,7 @@
       <w:pPr>
         <w:pStyle w:val="Heading3"/>
       </w:pPr>
-      <w:bookmarkStart w:id="35" w:name="_Toc171773425"/>
+      <w:bookmarkStart w:id="35" w:name="_Toc171802552"/>
       <w:r>
         <w:lastRenderedPageBreak/>
         <w:t>Features</w:t>
@@ -3799,7 +3873,7 @@
         <w:pStyle w:val="Heading2"/>
       </w:pPr>
       <w:bookmarkStart w:id="36" w:name="_Pokémon_Red/Blue/Yellow_(1999)"/>
-      <w:bookmarkStart w:id="37" w:name="_Toc171773426"/>
+      <w:bookmarkStart w:id="37" w:name="_Toc171802553"/>
       <w:bookmarkEnd w:id="36"/>
       <w:r>
         <w:rPr>
@@ -3935,7 +4009,7 @@
       <w:pPr>
         <w:pStyle w:val="Heading3"/>
       </w:pPr>
-      <w:bookmarkStart w:id="38" w:name="_Toc171773427"/>
+      <w:bookmarkStart w:id="38" w:name="_Toc171802554"/>
       <w:r>
         <w:t>Features</w:t>
       </w:r>
@@ -4088,7 +4162,7 @@
         <w:pStyle w:val="Heading1"/>
       </w:pPr>
       <w:bookmarkStart w:id="39" w:name="_Limitations"/>
-      <w:bookmarkStart w:id="40" w:name="_Toc171773428"/>
+      <w:bookmarkStart w:id="40" w:name="_Toc171802555"/>
       <w:bookmarkEnd w:id="39"/>
       <w:r>
         <w:lastRenderedPageBreak/>
@@ -4100,7 +4174,7 @@
       <w:pPr>
         <w:pStyle w:val="Heading2"/>
       </w:pPr>
-      <w:bookmarkStart w:id="41" w:name="_Toc171773429"/>
+      <w:bookmarkStart w:id="41" w:name="_Toc171802556"/>
       <w:r>
         <w:t>Simple Commands</w:t>
       </w:r>
@@ -4133,7 +4207,7 @@
       <w:pPr>
         <w:pStyle w:val="Heading2"/>
       </w:pPr>
-      <w:bookmarkStart w:id="42" w:name="_Toc171773430"/>
+      <w:bookmarkStart w:id="42" w:name="_Toc171802557"/>
       <w:r>
         <w:t>Simple GUI</w:t>
       </w:r>
@@ -4182,9 +4256,11 @@
       <w:pPr>
         <w:pStyle w:val="Heading2"/>
       </w:pPr>
+      <w:bookmarkStart w:id="43" w:name="_Toc171802558"/>
       <w:r>
         <w:t>Requires Java</w:t>
       </w:r>
+      <w:bookmarkEnd w:id="43"/>
     </w:p>
     <w:p>
       <w:r>
@@ -4335,7 +4411,6 @@
           <w:dataBinding w:prefixMappings="xmlns:ns0='http://purl.org/dc/elements/1.1/' xmlns:ns1='http://schemas.openxmlformats.org/package/2006/metadata/core-properties' " w:xpath="/ns1:coreProperties[1]/ns0:creator[1]" w:storeItemID="{6C3C8BC8-F283-45AE-878A-BAB7291924A1}"/>
           <w:text/>
         </w:sdtPr>
-        <w:sdtEndPr/>
         <w:sdtContent>
           <w:tc>
             <w:tcPr>
@@ -6612,7 +6687,9 @@
   </w:compat>
   <w:rsids>
     <w:rsidRoot w:val="00DE2A1E"/>
+    <w:rsid w:val="001A4DF4"/>
     <w:rsid w:val="00340BF4"/>
+    <w:rsid w:val="0040544B"/>
     <w:rsid w:val="00676105"/>
     <w:rsid w:val="00787FC4"/>
     <w:rsid w:val="00DE2A1E"/>

</xml_diff>

<commit_message>
Add linear storyline limitation to proposal
</commit_message>
<xml_diff>
--- a/NEA Proposal.docx
+++ b/NEA Proposal.docx
@@ -76,7 +76,7 @@
             </w:rPr>
             <w:fldChar w:fldCharType="separate"/>
           </w:r>
-          <w:hyperlink w:anchor="_Toc171802531" w:history="1">
+          <w:hyperlink w:anchor="_Toc171802633" w:history="1">
             <w:r>
               <w:rPr>
                 <w:rStyle w:val="Hyperlink"/>
@@ -103,7 +103,7 @@
                 <w:noProof/>
                 <w:webHidden/>
               </w:rPr>
-              <w:instrText xml:space="preserve"> PAGEREF _Toc171802531 \h </w:instrText>
+              <w:instrText xml:space="preserve"> PAGEREF _Toc171802633 \h </w:instrText>
             </w:r>
             <w:r>
               <w:rPr>
@@ -150,7 +150,7 @@
               <w:lang w:eastAsia="en-GB"/>
             </w:rPr>
           </w:pPr>
-          <w:hyperlink w:anchor="_Toc171802532" w:history="1">
+          <w:hyperlink w:anchor="_Toc171802634" w:history="1">
             <w:r>
               <w:rPr>
                 <w:rStyle w:val="Hyperlink"/>
@@ -177,7 +177,7 @@
                 <w:noProof/>
                 <w:webHidden/>
               </w:rPr>
-              <w:instrText xml:space="preserve"> PAGEREF _Toc171802532 \h </w:instrText>
+              <w:instrText xml:space="preserve"> PAGEREF _Toc171802634 \h </w:instrText>
             </w:r>
             <w:r>
               <w:rPr>
@@ -224,7 +224,7 @@
               <w:lang w:eastAsia="en-GB"/>
             </w:rPr>
           </w:pPr>
-          <w:hyperlink w:anchor="_Toc171802533" w:history="1">
+          <w:hyperlink w:anchor="_Toc171802635" w:history="1">
             <w:r>
               <w:rPr>
                 <w:rStyle w:val="Hyperlink"/>
@@ -251,7 +251,7 @@
                 <w:noProof/>
                 <w:webHidden/>
               </w:rPr>
-              <w:instrText xml:space="preserve"> PAGEREF _Toc171802533 \h </w:instrText>
+              <w:instrText xml:space="preserve"> PAGEREF _Toc171802635 \h </w:instrText>
             </w:r>
             <w:r>
               <w:rPr>
@@ -298,7 +298,7 @@
               <w:lang w:eastAsia="en-GB"/>
             </w:rPr>
           </w:pPr>
-          <w:hyperlink w:anchor="_Toc171802534" w:history="1">
+          <w:hyperlink w:anchor="_Toc171802636" w:history="1">
             <w:r>
               <w:rPr>
                 <w:rStyle w:val="Hyperlink"/>
@@ -325,7 +325,7 @@
                 <w:noProof/>
                 <w:webHidden/>
               </w:rPr>
-              <w:instrText xml:space="preserve"> PAGEREF _Toc171802534 \h </w:instrText>
+              <w:instrText xml:space="preserve"> PAGEREF _Toc171802636 \h </w:instrText>
             </w:r>
             <w:r>
               <w:rPr>
@@ -372,7 +372,7 @@
               <w:lang w:eastAsia="en-GB"/>
             </w:rPr>
           </w:pPr>
-          <w:hyperlink w:anchor="_Toc171802535" w:history="1">
+          <w:hyperlink w:anchor="_Toc171802637" w:history="1">
             <w:r>
               <w:rPr>
                 <w:rStyle w:val="Hyperlink"/>
@@ -399,7 +399,7 @@
                 <w:noProof/>
                 <w:webHidden/>
               </w:rPr>
-              <w:instrText xml:space="preserve"> PAGEREF _Toc171802535 \h </w:instrText>
+              <w:instrText xml:space="preserve"> PAGEREF _Toc171802637 \h </w:instrText>
             </w:r>
             <w:r>
               <w:rPr>
@@ -446,7 +446,7 @@
               <w:lang w:eastAsia="en-GB"/>
             </w:rPr>
           </w:pPr>
-          <w:hyperlink w:anchor="_Toc171802536" w:history="1">
+          <w:hyperlink w:anchor="_Toc171802638" w:history="1">
             <w:r>
               <w:rPr>
                 <w:rStyle w:val="Hyperlink"/>
@@ -473,7 +473,7 @@
                 <w:noProof/>
                 <w:webHidden/>
               </w:rPr>
-              <w:instrText xml:space="preserve"> PAGEREF _Toc171802536 \h </w:instrText>
+              <w:instrText xml:space="preserve"> PAGEREF _Toc171802638 \h </w:instrText>
             </w:r>
             <w:r>
               <w:rPr>
@@ -520,7 +520,7 @@
               <w:lang w:eastAsia="en-GB"/>
             </w:rPr>
           </w:pPr>
-          <w:hyperlink w:anchor="_Toc171802537" w:history="1">
+          <w:hyperlink w:anchor="_Toc171802639" w:history="1">
             <w:r>
               <w:rPr>
                 <w:rStyle w:val="Hyperlink"/>
@@ -547,7 +547,7 @@
                 <w:noProof/>
                 <w:webHidden/>
               </w:rPr>
-              <w:instrText xml:space="preserve"> PAGEREF _Toc171802537 \h </w:instrText>
+              <w:instrText xml:space="preserve"> PAGEREF _Toc171802639 \h </w:instrText>
             </w:r>
             <w:r>
               <w:rPr>
@@ -594,7 +594,7 @@
               <w:lang w:eastAsia="en-GB"/>
             </w:rPr>
           </w:pPr>
-          <w:hyperlink w:anchor="_Toc171802538" w:history="1">
+          <w:hyperlink w:anchor="_Toc171802640" w:history="1">
             <w:r>
               <w:rPr>
                 <w:rStyle w:val="Hyperlink"/>
@@ -621,7 +621,7 @@
                 <w:noProof/>
                 <w:webHidden/>
               </w:rPr>
-              <w:instrText xml:space="preserve"> PAGEREF _Toc171802538 \h </w:instrText>
+              <w:instrText xml:space="preserve"> PAGEREF _Toc171802640 \h </w:instrText>
             </w:r>
             <w:r>
               <w:rPr>
@@ -668,7 +668,7 @@
               <w:lang w:eastAsia="en-GB"/>
             </w:rPr>
           </w:pPr>
-          <w:hyperlink w:anchor="_Toc171802539" w:history="1">
+          <w:hyperlink w:anchor="_Toc171802641" w:history="1">
             <w:r>
               <w:rPr>
                 <w:rStyle w:val="Hyperlink"/>
@@ -695,7 +695,7 @@
                 <w:noProof/>
                 <w:webHidden/>
               </w:rPr>
-              <w:instrText xml:space="preserve"> PAGEREF _Toc171802539 \h </w:instrText>
+              <w:instrText xml:space="preserve"> PAGEREF _Toc171802641 \h </w:instrText>
             </w:r>
             <w:r>
               <w:rPr>
@@ -740,7 +740,7 @@
               <w:lang w:eastAsia="en-GB"/>
             </w:rPr>
           </w:pPr>
-          <w:hyperlink w:anchor="_Toc171802540" w:history="1">
+          <w:hyperlink w:anchor="_Toc171802642" w:history="1">
             <w:r>
               <w:rPr>
                 <w:rStyle w:val="Hyperlink"/>
@@ -767,7 +767,7 @@
                 <w:noProof/>
                 <w:webHidden/>
               </w:rPr>
-              <w:instrText xml:space="preserve"> PAGEREF _Toc171802540 \h </w:instrText>
+              <w:instrText xml:space="preserve"> PAGEREF _Toc171802642 \h </w:instrText>
             </w:r>
             <w:r>
               <w:rPr>
@@ -814,7 +814,7 @@
               <w:lang w:eastAsia="en-GB"/>
             </w:rPr>
           </w:pPr>
-          <w:hyperlink w:anchor="_Toc171802541" w:history="1">
+          <w:hyperlink w:anchor="_Toc171802643" w:history="1">
             <w:r>
               <w:rPr>
                 <w:rStyle w:val="Hyperlink"/>
@@ -841,7 +841,7 @@
                 <w:noProof/>
                 <w:webHidden/>
               </w:rPr>
-              <w:instrText xml:space="preserve"> PAGEREF _Toc171802541 \h </w:instrText>
+              <w:instrText xml:space="preserve"> PAGEREF _Toc171802643 \h </w:instrText>
             </w:r>
             <w:r>
               <w:rPr>
@@ -888,7 +888,7 @@
               <w:lang w:eastAsia="en-GB"/>
             </w:rPr>
           </w:pPr>
-          <w:hyperlink w:anchor="_Toc171802542" w:history="1">
+          <w:hyperlink w:anchor="_Toc171802644" w:history="1">
             <w:r>
               <w:rPr>
                 <w:rStyle w:val="Hyperlink"/>
@@ -915,7 +915,7 @@
                 <w:noProof/>
                 <w:webHidden/>
               </w:rPr>
-              <w:instrText xml:space="preserve"> PAGEREF _Toc171802542 \h </w:instrText>
+              <w:instrText xml:space="preserve"> PAGEREF _Toc171802644 \h </w:instrText>
             </w:r>
             <w:r>
               <w:rPr>
@@ -960,7 +960,7 @@
               <w:lang w:eastAsia="en-GB"/>
             </w:rPr>
           </w:pPr>
-          <w:hyperlink w:anchor="_Toc171802543" w:history="1">
+          <w:hyperlink w:anchor="_Toc171802645" w:history="1">
             <w:r>
               <w:rPr>
                 <w:rStyle w:val="Hyperlink"/>
@@ -987,7 +987,7 @@
                 <w:noProof/>
                 <w:webHidden/>
               </w:rPr>
-              <w:instrText xml:space="preserve"> PAGEREF _Toc171802543 \h </w:instrText>
+              <w:instrText xml:space="preserve"> PAGEREF _Toc171802645 \h </w:instrText>
             </w:r>
             <w:r>
               <w:rPr>
@@ -1032,7 +1032,7 @@
               <w:lang w:eastAsia="en-GB"/>
             </w:rPr>
           </w:pPr>
-          <w:hyperlink w:anchor="_Toc171802544" w:history="1">
+          <w:hyperlink w:anchor="_Toc171802646" w:history="1">
             <w:r>
               <w:rPr>
                 <w:rStyle w:val="Hyperlink"/>
@@ -1059,7 +1059,7 @@
                 <w:noProof/>
                 <w:webHidden/>
               </w:rPr>
-              <w:instrText xml:space="preserve"> PAGEREF _Toc171802544 \h </w:instrText>
+              <w:instrText xml:space="preserve"> PAGEREF _Toc171802646 \h </w:instrText>
             </w:r>
             <w:r>
               <w:rPr>
@@ -1104,7 +1104,7 @@
               <w:lang w:eastAsia="en-GB"/>
             </w:rPr>
           </w:pPr>
-          <w:hyperlink w:anchor="_Toc171802545" w:history="1">
+          <w:hyperlink w:anchor="_Toc171802647" w:history="1">
             <w:r>
               <w:rPr>
                 <w:rStyle w:val="Hyperlink"/>
@@ -1131,7 +1131,7 @@
                 <w:noProof/>
                 <w:webHidden/>
               </w:rPr>
-              <w:instrText xml:space="preserve"> PAGEREF _Toc171802545 \h </w:instrText>
+              <w:instrText xml:space="preserve"> PAGEREF _Toc171802647 \h </w:instrText>
             </w:r>
             <w:r>
               <w:rPr>
@@ -1178,7 +1178,7 @@
               <w:lang w:eastAsia="en-GB"/>
             </w:rPr>
           </w:pPr>
-          <w:hyperlink w:anchor="_Toc171802546" w:history="1">
+          <w:hyperlink w:anchor="_Toc171802648" w:history="1">
             <w:r>
               <w:rPr>
                 <w:rStyle w:val="Hyperlink"/>
@@ -1205,7 +1205,7 @@
                 <w:noProof/>
                 <w:webHidden/>
               </w:rPr>
-              <w:instrText xml:space="preserve"> PAGEREF _Toc171802546 \h </w:instrText>
+              <w:instrText xml:space="preserve"> PAGEREF _Toc171802648 \h </w:instrText>
             </w:r>
             <w:r>
               <w:rPr>
@@ -1250,7 +1250,7 @@
               <w:lang w:eastAsia="en-GB"/>
             </w:rPr>
           </w:pPr>
-          <w:hyperlink w:anchor="_Toc171802547" w:history="1">
+          <w:hyperlink w:anchor="_Toc171802649" w:history="1">
             <w:r>
               <w:rPr>
                 <w:rStyle w:val="Hyperlink"/>
@@ -1277,7 +1277,7 @@
                 <w:noProof/>
                 <w:webHidden/>
               </w:rPr>
-              <w:instrText xml:space="preserve"> PAGEREF _Toc171802547 \h </w:instrText>
+              <w:instrText xml:space="preserve"> PAGEREF _Toc171802649 \h </w:instrText>
             </w:r>
             <w:r>
               <w:rPr>
@@ -1324,7 +1324,7 @@
               <w:lang w:eastAsia="en-GB"/>
             </w:rPr>
           </w:pPr>
-          <w:hyperlink w:anchor="_Toc171802548" w:history="1">
+          <w:hyperlink w:anchor="_Toc171802650" w:history="1">
             <w:r>
               <w:rPr>
                 <w:rStyle w:val="Hyperlink"/>
@@ -1351,7 +1351,7 @@
                 <w:noProof/>
                 <w:webHidden/>
               </w:rPr>
-              <w:instrText xml:space="preserve"> PAGEREF _Toc171802548 \h </w:instrText>
+              <w:instrText xml:space="preserve"> PAGEREF _Toc171802650 \h </w:instrText>
             </w:r>
             <w:r>
               <w:rPr>
@@ -1398,7 +1398,7 @@
               <w:lang w:eastAsia="en-GB"/>
             </w:rPr>
           </w:pPr>
-          <w:hyperlink w:anchor="_Toc171802549" w:history="1">
+          <w:hyperlink w:anchor="_Toc171802651" w:history="1">
             <w:r>
               <w:rPr>
                 <w:rStyle w:val="Hyperlink"/>
@@ -1425,7 +1425,7 @@
                 <w:noProof/>
                 <w:webHidden/>
               </w:rPr>
-              <w:instrText xml:space="preserve"> PAGEREF _Toc171802549 \h </w:instrText>
+              <w:instrText xml:space="preserve"> PAGEREF _Toc171802651 \h </w:instrText>
             </w:r>
             <w:r>
               <w:rPr>
@@ -1470,7 +1470,7 @@
               <w:lang w:eastAsia="en-GB"/>
             </w:rPr>
           </w:pPr>
-          <w:hyperlink w:anchor="_Toc171802550" w:history="1">
+          <w:hyperlink w:anchor="_Toc171802652" w:history="1">
             <w:r>
               <w:rPr>
                 <w:rStyle w:val="Hyperlink"/>
@@ -1497,7 +1497,7 @@
                 <w:noProof/>
                 <w:webHidden/>
               </w:rPr>
-              <w:instrText xml:space="preserve"> PAGEREF _Toc171802550 \h </w:instrText>
+              <w:instrText xml:space="preserve"> PAGEREF _Toc171802652 \h </w:instrText>
             </w:r>
             <w:r>
               <w:rPr>
@@ -1544,7 +1544,7 @@
               <w:lang w:eastAsia="en-GB"/>
             </w:rPr>
           </w:pPr>
-          <w:hyperlink w:anchor="_Toc171802551" w:history="1">
+          <w:hyperlink w:anchor="_Toc171802653" w:history="1">
             <w:r>
               <w:rPr>
                 <w:rStyle w:val="Hyperlink"/>
@@ -1571,7 +1571,7 @@
                 <w:noProof/>
                 <w:webHidden/>
               </w:rPr>
-              <w:instrText xml:space="preserve"> PAGEREF _Toc171802551 \h </w:instrText>
+              <w:instrText xml:space="preserve"> PAGEREF _Toc171802653 \h </w:instrText>
             </w:r>
             <w:r>
               <w:rPr>
@@ -1616,7 +1616,7 @@
               <w:lang w:eastAsia="en-GB"/>
             </w:rPr>
           </w:pPr>
-          <w:hyperlink w:anchor="_Toc171802552" w:history="1">
+          <w:hyperlink w:anchor="_Toc171802654" w:history="1">
             <w:r>
               <w:rPr>
                 <w:rStyle w:val="Hyperlink"/>
@@ -1643,7 +1643,7 @@
                 <w:noProof/>
                 <w:webHidden/>
               </w:rPr>
-              <w:instrText xml:space="preserve"> PAGEREF _Toc171802552 \h </w:instrText>
+              <w:instrText xml:space="preserve"> PAGEREF _Toc171802654 \h </w:instrText>
             </w:r>
             <w:r>
               <w:rPr>
@@ -1690,7 +1690,7 @@
               <w:lang w:eastAsia="en-GB"/>
             </w:rPr>
           </w:pPr>
-          <w:hyperlink w:anchor="_Toc171802553" w:history="1">
+          <w:hyperlink w:anchor="_Toc171802655" w:history="1">
             <w:r>
               <w:rPr>
                 <w:rStyle w:val="Hyperlink"/>
@@ -1717,7 +1717,7 @@
                 <w:noProof/>
                 <w:webHidden/>
               </w:rPr>
-              <w:instrText xml:space="preserve"> PAGEREF _Toc171802553 \h </w:instrText>
+              <w:instrText xml:space="preserve"> PAGEREF _Toc171802655 \h </w:instrText>
             </w:r>
             <w:r>
               <w:rPr>
@@ -1762,7 +1762,7 @@
               <w:lang w:eastAsia="en-GB"/>
             </w:rPr>
           </w:pPr>
-          <w:hyperlink w:anchor="_Toc171802554" w:history="1">
+          <w:hyperlink w:anchor="_Toc171802656" w:history="1">
             <w:r>
               <w:rPr>
                 <w:rStyle w:val="Hyperlink"/>
@@ -1789,7 +1789,7 @@
                 <w:noProof/>
                 <w:webHidden/>
               </w:rPr>
-              <w:instrText xml:space="preserve"> PAGEREF _Toc171802554 \h </w:instrText>
+              <w:instrText xml:space="preserve"> PAGEREF _Toc171802656 \h </w:instrText>
             </w:r>
             <w:r>
               <w:rPr>
@@ -1836,7 +1836,7 @@
               <w:lang w:eastAsia="en-GB"/>
             </w:rPr>
           </w:pPr>
-          <w:hyperlink w:anchor="_Toc171802555" w:history="1">
+          <w:hyperlink w:anchor="_Toc171802657" w:history="1">
             <w:r>
               <w:rPr>
                 <w:rStyle w:val="Hyperlink"/>
@@ -1863,7 +1863,7 @@
                 <w:noProof/>
                 <w:webHidden/>
               </w:rPr>
-              <w:instrText xml:space="preserve"> PAGEREF _Toc171802555 \h </w:instrText>
+              <w:instrText xml:space="preserve"> PAGEREF _Toc171802657 \h </w:instrText>
             </w:r>
             <w:r>
               <w:rPr>
@@ -1910,7 +1910,7 @@
               <w:lang w:eastAsia="en-GB"/>
             </w:rPr>
           </w:pPr>
-          <w:hyperlink w:anchor="_Toc171802556" w:history="1">
+          <w:hyperlink w:anchor="_Toc171802658" w:history="1">
             <w:r>
               <w:rPr>
                 <w:rStyle w:val="Hyperlink"/>
@@ -1937,7 +1937,7 @@
                 <w:noProof/>
                 <w:webHidden/>
               </w:rPr>
-              <w:instrText xml:space="preserve"> PAGEREF _Toc171802556 \h </w:instrText>
+              <w:instrText xml:space="preserve"> PAGEREF _Toc171802658 \h </w:instrText>
             </w:r>
             <w:r>
               <w:rPr>
@@ -1984,7 +1984,7 @@
               <w:lang w:eastAsia="en-GB"/>
             </w:rPr>
           </w:pPr>
-          <w:hyperlink w:anchor="_Toc171802557" w:history="1">
+          <w:hyperlink w:anchor="_Toc171802659" w:history="1">
             <w:r>
               <w:rPr>
                 <w:rStyle w:val="Hyperlink"/>
@@ -2011,7 +2011,7 @@
                 <w:noProof/>
                 <w:webHidden/>
               </w:rPr>
-              <w:instrText xml:space="preserve"> PAGEREF _Toc171802557 \h </w:instrText>
+              <w:instrText xml:space="preserve"> PAGEREF _Toc171802659 \h </w:instrText>
             </w:r>
             <w:r>
               <w:rPr>
@@ -2058,7 +2058,7 @@
               <w:lang w:eastAsia="en-GB"/>
             </w:rPr>
           </w:pPr>
-          <w:hyperlink w:anchor="_Toc171802558" w:history="1">
+          <w:hyperlink w:anchor="_Toc171802660" w:history="1">
             <w:r>
               <w:rPr>
                 <w:rStyle w:val="Hyperlink"/>
@@ -2085,7 +2085,81 @@
                 <w:noProof/>
                 <w:webHidden/>
               </w:rPr>
-              <w:instrText xml:space="preserve"> PAGEREF _Toc171802558 \h </w:instrText>
+              <w:instrText xml:space="preserve"> PAGEREF _Toc171802660 \h </w:instrText>
+            </w:r>
+            <w:r>
+              <w:rPr>
+                <w:noProof/>
+                <w:webHidden/>
+              </w:rPr>
+            </w:r>
+            <w:r>
+              <w:rPr>
+                <w:noProof/>
+                <w:webHidden/>
+              </w:rPr>
+              <w:fldChar w:fldCharType="separate"/>
+            </w:r>
+            <w:r>
+              <w:rPr>
+                <w:noProof/>
+                <w:webHidden/>
+              </w:rPr>
+              <w:t>14</w:t>
+            </w:r>
+            <w:r>
+              <w:rPr>
+                <w:noProof/>
+                <w:webHidden/>
+              </w:rPr>
+              <w:fldChar w:fldCharType="end"/>
+            </w:r>
+          </w:hyperlink>
+        </w:p>
+        <w:p>
+          <w:pPr>
+            <w:pStyle w:val="TOC2"/>
+            <w:tabs>
+              <w:tab w:val="right" w:leader="dot" w:pos="9016"/>
+            </w:tabs>
+            <w:rPr>
+              <w:rFonts w:eastAsiaTheme="minorEastAsia"/>
+              <w:b w:val="0"/>
+              <w:bCs w:val="0"/>
+              <w:noProof/>
+              <w:sz w:val="24"/>
+              <w:szCs w:val="24"/>
+              <w:lang w:eastAsia="en-GB"/>
+            </w:rPr>
+          </w:pPr>
+          <w:hyperlink w:anchor="_Toc171802661" w:history="1">
+            <w:r>
+              <w:rPr>
+                <w:rStyle w:val="Hyperlink"/>
+                <w:noProof/>
+              </w:rPr>
+              <w:t>Linear Storyline</w:t>
+            </w:r>
+            <w:r>
+              <w:rPr>
+                <w:noProof/>
+                <w:webHidden/>
+              </w:rPr>
+              <w:tab/>
+            </w:r>
+            <w:r>
+              <w:rPr>
+                <w:noProof/>
+                <w:webHidden/>
+              </w:rPr>
+              <w:fldChar w:fldCharType="begin"/>
+            </w:r>
+            <w:r>
+              <w:rPr>
+                <w:noProof/>
+                <w:webHidden/>
+              </w:rPr>
+              <w:instrText xml:space="preserve"> PAGEREF _Toc171802661 \h </w:instrText>
             </w:r>
             <w:r>
               <w:rPr>
@@ -2148,7 +2222,7 @@
       <w:pPr>
         <w:pStyle w:val="Heading1"/>
       </w:pPr>
-      <w:bookmarkStart w:id="2" w:name="_Toc171802531"/>
+      <w:bookmarkStart w:id="2" w:name="_Toc171802633"/>
       <w:r>
         <w:lastRenderedPageBreak/>
         <w:t>Overview</w:t>
@@ -2170,7 +2244,7 @@
         <w:pStyle w:val="Heading1"/>
       </w:pPr>
       <w:bookmarkStart w:id="3" w:name="_Features"/>
-      <w:bookmarkStart w:id="4" w:name="_Toc171802532"/>
+      <w:bookmarkStart w:id="4" w:name="_Toc171802634"/>
       <w:bookmarkEnd w:id="3"/>
       <w:r>
         <w:lastRenderedPageBreak/>
@@ -2183,7 +2257,7 @@
         <w:pStyle w:val="Heading2"/>
       </w:pPr>
       <w:bookmarkStart w:id="5" w:name="_Graphical_User_Interface"/>
-      <w:bookmarkStart w:id="6" w:name="_Toc171802533"/>
+      <w:bookmarkStart w:id="6" w:name="_Toc171802635"/>
       <w:bookmarkEnd w:id="5"/>
       <w:r>
         <w:t>Graphical User Interface</w:t>
@@ -2200,7 +2274,7 @@
         <w:pStyle w:val="Heading2"/>
       </w:pPr>
       <w:bookmarkStart w:id="7" w:name="_Login_System"/>
-      <w:bookmarkStart w:id="8" w:name="_Toc171802534"/>
+      <w:bookmarkStart w:id="8" w:name="_Toc171802636"/>
       <w:bookmarkEnd w:id="7"/>
       <w:r>
         <w:t>Login System</w:t>
@@ -2222,7 +2296,7 @@
         <w:pStyle w:val="Heading2"/>
       </w:pPr>
       <w:bookmarkStart w:id="9" w:name="_Leaderboard"/>
-      <w:bookmarkStart w:id="10" w:name="_Toc171802535"/>
+      <w:bookmarkStart w:id="10" w:name="_Toc171802637"/>
       <w:bookmarkEnd w:id="9"/>
       <w:r>
         <w:t>Leaderboard</w:t>
@@ -2247,7 +2321,7 @@
         <w:pStyle w:val="Heading2"/>
       </w:pPr>
       <w:bookmarkStart w:id="11" w:name="_Inventory_System"/>
-      <w:bookmarkStart w:id="12" w:name="_Toc171802536"/>
+      <w:bookmarkStart w:id="12" w:name="_Toc171802638"/>
       <w:bookmarkEnd w:id="11"/>
       <w:r>
         <w:t>Inventory System</w:t>
@@ -2288,7 +2362,7 @@
       <w:pPr>
         <w:pStyle w:val="Heading2"/>
       </w:pPr>
-      <w:bookmarkStart w:id="13" w:name="_Toc171802537"/>
+      <w:bookmarkStart w:id="13" w:name="_Toc171802639"/>
       <w:r>
         <w:t>Chance Actions</w:t>
       </w:r>
@@ -2323,7 +2397,7 @@
         <w:pStyle w:val="Heading2"/>
       </w:pPr>
       <w:bookmarkStart w:id="14" w:name="_Adaptive_Rooms"/>
-      <w:bookmarkStart w:id="15" w:name="_Toc171802538"/>
+      <w:bookmarkStart w:id="15" w:name="_Toc171802640"/>
       <w:bookmarkEnd w:id="14"/>
       <w:r>
         <w:t xml:space="preserve">Adaptive </w:t>
@@ -2361,7 +2435,7 @@
         <w:pStyle w:val="Heading2"/>
       </w:pPr>
       <w:bookmarkStart w:id="16" w:name="_Adaptive_Map"/>
-      <w:bookmarkStart w:id="17" w:name="_Toc171802539"/>
+      <w:bookmarkStart w:id="17" w:name="_Toc171802641"/>
       <w:bookmarkEnd w:id="16"/>
       <w:r>
         <w:t>Adaptive Map</w:t>
@@ -2444,7 +2518,7 @@
       <w:pPr>
         <w:pStyle w:val="Heading3"/>
       </w:pPr>
-      <w:bookmarkStart w:id="18" w:name="_Toc171802540"/>
+      <w:bookmarkStart w:id="18" w:name="_Toc171802642"/>
       <w:r>
         <w:t>Map Example</w:t>
       </w:r>
@@ -2582,7 +2656,7 @@
       <w:pPr>
         <w:pStyle w:val="Heading1"/>
       </w:pPr>
-      <w:bookmarkStart w:id="19" w:name="_Toc171802541"/>
+      <w:bookmarkStart w:id="19" w:name="_Toc171802643"/>
       <w:r>
         <w:lastRenderedPageBreak/>
         <w:t>Stakeholders</w:t>
@@ -2594,7 +2668,7 @@
         <w:pStyle w:val="Heading2"/>
       </w:pPr>
       <w:bookmarkStart w:id="20" w:name="_Internal"/>
-      <w:bookmarkStart w:id="21" w:name="_Toc171802542"/>
+      <w:bookmarkStart w:id="21" w:name="_Toc171802644"/>
       <w:bookmarkEnd w:id="20"/>
       <w:r>
         <w:t>Internal</w:t>
@@ -2605,7 +2679,7 @@
       <w:pPr>
         <w:pStyle w:val="Heading3"/>
       </w:pPr>
-      <w:bookmarkStart w:id="22" w:name="_Toc171802543"/>
+      <w:bookmarkStart w:id="22" w:name="_Toc171802645"/>
       <w:r>
         <w:t>Developer (me)</w:t>
       </w:r>
@@ -2629,7 +2703,7 @@
       <w:pPr>
         <w:pStyle w:val="Heading3"/>
       </w:pPr>
-      <w:bookmarkStart w:id="23" w:name="_Toc171802544"/>
+      <w:bookmarkStart w:id="23" w:name="_Toc171802646"/>
       <w:r>
         <w:t>Younger Players</w:t>
       </w:r>
@@ -2932,7 +3006,7 @@
       <w:pPr>
         <w:pStyle w:val="Heading3"/>
       </w:pPr>
-      <w:bookmarkStart w:id="24" w:name="_Toc171802545"/>
+      <w:bookmarkStart w:id="24" w:name="_Toc171802647"/>
       <w:r>
         <w:lastRenderedPageBreak/>
         <w:t>Older Players</w:t>
@@ -3102,7 +3176,7 @@
         <w:pStyle w:val="Heading2"/>
       </w:pPr>
       <w:bookmarkStart w:id="25" w:name="_External"/>
-      <w:bookmarkStart w:id="26" w:name="_Toc171802546"/>
+      <w:bookmarkStart w:id="26" w:name="_Toc171802648"/>
       <w:bookmarkEnd w:id="25"/>
       <w:r>
         <w:t>External</w:t>
@@ -3113,7 +3187,7 @@
       <w:pPr>
         <w:pStyle w:val="Heading3"/>
       </w:pPr>
-      <w:bookmarkStart w:id="27" w:name="_Toc171802547"/>
+      <w:bookmarkStart w:id="27" w:name="_Toc171802649"/>
       <w:r>
         <w:t>PEGI</w:t>
       </w:r>
@@ -3239,7 +3313,7 @@
         <w:pStyle w:val="Heading1"/>
       </w:pPr>
       <w:bookmarkStart w:id="28" w:name="_Similar_Games"/>
-      <w:bookmarkStart w:id="29" w:name="_Toc171802548"/>
+      <w:bookmarkStart w:id="29" w:name="_Toc171802650"/>
       <w:bookmarkEnd w:id="28"/>
       <w:r>
         <w:lastRenderedPageBreak/>
@@ -3252,7 +3326,7 @@
         <w:pStyle w:val="Heading2"/>
       </w:pPr>
       <w:bookmarkStart w:id="30" w:name="_Zork"/>
-      <w:bookmarkStart w:id="31" w:name="_Toc171802549"/>
+      <w:bookmarkStart w:id="31" w:name="_Toc171802651"/>
       <w:bookmarkEnd w:id="30"/>
       <w:r>
         <w:t>Zork</w:t>
@@ -3375,7 +3449,7 @@
       <w:pPr>
         <w:pStyle w:val="Heading3"/>
       </w:pPr>
-      <w:bookmarkStart w:id="32" w:name="_Toc171802550"/>
+      <w:bookmarkStart w:id="32" w:name="_Toc171802652"/>
       <w:r>
         <w:t>Features</w:t>
       </w:r>
@@ -3559,7 +3633,7 @@
         <w:pStyle w:val="Heading2"/>
       </w:pPr>
       <w:bookmarkStart w:id="33" w:name="_The_Hobbit"/>
-      <w:bookmarkStart w:id="34" w:name="_Toc171802551"/>
+      <w:bookmarkStart w:id="34" w:name="_Toc171802653"/>
       <w:bookmarkEnd w:id="33"/>
       <w:r>
         <w:lastRenderedPageBreak/>
@@ -3754,7 +3828,7 @@
       <w:pPr>
         <w:pStyle w:val="Heading3"/>
       </w:pPr>
-      <w:bookmarkStart w:id="35" w:name="_Toc171802552"/>
+      <w:bookmarkStart w:id="35" w:name="_Toc171802654"/>
       <w:r>
         <w:lastRenderedPageBreak/>
         <w:t>Features</w:t>
@@ -3873,7 +3947,7 @@
         <w:pStyle w:val="Heading2"/>
       </w:pPr>
       <w:bookmarkStart w:id="36" w:name="_Pokémon_Red/Blue/Yellow_(1999)"/>
-      <w:bookmarkStart w:id="37" w:name="_Toc171802553"/>
+      <w:bookmarkStart w:id="37" w:name="_Toc171802655"/>
       <w:bookmarkEnd w:id="36"/>
       <w:r>
         <w:rPr>
@@ -4009,7 +4083,7 @@
       <w:pPr>
         <w:pStyle w:val="Heading3"/>
       </w:pPr>
-      <w:bookmarkStart w:id="38" w:name="_Toc171802554"/>
+      <w:bookmarkStart w:id="38" w:name="_Toc171802656"/>
       <w:r>
         <w:t>Features</w:t>
       </w:r>
@@ -4162,7 +4236,7 @@
         <w:pStyle w:val="Heading1"/>
       </w:pPr>
       <w:bookmarkStart w:id="39" w:name="_Limitations"/>
-      <w:bookmarkStart w:id="40" w:name="_Toc171802555"/>
+      <w:bookmarkStart w:id="40" w:name="_Toc171802657"/>
       <w:bookmarkEnd w:id="39"/>
       <w:r>
         <w:lastRenderedPageBreak/>
@@ -4174,7 +4248,7 @@
       <w:pPr>
         <w:pStyle w:val="Heading2"/>
       </w:pPr>
-      <w:bookmarkStart w:id="41" w:name="_Toc171802556"/>
+      <w:bookmarkStart w:id="41" w:name="_Toc171802658"/>
       <w:r>
         <w:t>Simple Commands</w:t>
       </w:r>
@@ -4207,7 +4281,7 @@
       <w:pPr>
         <w:pStyle w:val="Heading2"/>
       </w:pPr>
-      <w:bookmarkStart w:id="42" w:name="_Toc171802557"/>
+      <w:bookmarkStart w:id="42" w:name="_Toc171802659"/>
       <w:r>
         <w:t>Simple GUI</w:t>
       </w:r>
@@ -4256,7 +4330,7 @@
       <w:pPr>
         <w:pStyle w:val="Heading2"/>
       </w:pPr>
-      <w:bookmarkStart w:id="43" w:name="_Toc171802558"/>
+      <w:bookmarkStart w:id="43" w:name="_Toc171802660"/>
       <w:r>
         <w:t>Requires Java</w:t>
       </w:r>
@@ -4289,6 +4363,65 @@
       </w:r>
       <w:r>
         <w:t>means the user must download both Java and the game, making it slightly more complicated to setup.</w:t>
+      </w:r>
+    </w:p>
+    <w:p>
+      <w:pPr>
+        <w:pStyle w:val="Heading2"/>
+      </w:pPr>
+      <w:bookmarkStart w:id="44" w:name="_Toc171802661"/>
+      <w:r>
+        <w:t>Linear Storyline</w:t>
+      </w:r>
+      <w:bookmarkEnd w:id="44"/>
+    </w:p>
+    <w:p>
+      <w:proofErr w:type="gramStart"/>
+      <w:r>
+        <w:t>Similar to</w:t>
+      </w:r>
+      <w:proofErr w:type="gramEnd"/>
+      <w:r>
+        <w:t xml:space="preserve"> the majority of text-based adventure games, [TITLE] will</w:t>
+      </w:r>
+      <w:r>
+        <w:t xml:space="preserve"> mostly</w:t>
+      </w:r>
+      <w:r>
+        <w:t xml:space="preserve"> follow a linear storyline. This means that </w:t>
+      </w:r>
+      <w:r>
+        <w:t>all</w:t>
+      </w:r>
+      <w:r>
+        <w:t xml:space="preserve"> the events</w:t>
+      </w:r>
+      <w:r>
+        <w:t xml:space="preserve"> (i.e. puzzles)</w:t>
+      </w:r>
+      <w:r>
+        <w:t xml:space="preserve"> will happen to the player in chronological order</w:t>
+      </w:r>
+      <w:r>
+        <w:t xml:space="preserve">. While this makes the game easier to program, the downside is that the game becomes less </w:t>
+      </w:r>
+      <w:r>
+        <w:t>replayable</w:t>
+      </w:r>
+      <w:r>
+        <w:t xml:space="preserve"> as all players will experience the same thing</w:t>
+      </w:r>
+      <w:r>
+        <w:t>.</w:t>
+      </w:r>
+      <w:r>
+        <w:t xml:space="preserve"> The only deviations from this linear storyline will be the combat as it is </w:t>
+      </w:r>
+      <w:r>
+        <w:t>chance based</w:t>
+      </w:r>
+      <w:r>
+        <w:t>, therefore slightly changing the outcome for each player.</w:t>
       </w:r>
     </w:p>
     <w:sectPr>
@@ -6687,6 +6820,7 @@
   </w:compat>
   <w:rsids>
     <w:rsidRoot w:val="00DE2A1E"/>
+    <w:rsid w:val="001728AB"/>
     <w:rsid w:val="001A4DF4"/>
     <w:rsid w:val="00340BF4"/>
     <w:rsid w:val="0040544B"/>
@@ -6694,6 +6828,7 @@
     <w:rsid w:val="00787FC4"/>
     <w:rsid w:val="00DE2A1E"/>
     <w:rsid w:val="00DF45E1"/>
+    <w:rsid w:val="00E836CC"/>
   </w:rsids>
   <m:mathPr>
     <m:mathFont m:val="Cambria Math"/>

</xml_diff>